<commit_message>
añadidas decisiones de diseño y arquitectura de la solución
</commit_message>
<xml_diff>
--- a/Memoria.docx
+++ b/Memoria.docx
@@ -163,7 +163,7 @@
         <w:jc w:val="center"/>
       </w:pPr>
       <w:bookmarkStart w:id="0" w:name="_Toc121961120"/>
-      <w:bookmarkStart w:id="1" w:name="_Toc136134049"/>
+      <w:bookmarkStart w:id="1" w:name="_Toc136143051"/>
       <w:r>
         <w:t>Monitorización de sistemas I</w:t>
       </w:r>
@@ -471,7 +471,7 @@
       <w:pPr>
         <w:pStyle w:val="Ttulo2"/>
       </w:pPr>
-      <w:bookmarkStart w:id="2" w:name="_Toc136134050"/>
+      <w:bookmarkStart w:id="2" w:name="_Toc136143052"/>
       <w:r>
         <w:lastRenderedPageBreak/>
         <w:t>Resumen</w:t>
@@ -540,7 +540,7 @@
       <w:pPr>
         <w:pStyle w:val="Ttulo2"/>
       </w:pPr>
-      <w:bookmarkStart w:id="3" w:name="_Toc136134051"/>
+      <w:bookmarkStart w:id="3" w:name="_Toc136143053"/>
       <w:proofErr w:type="spellStart"/>
       <w:r>
         <w:lastRenderedPageBreak/>
@@ -599,7 +599,7 @@
       <w:pPr>
         <w:pStyle w:val="Ttulo2"/>
       </w:pPr>
-      <w:bookmarkStart w:id="4" w:name="_Toc136134052"/>
+      <w:bookmarkStart w:id="4" w:name="_Toc136143054"/>
       <w:r>
         <w:lastRenderedPageBreak/>
         <w:t>Índice</w:t>
@@ -660,7 +660,7 @@
           <w:r>
             <w:fldChar w:fldCharType="separate"/>
           </w:r>
-          <w:hyperlink w:anchor="_Toc136134049" w:history="1">
+          <w:hyperlink w:anchor="_Toc136143051" w:history="1">
             <w:r>
               <w:rPr>
                 <w:rStyle w:val="Hipervnculo"/>
@@ -687,7 +687,7 @@
                 <w:noProof/>
                 <w:webHidden/>
               </w:rPr>
-              <w:instrText xml:space="preserve"> PAGEREF _Toc136134049 \h </w:instrText>
+              <w:instrText xml:space="preserve"> PAGEREF _Toc136143051 \h </w:instrText>
             </w:r>
             <w:r>
               <w:rPr>
@@ -730,7 +730,7 @@
               <w:lang w:eastAsia="es-ES"/>
             </w:rPr>
           </w:pPr>
-          <w:hyperlink w:anchor="_Toc136134050" w:history="1">
+          <w:hyperlink w:anchor="_Toc136143052" w:history="1">
             <w:r>
               <w:rPr>
                 <w:rStyle w:val="Hipervnculo"/>
@@ -757,7 +757,7 @@
                 <w:noProof/>
                 <w:webHidden/>
               </w:rPr>
-              <w:instrText xml:space="preserve"> PAGEREF _Toc136134050 \h </w:instrText>
+              <w:instrText xml:space="preserve"> PAGEREF _Toc136143052 \h </w:instrText>
             </w:r>
             <w:r>
               <w:rPr>
@@ -800,7 +800,7 @@
               <w:lang w:eastAsia="es-ES"/>
             </w:rPr>
           </w:pPr>
-          <w:hyperlink w:anchor="_Toc136134051" w:history="1">
+          <w:hyperlink w:anchor="_Toc136143053" w:history="1">
             <w:r>
               <w:rPr>
                 <w:rStyle w:val="Hipervnculo"/>
@@ -827,7 +827,7 @@
                 <w:noProof/>
                 <w:webHidden/>
               </w:rPr>
-              <w:instrText xml:space="preserve"> PAGEREF _Toc136134051 \h </w:instrText>
+              <w:instrText xml:space="preserve"> PAGEREF _Toc136143053 \h </w:instrText>
             </w:r>
             <w:r>
               <w:rPr>
@@ -870,7 +870,7 @@
               <w:lang w:eastAsia="es-ES"/>
             </w:rPr>
           </w:pPr>
-          <w:hyperlink w:anchor="_Toc136134052" w:history="1">
+          <w:hyperlink w:anchor="_Toc136143054" w:history="1">
             <w:r>
               <w:rPr>
                 <w:rStyle w:val="Hipervnculo"/>
@@ -897,7 +897,7 @@
                 <w:noProof/>
                 <w:webHidden/>
               </w:rPr>
-              <w:instrText xml:space="preserve"> PAGEREF _Toc136134052 \h </w:instrText>
+              <w:instrText xml:space="preserve"> PAGEREF _Toc136143054 \h </w:instrText>
             </w:r>
             <w:r>
               <w:rPr>
@@ -940,7 +940,7 @@
               <w:lang w:eastAsia="es-ES"/>
             </w:rPr>
           </w:pPr>
-          <w:hyperlink w:anchor="_Toc136134053" w:history="1">
+          <w:hyperlink w:anchor="_Toc136143055" w:history="1">
             <w:r>
               <w:rPr>
                 <w:rStyle w:val="Hipervnculo"/>
@@ -967,7 +967,7 @@
                 <w:noProof/>
                 <w:webHidden/>
               </w:rPr>
-              <w:instrText xml:space="preserve"> PAGEREF _Toc136134053 \h </w:instrText>
+              <w:instrText xml:space="preserve"> PAGEREF _Toc136143055 \h </w:instrText>
             </w:r>
             <w:r>
               <w:rPr>
@@ -1010,7 +1010,7 @@
               <w:lang w:eastAsia="es-ES"/>
             </w:rPr>
           </w:pPr>
-          <w:hyperlink w:anchor="_Toc136134054" w:history="1">
+          <w:hyperlink w:anchor="_Toc136143056" w:history="1">
             <w:r>
               <w:rPr>
                 <w:rStyle w:val="Hipervnculo"/>
@@ -1037,7 +1037,7 @@
                 <w:noProof/>
                 <w:webHidden/>
               </w:rPr>
-              <w:instrText xml:space="preserve"> PAGEREF _Toc136134054 \h </w:instrText>
+              <w:instrText xml:space="preserve"> PAGEREF _Toc136143056 \h </w:instrText>
             </w:r>
             <w:r>
               <w:rPr>
@@ -1080,7 +1080,7 @@
               <w:lang w:eastAsia="es-ES"/>
             </w:rPr>
           </w:pPr>
-          <w:hyperlink w:anchor="_Toc136134055" w:history="1">
+          <w:hyperlink w:anchor="_Toc136143057" w:history="1">
             <w:r>
               <w:rPr>
                 <w:rStyle w:val="Hipervnculo"/>
@@ -1107,7 +1107,7 @@
                 <w:noProof/>
                 <w:webHidden/>
               </w:rPr>
-              <w:instrText xml:space="preserve"> PAGEREF _Toc136134055 \h </w:instrText>
+              <w:instrText xml:space="preserve"> PAGEREF _Toc136143057 \h </w:instrText>
             </w:r>
             <w:r>
               <w:rPr>
@@ -1150,7 +1150,7 @@
               <w:lang w:eastAsia="es-ES"/>
             </w:rPr>
           </w:pPr>
-          <w:hyperlink w:anchor="_Toc136134056" w:history="1">
+          <w:hyperlink w:anchor="_Toc136143058" w:history="1">
             <w:r>
               <w:rPr>
                 <w:rStyle w:val="Hipervnculo"/>
@@ -1177,7 +1177,7 @@
                 <w:noProof/>
                 <w:webHidden/>
               </w:rPr>
-              <w:instrText xml:space="preserve"> PAGEREF _Toc136134056 \h </w:instrText>
+              <w:instrText xml:space="preserve"> PAGEREF _Toc136143058 \h </w:instrText>
             </w:r>
             <w:r>
               <w:rPr>
@@ -1220,7 +1220,7 @@
               <w:lang w:eastAsia="es-ES"/>
             </w:rPr>
           </w:pPr>
-          <w:hyperlink w:anchor="_Toc136134057" w:history="1">
+          <w:hyperlink w:anchor="_Toc136143059" w:history="1">
             <w:r>
               <w:rPr>
                 <w:rStyle w:val="Hipervnculo"/>
@@ -1247,7 +1247,7 @@
                 <w:noProof/>
                 <w:webHidden/>
               </w:rPr>
-              <w:instrText xml:space="preserve"> PAGEREF _Toc136134057 \h </w:instrText>
+              <w:instrText xml:space="preserve"> PAGEREF _Toc136143059 \h </w:instrText>
             </w:r>
             <w:r>
               <w:rPr>
@@ -1290,7 +1290,7 @@
               <w:lang w:eastAsia="es-ES"/>
             </w:rPr>
           </w:pPr>
-          <w:hyperlink w:anchor="_Toc136134058" w:history="1">
+          <w:hyperlink w:anchor="_Toc136143060" w:history="1">
             <w:r>
               <w:rPr>
                 <w:rStyle w:val="Hipervnculo"/>
@@ -1317,7 +1317,7 @@
                 <w:noProof/>
                 <w:webHidden/>
               </w:rPr>
-              <w:instrText xml:space="preserve"> PAGEREF _Toc136134058 \h </w:instrText>
+              <w:instrText xml:space="preserve"> PAGEREF _Toc136143060 \h </w:instrText>
             </w:r>
             <w:r>
               <w:rPr>
@@ -1360,7 +1360,7 @@
               <w:lang w:eastAsia="es-ES"/>
             </w:rPr>
           </w:pPr>
-          <w:hyperlink w:anchor="_Toc136134059" w:history="1">
+          <w:hyperlink w:anchor="_Toc136143061" w:history="1">
             <w:r>
               <w:rPr>
                 <w:rStyle w:val="Hipervnculo"/>
@@ -1387,7 +1387,7 @@
                 <w:noProof/>
                 <w:webHidden/>
               </w:rPr>
-              <w:instrText xml:space="preserve"> PAGEREF _Toc136134059 \h </w:instrText>
+              <w:instrText xml:space="preserve"> PAGEREF _Toc136143061 \h </w:instrText>
             </w:r>
             <w:r>
               <w:rPr>
@@ -1430,7 +1430,7 @@
               <w:lang w:eastAsia="es-ES"/>
             </w:rPr>
           </w:pPr>
-          <w:hyperlink w:anchor="_Toc136134060" w:history="1">
+          <w:hyperlink w:anchor="_Toc136143062" w:history="1">
             <w:r>
               <w:rPr>
                 <w:rStyle w:val="Hipervnculo"/>
@@ -1457,7 +1457,7 @@
                 <w:noProof/>
                 <w:webHidden/>
               </w:rPr>
-              <w:instrText xml:space="preserve"> PAGEREF _Toc136134060 \h </w:instrText>
+              <w:instrText xml:space="preserve"> PAGEREF _Toc136143062 \h </w:instrText>
             </w:r>
             <w:r>
               <w:rPr>
@@ -1500,7 +1500,7 @@
               <w:lang w:eastAsia="es-ES"/>
             </w:rPr>
           </w:pPr>
-          <w:hyperlink w:anchor="_Toc136134061" w:history="1">
+          <w:hyperlink w:anchor="_Toc136143063" w:history="1">
             <w:r>
               <w:rPr>
                 <w:rStyle w:val="Hipervnculo"/>
@@ -1527,7 +1527,7 @@
                 <w:noProof/>
                 <w:webHidden/>
               </w:rPr>
-              <w:instrText xml:space="preserve"> PAGEREF _Toc136134061 \h </w:instrText>
+              <w:instrText xml:space="preserve"> PAGEREF _Toc136143063 \h </w:instrText>
             </w:r>
             <w:r>
               <w:rPr>
@@ -1570,7 +1570,7 @@
               <w:lang w:eastAsia="es-ES"/>
             </w:rPr>
           </w:pPr>
-          <w:hyperlink w:anchor="_Toc136134062" w:history="1">
+          <w:hyperlink w:anchor="_Toc136143064" w:history="1">
             <w:r>
               <w:rPr>
                 <w:rStyle w:val="Hipervnculo"/>
@@ -1597,7 +1597,7 @@
                 <w:noProof/>
                 <w:webHidden/>
               </w:rPr>
-              <w:instrText xml:space="preserve"> PAGEREF _Toc136134062 \h </w:instrText>
+              <w:instrText xml:space="preserve"> PAGEREF _Toc136143064 \h </w:instrText>
             </w:r>
             <w:r>
               <w:rPr>
@@ -1640,7 +1640,7 @@
               <w:lang w:eastAsia="es-ES"/>
             </w:rPr>
           </w:pPr>
-          <w:hyperlink w:anchor="_Toc136134063" w:history="1">
+          <w:hyperlink w:anchor="_Toc136143065" w:history="1">
             <w:r>
               <w:rPr>
                 <w:rStyle w:val="Hipervnculo"/>
@@ -1667,7 +1667,7 @@
                 <w:noProof/>
                 <w:webHidden/>
               </w:rPr>
-              <w:instrText xml:space="preserve"> PAGEREF _Toc136134063 \h </w:instrText>
+              <w:instrText xml:space="preserve"> PAGEREF _Toc136143065 \h </w:instrText>
             </w:r>
             <w:r>
               <w:rPr>
@@ -1710,7 +1710,7 @@
               <w:lang w:eastAsia="es-ES"/>
             </w:rPr>
           </w:pPr>
-          <w:hyperlink w:anchor="_Toc136134064" w:history="1">
+          <w:hyperlink w:anchor="_Toc136143066" w:history="1">
             <w:r>
               <w:rPr>
                 <w:rStyle w:val="Hipervnculo"/>
@@ -1737,7 +1737,7 @@
                 <w:noProof/>
                 <w:webHidden/>
               </w:rPr>
-              <w:instrText xml:space="preserve"> PAGEREF _Toc136134064 \h </w:instrText>
+              <w:instrText xml:space="preserve"> PAGEREF _Toc136143066 \h </w:instrText>
             </w:r>
             <w:r>
               <w:rPr>
@@ -1780,13 +1780,13 @@
               <w:lang w:eastAsia="es-ES"/>
             </w:rPr>
           </w:pPr>
-          <w:hyperlink w:anchor="_Toc136134065" w:history="1">
+          <w:hyperlink w:anchor="_Toc136143067" w:history="1">
             <w:r>
               <w:rPr>
                 <w:rStyle w:val="Hipervnculo"/>
                 <w:noProof/>
               </w:rPr>
-              <w:t>Configuración del entorno simulado:</w:t>
+              <w:t>Descripción</w:t>
             </w:r>
             <w:r>
               <w:rPr>
@@ -1807,7 +1807,7 @@
                 <w:noProof/>
                 <w:webHidden/>
               </w:rPr>
-              <w:instrText xml:space="preserve"> PAGEREF _Toc136134065 \h </w:instrText>
+              <w:instrText xml:space="preserve"> PAGEREF _Toc136143067 \h </w:instrText>
             </w:r>
             <w:r>
               <w:rPr>
@@ -1850,13 +1850,13 @@
               <w:lang w:eastAsia="es-ES"/>
             </w:rPr>
           </w:pPr>
-          <w:hyperlink w:anchor="_Toc136134066" w:history="1">
+          <w:hyperlink w:anchor="_Toc136143068" w:history="1">
             <w:r>
               <w:rPr>
                 <w:rStyle w:val="Hipervnculo"/>
                 <w:noProof/>
               </w:rPr>
-              <w:t>Integración de Mosquitto y Logstash:</w:t>
+              <w:t>Planificación de las iteraciones</w:t>
             </w:r>
             <w:r>
               <w:rPr>
@@ -1877,7 +1877,7 @@
                 <w:noProof/>
                 <w:webHidden/>
               </w:rPr>
-              <w:instrText xml:space="preserve"> PAGEREF _Toc136134066 \h </w:instrText>
+              <w:instrText xml:space="preserve"> PAGEREF _Toc136143068 \h </w:instrText>
             </w:r>
             <w:r>
               <w:rPr>
@@ -1898,6 +1898,90 @@
                 <w:webHidden/>
               </w:rPr>
               <w:t>17</w:t>
+            </w:r>
+            <w:r>
+              <w:rPr>
+                <w:noProof/>
+                <w:webHidden/>
+              </w:rPr>
+              <w:fldChar w:fldCharType="end"/>
+            </w:r>
+          </w:hyperlink>
+        </w:p>
+        <w:p>
+          <w:pPr>
+            <w:pStyle w:val="TDC2"/>
+            <w:tabs>
+              <w:tab w:val="right" w:leader="dot" w:pos="8494"/>
+            </w:tabs>
+            <w:rPr>
+              <w:rFonts w:eastAsiaTheme="minorEastAsia"/>
+              <w:noProof/>
+              <w:lang w:eastAsia="es-ES"/>
+            </w:rPr>
+          </w:pPr>
+          <w:hyperlink w:anchor="_Toc136143069" w:history="1">
+            <w:r>
+              <w:rPr>
+                <w:rStyle w:val="Hipervnculo"/>
+                <w:noProof/>
+              </w:rPr>
+              <w:t>Resultados Obt</w:t>
+            </w:r>
+            <w:r>
+              <w:rPr>
+                <w:rStyle w:val="Hipervnculo"/>
+                <w:noProof/>
+              </w:rPr>
+              <w:t>e</w:t>
+            </w:r>
+            <w:r>
+              <w:rPr>
+                <w:rStyle w:val="Hipervnculo"/>
+                <w:noProof/>
+              </w:rPr>
+              <w:t>nidos</w:t>
+            </w:r>
+            <w:r>
+              <w:rPr>
+                <w:noProof/>
+                <w:webHidden/>
+              </w:rPr>
+              <w:tab/>
+            </w:r>
+            <w:r>
+              <w:rPr>
+                <w:noProof/>
+                <w:webHidden/>
+              </w:rPr>
+              <w:fldChar w:fldCharType="begin"/>
+            </w:r>
+            <w:r>
+              <w:rPr>
+                <w:noProof/>
+                <w:webHidden/>
+              </w:rPr>
+              <w:instrText xml:space="preserve"> PAGEREF _Toc136143069 \h </w:instrText>
+            </w:r>
+            <w:r>
+              <w:rPr>
+                <w:noProof/>
+                <w:webHidden/>
+              </w:rPr>
+            </w:r>
+            <w:r>
+              <w:rPr>
+                <w:noProof/>
+                <w:webHidden/>
+              </w:rPr>
+              <w:fldChar w:fldCharType="separate"/>
+            </w:r>
+            <w:r>
+              <w:rPr>
+                <w:noProof/>
+                <w:webHidden/>
+              </w:rPr>
+              <w:t>21</w:t>
             </w:r>
             <w:r>
               <w:rPr>
@@ -1920,12 +2004,152 @@
               <w:lang w:eastAsia="es-ES"/>
             </w:rPr>
           </w:pPr>
-          <w:hyperlink w:anchor="_Toc136134067" w:history="1">
+          <w:hyperlink w:anchor="_Toc136143070" w:history="1">
             <w:r>
               <w:rPr>
                 <w:rStyle w:val="Hipervnculo"/>
                 <w:noProof/>
               </w:rPr>
+              <w:t>Configuración del entorno simulado:</w:t>
+            </w:r>
+            <w:r>
+              <w:rPr>
+                <w:noProof/>
+                <w:webHidden/>
+              </w:rPr>
+              <w:tab/>
+            </w:r>
+            <w:r>
+              <w:rPr>
+                <w:noProof/>
+                <w:webHidden/>
+              </w:rPr>
+              <w:fldChar w:fldCharType="begin"/>
+            </w:r>
+            <w:r>
+              <w:rPr>
+                <w:noProof/>
+                <w:webHidden/>
+              </w:rPr>
+              <w:instrText xml:space="preserve"> PAGEREF _Toc136143070 \h </w:instrText>
+            </w:r>
+            <w:r>
+              <w:rPr>
+                <w:noProof/>
+                <w:webHidden/>
+              </w:rPr>
+            </w:r>
+            <w:r>
+              <w:rPr>
+                <w:noProof/>
+                <w:webHidden/>
+              </w:rPr>
+              <w:fldChar w:fldCharType="separate"/>
+            </w:r>
+            <w:r>
+              <w:rPr>
+                <w:noProof/>
+                <w:webHidden/>
+              </w:rPr>
+              <w:t>21</w:t>
+            </w:r>
+            <w:r>
+              <w:rPr>
+                <w:noProof/>
+                <w:webHidden/>
+              </w:rPr>
+              <w:fldChar w:fldCharType="end"/>
+            </w:r>
+          </w:hyperlink>
+        </w:p>
+        <w:p>
+          <w:pPr>
+            <w:pStyle w:val="TDC3"/>
+            <w:tabs>
+              <w:tab w:val="right" w:leader="dot" w:pos="8494"/>
+            </w:tabs>
+            <w:rPr>
+              <w:rFonts w:eastAsiaTheme="minorEastAsia"/>
+              <w:noProof/>
+              <w:lang w:eastAsia="es-ES"/>
+            </w:rPr>
+          </w:pPr>
+          <w:hyperlink w:anchor="_Toc136143071" w:history="1">
+            <w:r>
+              <w:rPr>
+                <w:rStyle w:val="Hipervnculo"/>
+                <w:noProof/>
+              </w:rPr>
+              <w:t>Integración de Mosquitto y Logstash:</w:t>
+            </w:r>
+            <w:r>
+              <w:rPr>
+                <w:noProof/>
+                <w:webHidden/>
+              </w:rPr>
+              <w:tab/>
+            </w:r>
+            <w:r>
+              <w:rPr>
+                <w:noProof/>
+                <w:webHidden/>
+              </w:rPr>
+              <w:fldChar w:fldCharType="begin"/>
+            </w:r>
+            <w:r>
+              <w:rPr>
+                <w:noProof/>
+                <w:webHidden/>
+              </w:rPr>
+              <w:instrText xml:space="preserve"> PAGEREF _Toc136143071 \h </w:instrText>
+            </w:r>
+            <w:r>
+              <w:rPr>
+                <w:noProof/>
+                <w:webHidden/>
+              </w:rPr>
+            </w:r>
+            <w:r>
+              <w:rPr>
+                <w:noProof/>
+                <w:webHidden/>
+              </w:rPr>
+              <w:fldChar w:fldCharType="separate"/>
+            </w:r>
+            <w:r>
+              <w:rPr>
+                <w:noProof/>
+                <w:webHidden/>
+              </w:rPr>
+              <w:t>21</w:t>
+            </w:r>
+            <w:r>
+              <w:rPr>
+                <w:noProof/>
+                <w:webHidden/>
+              </w:rPr>
+              <w:fldChar w:fldCharType="end"/>
+            </w:r>
+          </w:hyperlink>
+        </w:p>
+        <w:p>
+          <w:pPr>
+            <w:pStyle w:val="TDC3"/>
+            <w:tabs>
+              <w:tab w:val="right" w:leader="dot" w:pos="8494"/>
+            </w:tabs>
+            <w:rPr>
+              <w:rFonts w:eastAsiaTheme="minorEastAsia"/>
+              <w:noProof/>
+              <w:lang w:eastAsia="es-ES"/>
+            </w:rPr>
+          </w:pPr>
+          <w:hyperlink w:anchor="_Toc136143072" w:history="1">
+            <w:r>
+              <w:rPr>
+                <w:rStyle w:val="Hipervnculo"/>
+                <w:noProof/>
+              </w:rPr>
               <w:t>Pruebas y validación:</w:t>
             </w:r>
             <w:r>
@@ -1947,7 +2171,7 @@
                 <w:noProof/>
                 <w:webHidden/>
               </w:rPr>
-              <w:instrText xml:space="preserve"> PAGEREF _Toc136134067 \h </w:instrText>
+              <w:instrText xml:space="preserve"> PAGEREF _Toc136143072 \h </w:instrText>
             </w:r>
             <w:r>
               <w:rPr>
@@ -1967,7 +2191,7 @@
                 <w:noProof/>
                 <w:webHidden/>
               </w:rPr>
-              <w:t>17</w:t>
+              <w:t>21</w:t>
             </w:r>
             <w:r>
               <w:rPr>
@@ -1990,13 +2214,13 @@
               <w:lang w:eastAsia="es-ES"/>
             </w:rPr>
           </w:pPr>
-          <w:hyperlink w:anchor="_Toc136134068" w:history="1">
+          <w:hyperlink w:anchor="_Toc136143073" w:history="1">
             <w:r>
               <w:rPr>
                 <w:rStyle w:val="Hipervnculo"/>
                 <w:noProof/>
               </w:rPr>
-              <w:t>Resultados Obtenidos</w:t>
+              <w:t>Líneas de ampliación</w:t>
             </w:r>
             <w:r>
               <w:rPr>
@@ -2017,7 +2241,7 @@
                 <w:noProof/>
                 <w:webHidden/>
               </w:rPr>
-              <w:instrText xml:space="preserve"> PAGEREF _Toc136134068 \h </w:instrText>
+              <w:instrText xml:space="preserve"> PAGEREF _Toc136143073 \h </w:instrText>
             </w:r>
             <w:r>
               <w:rPr>
@@ -2037,7 +2261,217 @@
                 <w:noProof/>
                 <w:webHidden/>
               </w:rPr>
-              <w:t>17</w:t>
+              <w:t>21</w:t>
+            </w:r>
+            <w:r>
+              <w:rPr>
+                <w:noProof/>
+                <w:webHidden/>
+              </w:rPr>
+              <w:fldChar w:fldCharType="end"/>
+            </w:r>
+          </w:hyperlink>
+        </w:p>
+        <w:p>
+          <w:pPr>
+            <w:pStyle w:val="TDC3"/>
+            <w:tabs>
+              <w:tab w:val="right" w:leader="dot" w:pos="8494"/>
+            </w:tabs>
+            <w:rPr>
+              <w:rFonts w:eastAsiaTheme="minorEastAsia"/>
+              <w:noProof/>
+              <w:lang w:eastAsia="es-ES"/>
+            </w:rPr>
+          </w:pPr>
+          <w:hyperlink w:anchor="_Toc136143074" w:history="1">
+            <w:r>
+              <w:rPr>
+                <w:rStyle w:val="Hipervnculo"/>
+                <w:noProof/>
+              </w:rPr>
+              <w:t>Ampliación funcional:</w:t>
+            </w:r>
+            <w:r>
+              <w:rPr>
+                <w:noProof/>
+                <w:webHidden/>
+              </w:rPr>
+              <w:tab/>
+            </w:r>
+            <w:r>
+              <w:rPr>
+                <w:noProof/>
+                <w:webHidden/>
+              </w:rPr>
+              <w:fldChar w:fldCharType="begin"/>
+            </w:r>
+            <w:r>
+              <w:rPr>
+                <w:noProof/>
+                <w:webHidden/>
+              </w:rPr>
+              <w:instrText xml:space="preserve"> PAGEREF _Toc136143074 \h </w:instrText>
+            </w:r>
+            <w:r>
+              <w:rPr>
+                <w:noProof/>
+                <w:webHidden/>
+              </w:rPr>
+            </w:r>
+            <w:r>
+              <w:rPr>
+                <w:noProof/>
+                <w:webHidden/>
+              </w:rPr>
+              <w:fldChar w:fldCharType="separate"/>
+            </w:r>
+            <w:r>
+              <w:rPr>
+                <w:noProof/>
+                <w:webHidden/>
+              </w:rPr>
+              <w:t>21</w:t>
+            </w:r>
+            <w:r>
+              <w:rPr>
+                <w:noProof/>
+                <w:webHidden/>
+              </w:rPr>
+              <w:fldChar w:fldCharType="end"/>
+            </w:r>
+          </w:hyperlink>
+        </w:p>
+        <w:p>
+          <w:pPr>
+            <w:pStyle w:val="TDC3"/>
+            <w:tabs>
+              <w:tab w:val="right" w:leader="dot" w:pos="8494"/>
+            </w:tabs>
+            <w:rPr>
+              <w:rFonts w:eastAsiaTheme="minorEastAsia"/>
+              <w:noProof/>
+              <w:lang w:eastAsia="es-ES"/>
+            </w:rPr>
+          </w:pPr>
+          <w:hyperlink w:anchor="_Toc136143075" w:history="1">
+            <w:r>
+              <w:rPr>
+                <w:rStyle w:val="Hipervnculo"/>
+                <w:noProof/>
+              </w:rPr>
+              <w:t>Mejoras en la experiencia de usuario:</w:t>
+            </w:r>
+            <w:r>
+              <w:rPr>
+                <w:noProof/>
+                <w:webHidden/>
+              </w:rPr>
+              <w:tab/>
+            </w:r>
+            <w:r>
+              <w:rPr>
+                <w:noProof/>
+                <w:webHidden/>
+              </w:rPr>
+              <w:fldChar w:fldCharType="begin"/>
+            </w:r>
+            <w:r>
+              <w:rPr>
+                <w:noProof/>
+                <w:webHidden/>
+              </w:rPr>
+              <w:instrText xml:space="preserve"> PAGEREF _Toc136143075 \h </w:instrText>
+            </w:r>
+            <w:r>
+              <w:rPr>
+                <w:noProof/>
+                <w:webHidden/>
+              </w:rPr>
+            </w:r>
+            <w:r>
+              <w:rPr>
+                <w:noProof/>
+                <w:webHidden/>
+              </w:rPr>
+              <w:fldChar w:fldCharType="separate"/>
+            </w:r>
+            <w:r>
+              <w:rPr>
+                <w:noProof/>
+                <w:webHidden/>
+              </w:rPr>
+              <w:t>21</w:t>
+            </w:r>
+            <w:r>
+              <w:rPr>
+                <w:noProof/>
+                <w:webHidden/>
+              </w:rPr>
+              <w:fldChar w:fldCharType="end"/>
+            </w:r>
+          </w:hyperlink>
+        </w:p>
+        <w:p>
+          <w:pPr>
+            <w:pStyle w:val="TDC3"/>
+            <w:tabs>
+              <w:tab w:val="right" w:leader="dot" w:pos="8494"/>
+            </w:tabs>
+            <w:rPr>
+              <w:rFonts w:eastAsiaTheme="minorEastAsia"/>
+              <w:noProof/>
+              <w:lang w:eastAsia="es-ES"/>
+            </w:rPr>
+          </w:pPr>
+          <w:hyperlink w:anchor="_Toc136143076" w:history="1">
+            <w:r>
+              <w:rPr>
+                <w:rStyle w:val="Hipervnculo"/>
+                <w:noProof/>
+              </w:rPr>
+              <w:t>Seguridad y privacidad:</w:t>
+            </w:r>
+            <w:r>
+              <w:rPr>
+                <w:noProof/>
+                <w:webHidden/>
+              </w:rPr>
+              <w:tab/>
+            </w:r>
+            <w:r>
+              <w:rPr>
+                <w:noProof/>
+                <w:webHidden/>
+              </w:rPr>
+              <w:fldChar w:fldCharType="begin"/>
+            </w:r>
+            <w:r>
+              <w:rPr>
+                <w:noProof/>
+                <w:webHidden/>
+              </w:rPr>
+              <w:instrText xml:space="preserve"> PAGEREF _Toc136143076 \h </w:instrText>
+            </w:r>
+            <w:r>
+              <w:rPr>
+                <w:noProof/>
+                <w:webHidden/>
+              </w:rPr>
+            </w:r>
+            <w:r>
+              <w:rPr>
+                <w:noProof/>
+                <w:webHidden/>
+              </w:rPr>
+              <w:fldChar w:fldCharType="separate"/>
+            </w:r>
+            <w:r>
+              <w:rPr>
+                <w:noProof/>
+                <w:webHidden/>
+              </w:rPr>
+              <w:t>22</w:t>
             </w:r>
             <w:r>
               <w:rPr>
@@ -2060,13 +2494,13 @@
               <w:lang w:eastAsia="es-ES"/>
             </w:rPr>
           </w:pPr>
-          <w:hyperlink w:anchor="_Toc136134069" w:history="1">
+          <w:hyperlink w:anchor="_Toc136143077" w:history="1">
             <w:r>
               <w:rPr>
                 <w:rStyle w:val="Hipervnculo"/>
                 <w:noProof/>
               </w:rPr>
-              <w:t>Líneas de ampliación</w:t>
+              <w:t>Anexos</w:t>
             </w:r>
             <w:r>
               <w:rPr>
@@ -2087,7 +2521,7 @@
                 <w:noProof/>
                 <w:webHidden/>
               </w:rPr>
-              <w:instrText xml:space="preserve"> PAGEREF _Toc136134069 \h </w:instrText>
+              <w:instrText xml:space="preserve"> PAGEREF _Toc136143077 \h </w:instrText>
             </w:r>
             <w:r>
               <w:rPr>
@@ -2107,7 +2541,7 @@
                 <w:noProof/>
                 <w:webHidden/>
               </w:rPr>
-              <w:t>17</w:t>
+              <w:t>22</w:t>
             </w:r>
             <w:r>
               <w:rPr>
@@ -2130,13 +2564,13 @@
               <w:lang w:eastAsia="es-ES"/>
             </w:rPr>
           </w:pPr>
-          <w:hyperlink w:anchor="_Toc136134070" w:history="1">
+          <w:hyperlink w:anchor="_Toc136143078" w:history="1">
             <w:r>
               <w:rPr>
                 <w:rStyle w:val="Hipervnculo"/>
                 <w:noProof/>
               </w:rPr>
-              <w:t>Ampliación funcional:</w:t>
+              <w:t>Código</w:t>
             </w:r>
             <w:r>
               <w:rPr>
@@ -2157,7 +2591,7 @@
                 <w:noProof/>
                 <w:webHidden/>
               </w:rPr>
-              <w:instrText xml:space="preserve"> PAGEREF _Toc136134070 \h </w:instrText>
+              <w:instrText xml:space="preserve"> PAGEREF _Toc136143078 \h </w:instrText>
             </w:r>
             <w:r>
               <w:rPr>
@@ -2177,7 +2611,7 @@
                 <w:noProof/>
                 <w:webHidden/>
               </w:rPr>
-              <w:t>17</w:t>
+              <w:t>22</w:t>
             </w:r>
             <w:r>
               <w:rPr>
@@ -2200,13 +2634,13 @@
               <w:lang w:eastAsia="es-ES"/>
             </w:rPr>
           </w:pPr>
-          <w:hyperlink w:anchor="_Toc136134071" w:history="1">
+          <w:hyperlink w:anchor="_Toc136143079" w:history="1">
             <w:r>
               <w:rPr>
                 <w:rStyle w:val="Hipervnculo"/>
                 <w:noProof/>
               </w:rPr>
-              <w:t>Mejoras en la experiencia de usuario:</w:t>
+              <w:t>Referencias</w:t>
             </w:r>
             <w:r>
               <w:rPr>
@@ -2227,7 +2661,7 @@
                 <w:noProof/>
                 <w:webHidden/>
               </w:rPr>
-              <w:instrText xml:space="preserve"> PAGEREF _Toc136134071 \h </w:instrText>
+              <w:instrText xml:space="preserve"> PAGEREF _Toc136143079 \h </w:instrText>
             </w:r>
             <w:r>
               <w:rPr>
@@ -2247,7 +2681,7 @@
                 <w:noProof/>
                 <w:webHidden/>
               </w:rPr>
-              <w:t>17</w:t>
+              <w:t>22</w:t>
             </w:r>
             <w:r>
               <w:rPr>
@@ -2270,13 +2704,13 @@
               <w:lang w:eastAsia="es-ES"/>
             </w:rPr>
           </w:pPr>
-          <w:hyperlink w:anchor="_Toc136134072" w:history="1">
+          <w:hyperlink w:anchor="_Toc136143080" w:history="1">
             <w:r>
               <w:rPr>
                 <w:rStyle w:val="Hipervnculo"/>
                 <w:noProof/>
               </w:rPr>
-              <w:t>Seguridad y privacidad:</w:t>
+              <w:t>Glosario</w:t>
             </w:r>
             <w:r>
               <w:rPr>
@@ -2297,7 +2731,7 @@
                 <w:noProof/>
                 <w:webHidden/>
               </w:rPr>
-              <w:instrText xml:space="preserve"> PAGEREF _Toc136134072 \h </w:instrText>
+              <w:instrText xml:space="preserve"> PAGEREF _Toc136143080 \h </w:instrText>
             </w:r>
             <w:r>
               <w:rPr>
@@ -2317,287 +2751,7 @@
                 <w:noProof/>
                 <w:webHidden/>
               </w:rPr>
-              <w:t>17</w:t>
-            </w:r>
-            <w:r>
-              <w:rPr>
-                <w:noProof/>
-                <w:webHidden/>
-              </w:rPr>
-              <w:fldChar w:fldCharType="end"/>
-            </w:r>
-          </w:hyperlink>
-        </w:p>
-        <w:p>
-          <w:pPr>
-            <w:pStyle w:val="TDC2"/>
-            <w:tabs>
-              <w:tab w:val="right" w:leader="dot" w:pos="8494"/>
-            </w:tabs>
-            <w:rPr>
-              <w:rFonts w:eastAsiaTheme="minorEastAsia"/>
-              <w:noProof/>
-              <w:lang w:eastAsia="es-ES"/>
-            </w:rPr>
-          </w:pPr>
-          <w:hyperlink w:anchor="_Toc136134073" w:history="1">
-            <w:r>
-              <w:rPr>
-                <w:rStyle w:val="Hipervnculo"/>
-                <w:noProof/>
-              </w:rPr>
-              <w:t>Anexos</w:t>
-            </w:r>
-            <w:r>
-              <w:rPr>
-                <w:noProof/>
-                <w:webHidden/>
-              </w:rPr>
-              <w:tab/>
-            </w:r>
-            <w:r>
-              <w:rPr>
-                <w:noProof/>
-                <w:webHidden/>
-              </w:rPr>
-              <w:fldChar w:fldCharType="begin"/>
-            </w:r>
-            <w:r>
-              <w:rPr>
-                <w:noProof/>
-                <w:webHidden/>
-              </w:rPr>
-              <w:instrText xml:space="preserve"> PAGEREF _Toc136134073 \h </w:instrText>
-            </w:r>
-            <w:r>
-              <w:rPr>
-                <w:noProof/>
-                <w:webHidden/>
-              </w:rPr>
-            </w:r>
-            <w:r>
-              <w:rPr>
-                <w:noProof/>
-                <w:webHidden/>
-              </w:rPr>
-              <w:fldChar w:fldCharType="separate"/>
-            </w:r>
-            <w:r>
-              <w:rPr>
-                <w:noProof/>
-                <w:webHidden/>
-              </w:rPr>
-              <w:t>17</w:t>
-            </w:r>
-            <w:r>
-              <w:rPr>
-                <w:noProof/>
-                <w:webHidden/>
-              </w:rPr>
-              <w:fldChar w:fldCharType="end"/>
-            </w:r>
-          </w:hyperlink>
-        </w:p>
-        <w:p>
-          <w:pPr>
-            <w:pStyle w:val="TDC3"/>
-            <w:tabs>
-              <w:tab w:val="right" w:leader="dot" w:pos="8494"/>
-            </w:tabs>
-            <w:rPr>
-              <w:rFonts w:eastAsiaTheme="minorEastAsia"/>
-              <w:noProof/>
-              <w:lang w:eastAsia="es-ES"/>
-            </w:rPr>
-          </w:pPr>
-          <w:hyperlink w:anchor="_Toc136134074" w:history="1">
-            <w:r>
-              <w:rPr>
-                <w:rStyle w:val="Hipervnculo"/>
-                <w:noProof/>
-              </w:rPr>
-              <w:t>Código</w:t>
-            </w:r>
-            <w:r>
-              <w:rPr>
-                <w:noProof/>
-                <w:webHidden/>
-              </w:rPr>
-              <w:tab/>
-            </w:r>
-            <w:r>
-              <w:rPr>
-                <w:noProof/>
-                <w:webHidden/>
-              </w:rPr>
-              <w:fldChar w:fldCharType="begin"/>
-            </w:r>
-            <w:r>
-              <w:rPr>
-                <w:noProof/>
-                <w:webHidden/>
-              </w:rPr>
-              <w:instrText xml:space="preserve"> PAGEREF _Toc136134074 \h </w:instrText>
-            </w:r>
-            <w:r>
-              <w:rPr>
-                <w:noProof/>
-                <w:webHidden/>
-              </w:rPr>
-            </w:r>
-            <w:r>
-              <w:rPr>
-                <w:noProof/>
-                <w:webHidden/>
-              </w:rPr>
-              <w:fldChar w:fldCharType="separate"/>
-            </w:r>
-            <w:r>
-              <w:rPr>
-                <w:noProof/>
-                <w:webHidden/>
-              </w:rPr>
-              <w:t>17</w:t>
-            </w:r>
-            <w:r>
-              <w:rPr>
-                <w:noProof/>
-                <w:webHidden/>
-              </w:rPr>
-              <w:fldChar w:fldCharType="end"/>
-            </w:r>
-          </w:hyperlink>
-        </w:p>
-        <w:p>
-          <w:pPr>
-            <w:pStyle w:val="TDC3"/>
-            <w:tabs>
-              <w:tab w:val="right" w:leader="dot" w:pos="8494"/>
-            </w:tabs>
-            <w:rPr>
-              <w:rFonts w:eastAsiaTheme="minorEastAsia"/>
-              <w:noProof/>
-              <w:lang w:eastAsia="es-ES"/>
-            </w:rPr>
-          </w:pPr>
-          <w:hyperlink w:anchor="_Toc136134075" w:history="1">
-            <w:r>
-              <w:rPr>
-                <w:rStyle w:val="Hipervnculo"/>
-                <w:noProof/>
-              </w:rPr>
-              <w:t>Referencias</w:t>
-            </w:r>
-            <w:r>
-              <w:rPr>
-                <w:noProof/>
-                <w:webHidden/>
-              </w:rPr>
-              <w:tab/>
-            </w:r>
-            <w:r>
-              <w:rPr>
-                <w:noProof/>
-                <w:webHidden/>
-              </w:rPr>
-              <w:fldChar w:fldCharType="begin"/>
-            </w:r>
-            <w:r>
-              <w:rPr>
-                <w:noProof/>
-                <w:webHidden/>
-              </w:rPr>
-              <w:instrText xml:space="preserve"> PAGEREF _Toc136134075 \h </w:instrText>
-            </w:r>
-            <w:r>
-              <w:rPr>
-                <w:noProof/>
-                <w:webHidden/>
-              </w:rPr>
-            </w:r>
-            <w:r>
-              <w:rPr>
-                <w:noProof/>
-                <w:webHidden/>
-              </w:rPr>
-              <w:fldChar w:fldCharType="separate"/>
-            </w:r>
-            <w:r>
-              <w:rPr>
-                <w:noProof/>
-                <w:webHidden/>
-              </w:rPr>
-              <w:t>17</w:t>
-            </w:r>
-            <w:r>
-              <w:rPr>
-                <w:noProof/>
-                <w:webHidden/>
-              </w:rPr>
-              <w:fldChar w:fldCharType="end"/>
-            </w:r>
-          </w:hyperlink>
-        </w:p>
-        <w:p>
-          <w:pPr>
-            <w:pStyle w:val="TDC3"/>
-            <w:tabs>
-              <w:tab w:val="right" w:leader="dot" w:pos="8494"/>
-            </w:tabs>
-            <w:rPr>
-              <w:rFonts w:eastAsiaTheme="minorEastAsia"/>
-              <w:noProof/>
-              <w:lang w:eastAsia="es-ES"/>
-            </w:rPr>
-          </w:pPr>
-          <w:hyperlink w:anchor="_Toc136134076" w:history="1">
-            <w:r>
-              <w:rPr>
-                <w:rStyle w:val="Hipervnculo"/>
-                <w:noProof/>
-              </w:rPr>
-              <w:t>Glosario</w:t>
-            </w:r>
-            <w:r>
-              <w:rPr>
-                <w:noProof/>
-                <w:webHidden/>
-              </w:rPr>
-              <w:tab/>
-            </w:r>
-            <w:r>
-              <w:rPr>
-                <w:noProof/>
-                <w:webHidden/>
-              </w:rPr>
-              <w:fldChar w:fldCharType="begin"/>
-            </w:r>
-            <w:r>
-              <w:rPr>
-                <w:noProof/>
-                <w:webHidden/>
-              </w:rPr>
-              <w:instrText xml:space="preserve"> PAGEREF _Toc136134076 \h </w:instrText>
-            </w:r>
-            <w:r>
-              <w:rPr>
-                <w:noProof/>
-                <w:webHidden/>
-              </w:rPr>
-            </w:r>
-            <w:r>
-              <w:rPr>
-                <w:noProof/>
-                <w:webHidden/>
-              </w:rPr>
-              <w:fldChar w:fldCharType="separate"/>
-            </w:r>
-            <w:r>
-              <w:rPr>
-                <w:noProof/>
-                <w:webHidden/>
-              </w:rPr>
-              <w:t>17</w:t>
+              <w:t>22</w:t>
             </w:r>
             <w:r>
               <w:rPr>
@@ -2631,7 +2785,7 @@
       <w:pPr>
         <w:pStyle w:val="Ttulo2"/>
       </w:pPr>
-      <w:bookmarkStart w:id="5" w:name="_Toc136134053"/>
+      <w:bookmarkStart w:id="5" w:name="_Toc136143055"/>
       <w:r>
         <w:lastRenderedPageBreak/>
         <w:t>Introducción</w:t>
@@ -2642,7 +2796,7 @@
       <w:pPr>
         <w:pStyle w:val="Ttulo3"/>
       </w:pPr>
-      <w:bookmarkStart w:id="6" w:name="_Toc136134054"/>
+      <w:bookmarkStart w:id="6" w:name="_Toc136143056"/>
       <w:r>
         <w:t>Contexto</w:t>
       </w:r>
@@ -2755,7 +2909,7 @@
       <w:pPr>
         <w:pStyle w:val="Ttulo3"/>
       </w:pPr>
-      <w:bookmarkStart w:id="7" w:name="_Toc136134055"/>
+      <w:bookmarkStart w:id="7" w:name="_Toc136143057"/>
       <w:r>
         <w:t>Objetivo</w:t>
       </w:r>
@@ -2975,7 +3129,7 @@
       <w:pPr>
         <w:pStyle w:val="Ttulo3"/>
       </w:pPr>
-      <w:bookmarkStart w:id="8" w:name="_Toc136134056"/>
+      <w:bookmarkStart w:id="8" w:name="_Toc136143058"/>
       <w:r>
         <w:t>Justificación</w:t>
       </w:r>
@@ -3039,7 +3193,7 @@
       <w:pPr>
         <w:pStyle w:val="Ttulo2"/>
       </w:pPr>
-      <w:bookmarkStart w:id="9" w:name="_Toc136134057"/>
+      <w:bookmarkStart w:id="9" w:name="_Toc136143059"/>
       <w:r>
         <w:lastRenderedPageBreak/>
         <w:t>Fundamentos teóricos:</w:t>
@@ -3050,7 +3204,7 @@
       <w:pPr>
         <w:pStyle w:val="Ttulo3"/>
       </w:pPr>
-      <w:bookmarkStart w:id="10" w:name="_Toc136134058"/>
+      <w:bookmarkStart w:id="10" w:name="_Toc136143060"/>
       <w:r>
         <w:t>IoT</w:t>
       </w:r>
@@ -3092,7 +3246,7 @@
       <w:pPr>
         <w:pStyle w:val="Ttulo3"/>
       </w:pPr>
-      <w:bookmarkStart w:id="11" w:name="_Toc136134059"/>
+      <w:bookmarkStart w:id="11" w:name="_Toc136143061"/>
       <w:r>
         <w:t>DevOps</w:t>
       </w:r>
@@ -3255,7 +3409,7 @@
       <w:pPr>
         <w:pStyle w:val="Ttulo3"/>
       </w:pPr>
-      <w:bookmarkStart w:id="12" w:name="_Toc136134060"/>
+      <w:bookmarkStart w:id="12" w:name="_Toc136143062"/>
       <w:r>
         <w:t>Vagrant</w:t>
       </w:r>
@@ -3785,7 +3939,7 @@
       <w:pPr>
         <w:pStyle w:val="Ttulo3"/>
       </w:pPr>
-      <w:bookmarkStart w:id="13" w:name="_Toc136134061"/>
+      <w:bookmarkStart w:id="13" w:name="_Toc136143063"/>
       <w:r>
         <w:t>ELK Stack</w:t>
       </w:r>
@@ -3903,7 +4057,7 @@
       <w:pPr>
         <w:pStyle w:val="Ttulo3"/>
       </w:pPr>
-      <w:bookmarkStart w:id="14" w:name="_Toc136134062"/>
+      <w:bookmarkStart w:id="14" w:name="_Toc136143064"/>
       <w:r>
         <w:t>Kubernetes</w:t>
       </w:r>
@@ -4336,7 +4490,7 @@
       <w:pPr>
         <w:pStyle w:val="Ttulo3"/>
       </w:pPr>
-      <w:bookmarkStart w:id="15" w:name="_Toc136134063"/>
+      <w:bookmarkStart w:id="15" w:name="_Toc136143065"/>
       <w:proofErr w:type="spellStart"/>
       <w:r>
         <w:t>Mosquitto</w:t>
@@ -4670,7 +4824,6 @@
           <w:szCs w:val="26"/>
         </w:rPr>
       </w:pPr>
-      <w:bookmarkStart w:id="16" w:name="_Toc136134064"/>
       <w:r>
         <w:br w:type="page"/>
       </w:r>
@@ -4679,6 +4832,7 @@
       <w:pPr>
         <w:pStyle w:val="Ttulo2"/>
       </w:pPr>
+      <w:bookmarkStart w:id="16" w:name="_Toc136143066"/>
       <w:r>
         <w:lastRenderedPageBreak/>
         <w:t>Metodología</w:t>
@@ -4689,9 +4843,11 @@
       <w:pPr>
         <w:pStyle w:val="Ttulo3"/>
       </w:pPr>
+      <w:bookmarkStart w:id="17" w:name="_Toc136143067"/>
       <w:r>
         <w:t>Descripción</w:t>
       </w:r>
+      <w:bookmarkEnd w:id="17"/>
     </w:p>
     <w:p>
       <w:r>
@@ -4762,9 +4918,11 @@
       <w:pPr>
         <w:pStyle w:val="Ttulo3"/>
       </w:pPr>
+      <w:bookmarkStart w:id="18" w:name="_Toc136143068"/>
       <w:r>
         <w:t>Planificación de las iteraciones</w:t>
       </w:r>
+      <w:bookmarkEnd w:id="18"/>
     </w:p>
     <w:p>
       <w:pPr>
@@ -5329,9 +5487,7 @@
         <w:t>Iteración 6</w:t>
       </w:r>
     </w:p>
-    <w:p>
-      <w:bookmarkStart w:id="17" w:name="_Toc136134065"/>
-    </w:p>
+    <w:p/>
     <w:p>
       <w:r>
         <w:lastRenderedPageBreak/>
@@ -5421,17 +5577,16 @@
         <w:t>las decisiones de diseño, las herramientas empleadas y los resultados obtenidos. También documentaremos los procedimientos de instalación y configuración del entorno de desarrollo, junto con cualquier problema o solución encontrada durante el proceso.</w:t>
       </w:r>
     </w:p>
-    <w:bookmarkEnd w:id="17"/>
     <w:p/>
     <w:p>
       <w:pPr>
         <w:pStyle w:val="Ttulo2"/>
       </w:pPr>
-      <w:bookmarkStart w:id="18" w:name="_Toc136134068"/>
+      <w:bookmarkStart w:id="19" w:name="_Toc136143069"/>
       <w:r>
         <w:t>Resultados Obtenidos</w:t>
       </w:r>
-      <w:bookmarkEnd w:id="18"/>
+      <w:bookmarkEnd w:id="19"/>
     </w:p>
     <w:p>
       <w:r>
@@ -5443,7 +5598,594 @@
         <w:pStyle w:val="Ttulo3"/>
       </w:pPr>
       <w:r>
-        <w:t xml:space="preserve">Configuración del entorno simulado: </w:t>
+        <w:t>Arquitectura de la solución:</w:t>
+      </w:r>
+    </w:p>
+    <w:p>
+      <w:r>
+        <w:t xml:space="preserve">La arquitectura </w:t>
+      </w:r>
+      <w:r>
+        <w:t xml:space="preserve">completa de la solución es la </w:t>
+      </w:r>
+      <w:r>
+        <w:t xml:space="preserve">descrita en el </w:t>
+      </w:r>
+      <w:r>
+        <w:t>siguiente</w:t>
+      </w:r>
+      <w:r>
+        <w:t xml:space="preserve"> diagrama</w:t>
+      </w:r>
+      <w:r>
+        <w:t>:</w:t>
+      </w:r>
+    </w:p>
+    <w:p>
+      <w:r>
+        <w:rPr>
+          <w:noProof/>
+        </w:rPr>
+        <w:drawing>
+          <wp:inline distT="0" distB="0" distL="0" distR="0" wp14:anchorId="4E8A48FC" wp14:editId="50B3E89F">
+            <wp:extent cx="5381625" cy="2038350"/>
+            <wp:effectExtent l="0" t="0" r="9525" b="0"/>
+            <wp:docPr id="751649149" name="Imagen 2"/>
+            <wp:cNvGraphicFramePr>
+              <a:graphicFrameLocks xmlns:a="http://schemas.openxmlformats.org/drawingml/2006/main" noChangeAspect="1"/>
+            </wp:cNvGraphicFramePr>
+            <a:graphic xmlns:a="http://schemas.openxmlformats.org/drawingml/2006/main">
+              <a:graphicData uri="http://schemas.openxmlformats.org/drawingml/2006/picture">
+                <pic:pic xmlns:pic="http://schemas.openxmlformats.org/drawingml/2006/picture">
+                  <pic:nvPicPr>
+                    <pic:cNvPr id="0" name="Picture 2"/>
+                    <pic:cNvPicPr>
+                      <a:picLocks noChangeAspect="1" noChangeArrowheads="1"/>
+                    </pic:cNvPicPr>
+                  </pic:nvPicPr>
+                  <pic:blipFill>
+                    <a:blip r:embed="rId7" cstate="print">
+                      <a:extLst>
+                        <a:ext uri="{28A0092B-C50C-407E-A947-70E740481C1C}">
+                          <a14:useLocalDpi xmlns:a14="http://schemas.microsoft.com/office/drawing/2010/main" val="0"/>
+                        </a:ext>
+                      </a:extLst>
+                    </a:blip>
+                    <a:srcRect/>
+                    <a:stretch>
+                      <a:fillRect/>
+                    </a:stretch>
+                  </pic:blipFill>
+                  <pic:spPr bwMode="auto">
+                    <a:xfrm>
+                      <a:off x="0" y="0"/>
+                      <a:ext cx="5381625" cy="2038350"/>
+                    </a:xfrm>
+                    <a:prstGeom prst="rect">
+                      <a:avLst/>
+                    </a:prstGeom>
+                    <a:noFill/>
+                    <a:ln>
+                      <a:noFill/>
+                    </a:ln>
+                  </pic:spPr>
+                </pic:pic>
+              </a:graphicData>
+            </a:graphic>
+          </wp:inline>
+        </w:drawing>
+      </w:r>
+    </w:p>
+    <w:p>
+      <w:r>
+        <w:t>La arquitectura de sistemas compuesta por estas 7 máquinas virtuales se organiza de la siguiente manera:</w:t>
+      </w:r>
+    </w:p>
+    <w:p>
+      <w:pPr>
+        <w:pStyle w:val="Prrafodelista"/>
+        <w:numPr>
+          <w:ilvl w:val="0"/>
+          <w:numId w:val="5"/>
+        </w:numPr>
+      </w:pPr>
+      <w:r>
+        <w:t>Cluster K3S: Consiste en un master y 2 nodos donde se despliegan los pods que simulan dispositivos del Internet de las cosas (IoT). El cluster K3S utiliza la tecnología de Kubernetes para gestionar la orquestación y escalado de los pods de manera eficiente.</w:t>
+      </w:r>
+    </w:p>
+    <w:p>
+      <w:pPr>
+        <w:pStyle w:val="Prrafodelista"/>
+        <w:numPr>
+          <w:ilvl w:val="0"/>
+          <w:numId w:val="5"/>
+        </w:numPr>
+      </w:pPr>
+      <w:r>
+        <w:lastRenderedPageBreak/>
+        <w:t xml:space="preserve">Máquina virtual con un </w:t>
+      </w:r>
+      <w:proofErr w:type="spellStart"/>
+      <w:r>
+        <w:t>broker</w:t>
+      </w:r>
+      <w:proofErr w:type="spellEnd"/>
+      <w:r>
+        <w:t xml:space="preserve"> MQTT: Esta máquina virtual aloja un </w:t>
+      </w:r>
+      <w:proofErr w:type="spellStart"/>
+      <w:r>
+        <w:t>broker</w:t>
+      </w:r>
+      <w:proofErr w:type="spellEnd"/>
+      <w:r>
+        <w:t xml:space="preserve"> MQTT que actúa como intermediario para recibir los logs generados por los dispositivos simulados. El </w:t>
+      </w:r>
+      <w:proofErr w:type="spellStart"/>
+      <w:r>
+        <w:t>broker</w:t>
+      </w:r>
+      <w:proofErr w:type="spellEnd"/>
+      <w:r>
+        <w:t xml:space="preserve"> MQTT proporciona una comunicación bidireccional y ligera entre los dispositivos y las demás herramientas de la arquitectura.</w:t>
+      </w:r>
+      <w:r>
+        <w:t xml:space="preserve"> Esta misma máquina virtual contiene</w:t>
+      </w:r>
+      <w:r>
+        <w:t xml:space="preserve"> un agente de </w:t>
+      </w:r>
+      <w:proofErr w:type="spellStart"/>
+      <w:r>
+        <w:t>Filebeat</w:t>
+      </w:r>
+      <w:proofErr w:type="spellEnd"/>
+      <w:r>
+        <w:t>; su</w:t>
+      </w:r>
+      <w:r>
+        <w:t xml:space="preserve"> función es recopilar los logs generados por el </w:t>
+      </w:r>
+      <w:proofErr w:type="spellStart"/>
+      <w:r>
+        <w:t>broker</w:t>
+      </w:r>
+      <w:proofErr w:type="spellEnd"/>
+      <w:r>
+        <w:t xml:space="preserve"> MQTT y enviarlos a Logstash para su procesamiento y filtrado posterior.</w:t>
+      </w:r>
+    </w:p>
+    <w:p>
+      <w:pPr>
+        <w:pStyle w:val="Prrafodelista"/>
+        <w:numPr>
+          <w:ilvl w:val="0"/>
+          <w:numId w:val="5"/>
+        </w:numPr>
+      </w:pPr>
+      <w:r>
+        <w:t xml:space="preserve">Máquina virtual con Logstash: Aquí se despliega Logstash, una herramienta de procesamiento y transformación de logs. Logstash recibe los logs enviados por </w:t>
+      </w:r>
+      <w:proofErr w:type="spellStart"/>
+      <w:r>
+        <w:t>Filebeat</w:t>
+      </w:r>
+      <w:proofErr w:type="spellEnd"/>
+      <w:r>
+        <w:t xml:space="preserve"> y los procesa según las configuraciones definidas, como filtros y transformaciones. Su objetivo es enriquecer y estructurar los datos antes de enviarlos al siguiente componente.</w:t>
+      </w:r>
+    </w:p>
+    <w:p>
+      <w:pPr>
+        <w:pStyle w:val="Prrafodelista"/>
+        <w:numPr>
+          <w:ilvl w:val="0"/>
+          <w:numId w:val="5"/>
+        </w:numPr>
+      </w:pPr>
+      <w:r>
+        <w:t>Máquina virtual con Elasticsearch: Esta máquina virtual aloja Elasticsearch, un motor de búsqueda y almacenamiento de datos distribuido. Elasticsearch se encarga de recibir los logs procesados por Logstash y almacenarlos de forma eficiente para su posterior consulta y análisis. Proporciona un almacenamiento escalable y de alto rendimiento.</w:t>
+      </w:r>
+    </w:p>
+    <w:p>
+      <w:pPr>
+        <w:pStyle w:val="Prrafodelista"/>
+        <w:numPr>
+          <w:ilvl w:val="0"/>
+          <w:numId w:val="5"/>
+        </w:numPr>
+      </w:pPr>
+      <w:r>
+        <w:t>Máquina virtual con Kibana: Aquí se encuentra Kibana, una plataforma de visualización de datos y análisis. Kibana permite a los usuarios y desarrolladores explorar, buscar y visualizar los logs almacenados en Elasticsearch. Proporciona una interfaz gráfica intuitiva para crear paneles de control, gráficos y tablas personalizadas.</w:t>
+      </w:r>
+    </w:p>
+    <w:p>
+      <w:r>
+        <w:t>Cada componente desempeña un papel específico en la arquitectura, trabajando en conjunto para recibir, procesar, almacenar y visualizar los logs generados por los dispositivos IoT simulados. Esta arquitectura permite una comunicación eficiente, un procesamiento de logs escalable y una visualización interactiva de los datos para un análisis efectivo.</w:t>
+      </w:r>
+    </w:p>
+    <w:p>
+      <w:r>
+        <w:t>El despliegue de esta arquitectura se orquesta mediante Vagrant y un único Vagrantfile, con el objetivo de simplificar su uso.</w:t>
+      </w:r>
+    </w:p>
+    <w:p>
+      <w:pPr>
+        <w:pStyle w:val="Ttulo3"/>
+      </w:pPr>
+      <w:r>
+        <w:t>Decisiones de Diseño:</w:t>
+      </w:r>
+    </w:p>
+    <w:p>
+      <w:pPr>
+        <w:pStyle w:val="Ttulo4"/>
+      </w:pPr>
+      <w:r>
+        <w:t xml:space="preserve">Desarrollo de un solo </w:t>
+      </w:r>
+      <w:proofErr w:type="spellStart"/>
+      <w:r>
+        <w:t>Vagranfile</w:t>
+      </w:r>
+      <w:proofErr w:type="spellEnd"/>
+    </w:p>
+    <w:p>
+      <w:r>
+        <w:t xml:space="preserve">La creación de un solo Vagrantfile en lugar de varios </w:t>
+      </w:r>
+      <w:r>
+        <w:t xml:space="preserve">es una decisión que se ha tomado </w:t>
+      </w:r>
+      <w:proofErr w:type="spellStart"/>
+      <w:r>
+        <w:t>atentiendo</w:t>
+      </w:r>
+      <w:proofErr w:type="spellEnd"/>
+      <w:r>
+        <w:t xml:space="preserve"> a </w:t>
+      </w:r>
+      <w:r>
+        <w:t>varias ventajas, principalmente en términos de facilidad de uso por parte de los desarrolladores y reutilización del código en futuros proyectos. Aquí se justifican dichas ventajas:</w:t>
+      </w:r>
+    </w:p>
+    <w:p>
+      <w:pPr>
+        <w:numPr>
+          <w:ilvl w:val="0"/>
+          <w:numId w:val="12"/>
+        </w:numPr>
+      </w:pPr>
+      <w:r>
+        <w:t>Facilidad de uso: Al tener un solo Vagrantfile, los desarrolladores tienen una única ubicación donde pueden configurar y gestionar todas las máquinas virtuales necesarias para el proyecto. Esto simplifica la administración y el despliegue, ya que no se requiere realizar un seguimiento de múltiples archivos de configuración. Además, la sintaxis y estructura del Vagrantfile se mantienen coherentes y consistentes en todo el proyecto, lo que facilita su comprensión y mantenimiento.</w:t>
+      </w:r>
+    </w:p>
+    <w:p>
+      <w:pPr>
+        <w:numPr>
+          <w:ilvl w:val="0"/>
+          <w:numId w:val="12"/>
+        </w:numPr>
+      </w:pPr>
+      <w:r>
+        <w:t>Delimitación clara de secciones: El Vagrantfile permite delimitar claramente las secciones de configuración para cada máquina virtual. Esto significa que se pueden especificar de manera ordenada y estructurada los detalles de cada máquina, como su nombre, configuración de red, asignación de recursos y provisionamiento. Al tener estas secciones bien definidas en un solo archivo, es más fácil realizar ajustes y modificaciones sin tener que navegar entre varios archivos de configuración dispersos.</w:t>
+      </w:r>
+    </w:p>
+    <w:p>
+      <w:pPr>
+        <w:numPr>
+          <w:ilvl w:val="0"/>
+          <w:numId w:val="12"/>
+        </w:numPr>
+      </w:pPr>
+      <w:r>
+        <w:t xml:space="preserve">Reutilización de código: Al contar con un solo Vagrantfile, es posible reutilizar secciones de configuración en futuros proyectos. Por ejemplo, si se ha definido una sección de </w:t>
+      </w:r>
+      <w:r>
+        <w:lastRenderedPageBreak/>
+        <w:t>configuración específica para el despliegue de una máquina virtual en el entorno de desarrollo, se puede utilizar esa misma sección en otros proyectos sin necesidad de partir el archivo en varios ficheros. Esto ahorra tiempo y esfuerzo, ya que no es necesario volver a escribir o copiar y pegar código repetitivo.</w:t>
+      </w:r>
+    </w:p>
+    <w:p>
+      <w:r>
+        <w:t>En resumen, la creación de un solo Vagrantfile en lugar de varios proporciona facilidad de uso para los desarrolladores al tener una única ubicación para gestionar las máquinas virtuales del proyecto. Además, las secciones bien delimitadas permiten una configuración ordenada y la reutilización de código en futuros proyectos, lo que ahorra tiempo y promueve la consistencia en el desarrollo.</w:t>
+      </w:r>
+    </w:p>
+    <w:p/>
+    <w:p>
+      <w:pPr>
+        <w:pStyle w:val="Ttulo4"/>
+      </w:pPr>
+      <w:r>
+        <w:t xml:space="preserve">Inclusión de </w:t>
+      </w:r>
+      <w:proofErr w:type="spellStart"/>
+      <w:r>
+        <w:t>Filebeat</w:t>
+      </w:r>
+      <w:proofErr w:type="spellEnd"/>
+      <w:r>
+        <w:t xml:space="preserve"> en la arquitectura</w:t>
+      </w:r>
+    </w:p>
+    <w:p>
+      <w:r>
+        <w:t xml:space="preserve">La inclusión de </w:t>
+      </w:r>
+      <w:proofErr w:type="spellStart"/>
+      <w:r>
+        <w:t>Filebeat</w:t>
+      </w:r>
+      <w:proofErr w:type="spellEnd"/>
+      <w:r>
+        <w:t xml:space="preserve"> en el proyecto para enviar los mensajes de MQTT a Logstash se fundamenta en varias razones importantes que mejoran la eficiencia y la mantenibilidad del proyecto.</w:t>
+      </w:r>
+    </w:p>
+    <w:p>
+      <w:r>
+        <w:t xml:space="preserve">En primer lugar, contar con un agente como </w:t>
+      </w:r>
+      <w:proofErr w:type="spellStart"/>
+      <w:r>
+        <w:t>Filebeat</w:t>
+      </w:r>
+      <w:proofErr w:type="spellEnd"/>
+      <w:r>
+        <w:t xml:space="preserve"> instalado en la máquina virtual de MQTT brinda una mejora significativa en la eficiencia del proceso de envío de mensajes. </w:t>
+      </w:r>
+      <w:proofErr w:type="spellStart"/>
+      <w:r>
+        <w:t>Filebeat</w:t>
+      </w:r>
+      <w:proofErr w:type="spellEnd"/>
+      <w:r>
+        <w:t xml:space="preserve"> está diseñado específicamente para la recolección y envío eficiente de logs y datos, lo que minimiza el consumo de recursos y la latencia en la transmisión de información. Al utilizar </w:t>
+      </w:r>
+      <w:proofErr w:type="spellStart"/>
+      <w:r>
+        <w:t>Filebeat</w:t>
+      </w:r>
+      <w:proofErr w:type="spellEnd"/>
+      <w:r>
+        <w:t>, aseguramos que los mensajes de MQTT se envíen de manera rápida y eficiente a Logstash, optimizando el rendimiento del sistema en general.</w:t>
+      </w:r>
+    </w:p>
+    <w:p>
+      <w:r>
+        <w:t xml:space="preserve">Además, la elección de </w:t>
+      </w:r>
+      <w:proofErr w:type="spellStart"/>
+      <w:r>
+        <w:t>Filebeat</w:t>
+      </w:r>
+      <w:proofErr w:type="spellEnd"/>
+      <w:r>
+        <w:t xml:space="preserve"> se basa en su soporte oficial del input plugin de MQTT. </w:t>
+      </w:r>
+      <w:proofErr w:type="spellStart"/>
+      <w:r>
+        <w:t>Filebeat</w:t>
+      </w:r>
+      <w:proofErr w:type="spellEnd"/>
+      <w:r>
+        <w:t xml:space="preserve"> cuenta con una amplia comunidad de usuarios y un respaldo oficial, lo que garantiza la disponibilidad de actualizaciones, mejoras y correcciones de errores en el input plugin de MQTT. Esto facilita la integración y la mantenibilidad del proyecto, ya que podemos confiar en la estabilidad y compatibilidad de </w:t>
+      </w:r>
+      <w:proofErr w:type="spellStart"/>
+      <w:r>
+        <w:t>Filebeat</w:t>
+      </w:r>
+      <w:proofErr w:type="spellEnd"/>
+      <w:r>
+        <w:t xml:space="preserve"> en relación con el protocolo MQTT.</w:t>
+      </w:r>
+    </w:p>
+    <w:p>
+      <w:r>
+        <w:t>Por otro lado, se ha optado por enviar los mensajes a Logstash en lugar de hacerlo directamente a Elasticsearch por objetivos académicos y para incluir todas las piezas del stack ELK en el proyecto. Esta elección nos permite comprender y utilizar todas las herramientas y componentes del stack en su totalidad, lo que nos brinda un conocimiento más completo de su funcionamiento y nos permite aprovechar todas las capacidades y funcionalidades que ofrecen.</w:t>
+      </w:r>
+    </w:p>
+    <w:p>
+      <w:r>
+        <w:t xml:space="preserve">Además, al enviar los mensajes a Logstash antes de almacenarlos en Elasticsearch, tenemos la oportunidad de realizar filtrados y mapeos avanzados de los datos. Logstash proporciona una amplia gama de </w:t>
+      </w:r>
+      <w:proofErr w:type="spellStart"/>
+      <w:r>
+        <w:t>plugins</w:t>
+      </w:r>
+      <w:proofErr w:type="spellEnd"/>
+      <w:r>
+        <w:t xml:space="preserve"> y opciones de configuración que nos permiten transformar y enriquecer los datos antes de su indexación en Elasticsearch. Esto nos brinda flexibilidad para adaptar los datos a nuestras necesidades específicas, realizar análisis más avanzados y garantizar una estructura coherente en los registros almacenados.</w:t>
+      </w:r>
+    </w:p>
+    <w:p>
+      <w:pPr>
+        <w:pStyle w:val="Ttulo4"/>
+      </w:pPr>
+      <w:r>
+        <w:t xml:space="preserve">Inclusión de </w:t>
+      </w:r>
+      <w:proofErr w:type="spellStart"/>
+      <w:r>
+        <w:t>Mosquitto</w:t>
+      </w:r>
+      <w:proofErr w:type="spellEnd"/>
+    </w:p>
+    <w:p>
+      <w:bookmarkStart w:id="20" w:name="_Toc136143070"/>
+      <w:r>
+        <w:t xml:space="preserve">La inclusión de </w:t>
+      </w:r>
+      <w:proofErr w:type="spellStart"/>
+      <w:r>
+        <w:t>Mosquitto</w:t>
+      </w:r>
+      <w:proofErr w:type="spellEnd"/>
+      <w:r>
+        <w:t xml:space="preserve"> en la arquitectura se justifica por diversas motivaciones que buscan mejorar el rendimiento y la flexibilidad del sistema, aprovechar la ligereza del protocolo MQTT y aplicar los conocimientos adquiridos en asignaturas del master.</w:t>
+      </w:r>
+    </w:p>
+    <w:p>
+      <w:r>
+        <w:t xml:space="preserve">Una de las principales motivaciones para incluir </w:t>
+      </w:r>
+      <w:proofErr w:type="spellStart"/>
+      <w:r>
+        <w:t>Mosquitto</w:t>
+      </w:r>
+      <w:proofErr w:type="spellEnd"/>
+      <w:r>
+        <w:t xml:space="preserve"> es desacoplar los dispositivos de las herramientas de monitorización.</w:t>
+      </w:r>
+      <w:r>
+        <w:t xml:space="preserve"> Utilizando</w:t>
+      </w:r>
+      <w:r>
+        <w:t xml:space="preserve"> MQTT los dispositivos pueden enviar y recibir mensajes sin estar directamente vinculados a las herramientas de monitorización. Esto </w:t>
+      </w:r>
+      <w:r>
+        <w:lastRenderedPageBreak/>
+        <w:t xml:space="preserve">proporciona una arquitectura más flexible y escalable, ya que los dispositivos pueden comunicarse de manera independiente con el </w:t>
+      </w:r>
+      <w:proofErr w:type="spellStart"/>
+      <w:r>
+        <w:t>broker</w:t>
+      </w:r>
+      <w:proofErr w:type="spellEnd"/>
+      <w:r>
+        <w:t xml:space="preserve">, y las herramientas de monitorización pueden suscribirse a los temas relevantes para recibir los datos necesarios. Además, al garantizar alta disponibilidad y </w:t>
+      </w:r>
+      <w:proofErr w:type="spellStart"/>
+      <w:r>
+        <w:t>disaster</w:t>
+      </w:r>
+      <w:proofErr w:type="spellEnd"/>
+      <w:r>
+        <w:t xml:space="preserve"> </w:t>
+      </w:r>
+      <w:proofErr w:type="spellStart"/>
+      <w:r>
+        <w:t>recovery</w:t>
+      </w:r>
+      <w:proofErr w:type="spellEnd"/>
+      <w:r>
+        <w:t xml:space="preserve"> en el servidor MQTT, se asegura que no haya pérdida de información y se restablezca el funcionamiento completo en caso de una interrupción del servicio.</w:t>
+      </w:r>
+    </w:p>
+    <w:p>
+      <w:r>
+        <w:t xml:space="preserve">Además, el protocolo MQTT se caracteriza por su ligereza y bajo consumo de recursos, lo que lo hace ideal para entornos IoT con dispositivos con recursos limitados. Comparado con otras tecnologías de mensajería como </w:t>
+      </w:r>
+      <w:proofErr w:type="spellStart"/>
+      <w:r>
+        <w:t>ActiveMQ</w:t>
+      </w:r>
+      <w:proofErr w:type="spellEnd"/>
+      <w:r>
+        <w:t xml:space="preserve"> y Kafka, MQTT tiene una sobrecarga mucho menor debido a su diseño simple y eficiente. Esto significa que los dispositivos pueden enviar y recibir mensajes de manera más rápida y con un menor consumo de ancho de banda y energía.</w:t>
+      </w:r>
+    </w:p>
+    <w:p>
+      <w:r>
+        <w:t>En términos de beneficios, MQTT destaca por su capacidad de proporcionar una comunicación confiable y eficiente en entornos IoT. Algunos de los beneficios de utilizar MQTT en entornos IoT son:</w:t>
+      </w:r>
+    </w:p>
+    <w:p>
+      <w:pPr>
+        <w:pStyle w:val="Prrafodelista"/>
+        <w:numPr>
+          <w:ilvl w:val="0"/>
+          <w:numId w:val="11"/>
+        </w:numPr>
+      </w:pPr>
+      <w:r>
+        <w:t>Ligereza y eficiencia: MQTT está diseñado para ser liviano y eficiente, lo que lo hace adecuado para dispositivos con recursos limitados. Permite una comunicación rápida y confiable con un bajo consumo de ancho de banda y energía.</w:t>
+      </w:r>
+    </w:p>
+    <w:p>
+      <w:pPr>
+        <w:pStyle w:val="Prrafodelista"/>
+        <w:numPr>
+          <w:ilvl w:val="0"/>
+          <w:numId w:val="11"/>
+        </w:numPr>
+      </w:pPr>
+      <w:r>
+        <w:t xml:space="preserve">Baja latencia: MQTT proporciona una baja latencia de comunicación, lo que permite una respuesta rápida entre los dispositivos y los servicios de </w:t>
+      </w:r>
+      <w:proofErr w:type="spellStart"/>
+      <w:r>
+        <w:t>backend</w:t>
+      </w:r>
+      <w:proofErr w:type="spellEnd"/>
+      <w:r>
+        <w:t>. Esto es especialmente importante en entornos en tiempo real y aplicaciones que requieren una comunicación ágil.</w:t>
+      </w:r>
+    </w:p>
+    <w:p>
+      <w:pPr>
+        <w:pStyle w:val="Prrafodelista"/>
+        <w:numPr>
+          <w:ilvl w:val="0"/>
+          <w:numId w:val="11"/>
+        </w:numPr>
+      </w:pPr>
+      <w:r>
+        <w:t>Escalabilidad: MQTT es altamente escalable y puede manejar una gran cantidad de dispositivos conectados simultáneamente. Esto es esencial en entornos IoT donde se espera una gran cantidad de dispositivos interconectados.</w:t>
+      </w:r>
+    </w:p>
+    <w:p>
+      <w:pPr>
+        <w:pStyle w:val="Prrafodelista"/>
+        <w:numPr>
+          <w:ilvl w:val="0"/>
+          <w:numId w:val="11"/>
+        </w:numPr>
+      </w:pPr>
+      <w:r>
+        <w:t>Suscripción selectiva: MQTT permite a los clientes suscribirse selectivamente a los temas de interés, lo que significa que los dispositivos y las herramientas de monitorización pueden recibir solo los datos relevantes para ellos. Esto reduce la carga de tráfico de red y facilita el procesamiento de datos.</w:t>
+      </w:r>
+    </w:p>
+    <w:p>
+      <w:pPr>
+        <w:pStyle w:val="Prrafodelista"/>
+        <w:numPr>
+          <w:ilvl w:val="0"/>
+          <w:numId w:val="11"/>
+        </w:numPr>
+      </w:pPr>
+      <w:r>
+        <w:t>Conexión persistente: MQTT admite conexiones persistentes, lo que garantiza que los dispositivos puedan recuperarse automáticamente de las interrupciones de conexión sin perder mensajes. Esto garantiza la confiabilidad en la comunicación en entornos inestables o con conectividad intermitente.</w:t>
+      </w:r>
+    </w:p>
+    <w:p>
+      <w:r>
+        <w:t xml:space="preserve">En resumen, la inclusión de </w:t>
+      </w:r>
+      <w:proofErr w:type="spellStart"/>
+      <w:r>
+        <w:t>Mosquitto</w:t>
+      </w:r>
+      <w:proofErr w:type="spellEnd"/>
+      <w:r>
+        <w:t xml:space="preserve"> en la arquitectura aprovecha los beneficios del protocolo MQTT, como la capacidad de desacoplar los dispositivos de las herramientas de monitorización, la ligereza del protocolo y la aplicación de conocimientos adquiridos en asignaturas del master. Comparado con otras tecnologías de mensajería, MQTT destaca por su eficiencia, baja latencia, escalabilidad y capacidad de suscripción selectiva, lo que lo convierte en una elección favorable para entornos IoT</w:t>
+      </w:r>
+      <w:r>
+        <w:t xml:space="preserve"> y en especial para este proyecto</w:t>
+      </w:r>
+      <w:r>
+        <w:t>.</w:t>
+      </w:r>
+    </w:p>
+    <w:p>
+      <w:pPr>
+        <w:pStyle w:val="Ttulo3"/>
+      </w:pPr>
+      <w:r>
+        <w:t>Configuración del entorno simulado:</w:t>
+      </w:r>
+      <w:bookmarkEnd w:id="20"/>
+      <w:r>
+        <w:t xml:space="preserve"> </w:t>
       </w:r>
     </w:p>
     <w:p>
@@ -5463,8 +6205,9 @@
       <w:pPr>
         <w:pStyle w:val="Ttulo3"/>
       </w:pPr>
-      <w:bookmarkStart w:id="19" w:name="_Toc136134066"/>
-      <w:r>
+      <w:bookmarkStart w:id="21" w:name="_Toc136143071"/>
+      <w:r>
+        <w:lastRenderedPageBreak/>
         <w:t xml:space="preserve">Integración de </w:t>
       </w:r>
       <w:proofErr w:type="spellStart"/>
@@ -5475,7 +6218,7 @@
       <w:r>
         <w:t xml:space="preserve"> y Logstash:</w:t>
       </w:r>
-      <w:bookmarkEnd w:id="19"/>
+      <w:bookmarkEnd w:id="21"/>
       <w:r>
         <w:t xml:space="preserve"> </w:t>
       </w:r>
@@ -5513,11 +6256,11 @@
       <w:pPr>
         <w:pStyle w:val="Ttulo3"/>
       </w:pPr>
-      <w:bookmarkStart w:id="20" w:name="_Toc136134067"/>
+      <w:bookmarkStart w:id="22" w:name="_Toc136143072"/>
       <w:r>
         <w:t>Pruebas y validación:</w:t>
       </w:r>
-      <w:bookmarkEnd w:id="20"/>
+      <w:bookmarkEnd w:id="22"/>
       <w:r>
         <w:t xml:space="preserve"> </w:t>
       </w:r>
@@ -5532,21 +6275,21 @@
       <w:pPr>
         <w:pStyle w:val="Ttulo2"/>
       </w:pPr>
-      <w:bookmarkStart w:id="21" w:name="_Toc136134069"/>
+      <w:bookmarkStart w:id="23" w:name="_Toc136143073"/>
       <w:r>
         <w:t>Líneas de ampliación</w:t>
       </w:r>
-      <w:bookmarkEnd w:id="21"/>
+      <w:bookmarkEnd w:id="23"/>
     </w:p>
     <w:p>
       <w:pPr>
         <w:pStyle w:val="Ttulo3"/>
       </w:pPr>
-      <w:bookmarkStart w:id="22" w:name="_Toc136134070"/>
+      <w:bookmarkStart w:id="24" w:name="_Toc136143074"/>
       <w:r>
         <w:t>Ampliación funcional:</w:t>
       </w:r>
-      <w:bookmarkEnd w:id="22"/>
+      <w:bookmarkEnd w:id="24"/>
     </w:p>
     <w:p>
       <w:r>
@@ -5557,14 +6300,14 @@
       <w:pPr>
         <w:pStyle w:val="Ttulo3"/>
       </w:pPr>
-      <w:bookmarkStart w:id="23" w:name="_Toc136134071"/>
+      <w:bookmarkStart w:id="25" w:name="_Toc136143075"/>
       <w:r>
         <w:t>Mejoras en la experiencia de usuario</w:t>
       </w:r>
       <w:r>
         <w:t>:</w:t>
       </w:r>
-      <w:bookmarkEnd w:id="23"/>
+      <w:bookmarkEnd w:id="25"/>
     </w:p>
     <w:p>
       <w:r>
@@ -5583,15 +6326,14 @@
       <w:pPr>
         <w:pStyle w:val="Ttulo3"/>
       </w:pPr>
-      <w:bookmarkStart w:id="24" w:name="_Toc136134072"/>
-      <w:r>
-        <w:lastRenderedPageBreak/>
+      <w:bookmarkStart w:id="26" w:name="_Toc136143076"/>
+      <w:r>
         <w:t>Seguridad y privacidad</w:t>
       </w:r>
       <w:r>
         <w:t>:</w:t>
       </w:r>
-      <w:bookmarkEnd w:id="24"/>
+      <w:bookmarkEnd w:id="26"/>
     </w:p>
     <w:p>
       <w:r>
@@ -5618,43 +6360,43 @@
       <w:pPr>
         <w:pStyle w:val="Ttulo2"/>
       </w:pPr>
-      <w:bookmarkStart w:id="25" w:name="_Toc136134073"/>
+      <w:bookmarkStart w:id="27" w:name="_Toc136143077"/>
       <w:r>
         <w:t>Anexos</w:t>
       </w:r>
-      <w:bookmarkEnd w:id="25"/>
+      <w:bookmarkEnd w:id="27"/>
     </w:p>
     <w:p>
       <w:pPr>
         <w:pStyle w:val="Ttulo3"/>
       </w:pPr>
-      <w:bookmarkStart w:id="26" w:name="_Toc136134074"/>
+      <w:bookmarkStart w:id="28" w:name="_Toc136143078"/>
       <w:r>
         <w:t>Código</w:t>
       </w:r>
-      <w:bookmarkEnd w:id="26"/>
+      <w:bookmarkEnd w:id="28"/>
     </w:p>
     <w:p/>
     <w:p>
       <w:pPr>
         <w:pStyle w:val="Ttulo3"/>
       </w:pPr>
-      <w:bookmarkStart w:id="27" w:name="_Toc136134075"/>
+      <w:bookmarkStart w:id="29" w:name="_Toc136143079"/>
       <w:r>
         <w:t>Referencias</w:t>
       </w:r>
-      <w:bookmarkEnd w:id="27"/>
+      <w:bookmarkEnd w:id="29"/>
     </w:p>
     <w:p/>
     <w:p>
       <w:pPr>
         <w:pStyle w:val="Ttulo3"/>
       </w:pPr>
-      <w:bookmarkStart w:id="28" w:name="_Toc136134076"/>
+      <w:bookmarkStart w:id="30" w:name="_Toc136143080"/>
       <w:r>
         <w:t>Glosario</w:t>
       </w:r>
-      <w:bookmarkEnd w:id="28"/>
+      <w:bookmarkEnd w:id="30"/>
     </w:p>
     <w:sectPr>
       <w:pgSz w:w="11906" w:h="16838"/>
@@ -5782,6 +6524,94 @@
     </w:lvl>
   </w:abstractNum>
   <w:abstractNum w:abstractNumId="1" w15:restartNumberingAfterBreak="0">
+    <w:nsid w:val="143E5126"/>
+    <w:multiLevelType w:val="hybridMultilevel"/>
+    <w:tmpl w:val="F74CE4E6"/>
+    <w:lvl w:ilvl="0" w:tplc="DEC60358">
+      <w:numFmt w:val="bullet"/>
+      <w:lvlText w:val="-"/>
+      <w:lvlJc w:val="left"/>
+      <w:pPr>
+        <w:ind w:left="720" w:hanging="360"/>
+      </w:pPr>
+      <w:rPr>
+        <w:rFonts w:ascii="Calibri" w:eastAsiaTheme="minorHAnsi" w:hAnsi="Calibri" w:cs="Calibri" w:hint="default"/>
+      </w:rPr>
+    </w:lvl>
+    <w:lvl w:ilvl="1" w:tplc="FFFFFFFF" w:tentative="1">
+      <w:start w:val="1"/>
+      <w:numFmt w:val="lowerLetter"/>
+      <w:lvlText w:val="%2."/>
+      <w:lvlJc w:val="left"/>
+      <w:pPr>
+        <w:ind w:left="1440" w:hanging="360"/>
+      </w:pPr>
+    </w:lvl>
+    <w:lvl w:ilvl="2" w:tplc="FFFFFFFF" w:tentative="1">
+      <w:start w:val="1"/>
+      <w:numFmt w:val="lowerRoman"/>
+      <w:lvlText w:val="%3."/>
+      <w:lvlJc w:val="right"/>
+      <w:pPr>
+        <w:ind w:left="2160" w:hanging="180"/>
+      </w:pPr>
+    </w:lvl>
+    <w:lvl w:ilvl="3" w:tplc="FFFFFFFF" w:tentative="1">
+      <w:start w:val="1"/>
+      <w:numFmt w:val="decimal"/>
+      <w:lvlText w:val="%4."/>
+      <w:lvlJc w:val="left"/>
+      <w:pPr>
+        <w:ind w:left="2880" w:hanging="360"/>
+      </w:pPr>
+    </w:lvl>
+    <w:lvl w:ilvl="4" w:tplc="FFFFFFFF" w:tentative="1">
+      <w:start w:val="1"/>
+      <w:numFmt w:val="lowerLetter"/>
+      <w:lvlText w:val="%5."/>
+      <w:lvlJc w:val="left"/>
+      <w:pPr>
+        <w:ind w:left="3600" w:hanging="360"/>
+      </w:pPr>
+    </w:lvl>
+    <w:lvl w:ilvl="5" w:tplc="FFFFFFFF" w:tentative="1">
+      <w:start w:val="1"/>
+      <w:numFmt w:val="lowerRoman"/>
+      <w:lvlText w:val="%6."/>
+      <w:lvlJc w:val="right"/>
+      <w:pPr>
+        <w:ind w:left="4320" w:hanging="180"/>
+      </w:pPr>
+    </w:lvl>
+    <w:lvl w:ilvl="6" w:tplc="FFFFFFFF" w:tentative="1">
+      <w:start w:val="1"/>
+      <w:numFmt w:val="decimal"/>
+      <w:lvlText w:val="%7."/>
+      <w:lvlJc w:val="left"/>
+      <w:pPr>
+        <w:ind w:left="5040" w:hanging="360"/>
+      </w:pPr>
+    </w:lvl>
+    <w:lvl w:ilvl="7" w:tplc="FFFFFFFF" w:tentative="1">
+      <w:start w:val="1"/>
+      <w:numFmt w:val="lowerLetter"/>
+      <w:lvlText w:val="%8."/>
+      <w:lvlJc w:val="left"/>
+      <w:pPr>
+        <w:ind w:left="5760" w:hanging="360"/>
+      </w:pPr>
+    </w:lvl>
+    <w:lvl w:ilvl="8" w:tplc="FFFFFFFF" w:tentative="1">
+      <w:start w:val="1"/>
+      <w:numFmt w:val="lowerRoman"/>
+      <w:lvlText w:val="%9."/>
+      <w:lvlJc w:val="right"/>
+      <w:pPr>
+        <w:ind w:left="6480" w:hanging="180"/>
+      </w:pPr>
+    </w:lvl>
+  </w:abstractNum>
+  <w:abstractNum w:abstractNumId="2" w15:restartNumberingAfterBreak="0">
     <w:nsid w:val="1A91589A"/>
     <w:multiLevelType w:val="multilevel"/>
     <w:tmpl w:val="BB16A964"/>
@@ -5894,7 +6724,7 @@
       </w:pPr>
     </w:lvl>
   </w:abstractNum>
-  <w:abstractNum w:abstractNumId="2" w15:restartNumberingAfterBreak="0">
+  <w:abstractNum w:abstractNumId="3" w15:restartNumberingAfterBreak="0">
     <w:nsid w:val="1FE30592"/>
     <w:multiLevelType w:val="multilevel"/>
     <w:tmpl w:val="C14615AE"/>
@@ -6007,7 +6837,206 @@
       </w:pPr>
     </w:lvl>
   </w:abstractNum>
-  <w:abstractNum w:abstractNumId="3" w15:restartNumberingAfterBreak="0">
+  <w:abstractNum w:abstractNumId="4" w15:restartNumberingAfterBreak="0">
+    <w:nsid w:val="295A137D"/>
+    <w:multiLevelType w:val="multilevel"/>
+    <w:tmpl w:val="BCEC49F6"/>
+    <w:lvl w:ilvl="0">
+      <w:start w:val="1"/>
+      <w:numFmt w:val="decimal"/>
+      <w:lvlText w:val="%1."/>
+      <w:lvlJc w:val="left"/>
+      <w:pPr>
+        <w:tabs>
+          <w:tab w:val="num" w:pos="720"/>
+        </w:tabs>
+        <w:ind w:left="720" w:hanging="360"/>
+      </w:pPr>
+    </w:lvl>
+    <w:lvl w:ilvl="1" w:tentative="1">
+      <w:start w:val="1"/>
+      <w:numFmt w:val="decimal"/>
+      <w:lvlText w:val="%2."/>
+      <w:lvlJc w:val="left"/>
+      <w:pPr>
+        <w:tabs>
+          <w:tab w:val="num" w:pos="1440"/>
+        </w:tabs>
+        <w:ind w:left="1440" w:hanging="360"/>
+      </w:pPr>
+    </w:lvl>
+    <w:lvl w:ilvl="2" w:tentative="1">
+      <w:start w:val="1"/>
+      <w:numFmt w:val="decimal"/>
+      <w:lvlText w:val="%3."/>
+      <w:lvlJc w:val="left"/>
+      <w:pPr>
+        <w:tabs>
+          <w:tab w:val="num" w:pos="2160"/>
+        </w:tabs>
+        <w:ind w:left="2160" w:hanging="360"/>
+      </w:pPr>
+    </w:lvl>
+    <w:lvl w:ilvl="3" w:tentative="1">
+      <w:start w:val="1"/>
+      <w:numFmt w:val="decimal"/>
+      <w:lvlText w:val="%4."/>
+      <w:lvlJc w:val="left"/>
+      <w:pPr>
+        <w:tabs>
+          <w:tab w:val="num" w:pos="2880"/>
+        </w:tabs>
+        <w:ind w:left="2880" w:hanging="360"/>
+      </w:pPr>
+    </w:lvl>
+    <w:lvl w:ilvl="4" w:tentative="1">
+      <w:start w:val="1"/>
+      <w:numFmt w:val="decimal"/>
+      <w:lvlText w:val="%5."/>
+      <w:lvlJc w:val="left"/>
+      <w:pPr>
+        <w:tabs>
+          <w:tab w:val="num" w:pos="3600"/>
+        </w:tabs>
+        <w:ind w:left="3600" w:hanging="360"/>
+      </w:pPr>
+    </w:lvl>
+    <w:lvl w:ilvl="5" w:tentative="1">
+      <w:start w:val="1"/>
+      <w:numFmt w:val="decimal"/>
+      <w:lvlText w:val="%6."/>
+      <w:lvlJc w:val="left"/>
+      <w:pPr>
+        <w:tabs>
+          <w:tab w:val="num" w:pos="4320"/>
+        </w:tabs>
+        <w:ind w:left="4320" w:hanging="360"/>
+      </w:pPr>
+    </w:lvl>
+    <w:lvl w:ilvl="6" w:tentative="1">
+      <w:start w:val="1"/>
+      <w:numFmt w:val="decimal"/>
+      <w:lvlText w:val="%7."/>
+      <w:lvlJc w:val="left"/>
+      <w:pPr>
+        <w:tabs>
+          <w:tab w:val="num" w:pos="5040"/>
+        </w:tabs>
+        <w:ind w:left="5040" w:hanging="360"/>
+      </w:pPr>
+    </w:lvl>
+    <w:lvl w:ilvl="7" w:tentative="1">
+      <w:start w:val="1"/>
+      <w:numFmt w:val="decimal"/>
+      <w:lvlText w:val="%8."/>
+      <w:lvlJc w:val="left"/>
+      <w:pPr>
+        <w:tabs>
+          <w:tab w:val="num" w:pos="5760"/>
+        </w:tabs>
+        <w:ind w:left="5760" w:hanging="360"/>
+      </w:pPr>
+    </w:lvl>
+    <w:lvl w:ilvl="8" w:tentative="1">
+      <w:start w:val="1"/>
+      <w:numFmt w:val="decimal"/>
+      <w:lvlText w:val="%9."/>
+      <w:lvlJc w:val="left"/>
+      <w:pPr>
+        <w:tabs>
+          <w:tab w:val="num" w:pos="6480"/>
+        </w:tabs>
+        <w:ind w:left="6480" w:hanging="360"/>
+      </w:pPr>
+    </w:lvl>
+  </w:abstractNum>
+  <w:abstractNum w:abstractNumId="5" w15:restartNumberingAfterBreak="0">
+    <w:nsid w:val="39B8086A"/>
+    <w:multiLevelType w:val="hybridMultilevel"/>
+    <w:tmpl w:val="F08607A8"/>
+    <w:lvl w:ilvl="0" w:tplc="0C0A000F">
+      <w:start w:val="1"/>
+      <w:numFmt w:val="decimal"/>
+      <w:lvlText w:val="%1."/>
+      <w:lvlJc w:val="left"/>
+      <w:pPr>
+        <w:ind w:left="720" w:hanging="360"/>
+      </w:pPr>
+    </w:lvl>
+    <w:lvl w:ilvl="1" w:tplc="0C0A0019" w:tentative="1">
+      <w:start w:val="1"/>
+      <w:numFmt w:val="lowerLetter"/>
+      <w:lvlText w:val="%2."/>
+      <w:lvlJc w:val="left"/>
+      <w:pPr>
+        <w:ind w:left="1440" w:hanging="360"/>
+      </w:pPr>
+    </w:lvl>
+    <w:lvl w:ilvl="2" w:tplc="0C0A001B" w:tentative="1">
+      <w:start w:val="1"/>
+      <w:numFmt w:val="lowerRoman"/>
+      <w:lvlText w:val="%3."/>
+      <w:lvlJc w:val="right"/>
+      <w:pPr>
+        <w:ind w:left="2160" w:hanging="180"/>
+      </w:pPr>
+    </w:lvl>
+    <w:lvl w:ilvl="3" w:tplc="0C0A000F" w:tentative="1">
+      <w:start w:val="1"/>
+      <w:numFmt w:val="decimal"/>
+      <w:lvlText w:val="%4."/>
+      <w:lvlJc w:val="left"/>
+      <w:pPr>
+        <w:ind w:left="2880" w:hanging="360"/>
+      </w:pPr>
+    </w:lvl>
+    <w:lvl w:ilvl="4" w:tplc="0C0A0019" w:tentative="1">
+      <w:start w:val="1"/>
+      <w:numFmt w:val="lowerLetter"/>
+      <w:lvlText w:val="%5."/>
+      <w:lvlJc w:val="left"/>
+      <w:pPr>
+        <w:ind w:left="3600" w:hanging="360"/>
+      </w:pPr>
+    </w:lvl>
+    <w:lvl w:ilvl="5" w:tplc="0C0A001B" w:tentative="1">
+      <w:start w:val="1"/>
+      <w:numFmt w:val="lowerRoman"/>
+      <w:lvlText w:val="%6."/>
+      <w:lvlJc w:val="right"/>
+      <w:pPr>
+        <w:ind w:left="4320" w:hanging="180"/>
+      </w:pPr>
+    </w:lvl>
+    <w:lvl w:ilvl="6" w:tplc="0C0A000F" w:tentative="1">
+      <w:start w:val="1"/>
+      <w:numFmt w:val="decimal"/>
+      <w:lvlText w:val="%7."/>
+      <w:lvlJc w:val="left"/>
+      <w:pPr>
+        <w:ind w:left="5040" w:hanging="360"/>
+      </w:pPr>
+    </w:lvl>
+    <w:lvl w:ilvl="7" w:tplc="0C0A0019" w:tentative="1">
+      <w:start w:val="1"/>
+      <w:numFmt w:val="lowerLetter"/>
+      <w:lvlText w:val="%8."/>
+      <w:lvlJc w:val="left"/>
+      <w:pPr>
+        <w:ind w:left="5760" w:hanging="360"/>
+      </w:pPr>
+    </w:lvl>
+    <w:lvl w:ilvl="8" w:tplc="0C0A001B" w:tentative="1">
+      <w:start w:val="1"/>
+      <w:numFmt w:val="lowerRoman"/>
+      <w:lvlText w:val="%9."/>
+      <w:lvlJc w:val="right"/>
+      <w:pPr>
+        <w:ind w:left="6480" w:hanging="180"/>
+      </w:pPr>
+    </w:lvl>
+  </w:abstractNum>
+  <w:abstractNum w:abstractNumId="6" w15:restartNumberingAfterBreak="0">
     <w:nsid w:val="43B67282"/>
     <w:multiLevelType w:val="multilevel"/>
     <w:tmpl w:val="79A63D2C"/>
@@ -6156,7 +7185,7 @@
       </w:rPr>
     </w:lvl>
   </w:abstractNum>
-  <w:abstractNum w:abstractNumId="4" w15:restartNumberingAfterBreak="0">
+  <w:abstractNum w:abstractNumId="7" w15:restartNumberingAfterBreak="0">
     <w:nsid w:val="59497F87"/>
     <w:multiLevelType w:val="multilevel"/>
     <w:tmpl w:val="45F894E2"/>
@@ -6269,10 +7298,123 @@
       </w:pPr>
     </w:lvl>
   </w:abstractNum>
-  <w:abstractNum w:abstractNumId="5" w15:restartNumberingAfterBreak="0">
+  <w:abstractNum w:abstractNumId="8" w15:restartNumberingAfterBreak="0">
+    <w:nsid w:val="5A82665B"/>
+    <w:multiLevelType w:val="multilevel"/>
+    <w:tmpl w:val="EBF46DDE"/>
+    <w:lvl w:ilvl="0">
+      <w:start w:val="1"/>
+      <w:numFmt w:val="decimal"/>
+      <w:lvlText w:val="%1."/>
+      <w:lvlJc w:val="left"/>
+      <w:pPr>
+        <w:tabs>
+          <w:tab w:val="num" w:pos="720"/>
+        </w:tabs>
+        <w:ind w:left="720" w:hanging="360"/>
+      </w:pPr>
+    </w:lvl>
+    <w:lvl w:ilvl="1" w:tentative="1">
+      <w:start w:val="1"/>
+      <w:numFmt w:val="decimal"/>
+      <w:lvlText w:val="%2."/>
+      <w:lvlJc w:val="left"/>
+      <w:pPr>
+        <w:tabs>
+          <w:tab w:val="num" w:pos="1440"/>
+        </w:tabs>
+        <w:ind w:left="1440" w:hanging="360"/>
+      </w:pPr>
+    </w:lvl>
+    <w:lvl w:ilvl="2" w:tentative="1">
+      <w:start w:val="1"/>
+      <w:numFmt w:val="decimal"/>
+      <w:lvlText w:val="%3."/>
+      <w:lvlJc w:val="left"/>
+      <w:pPr>
+        <w:tabs>
+          <w:tab w:val="num" w:pos="2160"/>
+        </w:tabs>
+        <w:ind w:left="2160" w:hanging="360"/>
+      </w:pPr>
+    </w:lvl>
+    <w:lvl w:ilvl="3" w:tentative="1">
+      <w:start w:val="1"/>
+      <w:numFmt w:val="decimal"/>
+      <w:lvlText w:val="%4."/>
+      <w:lvlJc w:val="left"/>
+      <w:pPr>
+        <w:tabs>
+          <w:tab w:val="num" w:pos="2880"/>
+        </w:tabs>
+        <w:ind w:left="2880" w:hanging="360"/>
+      </w:pPr>
+    </w:lvl>
+    <w:lvl w:ilvl="4" w:tentative="1">
+      <w:start w:val="1"/>
+      <w:numFmt w:val="decimal"/>
+      <w:lvlText w:val="%5."/>
+      <w:lvlJc w:val="left"/>
+      <w:pPr>
+        <w:tabs>
+          <w:tab w:val="num" w:pos="3600"/>
+        </w:tabs>
+        <w:ind w:left="3600" w:hanging="360"/>
+      </w:pPr>
+    </w:lvl>
+    <w:lvl w:ilvl="5" w:tentative="1">
+      <w:start w:val="1"/>
+      <w:numFmt w:val="decimal"/>
+      <w:lvlText w:val="%6."/>
+      <w:lvlJc w:val="left"/>
+      <w:pPr>
+        <w:tabs>
+          <w:tab w:val="num" w:pos="4320"/>
+        </w:tabs>
+        <w:ind w:left="4320" w:hanging="360"/>
+      </w:pPr>
+    </w:lvl>
+    <w:lvl w:ilvl="6" w:tentative="1">
+      <w:start w:val="1"/>
+      <w:numFmt w:val="decimal"/>
+      <w:lvlText w:val="%7."/>
+      <w:lvlJc w:val="left"/>
+      <w:pPr>
+        <w:tabs>
+          <w:tab w:val="num" w:pos="5040"/>
+        </w:tabs>
+        <w:ind w:left="5040" w:hanging="360"/>
+      </w:pPr>
+    </w:lvl>
+    <w:lvl w:ilvl="7" w:tentative="1">
+      <w:start w:val="1"/>
+      <w:numFmt w:val="decimal"/>
+      <w:lvlText w:val="%8."/>
+      <w:lvlJc w:val="left"/>
+      <w:pPr>
+        <w:tabs>
+          <w:tab w:val="num" w:pos="5760"/>
+        </w:tabs>
+        <w:ind w:left="5760" w:hanging="360"/>
+      </w:pPr>
+    </w:lvl>
+    <w:lvl w:ilvl="8" w:tentative="1">
+      <w:start w:val="1"/>
+      <w:numFmt w:val="decimal"/>
+      <w:lvlText w:val="%9."/>
+      <w:lvlJc w:val="left"/>
+      <w:pPr>
+        <w:tabs>
+          <w:tab w:val="num" w:pos="6480"/>
+        </w:tabs>
+        <w:ind w:left="6480" w:hanging="360"/>
+      </w:pPr>
+    </w:lvl>
+  </w:abstractNum>
+  <w:abstractNum w:abstractNumId="9" w15:restartNumberingAfterBreak="0">
     <w:nsid w:val="69983004"/>
     <w:multiLevelType w:val="hybridMultilevel"/>
-    <w:tmpl w:val="9A02A304"/>
+    <w:tmpl w:val="4F108850"/>
     <w:lvl w:ilvl="0" w:tplc="DEC60358">
       <w:numFmt w:val="bullet"/>
       <w:lvlText w:val="-"/>
@@ -6381,7 +7523,7 @@
       </w:rPr>
     </w:lvl>
   </w:abstractNum>
-  <w:abstractNum w:abstractNumId="6" w15:restartNumberingAfterBreak="0">
+  <w:abstractNum w:abstractNumId="10" w15:restartNumberingAfterBreak="0">
     <w:nsid w:val="76A03BA0"/>
     <w:multiLevelType w:val="hybridMultilevel"/>
     <w:tmpl w:val="3E9A11D6"/>
@@ -6494,7 +7636,7 @@
       </w:rPr>
     </w:lvl>
   </w:abstractNum>
-  <w:abstractNum w:abstractNumId="7" w15:restartNumberingAfterBreak="0">
+  <w:abstractNum w:abstractNumId="11" w15:restartNumberingAfterBreak="0">
     <w:nsid w:val="77AF47ED"/>
     <w:multiLevelType w:val="hybridMultilevel"/>
     <w:tmpl w:val="2F8200FE"/>
@@ -6608,28 +7750,40 @@
     </w:lvl>
   </w:abstractNum>
   <w:num w:numId="1" w16cid:durableId="606471371">
-    <w:abstractNumId w:val="3"/>
+    <w:abstractNumId w:val="6"/>
   </w:num>
   <w:num w:numId="2" w16cid:durableId="150413650">
-    <w:abstractNumId w:val="7"/>
+    <w:abstractNumId w:val="11"/>
   </w:num>
   <w:num w:numId="3" w16cid:durableId="444154825">
     <w:abstractNumId w:val="0"/>
   </w:num>
   <w:num w:numId="4" w16cid:durableId="58208772">
-    <w:abstractNumId w:val="6"/>
+    <w:abstractNumId w:val="10"/>
   </w:num>
   <w:num w:numId="5" w16cid:durableId="39328498">
+    <w:abstractNumId w:val="9"/>
+  </w:num>
+  <w:num w:numId="6" w16cid:durableId="274680927">
+    <w:abstractNumId w:val="7"/>
+  </w:num>
+  <w:num w:numId="7" w16cid:durableId="444466441">
+    <w:abstractNumId w:val="2"/>
+  </w:num>
+  <w:num w:numId="8" w16cid:durableId="302153135">
+    <w:abstractNumId w:val="3"/>
+  </w:num>
+  <w:num w:numId="9" w16cid:durableId="929192934">
+    <w:abstractNumId w:val="4"/>
+  </w:num>
+  <w:num w:numId="10" w16cid:durableId="987126250">
     <w:abstractNumId w:val="5"/>
   </w:num>
-  <w:num w:numId="6" w16cid:durableId="274680927">
-    <w:abstractNumId w:val="4"/>
-  </w:num>
-  <w:num w:numId="7" w16cid:durableId="444466441">
+  <w:num w:numId="11" w16cid:durableId="1384787403">
     <w:abstractNumId w:val="1"/>
   </w:num>
-  <w:num w:numId="8" w16cid:durableId="302153135">
-    <w:abstractNumId w:val="2"/>
+  <w:num w:numId="12" w16cid:durableId="1941913397">
+    <w:abstractNumId w:val="8"/>
   </w:num>
 </w:numbering>
 </file>

</xml_diff>

<commit_message>
linea de ampliación de seguridad
</commit_message>
<xml_diff>
--- a/Memoria.docx
+++ b/Memoria.docx
@@ -541,13 +541,11 @@
         <w:pStyle w:val="Ttulo2"/>
       </w:pPr>
       <w:bookmarkStart w:id="3" w:name="_Toc136143053"/>
-      <w:proofErr w:type="spellStart"/>
       <w:r>
         <w:lastRenderedPageBreak/>
         <w:t>Abstract</w:t>
       </w:r>
       <w:bookmarkEnd w:id="3"/>
-      <w:proofErr w:type="spellEnd"/>
     </w:p>
     <w:p>
       <w:r>
@@ -2847,13 +2845,8 @@
         <w:t xml:space="preserve"> entornos. Al tener una mayor visibilidad y control sobre el ciclo de vida de la aplicación, los equipos pueden tomar decisiones informadas y reducir el </w:t>
       </w:r>
       <w:r>
-        <w:t xml:space="preserve">time to </w:t>
-      </w:r>
-      <w:proofErr w:type="spellStart"/>
-      <w:r>
-        <w:t>market</w:t>
-      </w:r>
-      <w:proofErr w:type="spellEnd"/>
+        <w:t>time to market</w:t>
+      </w:r>
       <w:r>
         <w:t>.</w:t>
       </w:r>
@@ -3000,68 +2993,12 @@
         <w:t>logs</w:t>
       </w:r>
       <w:r>
-        <w:t xml:space="preserve"> a través del protocolo MQTT. Para ello, se utilizará </w:t>
-      </w:r>
-      <w:proofErr w:type="spellStart"/>
-      <w:r>
-        <w:t>Mosquitto</w:t>
-      </w:r>
-      <w:proofErr w:type="spellEnd"/>
-      <w:r>
-        <w:t xml:space="preserve"> como servidor MQTT, que actuará como intermediario en la comunicación entre los dispositivos y el resto del sistema.</w:t>
-      </w:r>
-    </w:p>
-    <w:p>
-      <w:r>
-        <w:t xml:space="preserve">Para capturar y enviar los registros de MQTT a Logstash, se desplegará un agente </w:t>
-      </w:r>
-      <w:proofErr w:type="spellStart"/>
-      <w:r>
-        <w:t>Filebeat</w:t>
-      </w:r>
-      <w:proofErr w:type="spellEnd"/>
-      <w:r>
-        <w:t xml:space="preserve"> en la máquina virtual de MQTT. </w:t>
-      </w:r>
-      <w:proofErr w:type="spellStart"/>
-      <w:r>
-        <w:t>Filebeat</w:t>
-      </w:r>
-      <w:proofErr w:type="spellEnd"/>
-      <w:r>
-        <w:t xml:space="preserve"> es un componente de la suite de </w:t>
-      </w:r>
-      <w:proofErr w:type="spellStart"/>
-      <w:r>
-        <w:t>Elastic</w:t>
-      </w:r>
-      <w:proofErr w:type="spellEnd"/>
-      <w:r>
-        <w:t xml:space="preserve"> que permite recopilar, enviar y procesar registros de manera eficiente. El agente </w:t>
-      </w:r>
-      <w:proofErr w:type="spellStart"/>
-      <w:r>
-        <w:t>Filebeat</w:t>
-      </w:r>
-      <w:proofErr w:type="spellEnd"/>
-      <w:r>
-        <w:t xml:space="preserve"> estará configurado para leer los mensajes de los tópicos de MQTT y enviarlos a Logstash a través de una conexión TCP. Esto permitirá una integración fluida entre </w:t>
-      </w:r>
-      <w:proofErr w:type="spellStart"/>
-      <w:r>
-        <w:t>Mosquitto</w:t>
-      </w:r>
-      <w:proofErr w:type="spellEnd"/>
-      <w:r>
-        <w:t xml:space="preserve">, </w:t>
-      </w:r>
-      <w:proofErr w:type="spellStart"/>
-      <w:r>
-        <w:t>Filebeat</w:t>
-      </w:r>
-      <w:proofErr w:type="spellEnd"/>
-      <w:r>
-        <w:t xml:space="preserve"> y Logstash, asegurando que los registros generados por los dispositivos IoT sean enviados y procesados de manera adecuada en el stack ELK.</w:t>
+        <w:t xml:space="preserve"> a través del protocolo MQTT. Para ello, se utilizará Mosquitto como servidor MQTT, que actuará como intermediario en la comunicación entre los dispositivos y el resto del sistema.</w:t>
+      </w:r>
+    </w:p>
+    <w:p>
+      <w:r>
+        <w:t>Para capturar y enviar los registros de MQTT a Logstash, se desplegará un agente Filebeat en la máquina virtual de MQTT. Filebeat es un componente de la suite de Elastic que permite recopilar, enviar y procesar registros de manera eficiente. El agente Filebeat estará configurado para leer los mensajes de los tópicos de MQTT y enviarlos a Logstash a través de una conexión TCP. Esto permitirá una integración fluida entre Mosquitto, Filebeat y Logstash, asegurando que los registros generados por los dispositivos IoT sean enviados y procesados de manera adecuada en el stack ELK.</w:t>
       </w:r>
     </w:p>
     <w:p>
@@ -3090,23 +3027,7 @@
         <w:t>sirva de punto de unión entre ambas, permitiendo</w:t>
       </w:r>
       <w:r>
-        <w:t xml:space="preserve"> la recopilación, procesamiento y análisis de los registros generados por estos dispositivos. La integración de </w:t>
-      </w:r>
-      <w:proofErr w:type="spellStart"/>
-      <w:r>
-        <w:t>Mosquitto</w:t>
-      </w:r>
-      <w:proofErr w:type="spellEnd"/>
-      <w:r>
-        <w:t xml:space="preserve">, </w:t>
-      </w:r>
-      <w:proofErr w:type="spellStart"/>
-      <w:r>
-        <w:t>Filebeat</w:t>
-      </w:r>
-      <w:proofErr w:type="spellEnd"/>
-      <w:r>
-        <w:t xml:space="preserve"> y Logstash asegurará la captura y transferencia eficiente de los </w:t>
+        <w:t xml:space="preserve"> la recopilación, procesamiento y análisis de los registros generados por estos dispositivos. La integración de Mosquitto, Filebeat y Logstash asegurará la captura y transferencia eficiente de los </w:t>
       </w:r>
       <w:r>
         <w:t>logs, desacoplando lógica y temporalmente los sistemas</w:t>
@@ -3157,36 +3078,12 @@
     </w:p>
     <w:p>
       <w:r>
-        <w:t xml:space="preserve">La utilización de </w:t>
-      </w:r>
-      <w:proofErr w:type="spellStart"/>
-      <w:r>
-        <w:t>Mosquitto</w:t>
-      </w:r>
-      <w:proofErr w:type="spellEnd"/>
-      <w:r>
-        <w:t xml:space="preserve"> como un </w:t>
-      </w:r>
-      <w:proofErr w:type="spellStart"/>
-      <w:r>
-        <w:t>broker</w:t>
-      </w:r>
-      <w:proofErr w:type="spellEnd"/>
-      <w:r>
-        <w:t xml:space="preserve"> de mensajes MQTT para comunicar los dispositivos del Edge de IoT con el stack ELK ofrece una arquitectura flexible y desacoplada. Al separar la comunicación de los dispositivos y el procesamiento y almacenamiento de los datos en ELK, se logra una mayor escalabilidad y modularidad en el sistema. Esto permite la implementación de soluciones IoT a gran escala, así como la incorporación de nuevos dispositivos y servicios de forma independiente.</w:t>
-      </w:r>
-    </w:p>
-    <w:p>
-      <w:r>
-        <w:t xml:space="preserve">En conclusión, la combinación de la virtualización, el uso de contenedores y la aplicación de metodologías DevOps en el desarrollo de soluciones IoT ofrece numerosos beneficios. Estos enfoques permiten una gestión eficiente de entornos de desarrollo, una mayor flexibilidad en la simulación y prueba de dispositivos del Edge de IoT, y una entrega continua y monitoreo en tiempo real. Al desacoplar la comunicación de los dispositivos utilizando </w:t>
-      </w:r>
-      <w:proofErr w:type="spellStart"/>
-      <w:r>
-        <w:t>Mosquitto</w:t>
-      </w:r>
-      <w:proofErr w:type="spellEnd"/>
-      <w:r>
-        <w:t xml:space="preserve"> y aprovechar la potencia del stack ELK, se logra una arquitectura escalable y modular que impulsa la eficiencia y el rendimiento</w:t>
+        <w:t>La utilización de Mosquitto como un broker de mensajes MQTT para comunicar los dispositivos del Edge de IoT con el stack ELK ofrece una arquitectura flexible y desacoplada. Al separar la comunicación de los dispositivos y el procesamiento y almacenamiento de los datos en ELK, se logra una mayor escalabilidad y modularidad en el sistema. Esto permite la implementación de soluciones IoT a gran escala, así como la incorporación de nuevos dispositivos y servicios de forma independiente.</w:t>
+      </w:r>
+    </w:p>
+    <w:p>
+      <w:r>
+        <w:t>En conclusión, la combinación de la virtualización, el uso de contenedores y la aplicación de metodologías DevOps en el desarrollo de soluciones IoT ofrece numerosos beneficios. Estos enfoques permiten una gestión eficiente de entornos de desarrollo, una mayor flexibilidad en la simulación y prueba de dispositivos del Edge de IoT, y una entrega continua y monitoreo en tiempo real. Al desacoplar la comunicación de los dispositivos utilizando Mosquitto y aprovechar la potencia del stack ELK, se logra una arquitectura escalable y modular que impulsa la eficiencia y el rendimiento</w:t>
       </w:r>
     </w:p>
     <w:p>
@@ -3254,15 +3151,7 @@
     </w:p>
     <w:p>
       <w:r>
-        <w:t>DevOps es una metodología y conjunto de prácticas que combina los aspectos del desarrollo de software (Dev) y las operaciones (</w:t>
-      </w:r>
-      <w:proofErr w:type="spellStart"/>
-      <w:r>
-        <w:t>Ops</w:t>
-      </w:r>
-      <w:proofErr w:type="spellEnd"/>
-      <w:r>
-        <w:t>) en un enfoque integrado. Se basa en la colaboración estrecha y continua entre los equipos de desarrollo y operaciones con el objetivo de acelerar la entrega de software, mejorar la calidad y garantizar la estabilidad del sistema.</w:t>
+        <w:t>DevOps es una metodología y conjunto de prácticas que combina los aspectos del desarrollo de software (Dev) y las operaciones (Ops) en un enfoque integrado. Se basa en la colaboración estrecha y continua entre los equipos de desarrollo y operaciones con el objetivo de acelerar la entrega de software, mejorar la calidad y garantizar la estabilidad del sistema.</w:t>
       </w:r>
     </w:p>
     <w:p>
@@ -3353,23 +3242,7 @@
           <w:b/>
           <w:bCs/>
         </w:rPr>
-        <w:t xml:space="preserve"> (</w:t>
-      </w:r>
-      <w:proofErr w:type="spellStart"/>
-      <w:r>
-        <w:rPr>
-          <w:b/>
-          <w:bCs/>
-        </w:rPr>
-        <w:t>IaaC</w:t>
-      </w:r>
-      <w:proofErr w:type="spellEnd"/>
-      <w:r>
-        <w:rPr>
-          <w:b/>
-          <w:bCs/>
-        </w:rPr>
-        <w:t>)</w:t>
+        <w:t xml:space="preserve"> (IaaC)</w:t>
       </w:r>
       <w:r>
         <w:t>: La infraestructura se trata como código, utilizando herramientas de gestión y aprovisionamiento automatizado para facilitar la configuración y despliegue de la infraestructura necesaria.</w:t>
@@ -3420,15 +3293,7 @@
         <w:t xml:space="preserve">Como comentamos anteriormente, </w:t>
       </w:r>
       <w:r>
-        <w:t xml:space="preserve">Vagrant es una herramienta de código abierto diseñada para facilitar la creación y gestión de entornos de desarrollo portátiles y reproducibles. Proporciona una capa de abstracción sobre los sistemas de virtualización existentes, como VirtualBox, VMware o </w:t>
-      </w:r>
-      <w:proofErr w:type="spellStart"/>
-      <w:r>
-        <w:t>Hyper</w:t>
-      </w:r>
-      <w:proofErr w:type="spellEnd"/>
-      <w:r>
-        <w:t>-V, permitiendo a los desarrolladores crear y configurar fácilmente máquinas virtuales con una configuración específica.</w:t>
+        <w:t>Vagrant es una herramienta de código abierto diseñada para facilitar la creación y gestión de entornos de desarrollo portátiles y reproducibles. Proporciona una capa de abstracción sobre los sistemas de virtualización existentes, como VirtualBox, VMware o Hyper-V, permitiendo a los desarrolladores crear y configurar fácilmente máquinas virtuales con una configuración específica.</w:t>
       </w:r>
     </w:p>
     <w:p>
@@ -3455,15 +3320,7 @@
     </w:p>
     <w:p>
       <w:r>
-        <w:t xml:space="preserve">Los principales comandos de </w:t>
-      </w:r>
-      <w:proofErr w:type="spellStart"/>
-      <w:r>
-        <w:t>vagrant</w:t>
-      </w:r>
-      <w:proofErr w:type="spellEnd"/>
-      <w:r>
-        <w:t xml:space="preserve"> son:</w:t>
+        <w:t>Los principales comandos de vagrant son:</w:t>
       </w:r>
     </w:p>
     <w:p>
@@ -3491,15 +3348,7 @@
         <w:ind w:left="360"/>
       </w:pPr>
       <w:r>
-        <w:t>El comando "</w:t>
-      </w:r>
-      <w:proofErr w:type="spellStart"/>
-      <w:r>
-        <w:t>vagrant</w:t>
-      </w:r>
-      <w:proofErr w:type="spellEnd"/>
-      <w:r>
-        <w:t xml:space="preserve"> up" se utiliza en Vagrant para crear y encender una máquina virtual según la configuración especificada en el Vagrantfile.</w:t>
+        <w:t>El comando "vagrant up" se utiliza en Vagrant para crear y encender una máquina virtual según la configuración especificada en el Vagrantfile.</w:t>
       </w:r>
     </w:p>
     <w:p>
@@ -3507,15 +3356,7 @@
         <w:ind w:left="360"/>
       </w:pPr>
       <w:r>
-        <w:t>Cuando ejecutas "</w:t>
-      </w:r>
-      <w:proofErr w:type="spellStart"/>
-      <w:r>
-        <w:t>vagrant</w:t>
-      </w:r>
-      <w:proofErr w:type="spellEnd"/>
-      <w:r>
-        <w:t xml:space="preserve"> up" en el directorio de tu proyecto Vagrant, Vagrant lee el archivo de configuración Vagrantfile y procede a crear y configurar la</w:t>
+        <w:t>Cuando ejecutas "vagrant up" en el directorio de tu proyecto Vagrant, Vagrant lee el archivo de configuración Vagrantfile y procede a crear y configurar la</w:t>
       </w:r>
       <w:r>
         <w:t>s</w:t>
@@ -3547,15 +3388,7 @@
         <w:ind w:left="360"/>
       </w:pPr>
       <w:r>
-        <w:t>El comando "</w:t>
-      </w:r>
-      <w:proofErr w:type="spellStart"/>
-      <w:r>
-        <w:t>vagrant</w:t>
-      </w:r>
-      <w:proofErr w:type="spellEnd"/>
-      <w:r>
-        <w:t xml:space="preserve"> up" también se encarga de realizar tareas como el aprovisionamiento automático, que puede incluir la instalación de software adicional, la configuración de la red, la creación de carpetas compartidas, entre otras acciones</w:t>
+        <w:t>El comando "vagrant up" también se encarga de realizar tareas como el aprovisionamiento automático, que puede incluir la instalación de software adicional, la configuración de la red, la creación de carpetas compartidas, entre otras acciones</w:t>
       </w:r>
       <w:r>
         <w:t>.</w:t>
@@ -3567,31 +3400,7 @@
       </w:pPr>
       <w:r>
         <w:lastRenderedPageBreak/>
-        <w:t>Una vez que el comando "</w:t>
-      </w:r>
-      <w:proofErr w:type="spellStart"/>
-      <w:r>
-        <w:t>vagrant</w:t>
-      </w:r>
-      <w:proofErr w:type="spellEnd"/>
-      <w:r>
-        <w:t xml:space="preserve"> up" se completa exitosamente, la máquina virtual estará en funcionamiento y lista para ser utilizada. Puedes acceder a ella mediante el comando "</w:t>
-      </w:r>
-      <w:proofErr w:type="spellStart"/>
-      <w:r>
-        <w:t>vagrant</w:t>
-      </w:r>
-      <w:proofErr w:type="spellEnd"/>
-      <w:r>
-        <w:t xml:space="preserve"> </w:t>
-      </w:r>
-      <w:proofErr w:type="spellStart"/>
-      <w:r>
-        <w:t>ssh</w:t>
-      </w:r>
-      <w:proofErr w:type="spellEnd"/>
-      <w:r>
-        <w:t>" para ingresar a la máquina virtual y trabajar en ella.</w:t>
+        <w:t>Una vez que el comando "vagrant up" se completa exitosamente, la máquina virtual estará en funcionamiento y lista para ser utilizada. Puedes acceder a ella mediante el comando "vagrant ssh" para ingresar a la máquina virtual y trabajar en ella.</w:t>
       </w:r>
     </w:p>
     <w:p>
@@ -3611,40 +3420,15 @@
           <w:b/>
           <w:bCs/>
         </w:rPr>
-        <w:t xml:space="preserve">Vagrant </w:t>
-      </w:r>
-      <w:proofErr w:type="spellStart"/>
-      <w:r>
-        <w:rPr>
-          <w:b/>
-          <w:bCs/>
-        </w:rPr>
-        <w:t>ssh</w:t>
-      </w:r>
-      <w:proofErr w:type="spellEnd"/>
+        <w:t>Vagrant ssh</w:t>
+      </w:r>
     </w:p>
     <w:p>
       <w:pPr>
         <w:ind w:left="360"/>
       </w:pPr>
       <w:r>
-        <w:t>El comando "</w:t>
-      </w:r>
-      <w:proofErr w:type="spellStart"/>
-      <w:r>
-        <w:t>vagrant</w:t>
-      </w:r>
-      <w:proofErr w:type="spellEnd"/>
-      <w:r>
-        <w:t xml:space="preserve"> </w:t>
-      </w:r>
-      <w:proofErr w:type="spellStart"/>
-      <w:r>
-        <w:t>ssh</w:t>
-      </w:r>
-      <w:proofErr w:type="spellEnd"/>
-      <w:r>
-        <w:t>" se utiliza en Vagrant para acceder y conectarse a la máquina virtual creada con Vagrant.</w:t>
+        <w:t>El comando "vagrant ssh" se utiliza en Vagrant para acceder y conectarse a la máquina virtual creada con Vagrant.</w:t>
       </w:r>
     </w:p>
     <w:p>
@@ -3652,37 +3436,13 @@
         <w:ind w:left="360"/>
       </w:pPr>
       <w:r>
-        <w:t>Una vez que has ejecutado "</w:t>
-      </w:r>
-      <w:proofErr w:type="spellStart"/>
-      <w:r>
-        <w:t>vagrant</w:t>
-      </w:r>
-      <w:proofErr w:type="spellEnd"/>
-      <w:r>
-        <w:t xml:space="preserve"> up" y la máquina virtual está en funcionamiento, </w:t>
+        <w:t xml:space="preserve">Una vez que has ejecutado "vagrant up" y la máquina virtual está en funcionamiento, </w:t>
       </w:r>
       <w:r>
         <w:t>se puede</w:t>
       </w:r>
       <w:r>
-        <w:t xml:space="preserve"> utilizar el comando "</w:t>
-      </w:r>
-      <w:proofErr w:type="spellStart"/>
-      <w:r>
-        <w:t>vagrant</w:t>
-      </w:r>
-      <w:proofErr w:type="spellEnd"/>
-      <w:r>
-        <w:t xml:space="preserve"> </w:t>
-      </w:r>
-      <w:proofErr w:type="spellStart"/>
-      <w:r>
-        <w:t>ssh</w:t>
-      </w:r>
-      <w:proofErr w:type="spellEnd"/>
-      <w:r>
-        <w:t>" desde el directorio del proyecto Vagrant para iniciar una sesión SSH en la máquina virtual.</w:t>
+        <w:t xml:space="preserve"> utilizar el comando "vagrant ssh" desde el directorio del proyecto Vagrant para iniciar una sesión SSH en la máquina virtual.</w:t>
       </w:r>
     </w:p>
     <w:p>
@@ -3690,23 +3450,7 @@
         <w:ind w:left="360"/>
       </w:pPr>
       <w:r>
-        <w:t>Al ejecutar "</w:t>
-      </w:r>
-      <w:proofErr w:type="spellStart"/>
-      <w:r>
-        <w:t>vagrant</w:t>
-      </w:r>
-      <w:proofErr w:type="spellEnd"/>
-      <w:r>
-        <w:t xml:space="preserve"> </w:t>
-      </w:r>
-      <w:proofErr w:type="spellStart"/>
-      <w:r>
-        <w:t>ssh</w:t>
-      </w:r>
-      <w:proofErr w:type="spellEnd"/>
-      <w:r>
-        <w:t xml:space="preserve">", Vagrant se encargará de establecer una conexión SSH con la máquina virtual y </w:t>
+        <w:t xml:space="preserve">Al ejecutar "vagrant ssh", Vagrant se encargará de establecer una conexión SSH con la máquina virtual y </w:t>
       </w:r>
       <w:r>
         <w:t>proporciona</w:t>
@@ -3746,36 +3490,15 @@
         </w:numPr>
       </w:pPr>
       <w:r>
-        <w:t xml:space="preserve">Vagrant </w:t>
-      </w:r>
-      <w:proofErr w:type="spellStart"/>
-      <w:r>
-        <w:t>destroy</w:t>
-      </w:r>
-      <w:proofErr w:type="spellEnd"/>
+        <w:t>Vagrant destroy</w:t>
+      </w:r>
     </w:p>
     <w:p>
       <w:pPr>
         <w:ind w:left="360"/>
       </w:pPr>
       <w:r>
-        <w:t>El comando "</w:t>
-      </w:r>
-      <w:proofErr w:type="spellStart"/>
-      <w:r>
-        <w:t>vagrant</w:t>
-      </w:r>
-      <w:proofErr w:type="spellEnd"/>
-      <w:r>
-        <w:t xml:space="preserve"> </w:t>
-      </w:r>
-      <w:proofErr w:type="spellStart"/>
-      <w:r>
-        <w:t>destroy</w:t>
-      </w:r>
-      <w:proofErr w:type="spellEnd"/>
-      <w:r>
-        <w:t>" se utiliza en Vagrant para eliminar completamente una máquina virtual y todos sus recursos asociados.</w:t>
+        <w:t>El comando "vagrant destroy" se utiliza en Vagrant para eliminar completamente una máquina virtual y todos sus recursos asociados.</w:t>
       </w:r>
     </w:p>
     <w:p>
@@ -3789,23 +3512,7 @@
         <w:t>se ejecuta</w:t>
       </w:r>
       <w:r>
-        <w:t xml:space="preserve"> "</w:t>
-      </w:r>
-      <w:proofErr w:type="spellStart"/>
-      <w:r>
-        <w:t>vagrant</w:t>
-      </w:r>
-      <w:proofErr w:type="spellEnd"/>
-      <w:r>
-        <w:t xml:space="preserve"> </w:t>
-      </w:r>
-      <w:proofErr w:type="spellStart"/>
-      <w:r>
-        <w:t>destroy</w:t>
-      </w:r>
-      <w:proofErr w:type="spellEnd"/>
-      <w:r>
-        <w:t xml:space="preserve">", Vagrant </w:t>
+        <w:t xml:space="preserve"> "vagrant destroy", Vagrant </w:t>
       </w:r>
       <w:r>
         <w:t>detiene</w:t>
@@ -3843,23 +3550,7 @@
         <w:t>se desea</w:t>
       </w:r>
       <w:r>
-        <w:t xml:space="preserve"> limpiar el entorno de desarrollo. Al ejecutar "</w:t>
-      </w:r>
-      <w:proofErr w:type="spellStart"/>
-      <w:r>
-        <w:t>vagrant</w:t>
-      </w:r>
-      <w:proofErr w:type="spellEnd"/>
-      <w:r>
-        <w:t xml:space="preserve"> </w:t>
-      </w:r>
-      <w:proofErr w:type="spellStart"/>
-      <w:r>
-        <w:t>destroy</w:t>
-      </w:r>
-      <w:proofErr w:type="spellEnd"/>
-      <w:r>
-        <w:t xml:space="preserve">", </w:t>
+        <w:t xml:space="preserve"> limpiar el entorno de desarrollo. Al ejecutar "vagrant destroy", </w:t>
       </w:r>
       <w:r>
         <w:t xml:space="preserve">se </w:t>
@@ -3879,23 +3570,7 @@
         <w:ind w:left="360"/>
       </w:pPr>
       <w:r>
-        <w:t>Es importante tener en cuenta que el comando "</w:t>
-      </w:r>
-      <w:proofErr w:type="spellStart"/>
-      <w:r>
-        <w:t>vagrant</w:t>
-      </w:r>
-      <w:proofErr w:type="spellEnd"/>
-      <w:r>
-        <w:t xml:space="preserve"> </w:t>
-      </w:r>
-      <w:proofErr w:type="spellStart"/>
-      <w:r>
-        <w:t>destroy</w:t>
-      </w:r>
-      <w:proofErr w:type="spellEnd"/>
-      <w:r>
-        <w:t>" es irreversible y eliminará permanentemente la máquina virtual. Por lo tanto, se recomienda utilizarlo con precaución y asegurarse de haber respaldado cualquier dato o configuración importante antes de ejecutarlo.</w:t>
+        <w:t>Es importante tener en cuenta que el comando "vagrant destroy" es irreversible y eliminará permanentemente la máquina virtual. Por lo tanto, se recomienda utilizarlo con precaución y asegurarse de haber respaldado cualquier dato o configuración importante antes de ejecutarlo.</w:t>
       </w:r>
     </w:p>
     <w:p>
@@ -3947,15 +3622,7 @@
     </w:p>
     <w:p>
       <w:r>
-        <w:t xml:space="preserve">El stack ELK, también conocido como stack </w:t>
-      </w:r>
-      <w:proofErr w:type="spellStart"/>
-      <w:r>
-        <w:t>Elastic</w:t>
-      </w:r>
-      <w:proofErr w:type="spellEnd"/>
-      <w:r>
-        <w:t>, es una combinación de tres herramientas de código abierto ampliamente utilizadas en el análisis y visualización de datos: Elasticsearch, Logstash y Kibana. Cada una de estas herramientas cumple un papel importante dentro del stack y juntas ofrecen una solución integral para el procesamiento y análisis de logs y otros tipos de datos.</w:t>
+        <w:t>El stack ELK, también conocido como stack Elastic, es una combinación de tres herramientas de código abierto ampliamente utilizadas en el análisis y visualización de datos: Elasticsearch, Logstash y Kibana. Cada una de estas herramientas cumple un papel importante dentro del stack y juntas ofrecen una solución integral para el procesamiento y análisis de logs y otros tipos de datos.</w:t>
       </w:r>
     </w:p>
     <w:p>
@@ -3986,21 +3653,11 @@
         <w:t xml:space="preserve"> y</w:t>
       </w:r>
       <w:r>
-        <w:t xml:space="preserve"> basado en </w:t>
-      </w:r>
-      <w:proofErr w:type="spellStart"/>
-      <w:r>
-        <w:t>Lucene</w:t>
-      </w:r>
-      <w:proofErr w:type="spellEnd"/>
-      <w:r>
-        <w:t xml:space="preserve">. Actúa como </w:t>
-      </w:r>
-      <w:proofErr w:type="spellStart"/>
+        <w:t xml:space="preserve"> basado en Lucene. Actúa como </w:t>
+      </w:r>
       <w:r>
         <w:t>core</w:t>
       </w:r>
-      <w:proofErr w:type="spellEnd"/>
       <w:r>
         <w:t xml:space="preserve"> del stack ELK, proporcionando un almacenamiento altamente escalable y distribuido. Elasticsearch está diseñado para manejar grandes volúmenes de datos en tiempo real y ofrece una búsqueda y recuperación rápidas. Además, cuenta con capacidades de agregación y análisis avanzadas que permiten realizar consultas complejas sobre los datos indexados.</w:t>
       </w:r>
@@ -4133,14 +3790,9 @@
           <w:numId w:val="7"/>
         </w:numPr>
       </w:pPr>
-      <w:proofErr w:type="spellStart"/>
       <w:r>
         <w:lastRenderedPageBreak/>
-        <w:t>Networking</w:t>
-      </w:r>
-      <w:proofErr w:type="spellEnd"/>
-      <w:r>
-        <w:t>: Kubernetes proporciona una infraestructura de red virtual que permite la comunicación entre los contenedores y los servicios dentro del clúster, facilitando la conectividad y el enrutamiento.</w:t>
+        <w:t>Networking: Kubernetes proporciona una infraestructura de red virtual que permite la comunicación entre los contenedores y los servicios dentro del clúster, facilitando la conectividad y el enrutamiento.</w:t>
       </w:r>
     </w:p>
     <w:p>
@@ -4163,23 +3815,7 @@
         <w:t>, por otro lado,</w:t>
       </w:r>
       <w:r>
-        <w:t xml:space="preserve"> es una distribución ligera de Kubernetes diseñada para entornos con recursos limitados, como dispositivos IoT, sistemas embebidos o entornos de prueba y desarrollo. Fue desarrollado por </w:t>
-      </w:r>
-      <w:proofErr w:type="spellStart"/>
-      <w:r>
-        <w:t>Rancher</w:t>
-      </w:r>
-      <w:proofErr w:type="spellEnd"/>
-      <w:r>
-        <w:t xml:space="preserve"> </w:t>
-      </w:r>
-      <w:proofErr w:type="spellStart"/>
-      <w:r>
-        <w:t>Labs</w:t>
-      </w:r>
-      <w:proofErr w:type="spellEnd"/>
-      <w:r>
-        <w:t xml:space="preserve"> como una alternativa simplificada y optimizada de Kubernetes.</w:t>
+        <w:t xml:space="preserve"> es una distribución ligera de Kubernetes diseñada para entornos con recursos limitados, como dispositivos IoT, sistemas embebidos o entornos de prueba y desarrollo. Fue desarrollado por Rancher Labs como una alternativa simplificada y optimizada de Kubernetes.</w:t>
       </w:r>
     </w:p>
     <w:p>
@@ -4277,30 +3913,13 @@
           <w:b/>
           <w:bCs/>
         </w:rPr>
-        <w:t>Nodo (</w:t>
-      </w:r>
-      <w:proofErr w:type="spellStart"/>
-      <w:r>
-        <w:rPr>
-          <w:b/>
-          <w:bCs/>
-        </w:rPr>
-        <w:t>Node</w:t>
-      </w:r>
-      <w:proofErr w:type="spellEnd"/>
-      <w:r>
-        <w:rPr>
-          <w:b/>
-          <w:bCs/>
-        </w:rPr>
-        <w:t>)</w:t>
+        <w:t>Nodo (Node)</w:t>
       </w:r>
       <w:r>
         <w:t>: Un nodo es una máquina física o virtual que forma parte del clúster de Kubernetes. Cada nodo tiene capacidad para ejecutar contenedores y se encarga de recibir y ejecutar las tareas asignadas por el planificador de Kubernetes.</w:t>
       </w:r>
     </w:p>
     <w:p>
-      <w:proofErr w:type="spellStart"/>
       <w:r>
         <w:rPr>
           <w:b/>
@@ -4309,115 +3928,47 @@
         <w:lastRenderedPageBreak/>
         <w:t>Pod</w:t>
       </w:r>
-      <w:proofErr w:type="spellEnd"/>
-      <w:r>
-        <w:t xml:space="preserve">: Un </w:t>
-      </w:r>
-      <w:proofErr w:type="spellStart"/>
-      <w:r>
-        <w:t>pod</w:t>
-      </w:r>
-      <w:proofErr w:type="spellEnd"/>
-      <w:r>
-        <w:t xml:space="preserve"> es la unidad básica de despliegue en Kubernetes. Representa un grupo de uno o más contenedores que comparten recursos y se ejecutan en el mismo nodo. Los pods son efímeros y pueden ser creados, escalados y eliminados fácilmente.</w:t>
-      </w:r>
-    </w:p>
-    <w:p>
-      <w:proofErr w:type="spellStart"/>
+      <w:r>
+        <w:t>: Un pod es la unidad básica de despliegue en Kubernetes. Representa un grupo de uno o más contenedores que comparten recursos y se ejecutan en el mismo nodo. Los pods son efímeros y pueden ser creados, escalados y eliminados fácilmente.</w:t>
+      </w:r>
+    </w:p>
+    <w:p>
       <w:r>
         <w:rPr>
           <w:b/>
           <w:bCs/>
         </w:rPr>
-        <w:t>Replication</w:t>
-      </w:r>
-      <w:proofErr w:type="spellEnd"/>
+        <w:t>Replication Controller</w:t>
+      </w:r>
+      <w:r>
+        <w:t>: El controlador de replicación es responsable de garantizar que un número específico de réplicas de un pod esté siempre en ejecución. Si el número de réplicas cae por debajo de lo especificado, el controlador de replicación crea nuevos pods para mantener el estado deseado.</w:t>
+      </w:r>
+    </w:p>
+    <w:p>
       <w:r>
         <w:rPr>
           <w:b/>
           <w:bCs/>
         </w:rPr>
-        <w:t xml:space="preserve"> </w:t>
-      </w:r>
-      <w:proofErr w:type="spellStart"/>
+        <w:t>Servicio (Service)</w:t>
+      </w:r>
+      <w:r>
+        <w:t>: Un servicio es un objeto de Kubernetes que define una política de red estable para acceder a un conjunto de pods. Proporciona una dirección IP virtual y un nombre de DNS para permitir la comunicación con los pods a través de un conjunto de reglas de enrutamiento.</w:t>
+      </w:r>
+    </w:p>
+    <w:p>
       <w:r>
         <w:rPr>
           <w:b/>
           <w:bCs/>
         </w:rPr>
-        <w:t>Controller</w:t>
-      </w:r>
-      <w:proofErr w:type="spellEnd"/>
-      <w:r>
-        <w:t xml:space="preserve">: El controlador de replicación es responsable de garantizar que un número específico de réplicas de un </w:t>
-      </w:r>
-      <w:proofErr w:type="spellStart"/>
-      <w:r>
-        <w:t>pod</w:t>
-      </w:r>
-      <w:proofErr w:type="spellEnd"/>
-      <w:r>
-        <w:t xml:space="preserve"> esté siempre en ejecución. Si el número de réplicas cae por debajo de lo especificado, el controlador de replicación crea nuevos pods para mantener el estado deseado.</w:t>
-      </w:r>
-    </w:p>
-    <w:p>
-      <w:r>
-        <w:rPr>
-          <w:b/>
-          <w:bCs/>
-        </w:rPr>
-        <w:t>Servicio (</w:t>
-      </w:r>
-      <w:proofErr w:type="spellStart"/>
-      <w:r>
-        <w:rPr>
-          <w:b/>
-          <w:bCs/>
-        </w:rPr>
-        <w:t>Service</w:t>
-      </w:r>
-      <w:proofErr w:type="spellEnd"/>
-      <w:r>
-        <w:rPr>
-          <w:b/>
-          <w:bCs/>
-        </w:rPr>
-        <w:t>)</w:t>
-      </w:r>
-      <w:r>
-        <w:t>: Un servicio es un objeto de Kubernetes que define una política de red estable para acceder a un conjunto de pods. Proporciona una dirección IP virtual y un nombre de DNS para permitir la comunicación con los pods a través de un conjunto de reglas de enrutamiento.</w:t>
-      </w:r>
-    </w:p>
-    <w:p>
-      <w:r>
-        <w:rPr>
-          <w:b/>
-          <w:bCs/>
-        </w:rPr>
-        <w:t>Volumen (</w:t>
-      </w:r>
-      <w:proofErr w:type="spellStart"/>
-      <w:r>
-        <w:rPr>
-          <w:b/>
-          <w:bCs/>
-        </w:rPr>
-        <w:t>Volume</w:t>
-      </w:r>
-      <w:proofErr w:type="spellEnd"/>
-      <w:r>
-        <w:rPr>
-          <w:b/>
-          <w:bCs/>
-        </w:rPr>
-        <w:t>)</w:t>
+        <w:t>Volumen (Volume)</w:t>
       </w:r>
       <w:r>
         <w:t>: Un volumen es un recurso de almacenamiento persistente que puede ser montado en uno o más pods. Los volúmenes permiten que los datos sean compartidos y sobrevivan a la vida útil de los pods, lo que es útil para aplicaciones que requieren almacenamiento persistente.</w:t>
       </w:r>
     </w:p>
     <w:p>
-      <w:proofErr w:type="spellStart"/>
       <w:r>
         <w:rPr>
           <w:b/>
@@ -4425,17 +3976,8 @@
         </w:rPr>
         <w:t>Namespaces</w:t>
       </w:r>
-      <w:proofErr w:type="spellEnd"/>
-      <w:r>
-        <w:t xml:space="preserve">: Los </w:t>
-      </w:r>
-      <w:proofErr w:type="spellStart"/>
-      <w:r>
-        <w:t>namespaces</w:t>
-      </w:r>
-      <w:proofErr w:type="spellEnd"/>
-      <w:r>
-        <w:t xml:space="preserve"> son una forma de dividir el clúster en múltiples particiones lógicas o entornos virtuales. Permiten organizar y separar los recursos en grupos lógicos, lo que facilita la gestión y el aislamiento de las aplicaciones.</w:t>
+      <w:r>
+        <w:t>: Los namespaces son una forma de dividir el clúster en múltiples particiones lógicas o entornos virtuales. Permiten organizar y separar los recursos en grupos lógicos, lo que facilita la gestión y el aislamiento de las aplicaciones.</w:t>
       </w:r>
     </w:p>
     <w:p>
@@ -4444,23 +3986,7 @@
           <w:b/>
           <w:bCs/>
         </w:rPr>
-        <w:t>Planificador (</w:t>
-      </w:r>
-      <w:proofErr w:type="spellStart"/>
-      <w:r>
-        <w:rPr>
-          <w:b/>
-          <w:bCs/>
-        </w:rPr>
-        <w:t>Scheduler</w:t>
-      </w:r>
-      <w:proofErr w:type="spellEnd"/>
-      <w:r>
-        <w:rPr>
-          <w:b/>
-          <w:bCs/>
-        </w:rPr>
-        <w:t>)</w:t>
+        <w:t>Planificador (Scheduler)</w:t>
       </w:r>
       <w:r>
         <w:t>: El planificador es el componente de Kubernetes encargado de asignar pods a los nodos disponibles en función de los requisitos de recursos, las políticas de afinidad y las restricciones definidas. El planificador distribuye y balancea la carga de trabajo de manera eficiente en el clúster.</w:t>
@@ -4491,87 +4017,24 @@
         <w:pStyle w:val="Ttulo3"/>
       </w:pPr>
       <w:bookmarkStart w:id="15" w:name="_Toc136143065"/>
-      <w:proofErr w:type="spellStart"/>
-      <w:r>
-        <w:t>Mosquitto</w:t>
-      </w:r>
-      <w:proofErr w:type="spellEnd"/>
-      <w:r>
-        <w:t xml:space="preserve"> (MQTT)</w:t>
+      <w:r>
+        <w:t>Mosquitto (MQTT)</w:t>
       </w:r>
       <w:bookmarkEnd w:id="15"/>
     </w:p>
     <w:p>
-      <w:proofErr w:type="spellStart"/>
-      <w:r>
-        <w:t>Mosquitto</w:t>
-      </w:r>
-      <w:proofErr w:type="spellEnd"/>
-      <w:r>
-        <w:t xml:space="preserve"> es un </w:t>
-      </w:r>
-      <w:proofErr w:type="spellStart"/>
-      <w:r>
-        <w:t>broker</w:t>
-      </w:r>
-      <w:proofErr w:type="spellEnd"/>
-      <w:r>
-        <w:t xml:space="preserve"> o servidor de mensajería MQTT (</w:t>
-      </w:r>
-      <w:proofErr w:type="spellStart"/>
-      <w:r>
-        <w:t>Message</w:t>
-      </w:r>
-      <w:proofErr w:type="spellEnd"/>
-      <w:r>
-        <w:t xml:space="preserve"> </w:t>
-      </w:r>
-      <w:proofErr w:type="spellStart"/>
-      <w:r>
-        <w:t>Queuing</w:t>
-      </w:r>
-      <w:proofErr w:type="spellEnd"/>
-      <w:r>
-        <w:t xml:space="preserve"> </w:t>
-      </w:r>
-      <w:proofErr w:type="spellStart"/>
-      <w:r>
-        <w:t>Telemetry</w:t>
-      </w:r>
-      <w:proofErr w:type="spellEnd"/>
-      <w:r>
-        <w:t xml:space="preserve"> </w:t>
-      </w:r>
-      <w:proofErr w:type="spellStart"/>
-      <w:r>
-        <w:t>Transport</w:t>
-      </w:r>
-      <w:proofErr w:type="spellEnd"/>
-      <w:r>
-        <w:t>) de código abierto. MQTT es un protocolo de comunicación ligero y eficiente diseñado específicamente para la comunicación entre dispositivos de IoT (Internet de las cosas).</w:t>
-      </w:r>
-    </w:p>
-    <w:p>
-      <w:proofErr w:type="spellStart"/>
-      <w:r>
-        <w:t>Mosquitto</w:t>
-      </w:r>
-      <w:proofErr w:type="spellEnd"/>
-      <w:r>
-        <w:t xml:space="preserve"> proporciona un servidor que permite a los dispositivos IoT enviar y recibir mensajes a través del protocolo MQTT. Actúa como intermediario entre los dispositivos y las aplicaciones que desean recibir los datos generados por esos dispositivos.</w:t>
-      </w:r>
-    </w:p>
-    <w:p>
-      <w:r>
-        <w:t xml:space="preserve">Algunas características y funciones clave de </w:t>
-      </w:r>
-      <w:proofErr w:type="spellStart"/>
-      <w:r>
-        <w:t>Mosquitto</w:t>
-      </w:r>
-      <w:proofErr w:type="spellEnd"/>
-      <w:r>
-        <w:t xml:space="preserve"> son:</w:t>
+      <w:r>
+        <w:t>Mosquitto es un broker o servidor de mensajería MQTT (Message Queuing Telemetry Transport) de código abierto. MQTT es un protocolo de comunicación ligero y eficiente diseñado específicamente para la comunicación entre dispositivos de IoT (Internet de las cosas).</w:t>
+      </w:r>
+    </w:p>
+    <w:p>
+      <w:r>
+        <w:t>Mosquitto proporciona un servidor que permite a los dispositivos IoT enviar y recibir mensajes a través del protocolo MQTT. Actúa como intermediario entre los dispositivos y las aplicaciones que desean recibir los datos generados por esos dispositivos.</w:t>
+      </w:r>
+    </w:p>
+    <w:p>
+      <w:r>
+        <w:t>Algunas características y funciones clave de Mosquitto son:</w:t>
       </w:r>
     </w:p>
     <w:p>
@@ -4582,23 +4045,7 @@
         </w:numPr>
       </w:pPr>
       <w:r>
-        <w:t xml:space="preserve">Conexión y suscripción: Los dispositivos MQTT pueden conectarse a </w:t>
-      </w:r>
-      <w:proofErr w:type="spellStart"/>
-      <w:r>
-        <w:t>Mosquitto</w:t>
-      </w:r>
-      <w:proofErr w:type="spellEnd"/>
-      <w:r>
-        <w:t xml:space="preserve"> y suscribirse a diferentes temas (</w:t>
-      </w:r>
-      <w:proofErr w:type="spellStart"/>
-      <w:r>
-        <w:t>topics</w:t>
-      </w:r>
-      <w:proofErr w:type="spellEnd"/>
-      <w:r>
-        <w:t>) para recibir mensajes. Esto permite una comunicación eficiente y escalable entre los dispositivos y las aplicaciones.</w:t>
+        <w:t>Conexión y suscripción: Los dispositivos MQTT pueden conectarse a Mosquitto y suscribirse a diferentes temas (topics) para recibir mensajes. Esto permite una comunicación eficiente y escalable entre los dispositivos y las aplicaciones.</w:t>
       </w:r>
     </w:p>
     <w:p>
@@ -4609,15 +4056,7 @@
         </w:numPr>
       </w:pPr>
       <w:r>
-        <w:t xml:space="preserve">Publicación de mensajes: Los dispositivos pueden publicar mensajes en </w:t>
-      </w:r>
-      <w:proofErr w:type="spellStart"/>
-      <w:r>
-        <w:t>Mosquitto</w:t>
-      </w:r>
-      <w:proofErr w:type="spellEnd"/>
-      <w:r>
-        <w:t>, especificando el tema al que pertenecen. Estos mensajes pueden contener información como datos de sensores, eventos o cualquier otro tipo de información relevante para el sistema IoT.</w:t>
+        <w:t>Publicación de mensajes: Los dispositivos pueden publicar mensajes en Mosquitto, especificando el tema al que pertenecen. Estos mensajes pueden contener información como datos de sensores, eventos o cualquier otro tipo de información relevante para el sistema IoT.</w:t>
       </w:r>
     </w:p>
     <w:p>
@@ -4628,39 +4067,7 @@
         </w:numPr>
       </w:pPr>
       <w:r>
-        <w:t xml:space="preserve">Calidad de servicio (Quality of </w:t>
-      </w:r>
-      <w:proofErr w:type="spellStart"/>
-      <w:r>
-        <w:t>Service</w:t>
-      </w:r>
-      <w:proofErr w:type="spellEnd"/>
-      <w:r>
-        <w:t xml:space="preserve">, </w:t>
-      </w:r>
-      <w:proofErr w:type="spellStart"/>
-      <w:r>
-        <w:t>QoS</w:t>
-      </w:r>
-      <w:proofErr w:type="spellEnd"/>
-      <w:r>
-        <w:t xml:space="preserve">): </w:t>
-      </w:r>
-      <w:proofErr w:type="spellStart"/>
-      <w:r>
-        <w:t>Mosquitto</w:t>
-      </w:r>
-      <w:proofErr w:type="spellEnd"/>
-      <w:r>
-        <w:t xml:space="preserve"> ofrece diferentes niveles de </w:t>
-      </w:r>
-      <w:proofErr w:type="spellStart"/>
-      <w:r>
-        <w:t>QoS</w:t>
-      </w:r>
-      <w:proofErr w:type="spellEnd"/>
-      <w:r>
-        <w:t xml:space="preserve"> para garantizar la entrega confiable de los mensajes. Esto permite adaptar la calidad de </w:t>
+        <w:t xml:space="preserve">Calidad de servicio (Quality of Service, QoS): Mosquitto ofrece diferentes niveles de QoS para garantizar la entrega confiable de los mensajes. Esto permite adaptar la calidad de </w:t>
       </w:r>
       <w:r>
         <w:lastRenderedPageBreak/>
@@ -4677,21 +4084,8 @@
           <w:numId w:val="8"/>
         </w:numPr>
       </w:pPr>
-      <w:proofErr w:type="spellStart"/>
-      <w:r>
-        <w:t>QoS</w:t>
-      </w:r>
-      <w:proofErr w:type="spellEnd"/>
-      <w:r>
-        <w:t xml:space="preserve"> 0 (At </w:t>
-      </w:r>
-      <w:proofErr w:type="spellStart"/>
-      <w:r>
-        <w:t>most</w:t>
-      </w:r>
-      <w:proofErr w:type="spellEnd"/>
-      <w:r>
-        <w:t xml:space="preserve"> once): En este nivel, el mensaje se entrega como máximo una vez, sin confirmación ni reintentos. El remitente envía el mensaje una vez y no espera ninguna respuesta de confirmación del receptor. Esto proporciona la entrega más rápida y eficiente, pero no garantiza la entrega del mensaje. Si el receptor no está disponible o no puede recibir el mensaje en ese momento, se perderá sin ninguna notificación. Este nivel se utiliza en aplicaciones donde la pérdida ocasional de mensajes no es crítica, como actualizaciones de estado o datos que no necesitan ser recibidos de manera confiable.</w:t>
+      <w:r>
+        <w:t>QoS 0 (At most once): En este nivel, el mensaje se entrega como máximo una vez, sin confirmación ni reintentos. El remitente envía el mensaje una vez y no espera ninguna respuesta de confirmación del receptor. Esto proporciona la entrega más rápida y eficiente, pero no garantiza la entrega del mensaje. Si el receptor no está disponible o no puede recibir el mensaje en ese momento, se perderá sin ninguna notificación. Este nivel se utiliza en aplicaciones donde la pérdida ocasional de mensajes no es crítica, como actualizaciones de estado o datos que no necesitan ser recibidos de manera confiable.</w:t>
       </w:r>
     </w:p>
     <w:p>
@@ -4701,21 +4095,8 @@
           <w:numId w:val="8"/>
         </w:numPr>
       </w:pPr>
-      <w:proofErr w:type="spellStart"/>
-      <w:r>
-        <w:t>QoS</w:t>
-      </w:r>
-      <w:proofErr w:type="spellEnd"/>
-      <w:r>
-        <w:t xml:space="preserve"> 1 (At </w:t>
-      </w:r>
-      <w:proofErr w:type="spellStart"/>
-      <w:r>
-        <w:t>least</w:t>
-      </w:r>
-      <w:proofErr w:type="spellEnd"/>
-      <w:r>
-        <w:t xml:space="preserve"> once): En este nivel, el mensaje se entrega al menos una vez, con confirmación de recepción. El remitente envía el mensaje al receptor y espera una confirmación de entrega. Si el receptor no puede confirmar la recepción, el remitente reenvía el mensaje hasta que se reciba la confirmación. Esto garantiza que el mensaje se entregue al menos una vez, pero puede haber duplicación de mensajes en caso de reintentos. Este nivel se utiliza en aplicaciones donde la entrega confiable de mensajes es importante, pero la duplicación ocasional de mensajes no causa problemas graves, como actualizaciones de estado críticas o comandos que deben ejecutarse al menos una vez.</w:t>
+      <w:r>
+        <w:t>QoS 1 (At least once): En este nivel, el mensaje se entrega al menos una vez, con confirmación de recepción. El remitente envía el mensaje al receptor y espera una confirmación de entrega. Si el receptor no puede confirmar la recepción, el remitente reenvía el mensaje hasta que se reciba la confirmación. Esto garantiza que el mensaje se entregue al menos una vez, pero puede haber duplicación de mensajes en caso de reintentos. Este nivel se utiliza en aplicaciones donde la entrega confiable de mensajes es importante, pero la duplicación ocasional de mensajes no causa problemas graves, como actualizaciones de estado críticas o comandos que deben ejecutarse al menos una vez.</w:t>
       </w:r>
     </w:p>
     <w:p>
@@ -4725,21 +4106,8 @@
           <w:numId w:val="8"/>
         </w:numPr>
       </w:pPr>
-      <w:proofErr w:type="spellStart"/>
-      <w:r>
-        <w:t>QoS</w:t>
-      </w:r>
-      <w:proofErr w:type="spellEnd"/>
-      <w:r>
-        <w:t xml:space="preserve"> 2 (</w:t>
-      </w:r>
-      <w:proofErr w:type="spellStart"/>
-      <w:r>
-        <w:t>Exactly</w:t>
-      </w:r>
-      <w:proofErr w:type="spellEnd"/>
-      <w:r>
-        <w:t xml:space="preserve"> once): En este nivel, el mensaje se entrega exactamente una vez, sin duplicación ni pérdida. El remitente y el receptor realizan un proceso de intercambio de mensajes para garantizar la entrega exacta y única. El remitente envía el mensaje y espera una confirmación de recepción. Luego, el receptor envía una confirmación de recepción y el remitente envía una confirmación final. Este proceso de intercambio garantiza que el mensaje se entregue exactamente una vez, sin duplicación. Este nivel se utiliza en aplicaciones donde la entrega precisa y sin duplicaciones de los mensajes es crítica, como transacciones financieras o comandos que deben ejecutarse exactamente una vez.</w:t>
+      <w:r>
+        <w:t>QoS 2 (Exactly once): En este nivel, el mensaje se entrega exactamente una vez, sin duplicación ni pérdida. El remitente y el receptor realizan un proceso de intercambio de mensajes para garantizar la entrega exacta y única. El remitente envía el mensaje y espera una confirmación de recepción. Luego, el receptor envía una confirmación de recepción y el remitente envía una confirmación final. Este proceso de intercambio garantiza que el mensaje se entregue exactamente una vez, sin duplicación. Este nivel se utiliza en aplicaciones donde la entrega precisa y sin duplicaciones de los mensajes es crítica, como transacciones financieras o comandos que deben ejecutarse exactamente una vez.</w:t>
       </w:r>
     </w:p>
     <w:p>
@@ -4747,39 +4115,7 @@
         <w:ind w:left="1080"/>
       </w:pPr>
       <w:r>
-        <w:t xml:space="preserve">Es importante tener en cuenta que los niveles de </w:t>
-      </w:r>
-      <w:proofErr w:type="spellStart"/>
-      <w:r>
-        <w:t>QoS</w:t>
-      </w:r>
-      <w:proofErr w:type="spellEnd"/>
-      <w:r>
-        <w:t xml:space="preserve"> más altos (</w:t>
-      </w:r>
-      <w:proofErr w:type="spellStart"/>
-      <w:r>
-        <w:t>QoS</w:t>
-      </w:r>
-      <w:proofErr w:type="spellEnd"/>
-      <w:r>
-        <w:t xml:space="preserve"> 1 y </w:t>
-      </w:r>
-      <w:proofErr w:type="spellStart"/>
-      <w:r>
-        <w:t>QoS</w:t>
-      </w:r>
-      <w:proofErr w:type="spellEnd"/>
-      <w:r>
-        <w:t xml:space="preserve"> 2) introducen un mayor consumo de ancho de banda y latencia debido a las confirmaciones y reintentos involucrados. Por lo tanto, es recomendable seleccionar el nivel de </w:t>
-      </w:r>
-      <w:proofErr w:type="spellStart"/>
-      <w:r>
-        <w:t>QoS</w:t>
-      </w:r>
-      <w:proofErr w:type="spellEnd"/>
-      <w:r>
-        <w:t xml:space="preserve"> adecuado en función de los requisitos de la aplicación y las restricciones de rendimiento de la red.</w:t>
+        <w:t>Es importante tener en cuenta que los niveles de QoS más altos (QoS 1 y QoS 2) introducen un mayor consumo de ancho de banda y latencia debido a las confirmaciones y reintentos involucrados. Por lo tanto, es recomendable seleccionar el nivel de QoS adecuado en función de los requisitos de la aplicación y las restricciones de rendimiento de la red.</w:t>
       </w:r>
     </w:p>
     <w:p>
@@ -4790,15 +4126,7 @@
         </w:numPr>
       </w:pPr>
       <w:r>
-        <w:t xml:space="preserve">Autenticación y seguridad: </w:t>
-      </w:r>
-      <w:proofErr w:type="spellStart"/>
-      <w:r>
-        <w:t>Mosquitto</w:t>
-      </w:r>
-      <w:proofErr w:type="spellEnd"/>
-      <w:r>
-        <w:t xml:space="preserve"> admite diferentes métodos de autenticación para garantizar la seguridad en la comunicación entre dispositivos y el servidor MQTT. También es posible configurar el cifrado de extremo a extremo para proteger la confidencialidad de los mensajes transmitidos.</w:t>
+        <w:t>Autenticación y seguridad: Mosquitto admite diferentes métodos de autenticación para garantizar la seguridad en la comunicación entre dispositivos y el servidor MQTT. También es posible configurar el cifrado de extremo a extremo para proteger la confidencialidad de los mensajes transmitidos.</w:t>
       </w:r>
       <w:r>
         <w:t xml:space="preserve"> </w:t>
@@ -4877,15 +4205,7 @@
         <w:t xml:space="preserve"> d</w:t>
       </w:r>
       <w:r>
-        <w:t xml:space="preserve">e </w:t>
-      </w:r>
-      <w:proofErr w:type="spellStart"/>
-      <w:r>
-        <w:t>de</w:t>
-      </w:r>
-      <w:proofErr w:type="spellEnd"/>
-      <w:r>
-        <w:t xml:space="preserve"> manera más eficiente y rápida.</w:t>
+        <w:t>e de manera más eficiente y rápida.</w:t>
       </w:r>
     </w:p>
     <w:p>
@@ -4893,13 +4213,8 @@
         <w:t>Además, al obtener resultados funcionales en cada iteración, los usuarios</w:t>
       </w:r>
       <w:r>
-        <w:t xml:space="preserve">, en este caso los desarrolladores que utilizan el </w:t>
-      </w:r>
-      <w:proofErr w:type="gramStart"/>
-      <w:r>
-        <w:t>entorno,</w:t>
-      </w:r>
-      <w:proofErr w:type="gramEnd"/>
+        <w:t>, en este caso los desarrolladores que utilizan el entorno,</w:t>
+      </w:r>
       <w:r>
         <w:t xml:space="preserve"> pueden comenzar a utilizar y evaluar el software en etapas tempranas del proceso de desarrollo. Esto facilita la identificación de problemas y permite realizar ajustes y mejoras antes de que se complete el producto final.</w:t>
       </w:r>
@@ -4972,15 +4287,7 @@
         </w:rPr>
       </w:pPr>
       <w:r>
-        <w:t xml:space="preserve">Como resultado de esta Iteración, entregaremos un Vagrantfile inicial, integrado con </w:t>
-      </w:r>
-      <w:proofErr w:type="spellStart"/>
-      <w:r>
-        <w:t>Virtualbox</w:t>
-      </w:r>
-      <w:proofErr w:type="spellEnd"/>
-      <w:r>
-        <w:t>, que nos permitirá generar una máquina virtual básica sin ningún tipo de provisión. Esta máquina virtual servirá como punto de partida para las próximas etapas del proyecto.</w:t>
+        <w:t>Como resultado de esta Iteración, entregaremos un Vagrantfile inicial, integrado con Virtualbox, que nos permitirá generar una máquina virtual básica sin ningún tipo de provisión. Esta máquina virtual servirá como punto de partida para las próximas etapas del proyecto.</w:t>
       </w:r>
     </w:p>
     <w:p>
@@ -5022,23 +4329,7 @@
         <w:t>Previo a la entrega, realizaremos una fase de QA que garantice que la funcionalidad establecida para la entrega funciona correctamente</w:t>
       </w:r>
       <w:r>
-        <w:t>; para ello, ejecutaremos el comando “</w:t>
-      </w:r>
-      <w:proofErr w:type="spellStart"/>
-      <w:r>
-        <w:t>vagrant</w:t>
-      </w:r>
-      <w:proofErr w:type="spellEnd"/>
-      <w:r>
-        <w:t xml:space="preserve"> up” y el resultado esperado es que en </w:t>
-      </w:r>
-      <w:proofErr w:type="spellStart"/>
-      <w:r>
-        <w:t>Virtualbox</w:t>
-      </w:r>
-      <w:proofErr w:type="spellEnd"/>
-      <w:r>
-        <w:t xml:space="preserve"> nos aparezcan 3 maquinas virtuales, 1 por cada producto, debemos cerciorarnos de que las 3 están correctamente interconectadas.</w:t>
+        <w:t>; para ello, ejecutaremos el comando “vagrant up” y el resultado esperado es que en Virtualbox nos aparezcan 3 maquinas virtuales, 1 por cada producto, debemos cerciorarnos de que las 3 están correctamente interconectadas.</w:t>
       </w:r>
     </w:p>
     <w:p>
@@ -5116,50 +4407,13 @@
         <w:t>Para la fase de QA de esta iteración, deberemos cerciorarnos de que nos aparecen las maquinas virtuales definidas en el diseño, al menos 1 master y el numero de nodos que determinemos. Para verificar que están correctamente interconectados, podemos ejecutar</w:t>
       </w:r>
       <w:r>
-        <w:t xml:space="preserve">, una vez conectados por </w:t>
-      </w:r>
-      <w:proofErr w:type="spellStart"/>
-      <w:r>
-        <w:t>ssh</w:t>
-      </w:r>
-      <w:proofErr w:type="spellEnd"/>
-      <w:r>
-        <w:t xml:space="preserve"> al master,</w:t>
-      </w:r>
-      <w:r>
-        <w:t xml:space="preserve"> el comando </w:t>
-      </w:r>
-      <w:proofErr w:type="spellStart"/>
-      <w:r>
-        <w:t>kubectl</w:t>
-      </w:r>
-      <w:proofErr w:type="spellEnd"/>
-      <w:r>
-        <w:t xml:space="preserve"> </w:t>
-      </w:r>
-      <w:proofErr w:type="spellStart"/>
-      <w:r>
-        <w:t>get</w:t>
-      </w:r>
-      <w:proofErr w:type="spellEnd"/>
-      <w:r>
-        <w:t xml:space="preserve"> </w:t>
-      </w:r>
-      <w:proofErr w:type="spellStart"/>
-      <w:r>
-        <w:t>nodes</w:t>
-      </w:r>
-      <w:proofErr w:type="spellEnd"/>
-      <w:r>
-        <w:t xml:space="preserve"> y deberemos visualizar el </w:t>
-      </w:r>
-      <w:proofErr w:type="spellStart"/>
-      <w:r>
-        <w:t>numero</w:t>
-      </w:r>
-      <w:proofErr w:type="spellEnd"/>
-      <w:r>
-        <w:t xml:space="preserve"> de nodos que hayamos establecido.</w:t>
+        <w:t>, una vez conectados por ssh al master,</w:t>
+      </w:r>
+      <w:r>
+        <w:t xml:space="preserve"> el comando kubectl</w:t>
+      </w:r>
+      <w:r>
+        <w:t xml:space="preserve"> get nodes y deberemos visualizar el numero de nodos que hayamos establecido.</w:t>
       </w:r>
     </w:p>
     <w:p>
@@ -5178,23 +4432,7 @@
         <w:t>la cuarta</w:t>
       </w:r>
       <w:r>
-        <w:t xml:space="preserve"> iteración, nos enfocaremos en la incorporación de </w:t>
-      </w:r>
-      <w:proofErr w:type="spellStart"/>
-      <w:r>
-        <w:t>Mosquitto</w:t>
-      </w:r>
-      <w:proofErr w:type="spellEnd"/>
-      <w:r>
-        <w:t xml:space="preserve"> y </w:t>
-      </w:r>
-      <w:proofErr w:type="spellStart"/>
-      <w:r>
-        <w:t>Filebeat</w:t>
-      </w:r>
-      <w:proofErr w:type="spellEnd"/>
-      <w:r>
-        <w:t xml:space="preserve"> al proyecto, con el objetivo de establecer una comunicación efectiva entre los dispositivos desplegados en K3S y Logstash. Siguiendo un enfoque similar a las iteraciones anteriores, abordaremos diversas tareas clave.</w:t>
+        <w:t xml:space="preserve"> iteración, nos enfocaremos en la incorporación de Mosquitto y Filebeat al proyecto, con el objetivo de establecer una comunicación efectiva entre los dispositivos desplegados en K3S y Logstash. Siguiendo un enfoque similar a las iteraciones anteriores, abordaremos diversas tareas clave.</w:t>
       </w:r>
     </w:p>
     <w:p>
@@ -5207,23 +4445,7 @@
         <w:t>Tras ello</w:t>
       </w:r>
       <w:r>
-        <w:t xml:space="preserve">, nos sumergiremos en la lectura y estudio de la documentación necesaria para la instalación y configuración de </w:t>
-      </w:r>
-      <w:proofErr w:type="spellStart"/>
-      <w:r>
-        <w:t>Mosquitto</w:t>
-      </w:r>
-      <w:proofErr w:type="spellEnd"/>
-      <w:r>
-        <w:t xml:space="preserve"> y </w:t>
-      </w:r>
-      <w:proofErr w:type="spellStart"/>
-      <w:r>
-        <w:t>Filebeat</w:t>
-      </w:r>
-      <w:proofErr w:type="spellEnd"/>
-      <w:r>
-        <w:t>. Es fundamental comprender las opciones de configuración y consideraciones de seguridad relacionadas con estas herramientas</w:t>
+        <w:t>, nos sumergiremos en la lectura y estudio de la documentación necesaria para la instalación y configuración de Mosquitto y Filebeat. Es fundamental comprender las opciones de configuración y consideraciones de seguridad relacionadas con estas herramientas</w:t>
       </w:r>
       <w:r>
         <w:t xml:space="preserve"> para que la provisión se realice de forma efectiva</w:t>
@@ -5234,31 +4456,7 @@
     </w:p>
     <w:p>
       <w:r>
-        <w:t xml:space="preserve">Posteriormente, diseñaremos las piezas necesarias para la configuración de </w:t>
-      </w:r>
-      <w:proofErr w:type="spellStart"/>
-      <w:r>
-        <w:t>Mosquitto</w:t>
-      </w:r>
-      <w:proofErr w:type="spellEnd"/>
-      <w:r>
-        <w:t xml:space="preserve"> y </w:t>
-      </w:r>
-      <w:proofErr w:type="spellStart"/>
-      <w:r>
-        <w:t>Filebeat</w:t>
-      </w:r>
-      <w:proofErr w:type="spellEnd"/>
-      <w:r>
-        <w:t>, teniendo en cuenta los requerimientos específicos de nuestro proyecto. Definiremos los parámetros de conexión, los temas (</w:t>
-      </w:r>
-      <w:proofErr w:type="spellStart"/>
-      <w:r>
-        <w:t>topics</w:t>
-      </w:r>
-      <w:proofErr w:type="spellEnd"/>
-      <w:r>
-        <w:t>) de MQTT relevantes</w:t>
+        <w:t>Posteriormente, diseñaremos las piezas necesarias para la configuración de Mosquitto y Filebeat, teniendo en cuenta los requerimientos específicos de nuestro proyecto. Definiremos los parámetros de conexión, los temas (topics) de MQTT relevantes</w:t>
       </w:r>
       <w:r>
         <w:t>,</w:t>
@@ -5273,105 +4471,17 @@
       </w:r>
       <w:r>
         <w:lastRenderedPageBreak/>
-        <w:t xml:space="preserve">máquinas virtuales que contendrán </w:t>
-      </w:r>
-      <w:proofErr w:type="spellStart"/>
-      <w:r>
-        <w:t>Mosquitto</w:t>
-      </w:r>
-      <w:proofErr w:type="spellEnd"/>
-      <w:r>
-        <w:t xml:space="preserve"> y </w:t>
-      </w:r>
-      <w:proofErr w:type="spellStart"/>
-      <w:r>
-        <w:t>Filebeat</w:t>
-      </w:r>
-      <w:proofErr w:type="spellEnd"/>
-      <w:r>
-        <w:t>, asegurando un entorno de comunicación adecuado entre los dispositivos IoT y Logstash.</w:t>
-      </w:r>
-    </w:p>
-    <w:p>
-      <w:r>
-        <w:t xml:space="preserve">Por último, desarrollaremos los scripts de provisión necesarios para automatizar la instalación y configuración de </w:t>
-      </w:r>
-      <w:proofErr w:type="spellStart"/>
-      <w:r>
-        <w:t>Mosquitto</w:t>
-      </w:r>
-      <w:proofErr w:type="spellEnd"/>
-      <w:r>
-        <w:t xml:space="preserve"> y </w:t>
-      </w:r>
-      <w:proofErr w:type="spellStart"/>
-      <w:r>
-        <w:t>Filebeat</w:t>
-      </w:r>
-      <w:proofErr w:type="spellEnd"/>
-      <w:r>
-        <w:t xml:space="preserve"> en las máquinas virtuales correspondientes. Estos scripts se encargarán de garantizar que las dependencias, configuraciones y conexiones requeridas estén correctamente establecidas.</w:t>
-      </w:r>
-    </w:p>
-    <w:p>
-      <w:r>
-        <w:t xml:space="preserve">Para verificar que esta fase es correcta, deberemos cerciorarnos de que la comunicación hacia </w:t>
-      </w:r>
-      <w:proofErr w:type="spellStart"/>
-      <w:r>
-        <w:t>Mosquitto</w:t>
-      </w:r>
-      <w:proofErr w:type="spellEnd"/>
-      <w:r>
-        <w:t xml:space="preserve"> es correcta y que se permite la publicación y subscripción. Adicionalmente deberemos verificar que </w:t>
-      </w:r>
-      <w:proofErr w:type="spellStart"/>
-      <w:r>
-        <w:t>Filebeat</w:t>
-      </w:r>
-      <w:proofErr w:type="spellEnd"/>
-      <w:r>
-        <w:t xml:space="preserve"> es capaz de leer mensajes de </w:t>
-      </w:r>
-      <w:proofErr w:type="spellStart"/>
-      <w:r>
-        <w:t>Mosquitto</w:t>
-      </w:r>
-      <w:proofErr w:type="spellEnd"/>
-      <w:r>
-        <w:t xml:space="preserve"> y de enviarlos a </w:t>
-      </w:r>
-      <w:proofErr w:type="spellStart"/>
-      <w:r>
-        <w:t>logstash</w:t>
-      </w:r>
-      <w:proofErr w:type="spellEnd"/>
-      <w:r>
-        <w:t xml:space="preserve">. Para la primera parte, podemos desarrollar 2 script, uno de publicación y otro de subscripción, que ejecutaremos en la maquina host. Para la segunda parte, deberemos acudir a los logs de </w:t>
-      </w:r>
-      <w:proofErr w:type="spellStart"/>
-      <w:r>
-        <w:t>FIlebeat</w:t>
-      </w:r>
-      <w:proofErr w:type="spellEnd"/>
-      <w:r>
-        <w:t xml:space="preserve"> situados en la carpeta “/</w:t>
-      </w:r>
-      <w:proofErr w:type="spellStart"/>
-      <w:r>
-        <w:t>var</w:t>
-      </w:r>
-      <w:proofErr w:type="spellEnd"/>
-      <w:r>
-        <w:t>/log/</w:t>
-      </w:r>
-      <w:proofErr w:type="spellStart"/>
-      <w:r>
-        <w:t>filebeat</w:t>
-      </w:r>
-      <w:proofErr w:type="spellEnd"/>
-      <w:r>
-        <w:t>”</w:t>
+        <w:t>máquinas virtuales que contendrán Mosquitto y Filebeat, asegurando un entorno de comunicación adecuado entre los dispositivos IoT y Logstash.</w:t>
+      </w:r>
+    </w:p>
+    <w:p>
+      <w:r>
+        <w:t>Por último, desarrollaremos los scripts de provisión necesarios para automatizar la instalación y configuración de Mosquitto y Filebeat en las máquinas virtuales correspondientes. Estos scripts se encargarán de garantizar que las dependencias, configuraciones y conexiones requeridas estén correctamente establecidas.</w:t>
+      </w:r>
+    </w:p>
+    <w:p>
+      <w:r>
+        <w:t>Para verificar que esta fase es correcta, deberemos cerciorarnos de que la comunicación hacia Mosquitto es correcta y que se permite la publicación y subscripción. Adicionalmente deberemos verificar que Filebeat es capaz de leer mensajes de Mosquitto y de enviarlos a logstash. Para la primera parte, podemos desarrollar 2 script, uno de publicación y otro de subscripción, que ejecutaremos en la maquina host. Para la segunda parte, deberemos acudir a los logs de FIlebeat situados en la carpeta “/var/log/filebeat”</w:t>
       </w:r>
     </w:p>
     <w:p>
@@ -5389,94 +4499,34 @@
     </w:p>
     <w:p>
       <w:r>
-        <w:t xml:space="preserve">La primera pieza de código a desarrollar será la simulación de los dispositivos IoT. Este código será responsable de generar datos simulados que representen el comportamiento de los dispositivos reales. Esto nos permitirá probar y validar el flujo de datos desde los dispositivos hasta Logstash a través de </w:t>
-      </w:r>
-      <w:proofErr w:type="spellStart"/>
-      <w:r>
-        <w:t>Filebeat</w:t>
-      </w:r>
-      <w:proofErr w:type="spellEnd"/>
-      <w:r>
-        <w:t xml:space="preserve">. Además, definiremos un </w:t>
-      </w:r>
-      <w:proofErr w:type="spellStart"/>
-      <w:r>
-        <w:t>Dockerfile</w:t>
-      </w:r>
-      <w:proofErr w:type="spellEnd"/>
-      <w:r>
-        <w:t xml:space="preserve"> que permita la </w:t>
-      </w:r>
-      <w:proofErr w:type="spellStart"/>
+        <w:t xml:space="preserve">La primera pieza de código a desarrollar será la simulación de los dispositivos IoT. Este código será responsable de generar datos simulados que representen el comportamiento de los dispositivos reales. Esto nos permitirá probar y validar el flujo de datos desde los dispositivos hasta Logstash a través de Filebeat. Además, definiremos un Dockerfile que permita la </w:t>
+      </w:r>
       <w:r>
         <w:t>dockerización</w:t>
       </w:r>
-      <w:proofErr w:type="spellEnd"/>
       <w:r>
         <w:t xml:space="preserve"> de este código para facilitar su despliegue en el entorno de K3S.</w:t>
       </w:r>
     </w:p>
     <w:p>
       <w:r>
-        <w:t xml:space="preserve">La segunda pieza de código se enfocará en el pipeline de Logstash. Este pipeline será responsable de recibir los logs enviados por </w:t>
-      </w:r>
-      <w:proofErr w:type="spellStart"/>
-      <w:r>
-        <w:t>Filebeat</w:t>
-      </w:r>
-      <w:proofErr w:type="spellEnd"/>
-      <w:r>
-        <w:t>, aplicar filtros y transformaciones necesarias y finalmente enviarlos a Elasticsearch para su almacenamiento y análisis posterior. El desarrollo de este pipeline asegurará que los datos sean procesados y enriquecidos de manera adecuada antes de ser almacenados en Elasticsearch.</w:t>
-      </w:r>
-    </w:p>
-    <w:p>
-      <w:r>
-        <w:t xml:space="preserve">Durante la fase de aseguramiento de la calidad, llevaremos a cabo pruebas exhaustivas para garantizar el correcto funcionamiento de estas piezas de código. Realizaremos pruebas unitarias para verificar el comportamiento individual de cada componente y luego realizaremos pruebas integradas para evaluar su funcionamiento conjunto. Esto incluirá el despliegue de un </w:t>
-      </w:r>
-      <w:proofErr w:type="spellStart"/>
-      <w:r>
-        <w:t>pod</w:t>
-      </w:r>
-      <w:proofErr w:type="spellEnd"/>
-      <w:r>
-        <w:t xml:space="preserve"> en nuestro cluster de K3S y la verificación de que los logs sean recibidos correctamente en el tópico designado. También verificaremos los archivos ubicados en la máquina virtual de Logstash en la ruta "/</w:t>
-      </w:r>
-      <w:proofErr w:type="spellStart"/>
-      <w:r>
-        <w:t>var</w:t>
-      </w:r>
-      <w:proofErr w:type="spellEnd"/>
-      <w:r>
-        <w:t>/log/</w:t>
-      </w:r>
-      <w:proofErr w:type="spellStart"/>
-      <w:r>
-        <w:t>logstash</w:t>
-      </w:r>
-      <w:proofErr w:type="spellEnd"/>
-      <w:r>
-        <w:t>/", asegurándonos de que tanto la entrada (input) como la salida (output) del pipeline se conecten correctamente mediante la ausencia de mensajes de error en los logs.</w:t>
+        <w:t>La segunda pieza de código se enfocará en el pipeline de Logstash. Este pipeline será responsable de recibir los logs enviados por Filebeat, aplicar filtros y transformaciones necesarias y finalmente enviarlos a Elasticsearch para su almacenamiento y análisis posterior. El desarrollo de este pipeline asegurará que los datos sean procesados y enriquecidos de manera adecuada antes de ser almacenados en Elasticsearch.</w:t>
+      </w:r>
+    </w:p>
+    <w:p>
+      <w:r>
+        <w:t>Durante la fase de aseguramiento de la calidad, llevaremos a cabo pruebas exhaustivas para garantizar el correcto funcionamiento de estas piezas de código. Realizaremos pruebas unitarias para verificar el comportamiento individual de cada componente y luego realizaremos pruebas integradas para evaluar su funcionamiento conjunto. Esto incluirá el despliegue de un pod en nuestro cluster de K3S y la verificación de que los logs sean recibidos correctamente en el tópico designado. También verificaremos los archivos ubicados en la máquina virtual de Logstash en la ruta "/var/log/logstash/", asegurándonos de que tanto la entrada (input) como la salida (output) del pipeline se conecten correctamente mediante la ausencia de mensajes de error en los logs.</w:t>
       </w:r>
     </w:p>
     <w:p>
       <w:r>
         <w:t xml:space="preserve">En resumen, en esta iteración nos enfocaremos en el desarrollo del código de simulación de dispositivos y el pipeline de Logstash, así como en la </w:t>
       </w:r>
-      <w:proofErr w:type="spellStart"/>
       <w:r>
         <w:t>dockerización</w:t>
       </w:r>
-      <w:proofErr w:type="spellEnd"/>
-      <w:r>
-        <w:t xml:space="preserve"> de los dispositivos mediante un </w:t>
-      </w:r>
-      <w:proofErr w:type="spellStart"/>
-      <w:r>
-        <w:t>Dockerfile</w:t>
-      </w:r>
-      <w:proofErr w:type="spellEnd"/>
-      <w:r>
-        <w:t>. Luego, realizaremos pruebas exhaustivas para asegurarnos de que estas piezas de código funcionen de manera adecuada, tanto individualmente como en conjunto. Este enfoque nos permitirá avanzar hacia una implementación sólida y confiable del proyecto.</w:t>
+      <w:r>
+        <w:t xml:space="preserve"> de los dispositivos mediante un Dockerfile. Luego, realizaremos pruebas exhaustivas para asegurarnos de que estas piezas de código funcionen de manera adecuada, tanto individualmente como en conjunto. Este enfoque nos permitirá avanzar hacia una implementación sólida y confiable del proyecto.</w:t>
       </w:r>
     </w:p>
     <w:p>
@@ -5491,68 +4541,12 @@
     <w:p>
       <w:r>
         <w:lastRenderedPageBreak/>
-        <w:t xml:space="preserve">En esta última iteración, nos enfocaremos en dos actividades clave para finalizar el proyecto: pruebas </w:t>
-      </w:r>
-      <w:proofErr w:type="spellStart"/>
-      <w:r>
-        <w:t>End</w:t>
-      </w:r>
-      <w:proofErr w:type="spellEnd"/>
-      <w:r>
-        <w:t xml:space="preserve"> to </w:t>
-      </w:r>
-      <w:proofErr w:type="spellStart"/>
-      <w:r>
-        <w:t>End</w:t>
-      </w:r>
-      <w:proofErr w:type="spellEnd"/>
-      <w:r>
-        <w:t xml:space="preserve"> y documentación de la memoria del proyecto.</w:t>
-      </w:r>
-    </w:p>
-    <w:p>
-      <w:r>
-        <w:t xml:space="preserve">En primer lugar, llevaremos a cabo pruebas </w:t>
-      </w:r>
-      <w:proofErr w:type="spellStart"/>
-      <w:r>
-        <w:t>End</w:t>
-      </w:r>
-      <w:proofErr w:type="spellEnd"/>
-      <w:r>
-        <w:t xml:space="preserve"> to </w:t>
-      </w:r>
-      <w:proofErr w:type="spellStart"/>
-      <w:r>
-        <w:t>End</w:t>
-      </w:r>
-      <w:proofErr w:type="spellEnd"/>
-      <w:r>
-        <w:t xml:space="preserve"> para validar el funcionamiento completo de nuestro sistema. Para ello, utilizaremos el comando "</w:t>
-      </w:r>
-      <w:proofErr w:type="spellStart"/>
-      <w:r>
-        <w:t>vagrant</w:t>
-      </w:r>
-      <w:proofErr w:type="spellEnd"/>
-      <w:r>
-        <w:t xml:space="preserve"> up" para levantar todas las máquinas virtuales y asegurarnos de que estén correctamente configuradas. Además, desplegaremos al menos tres dispositivos simulados mediante el escalado de replicas en K3S. Esto nos permitirá probar la interacción entre los dispositivos, </w:t>
-      </w:r>
-      <w:proofErr w:type="spellStart"/>
-      <w:r>
-        <w:t>Mosquitto</w:t>
-      </w:r>
-      <w:proofErr w:type="spellEnd"/>
-      <w:r>
-        <w:t xml:space="preserve">, </w:t>
-      </w:r>
-      <w:proofErr w:type="spellStart"/>
-      <w:r>
-        <w:t>Filebeat</w:t>
-      </w:r>
-      <w:proofErr w:type="spellEnd"/>
-      <w:r>
-        <w:t>, Logstash, Elasticsearch y Kibana, y verificar que los datos se transmitan de manera adecuada a través del flujo completo.</w:t>
+        <w:t>En esta última iteración, nos enfocaremos en dos actividades clave para finalizar el proyecto: pruebas End to End y documentación de la memoria del proyecto.</w:t>
+      </w:r>
+    </w:p>
+    <w:p>
+      <w:r>
+        <w:t>En primer lugar, llevaremos a cabo pruebas End to End para validar el funcionamiento completo de nuestro sistema. Para ello, utilizaremos el comando "vagrant up" para levantar todas las máquinas virtuales y asegurarnos de que estén correctamente configuradas. Además, desplegaremos al menos tres dispositivos simulados mediante el escalado de replicas en K3S. Esto nos permitirá probar la interacción entre los dispositivos, Mosquitto, Filebeat, Logstash, Elasticsearch y Kibana, y verificar que los datos se transmitan de manera adecuada a través del flujo completo.</w:t>
       </w:r>
     </w:p>
     <w:p>
@@ -5703,56 +4697,19 @@
       </w:pPr>
       <w:r>
         <w:lastRenderedPageBreak/>
-        <w:t xml:space="preserve">Máquina virtual con un </w:t>
-      </w:r>
-      <w:proofErr w:type="spellStart"/>
-      <w:r>
-        <w:t>broker</w:t>
-      </w:r>
-      <w:proofErr w:type="spellEnd"/>
-      <w:r>
-        <w:t xml:space="preserve"> MQTT: Esta máquina virtual aloja un </w:t>
-      </w:r>
-      <w:proofErr w:type="spellStart"/>
-      <w:r>
-        <w:t>broker</w:t>
-      </w:r>
-      <w:proofErr w:type="spellEnd"/>
-      <w:r>
-        <w:t xml:space="preserve"> MQTT que actúa como intermediario para recibir los logs generados por los dispositivos simulados. El </w:t>
-      </w:r>
-      <w:proofErr w:type="spellStart"/>
-      <w:r>
-        <w:t>broker</w:t>
-      </w:r>
-      <w:proofErr w:type="spellEnd"/>
-      <w:r>
-        <w:t xml:space="preserve"> MQTT proporciona una comunicación bidireccional y ligera entre los dispositivos y las demás herramientas de la arquitectura.</w:t>
+        <w:t>Máquina virtual con un broker MQTT: Esta máquina virtual aloja un broker MQTT que actúa como intermediario para recibir los logs generados por los dispositivos simulados. El broker MQTT proporciona una comunicación bidireccional y ligera entre los dispositivos y las demás herramientas de la arquitectura.</w:t>
       </w:r>
       <w:r>
         <w:t xml:space="preserve"> Esta misma máquina virtual contiene</w:t>
       </w:r>
       <w:r>
-        <w:t xml:space="preserve"> un agente de </w:t>
-      </w:r>
-      <w:proofErr w:type="spellStart"/>
-      <w:r>
-        <w:t>Filebeat</w:t>
-      </w:r>
-      <w:proofErr w:type="spellEnd"/>
+        <w:t xml:space="preserve"> un agente de Filebeat</w:t>
+      </w:r>
       <w:r>
         <w:t>; su</w:t>
       </w:r>
       <w:r>
-        <w:t xml:space="preserve"> función es recopilar los logs generados por el </w:t>
-      </w:r>
-      <w:proofErr w:type="spellStart"/>
-      <w:r>
-        <w:t>broker</w:t>
-      </w:r>
-      <w:proofErr w:type="spellEnd"/>
-      <w:r>
-        <w:t xml:space="preserve"> MQTT y enviarlos a Logstash para su procesamiento y filtrado posterior.</w:t>
+        <w:t xml:space="preserve"> función es recopilar los logs generados por el broker MQTT y enviarlos a Logstash para su procesamiento y filtrado posterior.</w:t>
       </w:r>
     </w:p>
     <w:p>
@@ -5764,15 +4721,7 @@
         </w:numPr>
       </w:pPr>
       <w:r>
-        <w:t xml:space="preserve">Máquina virtual con Logstash: Aquí se despliega Logstash, una herramienta de procesamiento y transformación de logs. Logstash recibe los logs enviados por </w:t>
-      </w:r>
-      <w:proofErr w:type="spellStart"/>
-      <w:r>
-        <w:t>Filebeat</w:t>
-      </w:r>
-      <w:proofErr w:type="spellEnd"/>
-      <w:r>
-        <w:t xml:space="preserve"> y los procesa según las configuraciones definidas, como filtros y transformaciones. Su objetivo es enriquecer y estructurar los datos antes de enviarlos al siguiente componente.</w:t>
+        <w:t>Máquina virtual con Logstash: Aquí se despliega Logstash, una herramienta de procesamiento y transformación de logs. Logstash recibe los logs enviados por Filebeat y los procesa según las configuraciones definidas, como filtros y transformaciones. Su objetivo es enriquecer y estructurar los datos antes de enviarlos al siguiente componente.</w:t>
       </w:r>
     </w:p>
     <w:p>
@@ -5822,28 +4771,15 @@
         <w:pStyle w:val="Ttulo4"/>
       </w:pPr>
       <w:r>
-        <w:t xml:space="preserve">Desarrollo de un solo </w:t>
-      </w:r>
-      <w:proofErr w:type="spellStart"/>
-      <w:r>
-        <w:t>Vagranfile</w:t>
-      </w:r>
-      <w:proofErr w:type="spellEnd"/>
+        <w:t>Desarrollo de un solo Vagranfile</w:t>
+      </w:r>
     </w:p>
     <w:p>
       <w:r>
         <w:t xml:space="preserve">La creación de un solo Vagrantfile en lugar de varios </w:t>
       </w:r>
       <w:r>
-        <w:t xml:space="preserve">es una decisión que se ha tomado </w:t>
-      </w:r>
-      <w:proofErr w:type="spellStart"/>
-      <w:r>
-        <w:t>atentiendo</w:t>
-      </w:r>
-      <w:proofErr w:type="spellEnd"/>
-      <w:r>
-        <w:t xml:space="preserve"> a </w:t>
+        <w:t xml:space="preserve">es una decisión que se ha tomado atentiendo a </w:t>
       </w:r>
       <w:r>
         <w:t>varias ventajas, principalmente en términos de facilidad de uso por parte de los desarrolladores y reutilización del código en futuros proyectos. Aquí se justifican dichas ventajas:</w:t>
@@ -5897,86 +4833,22 @@
         <w:pStyle w:val="Ttulo4"/>
       </w:pPr>
       <w:r>
-        <w:t xml:space="preserve">Inclusión de </w:t>
-      </w:r>
-      <w:proofErr w:type="spellStart"/>
-      <w:r>
-        <w:t>Filebeat</w:t>
-      </w:r>
-      <w:proofErr w:type="spellEnd"/>
-      <w:r>
-        <w:t xml:space="preserve"> en la arquitectura</w:t>
-      </w:r>
-    </w:p>
-    <w:p>
-      <w:r>
-        <w:t xml:space="preserve">La inclusión de </w:t>
-      </w:r>
-      <w:proofErr w:type="spellStart"/>
-      <w:r>
-        <w:t>Filebeat</w:t>
-      </w:r>
-      <w:proofErr w:type="spellEnd"/>
-      <w:r>
-        <w:t xml:space="preserve"> en el proyecto para enviar los mensajes de MQTT a Logstash se fundamenta en varias razones importantes que mejoran la eficiencia y la mantenibilidad del proyecto.</w:t>
-      </w:r>
-    </w:p>
-    <w:p>
-      <w:r>
-        <w:t xml:space="preserve">En primer lugar, contar con un agente como </w:t>
-      </w:r>
-      <w:proofErr w:type="spellStart"/>
-      <w:r>
-        <w:t>Filebeat</w:t>
-      </w:r>
-      <w:proofErr w:type="spellEnd"/>
-      <w:r>
-        <w:t xml:space="preserve"> instalado en la máquina virtual de MQTT brinda una mejora significativa en la eficiencia del proceso de envío de mensajes. </w:t>
-      </w:r>
-      <w:proofErr w:type="spellStart"/>
-      <w:r>
-        <w:t>Filebeat</w:t>
-      </w:r>
-      <w:proofErr w:type="spellEnd"/>
-      <w:r>
-        <w:t xml:space="preserve"> está diseñado específicamente para la recolección y envío eficiente de logs y datos, lo que minimiza el consumo de recursos y la latencia en la transmisión de información. Al utilizar </w:t>
-      </w:r>
-      <w:proofErr w:type="spellStart"/>
-      <w:r>
-        <w:t>Filebeat</w:t>
-      </w:r>
-      <w:proofErr w:type="spellEnd"/>
-      <w:r>
-        <w:t>, aseguramos que los mensajes de MQTT se envíen de manera rápida y eficiente a Logstash, optimizando el rendimiento del sistema en general.</w:t>
-      </w:r>
-    </w:p>
-    <w:p>
-      <w:r>
-        <w:t xml:space="preserve">Además, la elección de </w:t>
-      </w:r>
-      <w:proofErr w:type="spellStart"/>
-      <w:r>
-        <w:t>Filebeat</w:t>
-      </w:r>
-      <w:proofErr w:type="spellEnd"/>
-      <w:r>
-        <w:t xml:space="preserve"> se basa en su soporte oficial del input plugin de MQTT. </w:t>
-      </w:r>
-      <w:proofErr w:type="spellStart"/>
-      <w:r>
-        <w:t>Filebeat</w:t>
-      </w:r>
-      <w:proofErr w:type="spellEnd"/>
-      <w:r>
-        <w:t xml:space="preserve"> cuenta con una amplia comunidad de usuarios y un respaldo oficial, lo que garantiza la disponibilidad de actualizaciones, mejoras y correcciones de errores en el input plugin de MQTT. Esto facilita la integración y la mantenibilidad del proyecto, ya que podemos confiar en la estabilidad y compatibilidad de </w:t>
-      </w:r>
-      <w:proofErr w:type="spellStart"/>
-      <w:r>
-        <w:t>Filebeat</w:t>
-      </w:r>
-      <w:proofErr w:type="spellEnd"/>
-      <w:r>
-        <w:t xml:space="preserve"> en relación con el protocolo MQTT.</w:t>
+        <w:t>Inclusión de Filebeat en la arquitectura</w:t>
+      </w:r>
+    </w:p>
+    <w:p>
+      <w:r>
+        <w:t>La inclusión de Filebeat en el proyecto para enviar los mensajes de MQTT a Logstash se fundamenta en varias razones importantes que mejoran la eficiencia y la mantenibilidad del proyecto.</w:t>
+      </w:r>
+    </w:p>
+    <w:p>
+      <w:r>
+        <w:t>En primer lugar, contar con un agente como Filebeat instalado en la máquina virtual de MQTT brinda una mejora significativa en la eficiencia del proceso de envío de mensajes. Filebeat está diseñado específicamente para la recolección y envío eficiente de logs y datos, lo que minimiza el consumo de recursos y la latencia en la transmisión de información. Al utilizar Filebeat, aseguramos que los mensajes de MQTT se envíen de manera rápida y eficiente a Logstash, optimizando el rendimiento del sistema en general.</w:t>
+      </w:r>
+    </w:p>
+    <w:p>
+      <w:r>
+        <w:t>Además, la elección de Filebeat se basa en su soporte oficial del input plugin de MQTT. Filebeat cuenta con una amplia comunidad de usuarios y un respaldo oficial, lo que garantiza la disponibilidad de actualizaciones, mejoras y correcciones de errores en el input plugin de MQTT. Esto facilita la integración y la mantenibilidad del proyecto, ya que podemos confiar en la estabilidad y compatibilidad de Filebeat en relación con el protocolo MQTT.</w:t>
       </w:r>
     </w:p>
     <w:p>
@@ -5986,15 +4858,7 @@
     </w:p>
     <w:p>
       <w:r>
-        <w:t xml:space="preserve">Además, al enviar los mensajes a Logstash antes de almacenarlos en Elasticsearch, tenemos la oportunidad de realizar filtrados y mapeos avanzados de los datos. Logstash proporciona una amplia gama de </w:t>
-      </w:r>
-      <w:proofErr w:type="spellStart"/>
-      <w:r>
-        <w:t>plugins</w:t>
-      </w:r>
-      <w:proofErr w:type="spellEnd"/>
-      <w:r>
-        <w:t xml:space="preserve"> y opciones de configuración que nos permiten transformar y enriquecer los datos antes de su indexación en Elasticsearch. Esto nos brinda flexibilidad para adaptar los datos a nuestras necesidades específicas, realizar análisis más avanzados y garantizar una estructura coherente en los registros almacenados.</w:t>
+        <w:t>Además, al enviar los mensajes a Logstash antes de almacenarlos en Elasticsearch, tenemos la oportunidad de realizar filtrados y mapeos avanzados de los datos. Logstash proporciona una amplia gama de plugins y opciones de configuración que nos permiten transformar y enriquecer los datos antes de su indexación en Elasticsearch. Esto nos brinda flexibilidad para adaptar los datos a nuestras necesidades específicas, realizar análisis más avanzados y garantizar una estructura coherente en los registros almacenados.</w:t>
       </w:r>
     </w:p>
     <w:p>
@@ -6002,39 +4866,18 @@
         <w:pStyle w:val="Ttulo4"/>
       </w:pPr>
       <w:r>
-        <w:t xml:space="preserve">Inclusión de </w:t>
-      </w:r>
-      <w:proofErr w:type="spellStart"/>
-      <w:r>
-        <w:t>Mosquitto</w:t>
-      </w:r>
-      <w:proofErr w:type="spellEnd"/>
+        <w:t>Inclusión de Mosquitto</w:t>
+      </w:r>
     </w:p>
     <w:p>
       <w:bookmarkStart w:id="20" w:name="_Toc136143070"/>
       <w:r>
-        <w:t xml:space="preserve">La inclusión de </w:t>
-      </w:r>
-      <w:proofErr w:type="spellStart"/>
-      <w:r>
-        <w:t>Mosquitto</w:t>
-      </w:r>
-      <w:proofErr w:type="spellEnd"/>
-      <w:r>
-        <w:t xml:space="preserve"> en la arquitectura se justifica por diversas motivaciones que buscan mejorar el rendimiento y la flexibilidad del sistema, aprovechar la ligereza del protocolo MQTT y aplicar los conocimientos adquiridos en asignaturas del master.</w:t>
-      </w:r>
-    </w:p>
-    <w:p>
-      <w:r>
-        <w:t xml:space="preserve">Una de las principales motivaciones para incluir </w:t>
-      </w:r>
-      <w:proofErr w:type="spellStart"/>
-      <w:r>
-        <w:t>Mosquitto</w:t>
-      </w:r>
-      <w:proofErr w:type="spellEnd"/>
-      <w:r>
-        <w:t xml:space="preserve"> es desacoplar los dispositivos de las herramientas de monitorización.</w:t>
+        <w:t>La inclusión de Mosquitto en la arquitectura se justifica por diversas motivaciones que buscan mejorar el rendimiento y la flexibilidad del sistema, aprovechar la ligereza del protocolo MQTT y aplicar los conocimientos adquiridos en asignaturas del master.</w:t>
+      </w:r>
+    </w:p>
+    <w:p>
+      <w:r>
+        <w:t>Una de las principales motivaciones para incluir Mosquitto es desacoplar los dispositivos de las herramientas de monitorización.</w:t>
       </w:r>
       <w:r>
         <w:t xml:space="preserve"> Utilizando</w:t>
@@ -6044,44 +4887,12 @@
       </w:r>
       <w:r>
         <w:lastRenderedPageBreak/>
-        <w:t xml:space="preserve">proporciona una arquitectura más flexible y escalable, ya que los dispositivos pueden comunicarse de manera independiente con el </w:t>
-      </w:r>
-      <w:proofErr w:type="spellStart"/>
-      <w:r>
-        <w:t>broker</w:t>
-      </w:r>
-      <w:proofErr w:type="spellEnd"/>
-      <w:r>
-        <w:t xml:space="preserve">, y las herramientas de monitorización pueden suscribirse a los temas relevantes para recibir los datos necesarios. Además, al garantizar alta disponibilidad y </w:t>
-      </w:r>
-      <w:proofErr w:type="spellStart"/>
-      <w:r>
-        <w:t>disaster</w:t>
-      </w:r>
-      <w:proofErr w:type="spellEnd"/>
-      <w:r>
-        <w:t xml:space="preserve"> </w:t>
-      </w:r>
-      <w:proofErr w:type="spellStart"/>
-      <w:r>
-        <w:t>recovery</w:t>
-      </w:r>
-      <w:proofErr w:type="spellEnd"/>
-      <w:r>
-        <w:t xml:space="preserve"> en el servidor MQTT, se asegura que no haya pérdida de información y se restablezca el funcionamiento completo en caso de una interrupción del servicio.</w:t>
-      </w:r>
-    </w:p>
-    <w:p>
-      <w:r>
-        <w:t xml:space="preserve">Además, el protocolo MQTT se caracteriza por su ligereza y bajo consumo de recursos, lo que lo hace ideal para entornos IoT con dispositivos con recursos limitados. Comparado con otras tecnologías de mensajería como </w:t>
-      </w:r>
-      <w:proofErr w:type="spellStart"/>
-      <w:r>
-        <w:t>ActiveMQ</w:t>
-      </w:r>
-      <w:proofErr w:type="spellEnd"/>
-      <w:r>
-        <w:t xml:space="preserve"> y Kafka, MQTT tiene una sobrecarga mucho menor debido a su diseño simple y eficiente. Esto significa que los dispositivos pueden enviar y recibir mensajes de manera más rápida y con un menor consumo de ancho de banda y energía.</w:t>
+        <w:t>proporciona una arquitectura más flexible y escalable, ya que los dispositivos pueden comunicarse de manera independiente con el broker, y las herramientas de monitorización pueden suscribirse a los temas relevantes para recibir los datos necesarios. Además, al garantizar alta disponibilidad y disaster recovery en el servidor MQTT, se asegura que no haya pérdida de información y se restablezca el funcionamiento completo en caso de una interrupción del servicio.</w:t>
+      </w:r>
+    </w:p>
+    <w:p>
+      <w:r>
+        <w:t>Además, el protocolo MQTT se caracteriza por su ligereza y bajo consumo de recursos, lo que lo hace ideal para entornos IoT con dispositivos con recursos limitados. Comparado con otras tecnologías de mensajería como ActiveMQ y Kafka, MQTT tiene una sobrecarga mucho menor debido a su diseño simple y eficiente. Esto significa que los dispositivos pueden enviar y recibir mensajes de manera más rápida y con un menor consumo de ancho de banda y energía.</w:t>
       </w:r>
     </w:p>
     <w:p>
@@ -6110,15 +4921,7 @@
         </w:numPr>
       </w:pPr>
       <w:r>
-        <w:t xml:space="preserve">Baja latencia: MQTT proporciona una baja latencia de comunicación, lo que permite una respuesta rápida entre los dispositivos y los servicios de </w:t>
-      </w:r>
-      <w:proofErr w:type="spellStart"/>
-      <w:r>
-        <w:t>backend</w:t>
-      </w:r>
-      <w:proofErr w:type="spellEnd"/>
-      <w:r>
-        <w:t>. Esto es especialmente importante en entornos en tiempo real y aplicaciones que requieren una comunicación ágil.</w:t>
+        <w:t>Baja latencia: MQTT proporciona una baja latencia de comunicación, lo que permite una respuesta rápida entre los dispositivos y los servicios de backend. Esto es especialmente importante en entornos en tiempo real y aplicaciones que requieren una comunicación ágil.</w:t>
       </w:r>
     </w:p>
     <w:p>
@@ -6159,15 +4962,7 @@
     </w:p>
     <w:p>
       <w:r>
-        <w:t xml:space="preserve">En resumen, la inclusión de </w:t>
-      </w:r>
-      <w:proofErr w:type="spellStart"/>
-      <w:r>
-        <w:t>Mosquitto</w:t>
-      </w:r>
-      <w:proofErr w:type="spellEnd"/>
-      <w:r>
-        <w:t xml:space="preserve"> en la arquitectura aprovecha los beneficios del protocolo MQTT, como la capacidad de desacoplar los dispositivos de las herramientas de monitorización, la ligereza del protocolo y la aplicación de conocimientos adquiridos en asignaturas del master. Comparado con otras tecnologías de mensajería, MQTT destaca por su eficiencia, baja latencia, escalabilidad y capacidad de suscripción selectiva, lo que lo convierte en una elección favorable para entornos IoT</w:t>
+        <w:t>En resumen, la inclusión de Mosquitto en la arquitectura aprovecha los beneficios del protocolo MQTT, como la capacidad de desacoplar los dispositivos de las herramientas de monitorización, la ligereza del protocolo y la aplicación de conocimientos adquiridos en asignaturas del master. Comparado con otras tecnologías de mensajería, MQTT destaca por su eficiencia, baja latencia, escalabilidad y capacidad de suscripción selectiva, lo que lo convierte en una elección favorable para entornos IoT</w:t>
       </w:r>
       <w:r>
         <w:t xml:space="preserve"> y en especial para este proyecto</w:t>
@@ -6190,15 +4985,7 @@
     </w:p>
     <w:p>
       <w:r>
-        <w:t xml:space="preserve">Descripción detallada de cómo se estableció el entorno simulado utilizando Vagrant, incluyendo la configuración de las máquinas virtuales, la conexión de </w:t>
-      </w:r>
-      <w:proofErr w:type="spellStart"/>
-      <w:r>
-        <w:t>Mosquitto</w:t>
-      </w:r>
-      <w:proofErr w:type="spellEnd"/>
-      <w:r>
-        <w:t xml:space="preserve"> y Logstash, y la implementación del stack ELK y el clúster de servidores de K3S.</w:t>
+        <w:t>Descripción detallada de cómo se estableció el entorno simulado utilizando Vagrant, incluyendo la configuración de las máquinas virtuales, la conexión de Mosquitto y Logstash, y la implementación del stack ELK y el clúster de servidores de K3S.</w:t>
       </w:r>
     </w:p>
     <w:p>
@@ -6208,15 +4995,7 @@
       <w:bookmarkStart w:id="21" w:name="_Toc136143071"/>
       <w:r>
         <w:lastRenderedPageBreak/>
-        <w:t xml:space="preserve">Integración de </w:t>
-      </w:r>
-      <w:proofErr w:type="spellStart"/>
-      <w:r>
-        <w:t>Mosquitto</w:t>
-      </w:r>
-      <w:proofErr w:type="spellEnd"/>
-      <w:r>
-        <w:t xml:space="preserve"> y Logstash:</w:t>
+        <w:t>Integración de Mosquitto y Logstash:</w:t>
       </w:r>
       <w:bookmarkEnd w:id="21"/>
       <w:r>
@@ -6225,31 +5004,7 @@
     </w:p>
     <w:p>
       <w:r>
-        <w:t xml:space="preserve">Explicación de cómo se realizó la conexión entre </w:t>
-      </w:r>
-      <w:proofErr w:type="spellStart"/>
-      <w:r>
-        <w:t>Mosquitto</w:t>
-      </w:r>
-      <w:proofErr w:type="spellEnd"/>
-      <w:r>
-        <w:t xml:space="preserve"> y Logstash utilizando el plugin "</w:t>
-      </w:r>
-      <w:proofErr w:type="spellStart"/>
-      <w:r>
-        <w:t>logstash</w:t>
-      </w:r>
-      <w:proofErr w:type="spellEnd"/>
-      <w:r>
-        <w:t>-input-</w:t>
-      </w:r>
-      <w:proofErr w:type="spellStart"/>
-      <w:r>
-        <w:t>mqtt</w:t>
-      </w:r>
-      <w:proofErr w:type="spellEnd"/>
-      <w:r>
-        <w:t>" para la recepción de mensajes MQTT y su posterior procesamiento y envío a los destinos deseados.</w:t>
+        <w:t>Explicación de cómo se realizó la conexión entre Mosquitto y Logstash utilizando el plugin "logstash-input-mqtt" para la recepción de mensajes MQTT y su posterior procesamiento y envío a los destinos deseados.</w:t>
       </w:r>
     </w:p>
     <w:p>
@@ -6311,15 +5066,7 @@
     </w:p>
     <w:p>
       <w:r>
-        <w:t xml:space="preserve">Añadir un </w:t>
-      </w:r>
-      <w:proofErr w:type="spellStart"/>
-      <w:r>
-        <w:t>Dashboard</w:t>
-      </w:r>
-      <w:proofErr w:type="spellEnd"/>
-      <w:r>
-        <w:t xml:space="preserve"> a k3s</w:t>
+        <w:t>Añadir un Dashboard a k3s</w:t>
       </w:r>
     </w:p>
     <w:p>
@@ -6337,23 +5084,35 @@
     </w:p>
     <w:p>
       <w:r>
-        <w:t xml:space="preserve">Incluir </w:t>
-      </w:r>
-      <w:proofErr w:type="spellStart"/>
-      <w:r>
-        <w:t>ssl</w:t>
-      </w:r>
-      <w:proofErr w:type="spellEnd"/>
-      <w:r>
-        <w:t xml:space="preserve"> y verificación </w:t>
-      </w:r>
-      <w:proofErr w:type="gramStart"/>
-      <w:r>
-        <w:t>del mismo</w:t>
-      </w:r>
-      <w:proofErr w:type="gramEnd"/>
-      <w:r>
-        <w:t xml:space="preserve"> en todos los pasos del proceso de provisión</w:t>
+        <w:t>Una posible línea de ampliación para mejorar la seguridad de los sistemas en nuestra arquitectura consiste en implementar certificados SSL/TLS válidos y confiables en todos los componentes que actualmente carecen de ellos o que utilizan certificados autofirmados. Esta mejora garantizaría una comunicación segura y encriptada entre los diferentes elementos de la arquitectura, protegiendo los datos en tránsito y reduciendo el riesgo de ataques de</w:t>
+      </w:r>
+      <w:r>
+        <w:t xml:space="preserve"> tipo</w:t>
+      </w:r>
+      <w:r>
+        <w:t xml:space="preserve"> </w:t>
+      </w:r>
+      <w:r>
+        <w:t>“Man in the middle”</w:t>
+      </w:r>
+      <w:r>
+        <w:t xml:space="preserve"> o suplantación de identidad. Al adoptar certificados SSL/TLS emitidos por una autoridad de certificación reconocida, se fortalecerá la confianza y la integridad de los sistemas, brindando una capa adicional de seguridad en toda la infraestructura.</w:t>
+      </w:r>
+    </w:p>
+    <w:p>
+      <w:r>
+        <w:t>Esto es algo que se debe haber contemplado sí o sí en el entorno productivo, por lo que adoptar esta mejora, hará que nuestro entorno de desarrollo y productivo sean más similares.</w:t>
+      </w:r>
+      <w:r>
+        <w:t xml:space="preserve"> Reduciendo los posibles errores, como hemos comentado durante este trabajo.</w:t>
+      </w:r>
+    </w:p>
+    <w:p>
+      <w:r>
+        <w:t xml:space="preserve">Para adoptar este enfoque desde un punto de vista opensource, podemos apoyarnos en el certbot del proyecto Let’s Encrypt. </w:t>
+      </w:r>
+      <w:r>
+        <w:t>Certbot es una herramienta de software de código abierto utilizada para la gestión automatizada de certificados SSL/TLS. Su principal objetivo es facilitar el proceso de obtención, renovación e instalación de certificados SSL/TLS válidos y confiables en servidores web. Certbot es desarrollado por la Electronic Frontier Foundation (EFF) y es parte del proyecto Let's Encrypt, que es una autoridad de certificación sin fines de lucro que ofrece certificados SSL/TLS gratuitos.</w:t>
       </w:r>
     </w:p>
     <w:p>

</xml_diff>

<commit_message>
preparada bibliografia, cambios mínimos en MQTT
</commit_message>
<xml_diff>
--- a/Memoria.docx
+++ b/Memoria.docx
@@ -163,7 +163,7 @@
         <w:jc w:val="center"/>
       </w:pPr>
       <w:bookmarkStart w:id="0" w:name="_Toc121961120"/>
-      <w:bookmarkStart w:id="1" w:name="_Toc136593676"/>
+      <w:bookmarkStart w:id="1" w:name="_Toc136687374"/>
       <w:r>
         <w:t xml:space="preserve">Monitorización de sistemas </w:t>
       </w:r>
@@ -508,7 +508,7 @@
       <w:pPr>
         <w:pStyle w:val="Ttulo2"/>
       </w:pPr>
-      <w:bookmarkStart w:id="2" w:name="_Toc136593677"/>
+      <w:bookmarkStart w:id="2" w:name="_Toc136687375"/>
       <w:r>
         <w:lastRenderedPageBreak/>
         <w:t>Índice</w:t>
@@ -590,7 +590,7 @@
             </w:rPr>
             <w:fldChar w:fldCharType="separate"/>
           </w:r>
-          <w:hyperlink w:anchor="_Toc136593676" w:history="1">
+          <w:hyperlink w:anchor="_Toc136687374" w:history="1">
             <w:r>
               <w:rPr>
                 <w:rStyle w:val="Hipervnculo"/>
@@ -617,7 +617,7 @@
                 <w:noProof/>
                 <w:webHidden/>
               </w:rPr>
-              <w:instrText xml:space="preserve"> PAGEREF _Toc136593676 \h </w:instrText>
+              <w:instrText xml:space="preserve"> PAGEREF _Toc136687374 \h </w:instrText>
             </w:r>
             <w:r>
               <w:rPr>
@@ -661,7 +661,7 @@
               <w:lang w:eastAsia="es-ES"/>
             </w:rPr>
           </w:pPr>
-          <w:hyperlink w:anchor="_Toc136593677" w:history="1">
+          <w:hyperlink w:anchor="_Toc136687375" w:history="1">
             <w:r>
               <w:rPr>
                 <w:rStyle w:val="Hipervnculo"/>
@@ -688,7 +688,7 @@
                 <w:noProof/>
                 <w:webHidden/>
               </w:rPr>
-              <w:instrText xml:space="preserve"> PAGEREF _Toc136593677 \h </w:instrText>
+              <w:instrText xml:space="preserve"> PAGEREF _Toc136687375 \h </w:instrText>
             </w:r>
             <w:r>
               <w:rPr>
@@ -732,7 +732,7 @@
               <w:lang w:eastAsia="es-ES"/>
             </w:rPr>
           </w:pPr>
-          <w:hyperlink w:anchor="_Toc136593678" w:history="1">
+          <w:hyperlink w:anchor="_Toc136687376" w:history="1">
             <w:r>
               <w:rPr>
                 <w:rStyle w:val="Hipervnculo"/>
@@ -759,7 +759,7 @@
                 <w:noProof/>
                 <w:webHidden/>
               </w:rPr>
-              <w:instrText xml:space="preserve"> PAGEREF _Toc136593678 \h </w:instrText>
+              <w:instrText xml:space="preserve"> PAGEREF _Toc136687376 \h </w:instrText>
             </w:r>
             <w:r>
               <w:rPr>
@@ -803,7 +803,7 @@
               <w:lang w:eastAsia="es-ES"/>
             </w:rPr>
           </w:pPr>
-          <w:hyperlink w:anchor="_Toc136593679" w:history="1">
+          <w:hyperlink w:anchor="_Toc136687377" w:history="1">
             <w:r>
               <w:rPr>
                 <w:rStyle w:val="Hipervnculo"/>
@@ -830,7 +830,7 @@
                 <w:noProof/>
                 <w:webHidden/>
               </w:rPr>
-              <w:instrText xml:space="preserve"> PAGEREF _Toc136593679 \h </w:instrText>
+              <w:instrText xml:space="preserve"> PAGEREF _Toc136687377 \h </w:instrText>
             </w:r>
             <w:r>
               <w:rPr>
@@ -874,7 +874,7 @@
               <w:lang w:eastAsia="es-ES"/>
             </w:rPr>
           </w:pPr>
-          <w:hyperlink w:anchor="_Toc136593680" w:history="1">
+          <w:hyperlink w:anchor="_Toc136687378" w:history="1">
             <w:r>
               <w:rPr>
                 <w:rStyle w:val="Hipervnculo"/>
@@ -901,7 +901,7 @@
                 <w:noProof/>
                 <w:webHidden/>
               </w:rPr>
-              <w:instrText xml:space="preserve"> PAGEREF _Toc136593680 \h </w:instrText>
+              <w:instrText xml:space="preserve"> PAGEREF _Toc136687378 \h </w:instrText>
             </w:r>
             <w:r>
               <w:rPr>
@@ -945,7 +945,7 @@
               <w:lang w:eastAsia="es-ES"/>
             </w:rPr>
           </w:pPr>
-          <w:hyperlink w:anchor="_Toc136593681" w:history="1">
+          <w:hyperlink w:anchor="_Toc136687379" w:history="1">
             <w:r>
               <w:rPr>
                 <w:rStyle w:val="Hipervnculo"/>
@@ -973,7 +973,7 @@
                 <w:noProof/>
                 <w:webHidden/>
               </w:rPr>
-              <w:instrText xml:space="preserve"> PAGEREF _Toc136593681 \h </w:instrText>
+              <w:instrText xml:space="preserve"> PAGEREF _Toc136687379 \h </w:instrText>
             </w:r>
             <w:r>
               <w:rPr>
@@ -1018,7 +1018,7 @@
               <w:lang w:eastAsia="es-ES"/>
             </w:rPr>
           </w:pPr>
-          <w:hyperlink w:anchor="_Toc136593682" w:history="1">
+          <w:hyperlink w:anchor="_Toc136687380" w:history="1">
             <w:r>
               <w:rPr>
                 <w:rStyle w:val="Hipervnculo"/>
@@ -1061,7 +1061,7 @@
                 <w:noProof/>
                 <w:webHidden/>
               </w:rPr>
-              <w:instrText xml:space="preserve"> PAGEREF _Toc136593682 \h </w:instrText>
+              <w:instrText xml:space="preserve"> PAGEREF _Toc136687380 \h </w:instrText>
             </w:r>
             <w:r>
               <w:rPr>
@@ -1081,7 +1081,7 @@
                 <w:noProof/>
                 <w:webHidden/>
               </w:rPr>
-              <w:t>VI</w:t>
+              <w:t>1</w:t>
             </w:r>
             <w:r>
               <w:rPr>
@@ -1106,7 +1106,7 @@
               <w:lang w:eastAsia="es-ES"/>
             </w:rPr>
           </w:pPr>
-          <w:hyperlink w:anchor="_Toc136593683" w:history="1">
+          <w:hyperlink w:anchor="_Toc136687381" w:history="1">
             <w:r>
               <w:rPr>
                 <w:rStyle w:val="Hipervnculo"/>
@@ -1149,7 +1149,7 @@
                 <w:noProof/>
                 <w:webHidden/>
               </w:rPr>
-              <w:instrText xml:space="preserve"> PAGEREF _Toc136593683 \h </w:instrText>
+              <w:instrText xml:space="preserve"> PAGEREF _Toc136687381 \h </w:instrText>
             </w:r>
             <w:r>
               <w:rPr>
@@ -1169,7 +1169,7 @@
                 <w:noProof/>
                 <w:webHidden/>
               </w:rPr>
-              <w:t>VI</w:t>
+              <w:t>1</w:t>
             </w:r>
             <w:r>
               <w:rPr>
@@ -1194,7 +1194,7 @@
               <w:lang w:eastAsia="es-ES"/>
             </w:rPr>
           </w:pPr>
-          <w:hyperlink w:anchor="_Toc136593684" w:history="1">
+          <w:hyperlink w:anchor="_Toc136687382" w:history="1">
             <w:r>
               <w:rPr>
                 <w:rStyle w:val="Hipervnculo"/>
@@ -1237,7 +1237,7 @@
                 <w:noProof/>
                 <w:webHidden/>
               </w:rPr>
-              <w:instrText xml:space="preserve"> PAGEREF _Toc136593684 \h </w:instrText>
+              <w:instrText xml:space="preserve"> PAGEREF _Toc136687382 \h </w:instrText>
             </w:r>
             <w:r>
               <w:rPr>
@@ -1257,7 +1257,7 @@
                 <w:noProof/>
                 <w:webHidden/>
               </w:rPr>
-              <w:t>VII</w:t>
+              <w:t>2</w:t>
             </w:r>
             <w:r>
               <w:rPr>
@@ -1282,7 +1282,7 @@
               <w:lang w:eastAsia="es-ES"/>
             </w:rPr>
           </w:pPr>
-          <w:hyperlink w:anchor="_Toc136593685" w:history="1">
+          <w:hyperlink w:anchor="_Toc136687383" w:history="1">
             <w:r>
               <w:rPr>
                 <w:rStyle w:val="Hipervnculo"/>
@@ -1325,7 +1325,7 @@
                 <w:noProof/>
                 <w:webHidden/>
               </w:rPr>
-              <w:instrText xml:space="preserve"> PAGEREF _Toc136593685 \h </w:instrText>
+              <w:instrText xml:space="preserve"> PAGEREF _Toc136687383 \h </w:instrText>
             </w:r>
             <w:r>
               <w:rPr>
@@ -1345,7 +1345,7 @@
                 <w:noProof/>
                 <w:webHidden/>
               </w:rPr>
-              <w:t>VIII</w:t>
+              <w:t>3</w:t>
             </w:r>
             <w:r>
               <w:rPr>
@@ -1370,7 +1370,7 @@
               <w:lang w:eastAsia="es-ES"/>
             </w:rPr>
           </w:pPr>
-          <w:hyperlink w:anchor="_Toc136593686" w:history="1">
+          <w:hyperlink w:anchor="_Toc136687384" w:history="1">
             <w:r>
               <w:rPr>
                 <w:rStyle w:val="Hipervnculo"/>
@@ -1413,7 +1413,7 @@
                 <w:noProof/>
                 <w:webHidden/>
               </w:rPr>
-              <w:instrText xml:space="preserve"> PAGEREF _Toc136593686 \h </w:instrText>
+              <w:instrText xml:space="preserve"> PAGEREF _Toc136687384 \h </w:instrText>
             </w:r>
             <w:r>
               <w:rPr>
@@ -1433,7 +1433,7 @@
                 <w:noProof/>
                 <w:webHidden/>
               </w:rPr>
-              <w:t>X</w:t>
+              <w:t>5</w:t>
             </w:r>
             <w:r>
               <w:rPr>
@@ -1458,7 +1458,7 @@
               <w:lang w:eastAsia="es-ES"/>
             </w:rPr>
           </w:pPr>
-          <w:hyperlink w:anchor="_Toc136593687" w:history="1">
+          <w:hyperlink w:anchor="_Toc136687385" w:history="1">
             <w:r>
               <w:rPr>
                 <w:rStyle w:val="Hipervnculo"/>
@@ -1501,7 +1501,7 @@
                 <w:noProof/>
                 <w:webHidden/>
               </w:rPr>
-              <w:instrText xml:space="preserve"> PAGEREF _Toc136593687 \h </w:instrText>
+              <w:instrText xml:space="preserve"> PAGEREF _Toc136687385 \h </w:instrText>
             </w:r>
             <w:r>
               <w:rPr>
@@ -1521,7 +1521,7 @@
                 <w:noProof/>
                 <w:webHidden/>
               </w:rPr>
-              <w:t>X</w:t>
+              <w:t>5</w:t>
             </w:r>
             <w:r>
               <w:rPr>
@@ -1546,7 +1546,7 @@
               <w:lang w:eastAsia="es-ES"/>
             </w:rPr>
           </w:pPr>
-          <w:hyperlink w:anchor="_Toc136593688" w:history="1">
+          <w:hyperlink w:anchor="_Toc136687386" w:history="1">
             <w:r>
               <w:rPr>
                 <w:rStyle w:val="Hipervnculo"/>
@@ -1589,7 +1589,7 @@
                 <w:noProof/>
                 <w:webHidden/>
               </w:rPr>
-              <w:instrText xml:space="preserve"> PAGEREF _Toc136593688 \h </w:instrText>
+              <w:instrText xml:space="preserve"> PAGEREF _Toc136687386 \h </w:instrText>
             </w:r>
             <w:r>
               <w:rPr>
@@ -1609,7 +1609,7 @@
                 <w:noProof/>
                 <w:webHidden/>
               </w:rPr>
-              <w:t>X</w:t>
+              <w:t>5</w:t>
             </w:r>
             <w:r>
               <w:rPr>
@@ -1634,7 +1634,7 @@
               <w:lang w:eastAsia="es-ES"/>
             </w:rPr>
           </w:pPr>
-          <w:hyperlink w:anchor="_Toc136593689" w:history="1">
+          <w:hyperlink w:anchor="_Toc136687387" w:history="1">
             <w:r>
               <w:rPr>
                 <w:rStyle w:val="Hipervnculo"/>
@@ -1677,7 +1677,7 @@
                 <w:noProof/>
                 <w:webHidden/>
               </w:rPr>
-              <w:instrText xml:space="preserve"> PAGEREF _Toc136593689 \h </w:instrText>
+              <w:instrText xml:space="preserve"> PAGEREF _Toc136687387 \h </w:instrText>
             </w:r>
             <w:r>
               <w:rPr>
@@ -1697,7 +1697,7 @@
                 <w:noProof/>
                 <w:webHidden/>
               </w:rPr>
-              <w:t>XVI</w:t>
+              <w:t>11</w:t>
             </w:r>
             <w:r>
               <w:rPr>
@@ -1722,7 +1722,7 @@
               <w:lang w:eastAsia="es-ES"/>
             </w:rPr>
           </w:pPr>
-          <w:hyperlink w:anchor="_Toc136593690" w:history="1">
+          <w:hyperlink w:anchor="_Toc136687388" w:history="1">
             <w:r>
               <w:rPr>
                 <w:rStyle w:val="Hipervnculo"/>
@@ -1765,7 +1765,7 @@
                 <w:noProof/>
                 <w:webHidden/>
               </w:rPr>
-              <w:instrText xml:space="preserve"> PAGEREF _Toc136593690 \h </w:instrText>
+              <w:instrText xml:space="preserve"> PAGEREF _Toc136687388 \h </w:instrText>
             </w:r>
             <w:r>
               <w:rPr>
@@ -1785,7 +1785,7 @@
                 <w:noProof/>
                 <w:webHidden/>
               </w:rPr>
-              <w:t>XVI</w:t>
+              <w:t>11</w:t>
             </w:r>
             <w:r>
               <w:rPr>
@@ -1810,7 +1810,7 @@
               <w:lang w:eastAsia="es-ES"/>
             </w:rPr>
           </w:pPr>
-          <w:hyperlink w:anchor="_Toc136593691" w:history="1">
+          <w:hyperlink w:anchor="_Toc136687389" w:history="1">
             <w:r>
               <w:rPr>
                 <w:rStyle w:val="Hipervnculo"/>
@@ -1853,7 +1853,7 @@
                 <w:noProof/>
                 <w:webHidden/>
               </w:rPr>
-              <w:instrText xml:space="preserve"> PAGEREF _Toc136593691 \h </w:instrText>
+              <w:instrText xml:space="preserve"> PAGEREF _Toc136687389 \h </w:instrText>
             </w:r>
             <w:r>
               <w:rPr>
@@ -1873,7 +1873,7 @@
                 <w:noProof/>
                 <w:webHidden/>
               </w:rPr>
-              <w:t>XVI</w:t>
+              <w:t>11</w:t>
             </w:r>
             <w:r>
               <w:rPr>
@@ -1898,7 +1898,7 @@
               <w:lang w:eastAsia="es-ES"/>
             </w:rPr>
           </w:pPr>
-          <w:hyperlink w:anchor="_Toc136593692" w:history="1">
+          <w:hyperlink w:anchor="_Toc136687390" w:history="1">
             <w:r>
               <w:rPr>
                 <w:rStyle w:val="Hipervnculo"/>
@@ -1941,7 +1941,7 @@
                 <w:noProof/>
                 <w:webHidden/>
               </w:rPr>
-              <w:instrText xml:space="preserve"> PAGEREF _Toc136593692 \h </w:instrText>
+              <w:instrText xml:space="preserve"> PAGEREF _Toc136687390 \h </w:instrText>
             </w:r>
             <w:r>
               <w:rPr>
@@ -1961,7 +1961,7 @@
                 <w:noProof/>
                 <w:webHidden/>
               </w:rPr>
-              <w:t>XVII</w:t>
+              <w:t>12</w:t>
             </w:r>
             <w:r>
               <w:rPr>
@@ -1986,7 +1986,7 @@
               <w:lang w:eastAsia="es-ES"/>
             </w:rPr>
           </w:pPr>
-          <w:hyperlink w:anchor="_Toc136593693" w:history="1">
+          <w:hyperlink w:anchor="_Toc136687391" w:history="1">
             <w:r>
               <w:rPr>
                 <w:rStyle w:val="Hipervnculo"/>
@@ -2029,7 +2029,7 @@
                 <w:noProof/>
                 <w:webHidden/>
               </w:rPr>
-              <w:instrText xml:space="preserve"> PAGEREF _Toc136593693 \h </w:instrText>
+              <w:instrText xml:space="preserve"> PAGEREF _Toc136687391 \h </w:instrText>
             </w:r>
             <w:r>
               <w:rPr>
@@ -2049,7 +2049,7 @@
                 <w:noProof/>
                 <w:webHidden/>
               </w:rPr>
-              <w:t>XX</w:t>
+              <w:t>15</w:t>
             </w:r>
             <w:r>
               <w:rPr>
@@ -2074,7 +2074,7 @@
               <w:lang w:eastAsia="es-ES"/>
             </w:rPr>
           </w:pPr>
-          <w:hyperlink w:anchor="_Toc136593694" w:history="1">
+          <w:hyperlink w:anchor="_Toc136687392" w:history="1">
             <w:r>
               <w:rPr>
                 <w:rStyle w:val="Hipervnculo"/>
@@ -2117,7 +2117,7 @@
                 <w:noProof/>
                 <w:webHidden/>
               </w:rPr>
-              <w:instrText xml:space="preserve"> PAGEREF _Toc136593694 \h </w:instrText>
+              <w:instrText xml:space="preserve"> PAGEREF _Toc136687392 \h </w:instrText>
             </w:r>
             <w:r>
               <w:rPr>
@@ -2137,7 +2137,7 @@
                 <w:noProof/>
                 <w:webHidden/>
               </w:rPr>
-              <w:t>XXI</w:t>
+              <w:t>19</w:t>
             </w:r>
             <w:r>
               <w:rPr>
@@ -2162,7 +2162,7 @@
               <w:lang w:eastAsia="es-ES"/>
             </w:rPr>
           </w:pPr>
-          <w:hyperlink w:anchor="_Toc136593695" w:history="1">
+          <w:hyperlink w:anchor="_Toc136687393" w:history="1">
             <w:r>
               <w:rPr>
                 <w:rStyle w:val="Hipervnculo"/>
@@ -2205,7 +2205,7 @@
                 <w:noProof/>
                 <w:webHidden/>
               </w:rPr>
-              <w:instrText xml:space="preserve"> PAGEREF _Toc136593695 \h </w:instrText>
+              <w:instrText xml:space="preserve"> PAGEREF _Toc136687393 \h </w:instrText>
             </w:r>
             <w:r>
               <w:rPr>
@@ -2225,7 +2225,7 @@
                 <w:noProof/>
                 <w:webHidden/>
               </w:rPr>
-              <w:t>XXIII</w:t>
+              <w:t>23</w:t>
             </w:r>
             <w:r>
               <w:rPr>
@@ -2250,7 +2250,7 @@
               <w:lang w:eastAsia="es-ES"/>
             </w:rPr>
           </w:pPr>
-          <w:hyperlink w:anchor="_Toc136593696" w:history="1">
+          <w:hyperlink w:anchor="_Toc136687394" w:history="1">
             <w:r>
               <w:rPr>
                 <w:rStyle w:val="Hipervnculo"/>
@@ -2293,7 +2293,7 @@
                 <w:noProof/>
                 <w:webHidden/>
               </w:rPr>
-              <w:instrText xml:space="preserve"> PAGEREF _Toc136593696 \h </w:instrText>
+              <w:instrText xml:space="preserve"> PAGEREF _Toc136687394 \h </w:instrText>
             </w:r>
             <w:r>
               <w:rPr>
@@ -2313,7 +2313,7 @@
                 <w:noProof/>
                 <w:webHidden/>
               </w:rPr>
-              <w:t>XXV</w:t>
+              <w:t>24</w:t>
             </w:r>
             <w:r>
               <w:rPr>
@@ -2338,7 +2338,7 @@
               <w:lang w:eastAsia="es-ES"/>
             </w:rPr>
           </w:pPr>
-          <w:hyperlink w:anchor="_Toc136593697" w:history="1">
+          <w:hyperlink w:anchor="_Toc136687395" w:history="1">
             <w:r>
               <w:rPr>
                 <w:rStyle w:val="Hipervnculo"/>
@@ -2360,7 +2360,7 @@
                 <w:rStyle w:val="Hipervnculo"/>
                 <w:noProof/>
               </w:rPr>
-              <w:t>Arquitectura de la solución:</w:t>
+              <w:t>Arquitectura de la solución</w:t>
             </w:r>
             <w:r>
               <w:rPr>
@@ -2381,7 +2381,7 @@
                 <w:noProof/>
                 <w:webHidden/>
               </w:rPr>
-              <w:instrText xml:space="preserve"> PAGEREF _Toc136593697 \h </w:instrText>
+              <w:instrText xml:space="preserve"> PAGEREF _Toc136687395 \h </w:instrText>
             </w:r>
             <w:r>
               <w:rPr>
@@ -2401,7 +2401,7 @@
                 <w:noProof/>
                 <w:webHidden/>
               </w:rPr>
-              <w:t>XXV</w:t>
+              <w:t>24</w:t>
             </w:r>
             <w:r>
               <w:rPr>
@@ -2426,7 +2426,7 @@
               <w:lang w:eastAsia="es-ES"/>
             </w:rPr>
           </w:pPr>
-          <w:hyperlink w:anchor="_Toc136593698" w:history="1">
+          <w:hyperlink w:anchor="_Toc136687396" w:history="1">
             <w:r>
               <w:rPr>
                 <w:rStyle w:val="Hipervnculo"/>
@@ -2448,7 +2448,7 @@
                 <w:rStyle w:val="Hipervnculo"/>
                 <w:noProof/>
               </w:rPr>
-              <w:t>Decisiones de Diseño:</w:t>
+              <w:t>Decisiones de Diseño</w:t>
             </w:r>
             <w:r>
               <w:rPr>
@@ -2469,7 +2469,7 @@
                 <w:noProof/>
                 <w:webHidden/>
               </w:rPr>
-              <w:instrText xml:space="preserve"> PAGEREF _Toc136593698 \h </w:instrText>
+              <w:instrText xml:space="preserve"> PAGEREF _Toc136687396 \h </w:instrText>
             </w:r>
             <w:r>
               <w:rPr>
@@ -2489,7 +2489,7 @@
                 <w:noProof/>
                 <w:webHidden/>
               </w:rPr>
-              <w:t>XXVI</w:t>
+              <w:t>25</w:t>
             </w:r>
             <w:r>
               <w:rPr>
@@ -2514,7 +2514,7 @@
               <w:lang w:eastAsia="es-ES"/>
             </w:rPr>
           </w:pPr>
-          <w:hyperlink w:anchor="_Toc136593699" w:history="1">
+          <w:hyperlink w:anchor="_Toc136687397" w:history="1">
             <w:r>
               <w:rPr>
                 <w:rStyle w:val="Hipervnculo"/>
@@ -2536,7 +2536,7 @@
                 <w:rStyle w:val="Hipervnculo"/>
                 <w:noProof/>
               </w:rPr>
-              <w:t>Configuración del entorno:</w:t>
+              <w:t>Configuración del entorno</w:t>
             </w:r>
             <w:r>
               <w:rPr>
@@ -2557,7 +2557,7 @@
                 <w:noProof/>
                 <w:webHidden/>
               </w:rPr>
-              <w:instrText xml:space="preserve"> PAGEREF _Toc136593699 \h </w:instrText>
+              <w:instrText xml:space="preserve"> PAGEREF _Toc136687397 \h </w:instrText>
             </w:r>
             <w:r>
               <w:rPr>
@@ -2577,7 +2577,7 @@
                 <w:noProof/>
                 <w:webHidden/>
               </w:rPr>
-              <w:t>XXIX</w:t>
+              <w:t>29</w:t>
             </w:r>
             <w:r>
               <w:rPr>
@@ -2602,7 +2602,7 @@
               <w:lang w:eastAsia="es-ES"/>
             </w:rPr>
           </w:pPr>
-          <w:hyperlink w:anchor="_Toc136593700" w:history="1">
+          <w:hyperlink w:anchor="_Toc136687398" w:history="1">
             <w:r>
               <w:rPr>
                 <w:rStyle w:val="Hipervnculo"/>
@@ -2645,7 +2645,7 @@
                 <w:noProof/>
                 <w:webHidden/>
               </w:rPr>
-              <w:instrText xml:space="preserve"> PAGEREF _Toc136593700 \h </w:instrText>
+              <w:instrText xml:space="preserve"> PAGEREF _Toc136687398 \h </w:instrText>
             </w:r>
             <w:r>
               <w:rPr>
@@ -2665,7 +2665,7 @@
                 <w:noProof/>
                 <w:webHidden/>
               </w:rPr>
-              <w:t>XXX</w:t>
+              <w:t>29</w:t>
             </w:r>
             <w:r>
               <w:rPr>
@@ -2690,7 +2690,7 @@
               <w:lang w:eastAsia="es-ES"/>
             </w:rPr>
           </w:pPr>
-          <w:hyperlink w:anchor="_Toc136593701" w:history="1">
+          <w:hyperlink w:anchor="_Toc136687399" w:history="1">
             <w:r>
               <w:rPr>
                 <w:rStyle w:val="Hipervnculo"/>
@@ -2733,7 +2733,7 @@
                 <w:noProof/>
                 <w:webHidden/>
               </w:rPr>
-              <w:instrText xml:space="preserve"> PAGEREF _Toc136593701 \h </w:instrText>
+              <w:instrText xml:space="preserve"> PAGEREF _Toc136687399 \h </w:instrText>
             </w:r>
             <w:r>
               <w:rPr>
@@ -2753,7 +2753,7 @@
                 <w:noProof/>
                 <w:webHidden/>
               </w:rPr>
-              <w:t>XXXIII</w:t>
+              <w:t>33</w:t>
             </w:r>
             <w:r>
               <w:rPr>
@@ -2778,7 +2778,7 @@
               <w:lang w:eastAsia="es-ES"/>
             </w:rPr>
           </w:pPr>
-          <w:hyperlink w:anchor="_Toc136593702" w:history="1">
+          <w:hyperlink w:anchor="_Toc136687400" w:history="1">
             <w:r>
               <w:rPr>
                 <w:rStyle w:val="Hipervnculo"/>
@@ -2800,7 +2800,7 @@
                 <w:rStyle w:val="Hipervnculo"/>
                 <w:noProof/>
               </w:rPr>
-              <w:t>Ampliación funcional:</w:t>
+              <w:t>Ampliación funcional</w:t>
             </w:r>
             <w:r>
               <w:rPr>
@@ -2821,7 +2821,7 @@
                 <w:noProof/>
                 <w:webHidden/>
               </w:rPr>
-              <w:instrText xml:space="preserve"> PAGEREF _Toc136593702 \h </w:instrText>
+              <w:instrText xml:space="preserve"> PAGEREF _Toc136687400 \h </w:instrText>
             </w:r>
             <w:r>
               <w:rPr>
@@ -2841,7 +2841,7 @@
                 <w:noProof/>
                 <w:webHidden/>
               </w:rPr>
-              <w:t>XXXIII</w:t>
+              <w:t>33</w:t>
             </w:r>
             <w:r>
               <w:rPr>
@@ -2866,7 +2866,7 @@
               <w:lang w:eastAsia="es-ES"/>
             </w:rPr>
           </w:pPr>
-          <w:hyperlink w:anchor="_Toc136593703" w:history="1">
+          <w:hyperlink w:anchor="_Toc136687401" w:history="1">
             <w:r>
               <w:rPr>
                 <w:rStyle w:val="Hipervnculo"/>
@@ -2888,7 +2888,7 @@
                 <w:rStyle w:val="Hipervnculo"/>
                 <w:noProof/>
               </w:rPr>
-              <w:t>Mejoras en la experiencia de usuario:</w:t>
+              <w:t>Mejoras en la experiencia de usuario</w:t>
             </w:r>
             <w:r>
               <w:rPr>
@@ -2909,7 +2909,7 @@
                 <w:noProof/>
                 <w:webHidden/>
               </w:rPr>
-              <w:instrText xml:space="preserve"> PAGEREF _Toc136593703 \h </w:instrText>
+              <w:instrText xml:space="preserve"> PAGEREF _Toc136687401 \h </w:instrText>
             </w:r>
             <w:r>
               <w:rPr>
@@ -2929,7 +2929,7 @@
                 <w:noProof/>
                 <w:webHidden/>
               </w:rPr>
-              <w:t>XXXIII</w:t>
+              <w:t>33</w:t>
             </w:r>
             <w:r>
               <w:rPr>
@@ -2954,7 +2954,7 @@
               <w:lang w:eastAsia="es-ES"/>
             </w:rPr>
           </w:pPr>
-          <w:hyperlink w:anchor="_Toc136593704" w:history="1">
+          <w:hyperlink w:anchor="_Toc136687402" w:history="1">
             <w:r>
               <w:rPr>
                 <w:rStyle w:val="Hipervnculo"/>
@@ -2976,7 +2976,7 @@
                 <w:rStyle w:val="Hipervnculo"/>
                 <w:noProof/>
               </w:rPr>
-              <w:t>Seguridad y privacidad:</w:t>
+              <w:t>Seguridad y privacidad</w:t>
             </w:r>
             <w:r>
               <w:rPr>
@@ -2997,7 +2997,7 @@
                 <w:noProof/>
                 <w:webHidden/>
               </w:rPr>
-              <w:instrText xml:space="preserve"> PAGEREF _Toc136593704 \h </w:instrText>
+              <w:instrText xml:space="preserve"> PAGEREF _Toc136687402 \h </w:instrText>
             </w:r>
             <w:r>
               <w:rPr>
@@ -3017,7 +3017,7 @@
                 <w:noProof/>
                 <w:webHidden/>
               </w:rPr>
-              <w:t>XXXIII</w:t>
+              <w:t>33</w:t>
             </w:r>
             <w:r>
               <w:rPr>
@@ -3042,7 +3042,7 @@
               <w:lang w:eastAsia="es-ES"/>
             </w:rPr>
           </w:pPr>
-          <w:hyperlink w:anchor="_Toc136593705" w:history="1">
+          <w:hyperlink w:anchor="_Toc136687403" w:history="1">
             <w:r>
               <w:rPr>
                 <w:rStyle w:val="Hipervnculo"/>
@@ -3085,7 +3085,7 @@
                 <w:noProof/>
                 <w:webHidden/>
               </w:rPr>
-              <w:instrText xml:space="preserve"> PAGEREF _Toc136593705 \h </w:instrText>
+              <w:instrText xml:space="preserve"> PAGEREF _Toc136687403 \h </w:instrText>
             </w:r>
             <w:r>
               <w:rPr>
@@ -3105,7 +3105,7 @@
                 <w:noProof/>
                 <w:webHidden/>
               </w:rPr>
-              <w:t>XXXV</w:t>
+              <w:t>35</w:t>
             </w:r>
             <w:r>
               <w:rPr>
@@ -3129,7 +3129,7 @@
               <w:lang w:eastAsia="es-ES"/>
             </w:rPr>
           </w:pPr>
-          <w:hyperlink w:anchor="_Toc136593706" w:history="1">
+          <w:hyperlink w:anchor="_Toc136687404" w:history="1">
             <w:r>
               <w:rPr>
                 <w:rStyle w:val="Hipervnculo"/>
@@ -3156,7 +3156,7 @@
                 <w:noProof/>
                 <w:webHidden/>
               </w:rPr>
-              <w:instrText xml:space="preserve"> PAGEREF _Toc136593706 \h </w:instrText>
+              <w:instrText xml:space="preserve"> PAGEREF _Toc136687404 \h </w:instrText>
             </w:r>
             <w:r>
               <w:rPr>
@@ -3176,7 +3176,7 @@
                 <w:noProof/>
                 <w:webHidden/>
               </w:rPr>
-              <w:t>XXXVI</w:t>
+              <w:t>36</w:t>
             </w:r>
             <w:r>
               <w:rPr>
@@ -3201,7 +3201,7 @@
               <w:lang w:eastAsia="es-ES"/>
             </w:rPr>
           </w:pPr>
-          <w:hyperlink w:anchor="_Toc136593707" w:history="1">
+          <w:hyperlink w:anchor="_Toc136687405" w:history="1">
             <w:r>
               <w:rPr>
                 <w:rStyle w:val="Hipervnculo"/>
@@ -3244,7 +3244,7 @@
                 <w:noProof/>
                 <w:webHidden/>
               </w:rPr>
-              <w:instrText xml:space="preserve"> PAGEREF _Toc136593707 \h </w:instrText>
+              <w:instrText xml:space="preserve"> PAGEREF _Toc136687405 \h </w:instrText>
             </w:r>
             <w:r>
               <w:rPr>
@@ -3264,7 +3264,7 @@
                 <w:noProof/>
                 <w:webHidden/>
               </w:rPr>
-              <w:t>XXXVI</w:t>
+              <w:t>36</w:t>
             </w:r>
             <w:r>
               <w:rPr>
@@ -3289,7 +3289,7 @@
               <w:lang w:eastAsia="es-ES"/>
             </w:rPr>
           </w:pPr>
-          <w:hyperlink w:anchor="_Toc136593708" w:history="1">
+          <w:hyperlink w:anchor="_Toc136687406" w:history="1">
             <w:r>
               <w:rPr>
                 <w:rStyle w:val="Hipervnculo"/>
@@ -3332,7 +3332,7 @@
                 <w:noProof/>
                 <w:webHidden/>
               </w:rPr>
-              <w:instrText xml:space="preserve"> PAGEREF _Toc136593708 \h </w:instrText>
+              <w:instrText xml:space="preserve"> PAGEREF _Toc136687406 \h </w:instrText>
             </w:r>
             <w:r>
               <w:rPr>
@@ -3352,7 +3352,7 @@
                 <w:noProof/>
                 <w:webHidden/>
               </w:rPr>
-              <w:t>XLI</w:t>
+              <w:t>41</w:t>
             </w:r>
             <w:r>
               <w:rPr>
@@ -3376,12 +3376,27 @@
         </w:p>
       </w:sdtContent>
     </w:sdt>
+    <w:bookmarkStart w:id="3" w:name="_Toc136687376" w:displacedByCustomXml="prev"/>
+    <w:p>
+      <w:pPr>
+        <w:jc w:val="left"/>
+        <w:rPr>
+          <w:rFonts w:asciiTheme="majorHAnsi" w:eastAsiaTheme="majorEastAsia" w:hAnsiTheme="majorHAnsi" w:cstheme="majorBidi"/>
+          <w:color w:val="2F5496" w:themeColor="accent1" w:themeShade="BF"/>
+          <w:sz w:val="26"/>
+          <w:szCs w:val="26"/>
+        </w:rPr>
+      </w:pPr>
+      <w:r>
+        <w:br w:type="page"/>
+      </w:r>
+    </w:p>
     <w:p>
       <w:pPr>
         <w:pStyle w:val="Ttulo2"/>
       </w:pPr>
-      <w:bookmarkStart w:id="3" w:name="_Toc136593678"/>
-      <w:r>
+      <w:r>
+        <w:lastRenderedPageBreak/>
         <w:t>Índice de figuras</w:t>
       </w:r>
       <w:bookmarkEnd w:id="3"/>
@@ -3630,7 +3645,7 @@
       <w:pPr>
         <w:pStyle w:val="Ttulo2"/>
       </w:pPr>
-      <w:bookmarkStart w:id="4" w:name="_Toc136593679"/>
+      <w:bookmarkStart w:id="4" w:name="_Toc136687377"/>
       <w:r>
         <w:lastRenderedPageBreak/>
         <w:t xml:space="preserve">Glosario de </w:t>
@@ -3996,7 +4011,7 @@
       <w:pPr>
         <w:pStyle w:val="Ttulo2"/>
       </w:pPr>
-      <w:bookmarkStart w:id="5" w:name="_Toc136593680"/>
+      <w:bookmarkStart w:id="5" w:name="_Toc136687378"/>
       <w:r>
         <w:lastRenderedPageBreak/>
         <w:t>Resumen</w:t>
@@ -4018,13 +4033,8 @@
       <w:r>
         <w:instrText xml:space="preserve"> XE "</w:instrText>
       </w:r>
-      <w:proofErr w:type="gramStart"/>
-      <w:r>
-        <w:instrText>IoT:Internet</w:instrText>
-      </w:r>
-      <w:proofErr w:type="gramEnd"/>
-      <w:r>
-        <w:instrText xml:space="preserve"> of Things</w:instrText>
+      <w:r>
+        <w:instrText>IoT:Internet of Things</w:instrText>
       </w:r>
       <w:r>
         <w:instrText xml:space="preserve">" </w:instrText>
@@ -4054,16 +4064,8 @@
       <w:r>
         <w:instrText xml:space="preserve"> XE "</w:instrText>
       </w:r>
-      <w:proofErr w:type="gramStart"/>
-      <w:r>
-        <w:instrText>stack:</w:instrText>
-      </w:r>
-      <w:r>
-        <w:instrText>conjunto</w:instrText>
-      </w:r>
-      <w:proofErr w:type="gramEnd"/>
-      <w:r>
-        <w:instrText xml:space="preserve"> de tecnologías, herramientas o componentes que se utilizan de manera conjunta para desarrollar o implementar una solución informática</w:instrText>
+      <w:r>
+        <w:instrText>stack:conjunto de tecnologías, herramientas o componentes que se utilizan de manera conjunta para desarrollar o implementar una solución informática</w:instrText>
       </w:r>
       <w:r>
         <w:instrText xml:space="preserve">" </w:instrText>
@@ -4127,13 +4129,8 @@
       <w:r>
         <w:instrText xml:space="preserve"> XE "</w:instrText>
       </w:r>
-      <w:proofErr w:type="gramStart"/>
-      <w:r>
-        <w:instrText>IoT:Internet</w:instrText>
-      </w:r>
-      <w:proofErr w:type="gramEnd"/>
-      <w:r>
-        <w:instrText xml:space="preserve"> of Things</w:instrText>
+      <w:r>
+        <w:instrText>IoT:Internet of Things</w:instrText>
       </w:r>
       <w:r>
         <w:instrText xml:space="preserve">" </w:instrText>
@@ -4160,16 +4157,8 @@
       <w:r>
         <w:instrText xml:space="preserve"> XE "</w:instrText>
       </w:r>
-      <w:proofErr w:type="gramStart"/>
-      <w:r>
-        <w:instrText>stack:</w:instrText>
-      </w:r>
-      <w:r>
-        <w:instrText>conjunto</w:instrText>
-      </w:r>
-      <w:proofErr w:type="gramEnd"/>
-      <w:r>
-        <w:instrText xml:space="preserve"> de tecnologías, herramientas o componentes que se utilizan de manera conjunta para desarrollar o implementar una solución informática</w:instrText>
+      <w:r>
+        <w:instrText>stack:conjunto de tecnologías, herramientas o componentes que se utilizan de manera conjunta para desarrollar o implementar una solución informática</w:instrText>
       </w:r>
       <w:r>
         <w:instrText xml:space="preserve">" </w:instrText>
@@ -4209,16 +4198,8 @@
       <w:r>
         <w:instrText xml:space="preserve"> XE "</w:instrText>
       </w:r>
-      <w:proofErr w:type="gramStart"/>
-      <w:r>
-        <w:instrText>stack:</w:instrText>
-      </w:r>
-      <w:r>
-        <w:instrText>conjunto</w:instrText>
-      </w:r>
-      <w:proofErr w:type="gramEnd"/>
-      <w:r>
-        <w:instrText xml:space="preserve"> de tecnologías, herramientas o componentes que se utilizan de manera conjunta para desarrollar o implementar una solución informática</w:instrText>
+      <w:r>
+        <w:instrText>stack:conjunto de tecnologías, herramientas o componentes que se utilizan de manera conjunta para desarrollar o implementar una solución informática</w:instrText>
       </w:r>
       <w:r>
         <w:instrText xml:space="preserve">" </w:instrText>
@@ -4294,16 +4275,8 @@
       <w:r>
         <w:instrText xml:space="preserve"> XE "</w:instrText>
       </w:r>
-      <w:proofErr w:type="gramStart"/>
-      <w:r>
-        <w:instrText>stack:</w:instrText>
-      </w:r>
-      <w:r>
-        <w:instrText>conjunto</w:instrText>
-      </w:r>
-      <w:proofErr w:type="gramEnd"/>
-      <w:r>
-        <w:instrText xml:space="preserve"> de tecnologías, herramientas o componentes que se utilizan de manera conjunta para desarrollar o implementar una solución informática</w:instrText>
+      <w:r>
+        <w:instrText>stack:conjunto de tecnologías, herramientas o componentes que se utilizan de manera conjunta para desarrollar o implementar una solución informática</w:instrText>
       </w:r>
       <w:r>
         <w:instrText xml:space="preserve">" </w:instrText>
@@ -4379,13 +4352,8 @@
       <w:r>
         <w:instrText xml:space="preserve"> XE "</w:instrText>
       </w:r>
-      <w:proofErr w:type="gramStart"/>
-      <w:r>
-        <w:instrText>IoT:Internet</w:instrText>
-      </w:r>
-      <w:proofErr w:type="gramEnd"/>
-      <w:r>
-        <w:instrText xml:space="preserve"> of Things</w:instrText>
+      <w:r>
+        <w:instrText>IoT:Internet of Things</w:instrText>
       </w:r>
       <w:r>
         <w:instrText xml:space="preserve">" </w:instrText>
@@ -4407,13 +4375,8 @@
       <w:r>
         <w:instrText xml:space="preserve"> XE "</w:instrText>
       </w:r>
-      <w:proofErr w:type="gramStart"/>
-      <w:r>
-        <w:instrText>IoT:Internet</w:instrText>
-      </w:r>
-      <w:proofErr w:type="gramEnd"/>
-      <w:r>
-        <w:instrText xml:space="preserve"> of Things</w:instrText>
+      <w:r>
+        <w:instrText>IoT:Internet of Things</w:instrText>
       </w:r>
       <w:r>
         <w:instrText xml:space="preserve">" </w:instrText>
@@ -4484,13 +4447,8 @@
       <w:r>
         <w:instrText xml:space="preserve"> XE "</w:instrText>
       </w:r>
-      <w:proofErr w:type="gramStart"/>
-      <w:r>
-        <w:instrText>IoT:Internet</w:instrText>
-      </w:r>
-      <w:proofErr w:type="gramEnd"/>
-      <w:r>
-        <w:instrText xml:space="preserve"> of Things</w:instrText>
+      <w:r>
+        <w:instrText>IoT:Internet of Things</w:instrText>
       </w:r>
       <w:r>
         <w:instrText xml:space="preserve">" </w:instrText>
@@ -4520,13 +4478,8 @@
       <w:r>
         <w:instrText xml:space="preserve"> XE "</w:instrText>
       </w:r>
-      <w:proofErr w:type="gramStart"/>
-      <w:r>
-        <w:instrText>IoT:Internet</w:instrText>
-      </w:r>
-      <w:proofErr w:type="gramEnd"/>
-      <w:r>
-        <w:instrText xml:space="preserve"> of Things</w:instrText>
+      <w:r>
+        <w:instrText>IoT:Internet of Things</w:instrText>
       </w:r>
       <w:r>
         <w:instrText xml:space="preserve">" </w:instrText>
@@ -4548,7 +4501,7 @@
           <w:lang w:val="en-GB"/>
         </w:rPr>
       </w:pPr>
-      <w:bookmarkStart w:id="6" w:name="_Toc136593681"/>
+      <w:bookmarkStart w:id="6" w:name="_Toc136687379"/>
       <w:r>
         <w:rPr>
           <w:lang w:val="en-GB"/>
@@ -4609,31 +4562,10 @@
         <w:t xml:space="preserve">) domain using Vagrant in a simulated environment. </w:t>
       </w:r>
       <w:r>
-        <w:t xml:space="preserve">The </w:t>
-      </w:r>
-      <w:proofErr w:type="spellStart"/>
-      <w:r>
-        <w:t>main</w:t>
-      </w:r>
-      <w:proofErr w:type="spellEnd"/>
-      <w:r>
-        <w:t xml:space="preserve"> </w:t>
-      </w:r>
-      <w:proofErr w:type="spellStart"/>
-      <w:r>
-        <w:t>objective</w:t>
-      </w:r>
-      <w:proofErr w:type="spellEnd"/>
-      <w:r>
-        <w:t xml:space="preserve"> is to </w:t>
-      </w:r>
-      <w:proofErr w:type="spellStart"/>
-      <w:r>
-        <w:t>deploy</w:t>
-      </w:r>
-      <w:proofErr w:type="spellEnd"/>
-      <w:r>
-        <w:t xml:space="preserve"> the ELK</w:t>
+        <w:rPr>
+          <w:lang w:val="en-GB"/>
+        </w:rPr>
+        <w:t>The main objective is to deploy the ELK</w:t>
       </w:r>
       <w:r>
         <w:rPr>
@@ -4642,18 +4574,10 @@
         <w:fldChar w:fldCharType="begin"/>
       </w:r>
       <w:r>
-        <w:instrText xml:space="preserve"> XE "</w:instrText>
-      </w:r>
-      <w:proofErr w:type="gramStart"/>
-      <w:r>
-        <w:instrText>ELK:Elasticsearch</w:instrText>
-      </w:r>
-      <w:proofErr w:type="gramEnd"/>
-      <w:r>
-        <w:instrText>, Logstash y Kibana, por sus siglas</w:instrText>
-      </w:r>
-      <w:r>
-        <w:instrText xml:space="preserve">" </w:instrText>
+        <w:rPr>
+          <w:lang w:val="en-GB"/>
+        </w:rPr>
+        <w:instrText xml:space="preserve"> XE "ELK:Elasticsearch, Logstash y Kibana, por sus siglas" </w:instrText>
       </w:r>
       <w:r>
         <w:rPr>
@@ -4662,13 +4586,11 @@
         <w:fldChar w:fldCharType="end"/>
       </w:r>
       <w:r>
-        <w:t xml:space="preserve"> </w:t>
-      </w:r>
-      <w:proofErr w:type="spellStart"/>
-      <w:r>
-        <w:t>stack</w:t>
-      </w:r>
-      <w:proofErr w:type="spellEnd"/>
+        <w:rPr>
+          <w:lang w:val="en-GB"/>
+        </w:rPr>
+        <w:t xml:space="preserve"> stack</w:t>
+      </w:r>
       <w:r>
         <w:rPr>
           <w:lang w:val="en-US"/>
@@ -4676,16 +4598,10 @@
         <w:fldChar w:fldCharType="begin"/>
       </w:r>
       <w:r>
-        <w:instrText xml:space="preserve"> XE "</w:instrText>
-      </w:r>
-      <w:r>
-        <w:instrText>stack:</w:instrText>
-      </w:r>
-      <w:r>
-        <w:instrText>conjunto de tecnologías, herramientas o componentes que se utilizan de manera conjunta para desarrollar o implementar una solución informática</w:instrText>
-      </w:r>
-      <w:r>
-        <w:instrText xml:space="preserve">" </w:instrText>
+        <w:rPr>
+          <w:lang w:val="en-GB"/>
+        </w:rPr>
+        <w:instrText xml:space="preserve"> XE "stack:conjunto de tecnologías, herramientas o componentes que se utilizan de manera conjunta para desarrollar o implementar una solución informática" </w:instrText>
       </w:r>
       <w:r>
         <w:rPr>
@@ -4694,55 +4610,10 @@
         <w:fldChar w:fldCharType="end"/>
       </w:r>
       <w:r>
-        <w:t xml:space="preserve"> (Elasticsearch, </w:t>
-      </w:r>
-      <w:proofErr w:type="spellStart"/>
-      <w:r>
-        <w:t>Logstash</w:t>
-      </w:r>
-      <w:proofErr w:type="spellEnd"/>
-      <w:r>
-        <w:t xml:space="preserve">, and </w:t>
-      </w:r>
-      <w:proofErr w:type="spellStart"/>
-      <w:r>
-        <w:t>Kibana</w:t>
-      </w:r>
-      <w:proofErr w:type="spellEnd"/>
-      <w:r>
-        <w:t xml:space="preserve">) and a K3S server cluster </w:t>
-      </w:r>
-      <w:proofErr w:type="spellStart"/>
-      <w:r>
-        <w:t>that</w:t>
-      </w:r>
-      <w:proofErr w:type="spellEnd"/>
-      <w:r>
-        <w:t xml:space="preserve"> </w:t>
-      </w:r>
-      <w:proofErr w:type="spellStart"/>
-      <w:r>
-        <w:t>will</w:t>
-      </w:r>
-      <w:proofErr w:type="spellEnd"/>
-      <w:r>
-        <w:t xml:space="preserve"> </w:t>
-      </w:r>
-      <w:proofErr w:type="spellStart"/>
-      <w:r>
-        <w:t>emulate</w:t>
-      </w:r>
-      <w:proofErr w:type="spellEnd"/>
-      <w:r>
-        <w:t xml:space="preserve"> </w:t>
-      </w:r>
-      <w:proofErr w:type="spellStart"/>
-      <w:r>
-        <w:t>devices</w:t>
-      </w:r>
-      <w:proofErr w:type="spellEnd"/>
-      <w:r>
-        <w:t xml:space="preserve">. </w:t>
+        <w:rPr>
+          <w:lang w:val="en-GB"/>
+        </w:rPr>
+        <w:t xml:space="preserve"> (Elasticsearch, Logstash, and Kibana) and a K3S server cluster that will emulate devices. </w:t>
       </w:r>
       <w:r>
         <w:rPr>
@@ -4760,21 +4631,7 @@
         <w:rPr>
           <w:lang w:val="en-GB"/>
         </w:rPr>
-        <w:instrText xml:space="preserve"> XE "</w:instrText>
-      </w:r>
-      <w:proofErr w:type="gramStart"/>
-      <w:r>
-        <w:rPr>
-          <w:lang w:val="en-GB"/>
-        </w:rPr>
-        <w:instrText>IoT:Internet</w:instrText>
-      </w:r>
-      <w:proofErr w:type="gramEnd"/>
-      <w:r>
-        <w:rPr>
-          <w:lang w:val="en-GB"/>
-        </w:rPr>
-        <w:instrText xml:space="preserve"> of Things" </w:instrText>
+        <w:instrText xml:space="preserve"> XE "IoT:Internet of Things" </w:instrText>
       </w:r>
       <w:r>
         <w:rPr>
@@ -4796,6 +4653,9 @@
         </w:rPr>
       </w:pPr>
       <w:r>
+        <w:rPr>
+          <w:lang w:val="en-GB"/>
+        </w:rPr>
         <w:t>The ELK</w:t>
       </w:r>
       <w:r>
@@ -4805,18 +4665,10 @@
         <w:fldChar w:fldCharType="begin"/>
       </w:r>
       <w:r>
-        <w:instrText xml:space="preserve"> XE "</w:instrText>
-      </w:r>
-      <w:proofErr w:type="gramStart"/>
-      <w:r>
-        <w:instrText>ELK:Elasticsearch</w:instrText>
-      </w:r>
-      <w:proofErr w:type="gramEnd"/>
-      <w:r>
-        <w:instrText>, Logstash y Kibana, por sus siglas</w:instrText>
-      </w:r>
-      <w:r>
-        <w:instrText xml:space="preserve">" </w:instrText>
+        <w:rPr>
+          <w:lang w:val="en-GB"/>
+        </w:rPr>
+        <w:instrText xml:space="preserve"> XE "ELK:Elasticsearch, Logstash y Kibana, por sus siglas" </w:instrText>
       </w:r>
       <w:r>
         <w:rPr>
@@ -4825,13 +4677,11 @@
         <w:fldChar w:fldCharType="end"/>
       </w:r>
       <w:r>
-        <w:t xml:space="preserve"> </w:t>
-      </w:r>
-      <w:proofErr w:type="spellStart"/>
-      <w:r>
-        <w:t>stack</w:t>
-      </w:r>
-      <w:proofErr w:type="spellEnd"/>
+        <w:rPr>
+          <w:lang w:val="en-GB"/>
+        </w:rPr>
+        <w:t xml:space="preserve"> stack</w:t>
+      </w:r>
       <w:r>
         <w:rPr>
           <w:lang w:val="en-US"/>
@@ -4839,16 +4689,10 @@
         <w:fldChar w:fldCharType="begin"/>
       </w:r>
       <w:r>
-        <w:instrText xml:space="preserve"> XE "</w:instrText>
-      </w:r>
-      <w:r>
-        <w:instrText>stack:</w:instrText>
-      </w:r>
-      <w:r>
-        <w:instrText>conjunto de tecnologías, herramientas o componentes que se utilizan de manera conjunta para desarrollar o implementar una solución informática</w:instrText>
-      </w:r>
-      <w:r>
-        <w:instrText xml:space="preserve">" </w:instrText>
+        <w:rPr>
+          <w:lang w:val="en-GB"/>
+        </w:rPr>
+        <w:instrText xml:space="preserve"> XE "stack:conjunto de tecnologías, herramientas o componentes que se utilizan de manera conjunta para desarrollar o implementar una solución informática" </w:instrText>
       </w:r>
       <w:r>
         <w:rPr>
@@ -4857,87 +4701,10 @@
         <w:fldChar w:fldCharType="end"/>
       </w:r>
       <w:r>
-        <w:t xml:space="preserve"> is </w:t>
-      </w:r>
-      <w:proofErr w:type="spellStart"/>
-      <w:r>
-        <w:t>widely</w:t>
-      </w:r>
-      <w:proofErr w:type="spellEnd"/>
-      <w:r>
-        <w:t xml:space="preserve"> </w:t>
-      </w:r>
-      <w:proofErr w:type="spellStart"/>
-      <w:r>
-        <w:t>recognized</w:t>
-      </w:r>
-      <w:proofErr w:type="spellEnd"/>
-      <w:r>
-        <w:t xml:space="preserve"> </w:t>
-      </w:r>
-      <w:proofErr w:type="spellStart"/>
-      <w:r>
-        <w:t>for</w:t>
-      </w:r>
-      <w:proofErr w:type="spellEnd"/>
-      <w:r>
-        <w:t xml:space="preserve"> </w:t>
-      </w:r>
-      <w:proofErr w:type="spellStart"/>
-      <w:r>
-        <w:t>its</w:t>
-      </w:r>
-      <w:proofErr w:type="spellEnd"/>
-      <w:r>
-        <w:t xml:space="preserve"> </w:t>
-      </w:r>
-      <w:proofErr w:type="spellStart"/>
-      <w:r>
-        <w:t>ability</w:t>
-      </w:r>
-      <w:proofErr w:type="spellEnd"/>
-      <w:r>
-        <w:t xml:space="preserve"> to </w:t>
-      </w:r>
-      <w:proofErr w:type="spellStart"/>
-      <w:r>
-        <w:t>collect</w:t>
-      </w:r>
-      <w:proofErr w:type="spellEnd"/>
-      <w:r>
-        <w:t xml:space="preserve">, </w:t>
-      </w:r>
-      <w:proofErr w:type="spellStart"/>
-      <w:r>
-        <w:t>process</w:t>
-      </w:r>
-      <w:proofErr w:type="spellEnd"/>
-      <w:r>
-        <w:t xml:space="preserve">, and </w:t>
-      </w:r>
-      <w:proofErr w:type="spellStart"/>
-      <w:r>
-        <w:t>visualize</w:t>
-      </w:r>
-      <w:proofErr w:type="spellEnd"/>
-      <w:r>
-        <w:t xml:space="preserve"> </w:t>
-      </w:r>
-      <w:proofErr w:type="spellStart"/>
-      <w:r>
-        <w:t>large</w:t>
-      </w:r>
-      <w:proofErr w:type="spellEnd"/>
-      <w:r>
-        <w:t xml:space="preserve"> </w:t>
-      </w:r>
-      <w:proofErr w:type="spellStart"/>
-      <w:r>
-        <w:t>volumes</w:t>
-      </w:r>
-      <w:proofErr w:type="spellEnd"/>
-      <w:r>
-        <w:t xml:space="preserve"> of logs and data. </w:t>
+        <w:rPr>
+          <w:lang w:val="en-GB"/>
+        </w:rPr>
+        <w:t xml:space="preserve"> is widely recognized for its ability to collect, process, and visualize large volumes of logs and data. </w:t>
       </w:r>
       <w:r>
         <w:rPr>
@@ -4955,33 +4722,7 @@
         <w:rPr>
           <w:lang w:val="en-GB"/>
         </w:rPr>
-        <w:instrText xml:space="preserve"> XE "</w:instrText>
-      </w:r>
-      <w:proofErr w:type="gramStart"/>
-      <w:r>
-        <w:rPr>
-          <w:lang w:val="en-GB"/>
-        </w:rPr>
-        <w:instrText>stack:</w:instrText>
-      </w:r>
-      <w:r>
-        <w:rPr>
-          <w:lang w:val="en-GB"/>
-        </w:rPr>
-        <w:instrText>conjunto</w:instrText>
-      </w:r>
-      <w:proofErr w:type="gramEnd"/>
-      <w:r>
-        <w:rPr>
-          <w:lang w:val="en-GB"/>
-        </w:rPr>
-        <w:instrText xml:space="preserve"> de tecnologías, herramientas o componentes que se utilizan de manera conjunta para desarrollar o implementar una solución informática</w:instrText>
-      </w:r>
-      <w:r>
-        <w:rPr>
-          <w:lang w:val="en-GB"/>
-        </w:rPr>
-        <w:instrText xml:space="preserve">" </w:instrText>
+        <w:instrText xml:space="preserve"> XE "stack:conjunto de tecnologías, herramientas o componentes que se utilizan de manera conjunta para desarrollar o implementar una solución informática" </w:instrText>
       </w:r>
       <w:r>
         <w:rPr>
@@ -5053,21 +4794,7 @@
         <w:rPr>
           <w:lang w:val="en-GB"/>
         </w:rPr>
-        <w:instrText xml:space="preserve"> XE "</w:instrText>
-      </w:r>
-      <w:proofErr w:type="gramStart"/>
-      <w:r>
-        <w:rPr>
-          <w:lang w:val="en-GB"/>
-        </w:rPr>
-        <w:instrText>ELK:Elasticsearch</w:instrText>
-      </w:r>
-      <w:proofErr w:type="gramEnd"/>
-      <w:r>
-        <w:rPr>
-          <w:lang w:val="en-GB"/>
-        </w:rPr>
-        <w:instrText xml:space="preserve">, Logstash y Kibana, por sus siglas" </w:instrText>
+        <w:instrText xml:space="preserve"> XE "ELK:Elasticsearch, Logstash y Kibana, por sus siglas" </w:instrText>
       </w:r>
       <w:r>
         <w:rPr>
@@ -5091,19 +4818,7 @@
         <w:rPr>
           <w:lang w:val="en-GB"/>
         </w:rPr>
-        <w:instrText xml:space="preserve"> XE "stack:</w:instrText>
-      </w:r>
-      <w:r>
-        <w:rPr>
-          <w:lang w:val="en-GB"/>
-        </w:rPr>
-        <w:instrText>conjunto de tecnologías, herramientas o componentes que se utilizan de manera conjunta para desarrollar o implementar una solución informática</w:instrText>
-      </w:r>
-      <w:r>
-        <w:rPr>
-          <w:lang w:val="en-GB"/>
-        </w:rPr>
-        <w:instrText xml:space="preserve">" </w:instrText>
+        <w:instrText xml:space="preserve"> XE "stack:conjunto de tecnologías, herramientas o componentes que se utilizan de manera conjunta para desarrollar o implementar una solución informática" </w:instrText>
       </w:r>
       <w:r>
         <w:rPr>
@@ -5164,21 +4879,7 @@
         <w:rPr>
           <w:lang w:val="en-GB"/>
         </w:rPr>
-        <w:instrText xml:space="preserve"> XE "</w:instrText>
-      </w:r>
-      <w:proofErr w:type="gramStart"/>
-      <w:r>
-        <w:rPr>
-          <w:lang w:val="en-GB"/>
-        </w:rPr>
-        <w:instrText>IoT:Internet</w:instrText>
-      </w:r>
-      <w:proofErr w:type="gramEnd"/>
-      <w:r>
-        <w:rPr>
-          <w:lang w:val="en-GB"/>
-        </w:rPr>
-        <w:instrText xml:space="preserve"> of Things" </w:instrText>
+        <w:instrText xml:space="preserve"> XE "IoT:Internet of Things" </w:instrText>
       </w:r>
       <w:r>
         <w:rPr>
@@ -5202,21 +4903,7 @@
         <w:rPr>
           <w:lang w:val="en-GB"/>
         </w:rPr>
-        <w:instrText xml:space="preserve"> XE "</w:instrText>
-      </w:r>
-      <w:proofErr w:type="gramStart"/>
-      <w:r>
-        <w:rPr>
-          <w:lang w:val="en-GB"/>
-        </w:rPr>
-        <w:instrText>IoT:Internet</w:instrText>
-      </w:r>
-      <w:proofErr w:type="gramEnd"/>
-      <w:r>
-        <w:rPr>
-          <w:lang w:val="en-GB"/>
-        </w:rPr>
-        <w:instrText xml:space="preserve"> of Things" </w:instrText>
+        <w:instrText xml:space="preserve"> XE "IoT:Internet of Things" </w:instrText>
       </w:r>
       <w:r>
         <w:rPr>
@@ -5299,21 +4986,7 @@
         <w:rPr>
           <w:lang w:val="en-GB"/>
         </w:rPr>
-        <w:instrText xml:space="preserve"> XE "</w:instrText>
-      </w:r>
-      <w:proofErr w:type="gramStart"/>
-      <w:r>
-        <w:rPr>
-          <w:lang w:val="en-GB"/>
-        </w:rPr>
-        <w:instrText>IoT:Internet</w:instrText>
-      </w:r>
-      <w:proofErr w:type="gramEnd"/>
-      <w:r>
-        <w:rPr>
-          <w:lang w:val="en-GB"/>
-        </w:rPr>
-        <w:instrText xml:space="preserve"> of Things" </w:instrText>
+        <w:instrText xml:space="preserve"> XE "IoT:Internet of Things" </w:instrText>
       </w:r>
       <w:r>
         <w:rPr>
@@ -5360,7 +5033,7 @@
           <w:numId w:val="17"/>
         </w:numPr>
       </w:pPr>
-      <w:bookmarkStart w:id="7" w:name="_Toc136593682"/>
+      <w:bookmarkStart w:id="7" w:name="_Toc136687380"/>
       <w:r>
         <w:lastRenderedPageBreak/>
         <w:t>I</w:t>
@@ -5378,7 +5051,7 @@
           <w:numId w:val="17"/>
         </w:numPr>
       </w:pPr>
-      <w:bookmarkStart w:id="8" w:name="_Toc136593683"/>
+      <w:bookmarkStart w:id="8" w:name="_Toc136687381"/>
       <w:r>
         <w:t>Contexto</w:t>
       </w:r>
@@ -5410,13 +5083,8 @@
       <w:r>
         <w:instrText xml:space="preserve"> XE "</w:instrText>
       </w:r>
-      <w:proofErr w:type="gramStart"/>
-      <w:r>
-        <w:instrText>IoT:Internet</w:instrText>
-      </w:r>
-      <w:proofErr w:type="gramEnd"/>
-      <w:r>
-        <w:instrText xml:space="preserve"> of Things</w:instrText>
+      <w:r>
+        <w:instrText>IoT:Internet of Things</w:instrText>
       </w:r>
       <w:r>
         <w:instrText xml:space="preserve">" </w:instrText>
@@ -5444,13 +5112,8 @@
       <w:r>
         <w:instrText xml:space="preserve"> XE "</w:instrText>
       </w:r>
-      <w:proofErr w:type="gramStart"/>
-      <w:r>
-        <w:instrText>IoT:Internet</w:instrText>
-      </w:r>
-      <w:proofErr w:type="gramEnd"/>
-      <w:r>
-        <w:instrText xml:space="preserve"> of Things</w:instrText>
+      <w:r>
+        <w:instrText>IoT:Internet of Things</w:instrText>
       </w:r>
       <w:r>
         <w:instrText xml:space="preserve">" </w:instrText>
@@ -5478,13 +5141,8 @@
       <w:r>
         <w:instrText xml:space="preserve"> XE "</w:instrText>
       </w:r>
-      <w:proofErr w:type="gramStart"/>
-      <w:r>
-        <w:instrText>IoT:Internet</w:instrText>
-      </w:r>
-      <w:proofErr w:type="gramEnd"/>
-      <w:r>
-        <w:instrText xml:space="preserve"> of Things</w:instrText>
+      <w:r>
+        <w:instrText>IoT:Internet of Things</w:instrText>
       </w:r>
       <w:r>
         <w:instrText xml:space="preserve">" </w:instrText>
@@ -5534,13 +5192,8 @@
       <w:r>
         <w:instrText xml:space="preserve"> XE "</w:instrText>
       </w:r>
-      <w:proofErr w:type="gramStart"/>
-      <w:r>
-        <w:instrText>IoT:Internet</w:instrText>
-      </w:r>
-      <w:proofErr w:type="gramEnd"/>
-      <w:r>
-        <w:instrText xml:space="preserve"> of Things</w:instrText>
+      <w:r>
+        <w:instrText>IoT:Internet of Things</w:instrText>
       </w:r>
       <w:r>
         <w:instrText xml:space="preserve">" </w:instrText>
@@ -5567,13 +5220,8 @@
       <w:r>
         <w:instrText xml:space="preserve"> XE "</w:instrText>
       </w:r>
-      <w:proofErr w:type="gramStart"/>
-      <w:r>
-        <w:instrText>IoT:Internet</w:instrText>
-      </w:r>
-      <w:proofErr w:type="gramEnd"/>
-      <w:r>
-        <w:instrText xml:space="preserve"> of Things</w:instrText>
+      <w:r>
+        <w:instrText>IoT:Internet of Things</w:instrText>
       </w:r>
       <w:r>
         <w:instrText xml:space="preserve">" </w:instrText>
@@ -5714,7 +5362,7 @@
           <w:numId w:val="17"/>
         </w:numPr>
       </w:pPr>
-      <w:bookmarkStart w:id="9" w:name="_Toc136593684"/>
+      <w:bookmarkStart w:id="9" w:name="_Toc136687382"/>
       <w:r>
         <w:t>Objetivo</w:t>
       </w:r>
@@ -5735,13 +5383,8 @@
       <w:r>
         <w:instrText xml:space="preserve"> XE "</w:instrText>
       </w:r>
-      <w:proofErr w:type="gramStart"/>
-      <w:r>
-        <w:instrText>IoT:Internet</w:instrText>
-      </w:r>
-      <w:proofErr w:type="gramEnd"/>
-      <w:r>
-        <w:instrText xml:space="preserve"> of Things</w:instrText>
+      <w:r>
+        <w:instrText>IoT:Internet of Things</w:instrText>
       </w:r>
       <w:r>
         <w:instrText xml:space="preserve">" </w:instrText>
@@ -5771,16 +5414,8 @@
       <w:r>
         <w:instrText xml:space="preserve"> XE "</w:instrText>
       </w:r>
-      <w:proofErr w:type="gramStart"/>
-      <w:r>
-        <w:instrText>stack:</w:instrText>
-      </w:r>
-      <w:r>
-        <w:instrText>conjunto</w:instrText>
-      </w:r>
-      <w:proofErr w:type="gramEnd"/>
-      <w:r>
-        <w:instrText xml:space="preserve"> de tecnologías, herramientas o componentes que se utilizan de manera conjunta para desarrollar o implementar una solución informática</w:instrText>
+      <w:r>
+        <w:instrText>stack:conjunto de tecnologías, herramientas o componentes que se utilizan de manera conjunta para desarrollar o implementar una solución informática</w:instrText>
       </w:r>
       <w:r>
         <w:instrText xml:space="preserve">" </w:instrText>
@@ -5908,13 +5543,8 @@
       <w:r>
         <w:instrText xml:space="preserve"> XE "</w:instrText>
       </w:r>
-      <w:proofErr w:type="gramStart"/>
-      <w:r>
-        <w:instrText>IoT:Internet</w:instrText>
-      </w:r>
-      <w:proofErr w:type="gramEnd"/>
-      <w:r>
-        <w:instrText xml:space="preserve"> of Things</w:instrText>
+      <w:r>
+        <w:instrText>IoT:Internet of Things</w:instrText>
       </w:r>
       <w:r>
         <w:instrText xml:space="preserve">" </w:instrText>
@@ -5964,16 +5594,8 @@
       <w:r>
         <w:instrText xml:space="preserve"> XE "</w:instrText>
       </w:r>
-      <w:proofErr w:type="gramStart"/>
-      <w:r>
-        <w:instrText>stack:</w:instrText>
-      </w:r>
-      <w:r>
-        <w:instrText>conjunto</w:instrText>
-      </w:r>
-      <w:proofErr w:type="gramEnd"/>
-      <w:r>
-        <w:instrText xml:space="preserve"> de tecnologías, herramientas o componentes que se utilizan de manera conjunta para desarrollar o implementar una solución informática</w:instrText>
+      <w:r>
+        <w:instrText>stack:conjunto de tecnologías, herramientas o componentes que se utilizan de manera conjunta para desarrollar o implementar una solución informática</w:instrText>
       </w:r>
       <w:r>
         <w:instrText xml:space="preserve">" </w:instrText>
@@ -6035,13 +5657,8 @@
       <w:r>
         <w:instrText xml:space="preserve"> XE "</w:instrText>
       </w:r>
-      <w:proofErr w:type="gramStart"/>
-      <w:r>
-        <w:instrText>IoT:Internet</w:instrText>
-      </w:r>
-      <w:proofErr w:type="gramEnd"/>
-      <w:r>
-        <w:instrText xml:space="preserve"> of Things</w:instrText>
+      <w:r>
+        <w:instrText>IoT:Internet of Things</w:instrText>
       </w:r>
       <w:r>
         <w:instrText xml:space="preserve">" </w:instrText>
@@ -6079,16 +5696,8 @@
       <w:r>
         <w:instrText xml:space="preserve"> XE "</w:instrText>
       </w:r>
-      <w:proofErr w:type="gramStart"/>
-      <w:r>
-        <w:instrText>stack:</w:instrText>
-      </w:r>
-      <w:r>
-        <w:instrText>conjunto</w:instrText>
-      </w:r>
-      <w:proofErr w:type="gramEnd"/>
-      <w:r>
-        <w:instrText xml:space="preserve"> de tecnologías, herramientas o componentes que se utilizan de manera conjunta para desarrollar o implementar una solución informática</w:instrText>
+      <w:r>
+        <w:instrText>stack:conjunto de tecnologías, herramientas o componentes que se utilizan de manera conjunta para desarrollar o implementar una solución informática</w:instrText>
       </w:r>
       <w:r>
         <w:instrText xml:space="preserve">" </w:instrText>
@@ -6133,13 +5742,8 @@
       <w:r>
         <w:instrText xml:space="preserve"> XE "</w:instrText>
       </w:r>
-      <w:proofErr w:type="gramStart"/>
-      <w:r>
-        <w:instrText>IoT:Internet</w:instrText>
-      </w:r>
-      <w:proofErr w:type="gramEnd"/>
-      <w:r>
-        <w:instrText xml:space="preserve"> of Things</w:instrText>
+      <w:r>
+        <w:instrText>IoT:Internet of Things</w:instrText>
       </w:r>
       <w:r>
         <w:instrText xml:space="preserve">" </w:instrText>
@@ -6175,13 +5779,8 @@
       <w:r>
         <w:instrText xml:space="preserve"> XE "</w:instrText>
       </w:r>
-      <w:proofErr w:type="gramStart"/>
-      <w:r>
-        <w:instrText>IoT:Internet</w:instrText>
-      </w:r>
-      <w:proofErr w:type="gramEnd"/>
-      <w:r>
-        <w:instrText xml:space="preserve"> of Things</w:instrText>
+      <w:r>
+        <w:instrText>IoT:Internet of Things</w:instrText>
       </w:r>
       <w:r>
         <w:instrText xml:space="preserve">" </w:instrText>
@@ -6224,13 +5823,8 @@
       <w:r>
         <w:instrText xml:space="preserve"> XE "</w:instrText>
       </w:r>
-      <w:proofErr w:type="gramStart"/>
-      <w:r>
-        <w:instrText>MQTT:Message</w:instrText>
-      </w:r>
-      <w:proofErr w:type="gramEnd"/>
-      <w:r>
-        <w:instrText xml:space="preserve"> Queing Telemetry Transport, Protocolo de comunicación máquina a máquina mediante el envío de mensajes.</w:instrText>
+      <w:r>
+        <w:instrText>MQTT:Message Queing Telemetry Transport, Protocolo de comunicación máquina a máquina mediante el envío de mensajes.</w:instrText>
       </w:r>
       <w:r>
         <w:instrText xml:space="preserve">" </w:instrText>
@@ -6252,13 +5846,8 @@
       <w:r>
         <w:instrText xml:space="preserve"> XE "</w:instrText>
       </w:r>
-      <w:proofErr w:type="gramStart"/>
-      <w:r>
-        <w:instrText>MQTT:Message</w:instrText>
-      </w:r>
-      <w:proofErr w:type="gramEnd"/>
-      <w:r>
-        <w:instrText xml:space="preserve"> Queing Telemetry Transport, Protocolo de comunicación máquina a máquina mediante el envío de mensajes.</w:instrText>
+      <w:r>
+        <w:instrText>MQTT:Message Queing Telemetry Transport, Protocolo de comunicación máquina a máquina mediante el envío de mensajes.</w:instrText>
       </w:r>
       <w:r>
         <w:instrText xml:space="preserve">" </w:instrText>
@@ -6292,18 +5881,7 @@
         <w:instrText xml:space="preserve"> XE "</w:instrText>
       </w:r>
       <w:r>
-        <w:instrText xml:space="preserve">máquina </w:instrText>
-      </w:r>
-      <w:proofErr w:type="gramStart"/>
-      <w:r>
-        <w:instrText>virtual:</w:instrText>
-      </w:r>
-      <w:r>
-        <w:instrText>Una</w:instrText>
-      </w:r>
-      <w:proofErr w:type="gramEnd"/>
-      <w:r>
-        <w:instrText xml:space="preserve"> máquina virtual es un entorno virtualizado que simula un sistema informático completo, incluyendo hardware y software, dentro de un sistema físico. Permite ejecutar múltiples sistemas operativos y aplicaciones de forma aislada y simultánea en un mismo equipo físico, lo que brinda flexibilidad, eficiencia y seguridad en el despliegue de sistemas y aplicaciones.</w:instrText>
+        <w:instrText>máquina virtual:Una máquina virtual es un entorno virtualizado que simula un sistema informático completo, incluyendo hardware y software, dentro de un sistema físico. Permite ejecutar múltiples sistemas operativos y aplicaciones de forma aislada y simultánea en un mismo equipo físico, lo que brinda flexibilidad, eficiencia y seguridad en el despliegue de sistemas y aplicaciones.</w:instrText>
       </w:r>
       <w:r>
         <w:instrText xml:space="preserve">" </w:instrText>
@@ -6320,13 +5898,8 @@
       <w:r>
         <w:instrText xml:space="preserve"> XE "</w:instrText>
       </w:r>
-      <w:proofErr w:type="gramStart"/>
-      <w:r>
-        <w:instrText>MQTT:Message</w:instrText>
-      </w:r>
-      <w:proofErr w:type="gramEnd"/>
-      <w:r>
-        <w:instrText xml:space="preserve"> Queing Telemetry Transport, Protocolo de comunicación máquina a máquina mediante el envío de mensajes.</w:instrText>
+      <w:r>
+        <w:instrText>MQTT:Message Queing Telemetry Transport, Protocolo de comunicación máquina a máquina mediante el envío de mensajes.</w:instrText>
       </w:r>
       <w:r>
         <w:instrText xml:space="preserve">" </w:instrText>
@@ -6367,13 +5940,8 @@
       <w:r>
         <w:instrText xml:space="preserve"> XE "</w:instrText>
       </w:r>
-      <w:proofErr w:type="gramStart"/>
-      <w:r>
-        <w:instrText>MQTT:Message</w:instrText>
-      </w:r>
-      <w:proofErr w:type="gramEnd"/>
-      <w:r>
-        <w:instrText xml:space="preserve"> Queing Telemetry Transport, Protocolo de comunicación máquina a máquina mediante el envío de mensajes.</w:instrText>
+      <w:r>
+        <w:instrText>MQTT:Message Queing Telemetry Transport, Protocolo de comunicación máquina a máquina mediante el envío de mensajes.</w:instrText>
       </w:r>
       <w:r>
         <w:instrText xml:space="preserve">" </w:instrText>
@@ -6427,13 +5995,8 @@
       <w:r>
         <w:instrText xml:space="preserve"> XE "</w:instrText>
       </w:r>
-      <w:proofErr w:type="gramStart"/>
-      <w:r>
-        <w:instrText>IoT:Internet</w:instrText>
-      </w:r>
-      <w:proofErr w:type="gramEnd"/>
-      <w:r>
-        <w:instrText xml:space="preserve"> of Things</w:instrText>
+      <w:r>
+        <w:instrText>IoT:Internet of Things</w:instrText>
       </w:r>
       <w:r>
         <w:instrText xml:space="preserve">" </w:instrText>
@@ -6456,10 +6019,7 @@
         <w:instrText xml:space="preserve"> XE "</w:instrText>
       </w:r>
       <w:r>
-        <w:instrText>stack:</w:instrText>
-      </w:r>
-      <w:r>
-        <w:instrText>conjunto de tecnologías, herramientas o componentes que se utilizan de manera conjunta para desarrollar o implementar una solución informática</w:instrText>
+        <w:instrText>stack:conjunto de tecnologías, herramientas o componentes que se utilizan de manera conjunta para desarrollar o implementar una solución informática</w:instrText>
       </w:r>
       <w:r>
         <w:instrText xml:space="preserve">" </w:instrText>
@@ -6531,10 +6091,7 @@
         <w:instrText xml:space="preserve"> XE "</w:instrText>
       </w:r>
       <w:r>
-        <w:instrText>stack:</w:instrText>
-      </w:r>
-      <w:r>
-        <w:instrText>conjunto de tecnologías, herramientas o componentes que se utilizan de manera conjunta para desarrollar o implementar una solución informática</w:instrText>
+        <w:instrText>stack:conjunto de tecnologías, herramientas o componentes que se utilizan de manera conjunta para desarrollar o implementar una solución informática</w:instrText>
       </w:r>
       <w:r>
         <w:instrText xml:space="preserve">" </w:instrText>
@@ -6639,13 +6196,8 @@
       <w:r>
         <w:instrText xml:space="preserve"> XE "</w:instrText>
       </w:r>
-      <w:proofErr w:type="gramStart"/>
-      <w:r>
-        <w:instrText>IoT:Internet</w:instrText>
-      </w:r>
-      <w:proofErr w:type="gramEnd"/>
-      <w:r>
-        <w:instrText xml:space="preserve"> of Things</w:instrText>
+      <w:r>
+        <w:instrText>IoT:Internet of Things</w:instrText>
       </w:r>
       <w:r>
         <w:instrText xml:space="preserve">" </w:instrText>
@@ -6665,7 +6217,7 @@
           <w:numId w:val="17"/>
         </w:numPr>
       </w:pPr>
-      <w:bookmarkStart w:id="10" w:name="_Toc136593685"/>
+      <w:bookmarkStart w:id="10" w:name="_Toc136687383"/>
       <w:r>
         <w:t>Justificación</w:t>
       </w:r>
@@ -6686,13 +6238,8 @@
       <w:r>
         <w:instrText xml:space="preserve"> XE "</w:instrText>
       </w:r>
-      <w:proofErr w:type="gramStart"/>
-      <w:r>
-        <w:instrText>IoT:Internet</w:instrText>
-      </w:r>
-      <w:proofErr w:type="gramEnd"/>
-      <w:r>
-        <w:instrText xml:space="preserve"> of Things</w:instrText>
+      <w:r>
+        <w:instrText>IoT:Internet of Things</w:instrText>
       </w:r>
       <w:r>
         <w:instrText xml:space="preserve">" </w:instrText>
@@ -6714,13 +6261,8 @@
       <w:r>
         <w:instrText xml:space="preserve"> XE "</w:instrText>
       </w:r>
-      <w:proofErr w:type="gramStart"/>
-      <w:r>
-        <w:instrText>IoT:Internet</w:instrText>
-      </w:r>
-      <w:proofErr w:type="gramEnd"/>
-      <w:r>
-        <w:instrText xml:space="preserve"> of Things</w:instrText>
+      <w:r>
+        <w:instrText>IoT:Internet of Things</w:instrText>
       </w:r>
       <w:r>
         <w:instrText xml:space="preserve">" </w:instrText>
@@ -6771,13 +6313,8 @@
       <w:r>
         <w:instrText xml:space="preserve"> XE "</w:instrText>
       </w:r>
-      <w:proofErr w:type="gramStart"/>
-      <w:r>
-        <w:instrText>IoT:Internet</w:instrText>
-      </w:r>
-      <w:proofErr w:type="gramEnd"/>
-      <w:r>
-        <w:instrText xml:space="preserve"> of Things</w:instrText>
+      <w:r>
+        <w:instrText>IoT:Internet of Things</w:instrText>
       </w:r>
       <w:r>
         <w:instrText xml:space="preserve">" </w:instrText>
@@ -6812,13 +6349,8 @@
       <w:r>
         <w:instrText xml:space="preserve"> XE "</w:instrText>
       </w:r>
-      <w:proofErr w:type="gramStart"/>
-      <w:r>
-        <w:instrText>IoT:Internet</w:instrText>
-      </w:r>
-      <w:proofErr w:type="gramEnd"/>
-      <w:r>
-        <w:instrText xml:space="preserve"> of Things</w:instrText>
+      <w:r>
+        <w:instrText>IoT:Internet of Things</w:instrText>
       </w:r>
       <w:r>
         <w:instrText xml:space="preserve">" </w:instrText>
@@ -6840,13 +6372,8 @@
       <w:r>
         <w:instrText xml:space="preserve"> XE "</w:instrText>
       </w:r>
-      <w:proofErr w:type="gramStart"/>
-      <w:r>
-        <w:instrText>IoT:Internet</w:instrText>
-      </w:r>
-      <w:proofErr w:type="gramEnd"/>
-      <w:r>
-        <w:instrText xml:space="preserve"> of Things</w:instrText>
+      <w:r>
+        <w:instrText>IoT:Internet of Things</w:instrText>
       </w:r>
       <w:r>
         <w:instrText xml:space="preserve">" </w:instrText>
@@ -6868,13 +6395,8 @@
       <w:r>
         <w:instrText xml:space="preserve"> XE "</w:instrText>
       </w:r>
-      <w:proofErr w:type="gramStart"/>
-      <w:r>
-        <w:instrText>IoT:Internet</w:instrText>
-      </w:r>
-      <w:proofErr w:type="gramEnd"/>
-      <w:r>
-        <w:instrText xml:space="preserve"> of Things</w:instrText>
+      <w:r>
+        <w:instrText>IoT:Internet of Things</w:instrText>
       </w:r>
       <w:r>
         <w:instrText xml:space="preserve">" </w:instrText>
@@ -6901,13 +6423,8 @@
       <w:r>
         <w:instrText xml:space="preserve"> XE "</w:instrText>
       </w:r>
-      <w:proofErr w:type="gramStart"/>
-      <w:r>
-        <w:instrText>IoT:Internet</w:instrText>
-      </w:r>
-      <w:proofErr w:type="gramEnd"/>
-      <w:r>
-        <w:instrText xml:space="preserve"> of Things</w:instrText>
+      <w:r>
+        <w:instrText>IoT:Internet of Things</w:instrText>
       </w:r>
       <w:r>
         <w:instrText xml:space="preserve">" </w:instrText>
@@ -6929,13 +6446,8 @@
       <w:r>
         <w:instrText xml:space="preserve"> XE "</w:instrText>
       </w:r>
-      <w:proofErr w:type="gramStart"/>
-      <w:r>
-        <w:instrText>IoT:Internet</w:instrText>
-      </w:r>
-      <w:proofErr w:type="gramEnd"/>
-      <w:r>
-        <w:instrText xml:space="preserve"> of Things</w:instrText>
+      <w:r>
+        <w:instrText>IoT:Internet of Things</w:instrText>
       </w:r>
       <w:r>
         <w:instrText xml:space="preserve">" </w:instrText>
@@ -6957,13 +6469,8 @@
       <w:r>
         <w:instrText xml:space="preserve"> XE "</w:instrText>
       </w:r>
-      <w:proofErr w:type="gramStart"/>
-      <w:r>
-        <w:instrText>IoT:Internet</w:instrText>
-      </w:r>
-      <w:proofErr w:type="gramEnd"/>
-      <w:r>
-        <w:instrText xml:space="preserve"> of Things</w:instrText>
+      <w:r>
+        <w:instrText>IoT:Internet of Things</w:instrText>
       </w:r>
       <w:r>
         <w:instrText xml:space="preserve">" </w:instrText>
@@ -7001,13 +6508,8 @@
       <w:r>
         <w:instrText xml:space="preserve"> XE "</w:instrText>
       </w:r>
-      <w:proofErr w:type="gramStart"/>
-      <w:r>
-        <w:instrText>MQTT:Message</w:instrText>
-      </w:r>
-      <w:proofErr w:type="gramEnd"/>
-      <w:r>
-        <w:instrText xml:space="preserve"> Queing Telemetry Transport, Protocolo de comunicación máquina a máquina mediante el envío de mensajes.</w:instrText>
+      <w:r>
+        <w:instrText>MQTT:Message Queing Telemetry Transport, Protocolo de comunicación máquina a máquina mediante el envío de mensajes.</w:instrText>
       </w:r>
       <w:r>
         <w:instrText xml:space="preserve">" </w:instrText>
@@ -7029,13 +6531,8 @@
       <w:r>
         <w:instrText xml:space="preserve"> XE "</w:instrText>
       </w:r>
-      <w:proofErr w:type="gramStart"/>
-      <w:r>
-        <w:instrText>IoT:Internet</w:instrText>
-      </w:r>
-      <w:proofErr w:type="gramEnd"/>
-      <w:r>
-        <w:instrText xml:space="preserve"> of Things</w:instrText>
+      <w:r>
+        <w:instrText>IoT:Internet of Things</w:instrText>
       </w:r>
       <w:r>
         <w:instrText xml:space="preserve">" </w:instrText>
@@ -7058,10 +6555,7 @@
         <w:instrText xml:space="preserve"> XE "</w:instrText>
       </w:r>
       <w:r>
-        <w:instrText>stack:</w:instrText>
-      </w:r>
-      <w:r>
-        <w:instrText>conjunto de tecnologías, herramientas o componentes que se utilizan de manera conjunta para desarrollar o implementar una solución informática</w:instrText>
+        <w:instrText>stack:conjunto de tecnologías, herramientas o componentes que se utilizan de manera conjunta para desarrollar o implementar una solución informática</w:instrText>
       </w:r>
       <w:r>
         <w:instrText xml:space="preserve">" </w:instrText>
@@ -7096,13 +6590,8 @@
       <w:r>
         <w:instrText xml:space="preserve"> XE "</w:instrText>
       </w:r>
-      <w:proofErr w:type="gramStart"/>
-      <w:r>
-        <w:instrText>ELK:Elasticsearch</w:instrText>
-      </w:r>
-      <w:proofErr w:type="gramEnd"/>
-      <w:r>
-        <w:instrText>, Logstash y Kibana, por sus siglas</w:instrText>
+      <w:r>
+        <w:instrText>ELK:Elasticsearch, Logstash y Kibana, por sus siglas</w:instrText>
       </w:r>
       <w:r>
         <w:instrText xml:space="preserve">" </w:instrText>
@@ -7124,13 +6613,8 @@
       <w:r>
         <w:instrText xml:space="preserve"> XE "</w:instrText>
       </w:r>
-      <w:proofErr w:type="gramStart"/>
-      <w:r>
-        <w:instrText>IoT:Internet</w:instrText>
-      </w:r>
-      <w:proofErr w:type="gramEnd"/>
-      <w:r>
-        <w:instrText xml:space="preserve"> of Things</w:instrText>
+      <w:r>
+        <w:instrText>IoT:Internet of Things</w:instrText>
       </w:r>
       <w:r>
         <w:instrText xml:space="preserve">" </w:instrText>
@@ -7157,13 +6641,8 @@
       <w:r>
         <w:instrText xml:space="preserve"> XE "</w:instrText>
       </w:r>
-      <w:proofErr w:type="gramStart"/>
-      <w:r>
-        <w:instrText>IoT:Internet</w:instrText>
-      </w:r>
-      <w:proofErr w:type="gramEnd"/>
-      <w:r>
-        <w:instrText xml:space="preserve"> of Things</w:instrText>
+      <w:r>
+        <w:instrText>IoT:Internet of Things</w:instrText>
       </w:r>
       <w:r>
         <w:instrText xml:space="preserve">" </w:instrText>
@@ -7203,7 +6682,7 @@
           <w:numId w:val="17"/>
         </w:numPr>
       </w:pPr>
-      <w:bookmarkStart w:id="11" w:name="_Toc136593686"/>
+      <w:bookmarkStart w:id="11" w:name="_Toc136687384"/>
       <w:r>
         <w:lastRenderedPageBreak/>
         <w:t>Metodología</w:t>
@@ -7218,7 +6697,7 @@
           <w:numId w:val="17"/>
         </w:numPr>
       </w:pPr>
-      <w:bookmarkStart w:id="12" w:name="_Toc136593687"/>
+      <w:bookmarkStart w:id="12" w:name="_Toc136687385"/>
       <w:r>
         <w:t>D</w:t>
       </w:r>
@@ -7291,7 +6770,7 @@
           <w:numId w:val="17"/>
         </w:numPr>
       </w:pPr>
-      <w:bookmarkStart w:id="13" w:name="_Toc136593688"/>
+      <w:bookmarkStart w:id="13" w:name="_Toc136687386"/>
       <w:r>
         <w:t>Planificación de las iteraciones</w:t>
       </w:r>
@@ -7374,18 +6853,7 @@
         <w:instrText xml:space="preserve"> XE "</w:instrText>
       </w:r>
       <w:r>
-        <w:instrText xml:space="preserve">máquina </w:instrText>
-      </w:r>
-      <w:proofErr w:type="gramStart"/>
-      <w:r>
-        <w:instrText>virtual:</w:instrText>
-      </w:r>
-      <w:r>
-        <w:instrText>Una</w:instrText>
-      </w:r>
-      <w:proofErr w:type="gramEnd"/>
-      <w:r>
-        <w:instrText xml:space="preserve"> máquina virtual es un entorno virtualizado que simula un sistema informático completo, incluyendo hardware y software, dentro de un sistema físico. Permite ejecutar múltiples sistemas operativos y aplicaciones de forma aislada y simultánea en un mismo equipo físico, lo que brinda flexibilidad, eficiencia y seguridad en el despliegue de sistemas y aplicaciones.</w:instrText>
+        <w:instrText>máquina virtual:Una máquina virtual es un entorno virtualizado que simula un sistema informático completo, incluyendo hardware y software, dentro de un sistema físico. Permite ejecutar múltiples sistemas operativos y aplicaciones de forma aislada y simultánea en un mismo equipo físico, lo que brinda flexibilidad, eficiencia y seguridad en el despliegue de sistemas y aplicaciones.</w:instrText>
       </w:r>
       <w:r>
         <w:instrText xml:space="preserve">" </w:instrText>
@@ -7403,18 +6871,7 @@
         <w:instrText xml:space="preserve"> XE "</w:instrText>
       </w:r>
       <w:r>
-        <w:instrText xml:space="preserve">máquina </w:instrText>
-      </w:r>
-      <w:proofErr w:type="gramStart"/>
-      <w:r>
-        <w:instrText>virtual:</w:instrText>
-      </w:r>
-      <w:r>
-        <w:instrText>Una</w:instrText>
-      </w:r>
-      <w:proofErr w:type="gramEnd"/>
-      <w:r>
-        <w:instrText xml:space="preserve"> máquina virtual es un entorno virtualizado que simula un sistema informático completo, incluyendo hardware y software, dentro de un sistema físico. Permite ejecutar múltiples sistemas operativos y aplicaciones de forma aislada y simultánea en un mismo equipo físico, lo que brinda flexibilidad, eficiencia y seguridad en el despliegue de sistemas y aplicaciones.</w:instrText>
+        <w:instrText>máquina virtual:Una máquina virtual es un entorno virtualizado que simula un sistema informático completo, incluyendo hardware y software, dentro de un sistema físico. Permite ejecutar múltiples sistemas operativos y aplicaciones de forma aislada y simultánea en un mismo equipo físico, lo que brinda flexibilidad, eficiencia y seguridad en el despliegue de sistemas y aplicaciones.</w:instrText>
       </w:r>
       <w:r>
         <w:instrText xml:space="preserve">" </w:instrText>
@@ -7451,13 +6908,8 @@
       <w:r>
         <w:instrText xml:space="preserve"> XE "</w:instrText>
       </w:r>
-      <w:proofErr w:type="gramStart"/>
-      <w:r>
-        <w:instrText>ELK:Elasticsearch</w:instrText>
-      </w:r>
-      <w:proofErr w:type="gramEnd"/>
-      <w:r>
-        <w:instrText>, Logstash y Kibana, por sus siglas</w:instrText>
+      <w:r>
+        <w:instrText>ELK:Elasticsearch, Logstash y Kibana, por sus siglas</w:instrText>
       </w:r>
       <w:r>
         <w:instrText xml:space="preserve">" </w:instrText>
@@ -7495,13 +6947,8 @@
       <w:r>
         <w:instrText xml:space="preserve"> XE "</w:instrText>
       </w:r>
-      <w:proofErr w:type="gramStart"/>
-      <w:r>
-        <w:instrText>ELK:Elasticsearch</w:instrText>
-      </w:r>
-      <w:proofErr w:type="gramEnd"/>
-      <w:r>
-        <w:instrText>, Logstash y Kibana, por sus siglas</w:instrText>
+      <w:r>
+        <w:instrText>ELK:Elasticsearch, Logstash y Kibana, por sus siglas</w:instrText>
       </w:r>
       <w:r>
         <w:instrText xml:space="preserve">" </w:instrText>
@@ -7572,13 +7019,8 @@
       <w:r>
         <w:instrText xml:space="preserve"> XE "</w:instrText>
       </w:r>
-      <w:proofErr w:type="gramStart"/>
-      <w:r>
-        <w:instrText>ELK:Elasticsearch</w:instrText>
-      </w:r>
-      <w:proofErr w:type="gramEnd"/>
-      <w:r>
-        <w:instrText>, Logstash y Kibana, por sus siglas</w:instrText>
+      <w:r>
+        <w:instrText>ELK:Elasticsearch, Logstash y Kibana, por sus siglas</w:instrText>
       </w:r>
       <w:r>
         <w:instrText xml:space="preserve">" </w:instrText>
@@ -7628,13 +7070,8 @@
       <w:r>
         <w:instrText xml:space="preserve"> XE "</w:instrText>
       </w:r>
-      <w:proofErr w:type="gramStart"/>
-      <w:r>
-        <w:instrText>IoT:Internet</w:instrText>
-      </w:r>
-      <w:proofErr w:type="gramEnd"/>
-      <w:r>
-        <w:instrText xml:space="preserve"> of Things</w:instrText>
+      <w:r>
+        <w:instrText>IoT:Internet of Things</w:instrText>
       </w:r>
       <w:r>
         <w:instrText xml:space="preserve">" </w:instrText>
@@ -7672,18 +7109,7 @@
         <w:instrText xml:space="preserve"> XE "</w:instrText>
       </w:r>
       <w:r>
-        <w:instrText xml:space="preserve">máquina </w:instrText>
-      </w:r>
-      <w:proofErr w:type="gramStart"/>
-      <w:r>
-        <w:instrText>virtual:</w:instrText>
-      </w:r>
-      <w:r>
-        <w:instrText>Una</w:instrText>
-      </w:r>
-      <w:proofErr w:type="gramEnd"/>
-      <w:r>
-        <w:instrText xml:space="preserve"> máquina virtual es un entorno virtualizado que simula un sistema informático completo, incluyendo hardware y software, dentro de un sistema físico. Permite ejecutar múltiples sistemas operativos y aplicaciones de forma aislada y simultánea en un mismo equipo físico, lo que brinda flexibilidad, eficiencia y seguridad en el despliegue de sistemas y aplicaciones.</w:instrText>
+        <w:instrText>máquina virtual:Una máquina virtual es un entorno virtualizado que simula un sistema informático completo, incluyendo hardware y software, dentro de un sistema físico. Permite ejecutar múltiples sistemas operativos y aplicaciones de forma aislada y simultánea en un mismo equipo físico, lo que brinda flexibilidad, eficiencia y seguridad en el despliegue de sistemas y aplicaciones.</w:instrText>
       </w:r>
       <w:r>
         <w:instrText xml:space="preserve">" </w:instrText>
@@ -7866,13 +7292,8 @@
       <w:r>
         <w:instrText xml:space="preserve"> XE "</w:instrText>
       </w:r>
-      <w:proofErr w:type="gramStart"/>
-      <w:r>
-        <w:instrText>MQTT:Message</w:instrText>
-      </w:r>
-      <w:proofErr w:type="gramEnd"/>
-      <w:r>
-        <w:instrText xml:space="preserve"> Queing Telemetry Transport, Protocolo de comunicación máquina a máquina mediante el envío de mensajes.</w:instrText>
+      <w:r>
+        <w:instrText>MQTT:Message Queing Telemetry Transport, Protocolo de comunicación máquina a máquina mediante el envío de mensajes.</w:instrText>
       </w:r>
       <w:r>
         <w:instrText xml:space="preserve">" </w:instrText>
@@ -7923,13 +7344,8 @@
       <w:r>
         <w:instrText xml:space="preserve"> XE "</w:instrText>
       </w:r>
-      <w:proofErr w:type="gramStart"/>
-      <w:r>
-        <w:instrText>IoT:Internet</w:instrText>
-      </w:r>
-      <w:proofErr w:type="gramEnd"/>
-      <w:r>
-        <w:instrText xml:space="preserve"> of Things</w:instrText>
+      <w:r>
+        <w:instrText>IoT:Internet of Things</w:instrText>
       </w:r>
       <w:r>
         <w:instrText xml:space="preserve">" </w:instrText>
@@ -8012,16 +7428,8 @@
       <w:r>
         <w:instrText xml:space="preserve"> XE "</w:instrText>
       </w:r>
-      <w:proofErr w:type="gramStart"/>
-      <w:r>
-        <w:instrText>script:</w:instrText>
-      </w:r>
-      <w:r>
-        <w:instrText>Un</w:instrText>
-      </w:r>
-      <w:proofErr w:type="gramEnd"/>
-      <w:r>
-        <w:instrText xml:space="preserve"> script es un conjunto de instrucciones o comandos escritos en un lenguaje de programación que se utilizan para automatizar tareas o realizar acciones específicas en un sistema o programa</w:instrText>
+      <w:r>
+        <w:instrText>script:Un script es un conjunto de instrucciones o comandos escritos en un lenguaje de programación que se utilizan para automatizar tareas o realizar acciones específicas en un sistema o programa</w:instrText>
       </w:r>
       <w:r>
         <w:instrText xml:space="preserve">" </w:instrText>
@@ -8089,13 +7497,8 @@
       <w:r>
         <w:instrText xml:space="preserve"> XE "</w:instrText>
       </w:r>
-      <w:proofErr w:type="gramStart"/>
-      <w:r>
-        <w:instrText>IoT:Internet</w:instrText>
-      </w:r>
-      <w:proofErr w:type="gramEnd"/>
-      <w:r>
-        <w:instrText xml:space="preserve"> of Things</w:instrText>
+      <w:r>
+        <w:instrText>IoT:Internet of Things</w:instrText>
       </w:r>
       <w:r>
         <w:instrText xml:space="preserve">" </w:instrText>
@@ -8183,18 +7586,7 @@
         <w:instrText xml:space="preserve"> XE "</w:instrText>
       </w:r>
       <w:r>
-        <w:instrText xml:space="preserve">máquina </w:instrText>
-      </w:r>
-      <w:proofErr w:type="gramStart"/>
-      <w:r>
-        <w:instrText>virtual:</w:instrText>
-      </w:r>
-      <w:r>
-        <w:instrText>Una</w:instrText>
-      </w:r>
-      <w:proofErr w:type="gramEnd"/>
-      <w:r>
-        <w:instrText xml:space="preserve"> máquina virtual es un entorno virtualizado que simula un sistema informático completo, incluyendo hardware y software, dentro de un sistema físico. Permite ejecutar múltiples sistemas operativos y aplicaciones de forma aislada y simultánea en un mismo equipo físico, lo que brinda flexibilidad, eficiencia y seguridad en el despliegue de sistemas y aplicaciones.</w:instrText>
+        <w:instrText>máquina virtual:Una máquina virtual es un entorno virtualizado que simula un sistema informático completo, incluyendo hardware y software, dentro de un sistema físico. Permite ejecutar múltiples sistemas operativos y aplicaciones de forma aislada y simultánea en un mismo equipo físico, lo que brinda flexibilidad, eficiencia y seguridad en el despliegue de sistemas y aplicaciones.</w:instrText>
       </w:r>
       <w:r>
         <w:instrText xml:space="preserve">" </w:instrText>
@@ -8419,7 +7811,7 @@
           <w:numId w:val="17"/>
         </w:numPr>
       </w:pPr>
-      <w:bookmarkStart w:id="14" w:name="_Toc136593689"/>
+      <w:bookmarkStart w:id="14" w:name="_Toc136687387"/>
       <w:r>
         <w:lastRenderedPageBreak/>
         <w:t>Fundamentos teóricos:</w:t>
@@ -8434,7 +7826,7 @@
           <w:numId w:val="17"/>
         </w:numPr>
       </w:pPr>
-      <w:bookmarkStart w:id="15" w:name="_Toc136593690"/>
+      <w:bookmarkStart w:id="15" w:name="_Toc136687388"/>
       <w:proofErr w:type="spellStart"/>
       <w:r>
         <w:t>IoT</w:t>
@@ -8447,13 +7839,8 @@
       <w:r>
         <w:instrText xml:space="preserve"> XE "</w:instrText>
       </w:r>
-      <w:proofErr w:type="gramStart"/>
-      <w:r>
-        <w:instrText>IoT:Internet</w:instrText>
-      </w:r>
-      <w:proofErr w:type="gramEnd"/>
-      <w:r>
-        <w:instrText xml:space="preserve"> of Things</w:instrText>
+      <w:r>
+        <w:instrText>IoT:Internet of Things</w:instrText>
       </w:r>
       <w:r>
         <w:instrText xml:space="preserve">" </w:instrText>
@@ -8477,13 +7864,8 @@
       <w:r>
         <w:instrText xml:space="preserve"> XE "</w:instrText>
       </w:r>
-      <w:proofErr w:type="gramStart"/>
-      <w:r>
-        <w:instrText>IoT:Internet</w:instrText>
-      </w:r>
-      <w:proofErr w:type="gramEnd"/>
-      <w:r>
-        <w:instrText xml:space="preserve"> of Things</w:instrText>
+      <w:r>
+        <w:instrText>IoT:Internet of Things</w:instrText>
       </w:r>
       <w:r>
         <w:instrText xml:space="preserve">" </w:instrText>
@@ -8518,13 +7900,8 @@
       <w:r>
         <w:instrText xml:space="preserve"> XE "</w:instrText>
       </w:r>
-      <w:proofErr w:type="gramStart"/>
-      <w:r>
-        <w:instrText>IoT:Internet</w:instrText>
-      </w:r>
-      <w:proofErr w:type="gramEnd"/>
-      <w:r>
-        <w:instrText xml:space="preserve"> of Things</w:instrText>
+      <w:r>
+        <w:instrText>IoT:Internet of Things</w:instrText>
       </w:r>
       <w:r>
         <w:instrText xml:space="preserve">" </w:instrText>
@@ -8556,13 +7933,8 @@
       <w:r>
         <w:instrText xml:space="preserve"> XE "</w:instrText>
       </w:r>
-      <w:proofErr w:type="gramStart"/>
-      <w:r>
-        <w:instrText>IoT:Internet</w:instrText>
-      </w:r>
-      <w:proofErr w:type="gramEnd"/>
-      <w:r>
-        <w:instrText xml:space="preserve"> of Things</w:instrText>
+      <w:r>
+        <w:instrText>IoT:Internet of Things</w:instrText>
       </w:r>
       <w:r>
         <w:instrText xml:space="preserve">" </w:instrText>
@@ -8584,13 +7956,8 @@
       <w:r>
         <w:instrText xml:space="preserve"> XE "</w:instrText>
       </w:r>
-      <w:proofErr w:type="gramStart"/>
-      <w:r>
-        <w:instrText>IoT:Internet</w:instrText>
-      </w:r>
-      <w:proofErr w:type="gramEnd"/>
-      <w:r>
-        <w:instrText xml:space="preserve"> of Things</w:instrText>
+      <w:r>
+        <w:instrText>IoT:Internet of Things</w:instrText>
       </w:r>
       <w:r>
         <w:instrText xml:space="preserve">" </w:instrText>
@@ -8612,13 +7979,8 @@
       <w:r>
         <w:instrText xml:space="preserve"> XE "</w:instrText>
       </w:r>
-      <w:proofErr w:type="gramStart"/>
-      <w:r>
-        <w:instrText>IoT:Internet</w:instrText>
-      </w:r>
-      <w:proofErr w:type="gramEnd"/>
-      <w:r>
-        <w:instrText xml:space="preserve"> of Things</w:instrText>
+      <w:r>
+        <w:instrText>IoT:Internet of Things</w:instrText>
       </w:r>
       <w:r>
         <w:instrText xml:space="preserve">" </w:instrText>
@@ -8638,7 +8000,7 @@
           <w:numId w:val="17"/>
         </w:numPr>
       </w:pPr>
-      <w:bookmarkStart w:id="16" w:name="_Toc136593691"/>
+      <w:bookmarkStart w:id="16" w:name="_Toc136687389"/>
       <w:r>
         <w:t>DevOps</w:t>
       </w:r>
@@ -8805,7 +8167,7 @@
           <w:numId w:val="17"/>
         </w:numPr>
       </w:pPr>
-      <w:bookmarkStart w:id="17" w:name="_Toc136593692"/>
+      <w:bookmarkStart w:id="17" w:name="_Toc136687390"/>
       <w:proofErr w:type="spellStart"/>
       <w:r>
         <w:t>Vagrant</w:t>
@@ -8941,18 +8303,7 @@
         <w:instrText xml:space="preserve"> XE "</w:instrText>
       </w:r>
       <w:r>
-        <w:instrText xml:space="preserve">máquina </w:instrText>
-      </w:r>
-      <w:proofErr w:type="gramStart"/>
-      <w:r>
-        <w:instrText>virtual:</w:instrText>
-      </w:r>
-      <w:r>
-        <w:instrText>Una</w:instrText>
-      </w:r>
-      <w:proofErr w:type="gramEnd"/>
-      <w:r>
-        <w:instrText xml:space="preserve"> máquina virtual es un entorno virtualizado que simula un sistema informático completo, incluyendo hardware y software, dentro de un sistema físico. Permite ejecutar múltiples sistemas operativos y aplicaciones de forma aislada y simultánea en un mismo equipo físico, lo que brinda flexibilidad, eficiencia y seguridad en el despliegue de sistemas y aplicaciones.</w:instrText>
+        <w:instrText>máquina virtual:Una máquina virtual es un entorno virtualizado que simula un sistema informático completo, incluyendo hardware y software, dentro de un sistema físico. Permite ejecutar múltiples sistemas operativos y aplicaciones de forma aislada y simultánea en un mismo equipo físico, lo que brinda flexibilidad, eficiencia y seguridad en el despliegue de sistemas y aplicaciones.</w:instrText>
       </w:r>
       <w:r>
         <w:instrText xml:space="preserve">" </w:instrText>
@@ -9002,18 +8353,7 @@
         <w:instrText xml:space="preserve"> XE "</w:instrText>
       </w:r>
       <w:r>
-        <w:instrText xml:space="preserve">máquina </w:instrText>
-      </w:r>
-      <w:proofErr w:type="gramStart"/>
-      <w:r>
-        <w:instrText>virtual:</w:instrText>
-      </w:r>
-      <w:r>
-        <w:instrText>Una</w:instrText>
-      </w:r>
-      <w:proofErr w:type="gramEnd"/>
-      <w:r>
-        <w:instrText xml:space="preserve"> máquina virtual es un entorno virtualizado que simula un sistema informático completo, incluyendo hardware y software, dentro de un sistema físico. Permite ejecutar múltiples sistemas operativos y aplicaciones de forma aislada y simultánea en un mismo equipo físico, lo que brinda flexibilidad, eficiencia y seguridad en el despliegue de sistemas y aplicaciones.</w:instrText>
+        <w:instrText>máquina virtual:Una máquina virtual es un entorno virtualizado que simula un sistema informático completo, incluyendo hardware y software, dentro de un sistema físico. Permite ejecutar múltiples sistemas operativos y aplicaciones de forma aislada y simultánea en un mismo equipo físico, lo que brinda flexibilidad, eficiencia y seguridad en el despliegue de sistemas y aplicaciones.</w:instrText>
       </w:r>
       <w:r>
         <w:instrText xml:space="preserve">" </w:instrText>
@@ -9031,18 +8371,7 @@
         <w:instrText xml:space="preserve"> XE "</w:instrText>
       </w:r>
       <w:r>
-        <w:instrText xml:space="preserve">máquina </w:instrText>
-      </w:r>
-      <w:proofErr w:type="gramStart"/>
-      <w:r>
-        <w:instrText>virtual:</w:instrText>
-      </w:r>
-      <w:r>
-        <w:instrText>Una</w:instrText>
-      </w:r>
-      <w:proofErr w:type="gramEnd"/>
-      <w:r>
-        <w:instrText xml:space="preserve"> máquina virtual es un entorno virtualizado que simula un sistema informático completo, incluyendo hardware y software, dentro de un sistema físico. Permite ejecutar múltiples sistemas operativos y aplicaciones de forma aislada y simultánea en un mismo equipo físico, lo que brinda flexibilidad, eficiencia y seguridad en el despliegue de sistemas y aplicaciones.</w:instrText>
+        <w:instrText>máquina virtual:Una máquina virtual es un entorno virtualizado que simula un sistema informático completo, incluyendo hardware y software, dentro de un sistema físico. Permite ejecutar múltiples sistemas operativos y aplicaciones de forma aislada y simultánea en un mismo equipo físico, lo que brinda flexibilidad, eficiencia y seguridad en el despliegue de sistemas y aplicaciones.</w:instrText>
       </w:r>
       <w:r>
         <w:instrText xml:space="preserve">" </w:instrText>
@@ -9092,18 +8421,7 @@
         <w:instrText xml:space="preserve"> XE "</w:instrText>
       </w:r>
       <w:r>
-        <w:instrText xml:space="preserve">máquina </w:instrText>
-      </w:r>
-      <w:proofErr w:type="gramStart"/>
-      <w:r>
-        <w:instrText>virtual:</w:instrText>
-      </w:r>
-      <w:r>
-        <w:instrText>Una</w:instrText>
-      </w:r>
-      <w:proofErr w:type="gramEnd"/>
-      <w:r>
-        <w:instrText xml:space="preserve"> máquina virtual es un entorno virtualizado que simula un sistema informático completo, incluyendo hardware y software, dentro de un sistema físico. Permite ejecutar múltiples sistemas operativos y aplicaciones de forma aislada y simultánea en un mismo equipo físico, lo que brinda flexibilidad, eficiencia y seguridad en el despliegue de sistemas y aplicaciones.</w:instrText>
+        <w:instrText>máquina virtual:Una máquina virtual es un entorno virtualizado que simula un sistema informático completo, incluyendo hardware y software, dentro de un sistema físico. Permite ejecutar múltiples sistemas operativos y aplicaciones de forma aislada y simultánea en un mismo equipo físico, lo que brinda flexibilidad, eficiencia y seguridad en el despliegue de sistemas y aplicaciones.</w:instrText>
       </w:r>
       <w:r>
         <w:instrText xml:space="preserve">" </w:instrText>
@@ -9137,18 +8455,7 @@
         <w:instrText xml:space="preserve"> XE "</w:instrText>
       </w:r>
       <w:r>
-        <w:instrText xml:space="preserve">máquina </w:instrText>
-      </w:r>
-      <w:proofErr w:type="gramStart"/>
-      <w:r>
-        <w:instrText>virtual:</w:instrText>
-      </w:r>
-      <w:r>
-        <w:instrText>Una</w:instrText>
-      </w:r>
-      <w:proofErr w:type="gramEnd"/>
-      <w:r>
-        <w:instrText xml:space="preserve"> máquina virtual es un entorno virtualizado que simula un sistema informático completo, incluyendo hardware y software, dentro de un sistema físico. Permite ejecutar múltiples sistemas operativos y aplicaciones de forma aislada y simultánea en un mismo equipo físico, lo que brinda flexibilidad, eficiencia y seguridad en el despliegue de sistemas y aplicaciones.</w:instrText>
+        <w:instrText>máquina virtual:Una máquina virtual es un entorno virtualizado que simula un sistema informático completo, incluyendo hardware y software, dentro de un sistema físico. Permite ejecutar múltiples sistemas operativos y aplicaciones de forma aislada y simultánea en un mismo equipo físico, lo que brinda flexibilidad, eficiencia y seguridad en el despliegue de sistemas y aplicaciones.</w:instrText>
       </w:r>
       <w:r>
         <w:instrText xml:space="preserve">" </w:instrText>
@@ -9236,18 +8543,7 @@
         <w:instrText xml:space="preserve"> XE "</w:instrText>
       </w:r>
       <w:r>
-        <w:instrText xml:space="preserve">máquina </w:instrText>
-      </w:r>
-      <w:proofErr w:type="gramStart"/>
-      <w:r>
-        <w:instrText>virtual:</w:instrText>
-      </w:r>
-      <w:r>
-        <w:instrText>Una</w:instrText>
-      </w:r>
-      <w:proofErr w:type="gramEnd"/>
-      <w:r>
-        <w:instrText xml:space="preserve"> máquina virtual es un entorno virtualizado que simula un sistema informático completo, incluyendo hardware y software, dentro de un sistema físico. Permite ejecutar múltiples sistemas operativos y aplicaciones de forma aislada y simultánea en un mismo equipo físico, lo que brinda flexibilidad, eficiencia y seguridad en el despliegue de sistemas y aplicaciones.</w:instrText>
+        <w:instrText>máquina virtual:Una máquina virtual es un entorno virtualizado que simula un sistema informático completo, incluyendo hardware y software, dentro de un sistema físico. Permite ejecutar múltiples sistemas operativos y aplicaciones de forma aislada y simultánea en un mismo equipo físico, lo que brinda flexibilidad, eficiencia y seguridad en el despliegue de sistemas y aplicaciones.</w:instrText>
       </w:r>
       <w:r>
         <w:instrText xml:space="preserve">" </w:instrText>
@@ -9289,18 +8585,7 @@
         <w:instrText xml:space="preserve"> XE "</w:instrText>
       </w:r>
       <w:r>
-        <w:instrText xml:space="preserve">máquina </w:instrText>
-      </w:r>
-      <w:proofErr w:type="gramStart"/>
-      <w:r>
-        <w:instrText>virtual:</w:instrText>
-      </w:r>
-      <w:r>
-        <w:instrText>Una</w:instrText>
-      </w:r>
-      <w:proofErr w:type="gramEnd"/>
-      <w:r>
-        <w:instrText xml:space="preserve"> máquina virtual es un entorno virtualizado que simula un sistema informático completo, incluyendo hardware y software, dentro de un sistema físico. Permite ejecutar múltiples sistemas operativos y aplicaciones de forma aislada y simultánea en un mismo equipo físico, lo que brinda flexibilidad, eficiencia y seguridad en el despliegue de sistemas y aplicaciones.</w:instrText>
+        <w:instrText>máquina virtual:Una máquina virtual es un entorno virtualizado que simula un sistema informático completo, incluyendo hardware y software, dentro de un sistema físico. Permite ejecutar múltiples sistemas operativos y aplicaciones de forma aislada y simultánea en un mismo equipo físico, lo que brinda flexibilidad, eficiencia y seguridad en el despliegue de sistemas y aplicaciones.</w:instrText>
       </w:r>
       <w:r>
         <w:instrText xml:space="preserve">" </w:instrText>
@@ -9342,18 +8627,7 @@
         <w:instrText xml:space="preserve"> XE "</w:instrText>
       </w:r>
       <w:r>
-        <w:instrText xml:space="preserve">máquina </w:instrText>
-      </w:r>
-      <w:proofErr w:type="gramStart"/>
-      <w:r>
-        <w:instrText>virtual:</w:instrText>
-      </w:r>
-      <w:r>
-        <w:instrText>Una</w:instrText>
-      </w:r>
-      <w:proofErr w:type="gramEnd"/>
-      <w:r>
-        <w:instrText xml:space="preserve"> máquina virtual es un entorno virtualizado que simula un sistema informático completo, incluyendo hardware y software, dentro de un sistema físico. Permite ejecutar múltiples sistemas operativos y aplicaciones de forma aislada y simultánea en un mismo equipo físico, lo que brinda flexibilidad, eficiencia y seguridad en el despliegue de sistemas y aplicaciones.</w:instrText>
+        <w:instrText>máquina virtual:Una máquina virtual es un entorno virtualizado que simula un sistema informático completo, incluyendo hardware y software, dentro de un sistema físico. Permite ejecutar múltiples sistemas operativos y aplicaciones de forma aislada y simultánea en un mismo equipo físico, lo que brinda flexibilidad, eficiencia y seguridad en el despliegue de sistemas y aplicaciones.</w:instrText>
       </w:r>
       <w:r>
         <w:instrText xml:space="preserve">" </w:instrText>
@@ -9403,18 +8677,7 @@
         <w:instrText xml:space="preserve"> XE "</w:instrText>
       </w:r>
       <w:r>
-        <w:instrText xml:space="preserve">máquina </w:instrText>
-      </w:r>
-      <w:proofErr w:type="gramStart"/>
-      <w:r>
-        <w:instrText>virtual:</w:instrText>
-      </w:r>
-      <w:r>
-        <w:instrText>Una</w:instrText>
-      </w:r>
-      <w:proofErr w:type="gramEnd"/>
-      <w:r>
-        <w:instrText xml:space="preserve"> máquina virtual es un entorno virtualizado que simula un sistema informático completo, incluyendo hardware y software, dentro de un sistema físico. Permite ejecutar múltiples sistemas operativos y aplicaciones de forma aislada y simultánea en un mismo equipo físico, lo que brinda flexibilidad, eficiencia y seguridad en el despliegue de sistemas y aplicaciones.</w:instrText>
+        <w:instrText>máquina virtual:Una máquina virtual es un entorno virtualizado que simula un sistema informático completo, incluyendo hardware y software, dentro de un sistema físico. Permite ejecutar múltiples sistemas operativos y aplicaciones de forma aislada y simultánea en un mismo equipo físico, lo que brinda flexibilidad, eficiencia y seguridad en el despliegue de sistemas y aplicaciones.</w:instrText>
       </w:r>
       <w:r>
         <w:instrText xml:space="preserve">" </w:instrText>
@@ -9432,18 +8695,7 @@
         <w:instrText xml:space="preserve"> XE "</w:instrText>
       </w:r>
       <w:r>
-        <w:instrText xml:space="preserve">máquina </w:instrText>
-      </w:r>
-      <w:proofErr w:type="gramStart"/>
-      <w:r>
-        <w:instrText>virtual:</w:instrText>
-      </w:r>
-      <w:r>
-        <w:instrText>Una</w:instrText>
-      </w:r>
-      <w:proofErr w:type="gramEnd"/>
-      <w:r>
-        <w:instrText xml:space="preserve"> máquina virtual es un entorno virtualizado que simula un sistema informático completo, incluyendo hardware y software, dentro de un sistema físico. Permite ejecutar múltiples sistemas operativos y aplicaciones de forma aislada y simultánea en un mismo equipo físico, lo que brinda flexibilidad, eficiencia y seguridad en el despliegue de sistemas y aplicaciones.</w:instrText>
+        <w:instrText>máquina virtual:Una máquina virtual es un entorno virtualizado que simula un sistema informático completo, incluyendo hardware y software, dentro de un sistema físico. Permite ejecutar múltiples sistemas operativos y aplicaciones de forma aislada y simultánea en un mismo equipo físico, lo que brinda flexibilidad, eficiencia y seguridad en el despliegue de sistemas y aplicaciones.</w:instrText>
       </w:r>
       <w:r>
         <w:instrText xml:space="preserve">" </w:instrText>
@@ -9461,18 +8713,7 @@
         <w:instrText xml:space="preserve"> XE "</w:instrText>
       </w:r>
       <w:r>
-        <w:instrText xml:space="preserve">máquina </w:instrText>
-      </w:r>
-      <w:proofErr w:type="gramStart"/>
-      <w:r>
-        <w:instrText>virtual:</w:instrText>
-      </w:r>
-      <w:r>
-        <w:instrText>Una</w:instrText>
-      </w:r>
-      <w:proofErr w:type="gramEnd"/>
-      <w:r>
-        <w:instrText xml:space="preserve"> máquina virtual es un entorno virtualizado que simula un sistema informático completo, incluyendo hardware y software, dentro de un sistema físico. Permite ejecutar múltiples sistemas operativos y aplicaciones de forma aislada y simultánea en un mismo equipo físico, lo que brinda flexibilidad, eficiencia y seguridad en el despliegue de sistemas y aplicaciones.</w:instrText>
+        <w:instrText>máquina virtual:Una máquina virtual es un entorno virtualizado que simula un sistema informático completo, incluyendo hardware y software, dentro de un sistema físico. Permite ejecutar múltiples sistemas operativos y aplicaciones de forma aislada y simultánea en un mismo equipo físico, lo que brinda flexibilidad, eficiencia y seguridad en el despliegue de sistemas y aplicaciones.</w:instrText>
       </w:r>
       <w:r>
         <w:instrText xml:space="preserve">" </w:instrText>
@@ -9506,18 +8747,7 @@
         <w:instrText xml:space="preserve"> XE "</w:instrText>
       </w:r>
       <w:r>
-        <w:instrText xml:space="preserve">máquina </w:instrText>
-      </w:r>
-      <w:proofErr w:type="gramStart"/>
-      <w:r>
-        <w:instrText>virtual:</w:instrText>
-      </w:r>
-      <w:r>
-        <w:instrText>Una</w:instrText>
-      </w:r>
-      <w:proofErr w:type="gramEnd"/>
-      <w:r>
-        <w:instrText xml:space="preserve"> máquina virtual es un entorno virtualizado que simula un sistema informático completo, incluyendo hardware y software, dentro de un sistema físico. Permite ejecutar múltiples sistemas operativos y aplicaciones de forma aislada y simultánea en un mismo equipo físico, lo que brinda flexibilidad, eficiencia y seguridad en el despliegue de sistemas y aplicaciones.</w:instrText>
+        <w:instrText>máquina virtual:Una máquina virtual es un entorno virtualizado que simula un sistema informático completo, incluyendo hardware y software, dentro de un sistema físico. Permite ejecutar múltiples sistemas operativos y aplicaciones de forma aislada y simultánea en un mismo equipo físico, lo que brinda flexibilidad, eficiencia y seguridad en el despliegue de sistemas y aplicaciones.</w:instrText>
       </w:r>
       <w:r>
         <w:instrText xml:space="preserve">" </w:instrText>
@@ -9543,18 +8773,7 @@
         <w:instrText xml:space="preserve"> XE "</w:instrText>
       </w:r>
       <w:r>
-        <w:instrText xml:space="preserve">máquina </w:instrText>
-      </w:r>
-      <w:proofErr w:type="gramStart"/>
-      <w:r>
-        <w:instrText>virtual:</w:instrText>
-      </w:r>
-      <w:r>
-        <w:instrText>Una</w:instrText>
-      </w:r>
-      <w:proofErr w:type="gramEnd"/>
-      <w:r>
-        <w:instrText xml:space="preserve"> máquina virtual es un entorno virtualizado que simula un sistema informático completo, incluyendo hardware y software, dentro de un sistema físico. Permite ejecutar múltiples sistemas operativos y aplicaciones de forma aislada y simultánea en un mismo equipo físico, lo que brinda flexibilidad, eficiencia y seguridad en el despliegue de sistemas y aplicaciones.</w:instrText>
+        <w:instrText>máquina virtual:Una máquina virtual es un entorno virtualizado que simula un sistema informático completo, incluyendo hardware y software, dentro de un sistema físico. Permite ejecutar múltiples sistemas operativos y aplicaciones de forma aislada y simultánea en un mismo equipo físico, lo que brinda flexibilidad, eficiencia y seguridad en el despliegue de sistemas y aplicaciones.</w:instrText>
       </w:r>
       <w:r>
         <w:instrText xml:space="preserve">" </w:instrText>
@@ -9572,18 +8791,7 @@
         <w:instrText xml:space="preserve"> XE "</w:instrText>
       </w:r>
       <w:r>
-        <w:instrText xml:space="preserve">máquina </w:instrText>
-      </w:r>
-      <w:proofErr w:type="gramStart"/>
-      <w:r>
-        <w:instrText>virtual:</w:instrText>
-      </w:r>
-      <w:r>
-        <w:instrText>Una</w:instrText>
-      </w:r>
-      <w:proofErr w:type="gramEnd"/>
-      <w:r>
-        <w:instrText xml:space="preserve"> máquina virtual es un entorno virtualizado que simula un sistema informático completo, incluyendo hardware y software, dentro de un sistema físico. Permite ejecutar múltiples sistemas operativos y aplicaciones de forma aislada y simultánea en un mismo equipo físico, lo que brinda flexibilidad, eficiencia y seguridad en el despliegue de sistemas y aplicaciones.</w:instrText>
+        <w:instrText>máquina virtual:Una máquina virtual es un entorno virtualizado que simula un sistema informático completo, incluyendo hardware y software, dentro de un sistema físico. Permite ejecutar múltiples sistemas operativos y aplicaciones de forma aislada y simultánea en un mismo equipo físico, lo que brinda flexibilidad, eficiencia y seguridad en el despliegue de sistemas y aplicaciones.</w:instrText>
       </w:r>
       <w:r>
         <w:instrText xml:space="preserve">" </w:instrText>
@@ -9655,18 +8863,7 @@
         <w:instrText xml:space="preserve"> XE "</w:instrText>
       </w:r>
       <w:r>
-        <w:instrText xml:space="preserve">máquina </w:instrText>
-      </w:r>
-      <w:proofErr w:type="gramStart"/>
-      <w:r>
-        <w:instrText>virtual:</w:instrText>
-      </w:r>
-      <w:r>
-        <w:instrText>Una</w:instrText>
-      </w:r>
-      <w:proofErr w:type="gramEnd"/>
-      <w:r>
-        <w:instrText xml:space="preserve"> máquina virtual es un entorno virtualizado que simula un sistema informático completo, incluyendo hardware y software, dentro de un sistema físico. Permite ejecutar múltiples sistemas operativos y aplicaciones de forma aislada y simultánea en un mismo equipo físico, lo que brinda flexibilidad, eficiencia y seguridad en el despliegue de sistemas y aplicaciones.</w:instrText>
+        <w:instrText>máquina virtual:Una máquina virtual es un entorno virtualizado que simula un sistema informático completo, incluyendo hardware y software, dentro de un sistema físico. Permite ejecutar múltiples sistemas operativos y aplicaciones de forma aislada y simultánea en un mismo equipo físico, lo que brinda flexibilidad, eficiencia y seguridad en el despliegue de sistemas y aplicaciones.</w:instrText>
       </w:r>
       <w:r>
         <w:instrText xml:space="preserve">" </w:instrText>
@@ -9717,18 +8914,7 @@
         <w:instrText xml:space="preserve"> XE "</w:instrText>
       </w:r>
       <w:r>
-        <w:instrText xml:space="preserve">máquina </w:instrText>
-      </w:r>
-      <w:proofErr w:type="gramStart"/>
-      <w:r>
-        <w:instrText>virtual:</w:instrText>
-      </w:r>
-      <w:r>
-        <w:instrText>Una</w:instrText>
-      </w:r>
-      <w:proofErr w:type="gramEnd"/>
-      <w:r>
-        <w:instrText xml:space="preserve"> máquina virtual es un entorno virtualizado que simula un sistema informático completo, incluyendo hardware y software, dentro de un sistema físico. Permite ejecutar múltiples sistemas operativos y aplicaciones de forma aislada y simultánea en un mismo equipo físico, lo que brinda flexibilidad, eficiencia y seguridad en el despliegue de sistemas y aplicaciones.</w:instrText>
+        <w:instrText>máquina virtual:Una máquina virtual es un entorno virtualizado que simula un sistema informático completo, incluyendo hardware y software, dentro de un sistema físico. Permite ejecutar múltiples sistemas operativos y aplicaciones de forma aislada y simultánea en un mismo equipo físico, lo que brinda flexibilidad, eficiencia y seguridad en el despliegue de sistemas y aplicaciones.</w:instrText>
       </w:r>
       <w:r>
         <w:instrText xml:space="preserve">" </w:instrText>
@@ -9746,18 +8932,7 @@
         <w:instrText xml:space="preserve"> XE "</w:instrText>
       </w:r>
       <w:r>
-        <w:instrText xml:space="preserve">máquina </w:instrText>
-      </w:r>
-      <w:proofErr w:type="gramStart"/>
-      <w:r>
-        <w:instrText>virtual:</w:instrText>
-      </w:r>
-      <w:r>
-        <w:instrText>Una</w:instrText>
-      </w:r>
-      <w:proofErr w:type="gramEnd"/>
-      <w:r>
-        <w:instrText xml:space="preserve"> máquina virtual es un entorno virtualizado que simula un sistema informático completo, incluyendo hardware y software, dentro de un sistema físico. Permite ejecutar múltiples sistemas operativos y aplicaciones de forma aislada y simultánea en un mismo equipo físico, lo que brinda flexibilidad, eficiencia y seguridad en el despliegue de sistemas y aplicaciones.</w:instrText>
+        <w:instrText>máquina virtual:Una máquina virtual es un entorno virtualizado que simula un sistema informático completo, incluyendo hardware y software, dentro de un sistema físico. Permite ejecutar múltiples sistemas operativos y aplicaciones de forma aislada y simultánea en un mismo equipo físico, lo que brinda flexibilidad, eficiencia y seguridad en el despliegue de sistemas y aplicaciones.</w:instrText>
       </w:r>
       <w:r>
         <w:instrText xml:space="preserve">" </w:instrText>
@@ -9783,18 +8958,7 @@
         <w:instrText xml:space="preserve"> XE "</w:instrText>
       </w:r>
       <w:r>
-        <w:instrText xml:space="preserve">máquina </w:instrText>
-      </w:r>
-      <w:proofErr w:type="gramStart"/>
-      <w:r>
-        <w:instrText>virtual:</w:instrText>
-      </w:r>
-      <w:r>
-        <w:instrText>Una</w:instrText>
-      </w:r>
-      <w:proofErr w:type="gramEnd"/>
-      <w:r>
-        <w:instrText xml:space="preserve"> máquina virtual es un entorno virtualizado que simula un sistema informático completo, incluyendo hardware y software, dentro de un sistema físico. Permite ejecutar múltiples sistemas operativos y aplicaciones de forma aislada y simultánea en un mismo equipo físico, lo que brinda flexibilidad, eficiencia y seguridad en el despliegue de sistemas y aplicaciones.</w:instrText>
+        <w:instrText>máquina virtual:Una máquina virtual es un entorno virtualizado que simula un sistema informático completo, incluyendo hardware y software, dentro de un sistema físico. Permite ejecutar múltiples sistemas operativos y aplicaciones de forma aislada y simultánea en un mismo equipo físico, lo que brinda flexibilidad, eficiencia y seguridad en el despliegue de sistemas y aplicaciones.</w:instrText>
       </w:r>
       <w:r>
         <w:instrText xml:space="preserve">" </w:instrText>
@@ -9828,18 +8992,7 @@
         <w:instrText xml:space="preserve"> XE "</w:instrText>
       </w:r>
       <w:r>
-        <w:instrText xml:space="preserve">máquina </w:instrText>
-      </w:r>
-      <w:proofErr w:type="gramStart"/>
-      <w:r>
-        <w:instrText>virtual:</w:instrText>
-      </w:r>
-      <w:r>
-        <w:instrText>Una</w:instrText>
-      </w:r>
-      <w:proofErr w:type="gramEnd"/>
-      <w:r>
-        <w:instrText xml:space="preserve"> máquina virtual es un entorno virtualizado que simula un sistema informático completo, incluyendo hardware y software, dentro de un sistema físico. Permite ejecutar múltiples sistemas operativos y aplicaciones de forma aislada y simultánea en un mismo equipo físico, lo que brinda flexibilidad, eficiencia y seguridad en el despliegue de sistemas y aplicaciones.</w:instrText>
+        <w:instrText>máquina virtual:Una máquina virtual es un entorno virtualizado que simula un sistema informático completo, incluyendo hardware y software, dentro de un sistema físico. Permite ejecutar múltiples sistemas operativos y aplicaciones de forma aislada y simultánea en un mismo equipo físico, lo que brinda flexibilidad, eficiencia y seguridad en el despliegue de sistemas y aplicaciones.</w:instrText>
       </w:r>
       <w:r>
         <w:instrText xml:space="preserve">" </w:instrText>
@@ -9881,18 +9034,7 @@
         <w:instrText xml:space="preserve"> XE "</w:instrText>
       </w:r>
       <w:r>
-        <w:instrText xml:space="preserve">máquina </w:instrText>
-      </w:r>
-      <w:proofErr w:type="gramStart"/>
-      <w:r>
-        <w:instrText>virtual:</w:instrText>
-      </w:r>
-      <w:r>
-        <w:instrText>Una</w:instrText>
-      </w:r>
-      <w:proofErr w:type="gramEnd"/>
-      <w:r>
-        <w:instrText xml:space="preserve"> máquina virtual es un entorno virtualizado que simula un sistema informático completo, incluyendo hardware y software, dentro de un sistema físico. Permite ejecutar múltiples sistemas operativos y aplicaciones de forma aislada y simultánea en un mismo equipo físico, lo que brinda flexibilidad, eficiencia y seguridad en el despliegue de sistemas y aplicaciones.</w:instrText>
+        <w:instrText>máquina virtual:Una máquina virtual es un entorno virtualizado que simula un sistema informático completo, incluyendo hardware y software, dentro de un sistema físico. Permite ejecutar múltiples sistemas operativos y aplicaciones de forma aislada y simultánea en un mismo equipo físico, lo que brinda flexibilidad, eficiencia y seguridad en el despliegue de sistemas y aplicaciones.</w:instrText>
       </w:r>
       <w:r>
         <w:instrText xml:space="preserve">" </w:instrText>
@@ -9944,13 +9086,8 @@
       <w:r>
         <w:instrText xml:space="preserve"> XE "</w:instrText>
       </w:r>
-      <w:proofErr w:type="gramStart"/>
-      <w:r>
-        <w:instrText>IoT:Internet</w:instrText>
-      </w:r>
-      <w:proofErr w:type="gramEnd"/>
-      <w:r>
-        <w:instrText xml:space="preserve"> of Things</w:instrText>
+      <w:r>
+        <w:instrText>IoT:Internet of Things</w:instrText>
       </w:r>
       <w:r>
         <w:instrText xml:space="preserve">" </w:instrText>
@@ -9972,13 +9109,8 @@
       <w:r>
         <w:instrText xml:space="preserve"> XE "</w:instrText>
       </w:r>
-      <w:proofErr w:type="gramStart"/>
-      <w:r>
-        <w:instrText>IoT:Internet</w:instrText>
-      </w:r>
-      <w:proofErr w:type="gramEnd"/>
-      <w:r>
-        <w:instrText xml:space="preserve"> of Things</w:instrText>
+      <w:r>
+        <w:instrText>IoT:Internet of Things</w:instrText>
       </w:r>
       <w:r>
         <w:instrText xml:space="preserve">" </w:instrText>
@@ -10021,13 +9153,8 @@
       <w:r>
         <w:instrText xml:space="preserve"> XE "</w:instrText>
       </w:r>
-      <w:proofErr w:type="gramStart"/>
-      <w:r>
-        <w:instrText>IoT:Internet</w:instrText>
-      </w:r>
-      <w:proofErr w:type="gramEnd"/>
-      <w:r>
-        <w:instrText xml:space="preserve"> of Things</w:instrText>
+      <w:r>
+        <w:instrText>IoT:Internet of Things</w:instrText>
       </w:r>
       <w:r>
         <w:instrText xml:space="preserve">" </w:instrText>
@@ -10070,13 +9197,8 @@
       <w:r>
         <w:instrText xml:space="preserve"> XE "</w:instrText>
       </w:r>
-      <w:proofErr w:type="gramStart"/>
-      <w:r>
-        <w:instrText>IoT:Internet</w:instrText>
-      </w:r>
-      <w:proofErr w:type="gramEnd"/>
-      <w:r>
-        <w:instrText xml:space="preserve"> of Things</w:instrText>
+      <w:r>
+        <w:instrText>IoT:Internet of Things</w:instrText>
       </w:r>
       <w:r>
         <w:instrText xml:space="preserve">" </w:instrText>
@@ -10098,13 +9220,8 @@
       <w:r>
         <w:instrText xml:space="preserve"> XE "</w:instrText>
       </w:r>
-      <w:proofErr w:type="gramStart"/>
-      <w:r>
-        <w:instrText>IoT:Internet</w:instrText>
-      </w:r>
-      <w:proofErr w:type="gramEnd"/>
-      <w:r>
-        <w:instrText xml:space="preserve"> of Things</w:instrText>
+      <w:r>
+        <w:instrText>IoT:Internet of Things</w:instrText>
       </w:r>
       <w:r>
         <w:instrText xml:space="preserve">" </w:instrText>
@@ -10147,13 +9264,8 @@
       <w:r>
         <w:instrText xml:space="preserve"> XE "</w:instrText>
       </w:r>
-      <w:proofErr w:type="gramStart"/>
-      <w:r>
-        <w:instrText>IoT:Internet</w:instrText>
-      </w:r>
-      <w:proofErr w:type="gramEnd"/>
-      <w:r>
-        <w:instrText xml:space="preserve"> of Things</w:instrText>
+      <w:r>
+        <w:instrText>IoT:Internet of Things</w:instrText>
       </w:r>
       <w:r>
         <w:instrText xml:space="preserve">" </w:instrText>
@@ -10192,13 +9304,8 @@
       <w:r>
         <w:instrText xml:space="preserve"> XE "</w:instrText>
       </w:r>
-      <w:proofErr w:type="gramStart"/>
-      <w:r>
-        <w:instrText>IoT:Internet</w:instrText>
-      </w:r>
-      <w:proofErr w:type="gramEnd"/>
-      <w:r>
-        <w:instrText xml:space="preserve"> of Things</w:instrText>
+      <w:r>
+        <w:instrText>IoT:Internet of Things</w:instrText>
       </w:r>
       <w:r>
         <w:instrText xml:space="preserve">" </w:instrText>
@@ -10228,13 +9335,8 @@
       <w:r>
         <w:instrText xml:space="preserve"> XE "</w:instrText>
       </w:r>
-      <w:proofErr w:type="gramStart"/>
-      <w:r>
-        <w:instrText>IoT:Internet</w:instrText>
-      </w:r>
-      <w:proofErr w:type="gramEnd"/>
-      <w:r>
-        <w:instrText xml:space="preserve"> of Things</w:instrText>
+      <w:r>
+        <w:instrText>IoT:Internet of Things</w:instrText>
       </w:r>
       <w:r>
         <w:instrText xml:space="preserve">" </w:instrText>
@@ -10262,7 +9364,7 @@
           <w:numId w:val="17"/>
         </w:numPr>
       </w:pPr>
-      <w:bookmarkStart w:id="18" w:name="_Toc136593693"/>
+      <w:bookmarkStart w:id="18" w:name="_Toc136687391"/>
       <w:r>
         <w:t>ELK</w:t>
       </w:r>
@@ -10272,13 +9374,8 @@
       <w:r>
         <w:instrText xml:space="preserve"> XE "</w:instrText>
       </w:r>
-      <w:proofErr w:type="gramStart"/>
-      <w:r>
-        <w:instrText>ELK:Elasticsearch</w:instrText>
-      </w:r>
-      <w:proofErr w:type="gramEnd"/>
-      <w:r>
-        <w:instrText>, Logstash y Kibana, por sus siglas</w:instrText>
+      <w:r>
+        <w:instrText>ELK:Elasticsearch, Logstash y Kibana, por sus siglas</w:instrText>
       </w:r>
       <w:r>
         <w:instrText xml:space="preserve">" </w:instrText>
@@ -10312,10 +9409,7 @@
         <w:instrText xml:space="preserve"> XE "</w:instrText>
       </w:r>
       <w:r>
-        <w:instrText>stack:</w:instrText>
-      </w:r>
-      <w:r>
-        <w:instrText>conjunto de tecnologías, herramientas o componentes que se utilizan de manera conjunta para desarrollar o implementar una solución informática</w:instrText>
+        <w:instrText>stack:conjunto de tecnologías, herramientas o componentes que se utilizan de manera conjunta para desarrollar o implementar una solución informática</w:instrText>
       </w:r>
       <w:r>
         <w:instrText xml:space="preserve">" </w:instrText>
@@ -10356,10 +9450,7 @@
         <w:instrText xml:space="preserve"> XE "</w:instrText>
       </w:r>
       <w:r>
-        <w:instrText>stack:</w:instrText>
-      </w:r>
-      <w:r>
-        <w:instrText>conjunto de tecnologías, herramientas o componentes que se utilizan de manera conjunta para desarrollar o implementar una solución informática</w:instrText>
+        <w:instrText>stack:conjunto de tecnologías, herramientas o componentes que se utilizan de manera conjunta para desarrollar o implementar una solución informática</w:instrText>
       </w:r>
       <w:r>
         <w:instrText xml:space="preserve">" </w:instrText>
@@ -10406,10 +9497,7 @@
         <w:instrText xml:space="preserve"> XE "</w:instrText>
       </w:r>
       <w:r>
-        <w:instrText>stack:</w:instrText>
-      </w:r>
-      <w:r>
-        <w:instrText>conjunto de tecnologías, herramientas o componentes que se utilizan de manera conjunta para desarrollar o implementar una solución informática</w:instrText>
+        <w:instrText>stack:conjunto de tecnologías, herramientas o componentes que se utilizan de manera conjunta para desarrollar o implementar una solución informática</w:instrText>
       </w:r>
       <w:r>
         <w:instrText xml:space="preserve">" </w:instrText>
@@ -10528,10 +9616,7 @@
         <w:instrText xml:space="preserve"> XE "</w:instrText>
       </w:r>
       <w:r>
-        <w:instrText>stack:</w:instrText>
-      </w:r>
-      <w:r>
-        <w:instrText>conjunto de tecnologías, herramientas o componentes que se utilizan de manera conjunta para desarrollar o implementar una solución informática</w:instrText>
+        <w:instrText>stack:conjunto de tecnologías, herramientas o componentes que se utilizan de manera conjunta para desarrollar o implementar una solución informática</w:instrText>
       </w:r>
       <w:r>
         <w:instrText xml:space="preserve">" </w:instrText>
@@ -10792,24 +9877,14 @@
       <w:r>
         <w:t xml:space="preserve">Ilustración </w:t>
       </w:r>
-      <w:r>
-        <w:fldChar w:fldCharType="begin"/>
-      </w:r>
-      <w:r>
-        <w:instrText xml:space="preserve"> SEQ Ilustración \* ARABIC </w:instrText>
-      </w:r>
-      <w:r>
-        <w:fldChar w:fldCharType="separate"/>
-      </w:r>
-      <w:r>
-        <w:rPr>
-          <w:noProof/>
-        </w:rPr>
-        <w:t>1</w:t>
-      </w:r>
-      <w:r>
-        <w:fldChar w:fldCharType="end"/>
-      </w:r>
+      <w:fldSimple w:instr=" SEQ Ilustración \* ARABIC ">
+        <w:r>
+          <w:rPr>
+            <w:noProof/>
+          </w:rPr>
+          <w:t>1</w:t>
+        </w:r>
+      </w:fldSimple>
       <w:r>
         <w:t xml:space="preserve"> - Relación entre los componentes de Elasticsearch</w:t>
       </w:r>
@@ -10875,27 +9950,12 @@
         <w:t xml:space="preserve">. Esta </w:t>
       </w:r>
       <w:r>
-        <w:t>se basa en pipeline</w:t>
-      </w:r>
-      <w:r>
-        <w:t>s</w:t>
-      </w:r>
-      <w:r>
-        <w:t xml:space="preserve"> compuest</w:t>
-      </w:r>
-      <w:r>
-        <w:t>os</w:t>
-      </w:r>
-      <w:r>
-        <w:t xml:space="preserve"> por diferentes etapas de procesamiento. </w:t>
+        <w:t xml:space="preserve">se basa en pipelines compuestos por diferentes etapas de procesamiento. </w:t>
       </w:r>
     </w:p>
     <w:p>
       <w:r>
-        <w:t>Estas etapas son</w:t>
-      </w:r>
-      <w:r>
-        <w:t>:</w:t>
+        <w:t>Estas etapas son:</w:t>
       </w:r>
     </w:p>
     <w:p>
@@ -10930,19 +9990,13 @@
       </w:r>
       <w:proofErr w:type="spellEnd"/>
       <w:r>
-        <w:t xml:space="preserve"> de entrada que permiten la lectura de archivos de registro, eventos de red, bases de datos, servicios web, colas de mensajes, entre otros. Cada plugin de entrada define cómo se lee y se estructura la entrada de datos</w:t>
-      </w:r>
-      <w:r>
-        <w:t xml:space="preserve">, así como la configuración </w:t>
+        <w:t xml:space="preserve"> de entrada que permiten la lectura de archivos de registro, eventos de red, bases de datos, servicios web, colas de mensajes, entre otros. Cada plugin de entrada define cómo se lee y se estructura la entrada de datos, así como la configuración </w:t>
       </w:r>
       <w:r>
         <w:t>específica</w:t>
       </w:r>
       <w:r>
-        <w:t xml:space="preserve"> del plugin</w:t>
-      </w:r>
-      <w:r>
-        <w:t>.</w:t>
+        <w:t xml:space="preserve"> del plugin.</w:t>
       </w:r>
     </w:p>
     <w:p>
@@ -11052,6 +10106,9 @@
         <w:keepNext/>
       </w:pPr>
       <w:r>
+        <w:rPr>
+          <w:noProof/>
+        </w:rPr>
         <w:lastRenderedPageBreak/>
         <w:drawing>
           <wp:inline distT="0" distB="0" distL="0" distR="0" wp14:anchorId="4272E43B" wp14:editId="232D258C">
@@ -11098,24 +10155,14 @@
       <w:r>
         <w:t xml:space="preserve">Ilustración </w:t>
       </w:r>
-      <w:r>
-        <w:fldChar w:fldCharType="begin"/>
-      </w:r>
-      <w:r>
-        <w:instrText xml:space="preserve"> SEQ Ilustración \* ARABIC </w:instrText>
-      </w:r>
-      <w:r>
-        <w:fldChar w:fldCharType="separate"/>
-      </w:r>
-      <w:r>
-        <w:rPr>
-          <w:noProof/>
-        </w:rPr>
-        <w:t>2</w:t>
-      </w:r>
-      <w:r>
-        <w:fldChar w:fldCharType="end"/>
-      </w:r>
+      <w:fldSimple w:instr=" SEQ Ilustración \* ARABIC ">
+        <w:r>
+          <w:rPr>
+            <w:noProof/>
+          </w:rPr>
+          <w:t>2</w:t>
+        </w:r>
+      </w:fldSimple>
       <w:r>
         <w:t xml:space="preserve"> - </w:t>
       </w:r>
@@ -11183,6 +10230,9 @@
         <w:ind w:left="720"/>
       </w:pPr>
       <w:r>
+        <w:rPr>
+          <w:noProof/>
+        </w:rPr>
         <w:drawing>
           <wp:inline distT="0" distB="0" distL="0" distR="0" wp14:anchorId="2578C36F" wp14:editId="7D39C22F">
             <wp:extent cx="5000625" cy="2410932"/>
@@ -11232,24 +10282,14 @@
       <w:r>
         <w:t xml:space="preserve">Ilustración </w:t>
       </w:r>
-      <w:r>
-        <w:fldChar w:fldCharType="begin"/>
-      </w:r>
-      <w:r>
-        <w:instrText xml:space="preserve"> SEQ Ilustración \* ARABIC </w:instrText>
-      </w:r>
-      <w:r>
-        <w:fldChar w:fldCharType="separate"/>
-      </w:r>
-      <w:r>
-        <w:rPr>
-          <w:noProof/>
-        </w:rPr>
-        <w:t>3</w:t>
-      </w:r>
-      <w:r>
-        <w:fldChar w:fldCharType="end"/>
-      </w:r>
+      <w:fldSimple w:instr=" SEQ Ilustración \* ARABIC ">
+        <w:r>
+          <w:rPr>
+            <w:noProof/>
+          </w:rPr>
+          <w:t>3</w:t>
+        </w:r>
+      </w:fldSimple>
       <w:r>
         <w:t xml:space="preserve"> - Consola dentro de </w:t>
       </w:r>
@@ -11426,7 +10466,7 @@
           <w:numId w:val="17"/>
         </w:numPr>
       </w:pPr>
-      <w:bookmarkStart w:id="22" w:name="_Toc136593694"/>
+      <w:bookmarkStart w:id="22" w:name="_Toc136687392"/>
       <w:proofErr w:type="spellStart"/>
       <w:r>
         <w:t>Kubernetes</w:t>
@@ -11692,13 +10732,8 @@
       <w:r>
         <w:instrText xml:space="preserve"> XE "</w:instrText>
       </w:r>
-      <w:proofErr w:type="gramStart"/>
-      <w:r>
-        <w:instrText>IoT:Internet</w:instrText>
-      </w:r>
-      <w:proofErr w:type="gramEnd"/>
-      <w:r>
-        <w:instrText xml:space="preserve"> of Things</w:instrText>
+      <w:r>
+        <w:instrText>IoT:Internet of Things</w:instrText>
       </w:r>
       <w:r>
         <w:instrText xml:space="preserve">" </w:instrText>
@@ -11912,13 +10947,8 @@
       <w:r>
         <w:instrText xml:space="preserve"> XE "</w:instrText>
       </w:r>
-      <w:proofErr w:type="gramStart"/>
-      <w:r>
-        <w:instrText>IoT:Internet</w:instrText>
-      </w:r>
-      <w:proofErr w:type="gramEnd"/>
-      <w:r>
-        <w:instrText xml:space="preserve"> of Things</w:instrText>
+      <w:r>
+        <w:instrText>IoT:Internet of Things</w:instrText>
       </w:r>
       <w:r>
         <w:instrText xml:space="preserve">" </w:instrText>
@@ -11940,13 +10970,8 @@
       <w:r>
         <w:instrText xml:space="preserve"> XE "</w:instrText>
       </w:r>
-      <w:proofErr w:type="gramStart"/>
-      <w:r>
-        <w:instrText>IoT:Internet</w:instrText>
-      </w:r>
-      <w:proofErr w:type="gramEnd"/>
-      <w:r>
-        <w:instrText xml:space="preserve"> of Things</w:instrText>
+      <w:r>
+        <w:instrText>IoT:Internet of Things</w:instrText>
       </w:r>
       <w:r>
         <w:instrText xml:space="preserve">" </w:instrText>
@@ -12395,17 +11420,11 @@
       </w:pPr>
       <w:proofErr w:type="spellStart"/>
       <w:r>
-        <w:t>K</w:t>
-      </w:r>
-      <w:r>
-        <w:t>ubectl</w:t>
-      </w:r>
-      <w:proofErr w:type="spellEnd"/>
-      <w:r>
-        <w:t xml:space="preserve"> o </w:t>
-      </w:r>
-      <w:r>
-        <w:t xml:space="preserve">k3s </w:t>
+        <w:t>Kubectl</w:t>
+      </w:r>
+      <w:proofErr w:type="spellEnd"/>
+      <w:r>
+        <w:t xml:space="preserve"> o k3s </w:t>
       </w:r>
       <w:proofErr w:type="spellStart"/>
       <w:r>
@@ -12437,10 +11456,7 @@
       </w:r>
       <w:proofErr w:type="spellEnd"/>
       <w:r>
-        <w:t xml:space="preserve">, servicios, volúmenes, etc. </w:t>
-      </w:r>
-      <w:r>
-        <w:t xml:space="preserve">en caso de ejecutar K3S </w:t>
+        <w:t xml:space="preserve">, servicios, volúmenes, etc. en caso de ejecutar K3S </w:t>
       </w:r>
       <w:proofErr w:type="spellStart"/>
       <w:r>
@@ -13046,7 +12062,7 @@
           <w:numId w:val="17"/>
         </w:numPr>
       </w:pPr>
-      <w:bookmarkStart w:id="23" w:name="_Toc136593695"/>
+      <w:bookmarkStart w:id="23" w:name="_Toc136687393"/>
       <w:proofErr w:type="spellStart"/>
       <w:r>
         <w:t>Mosquitto</w:t>
@@ -13415,7 +12431,36 @@
         <w:t xml:space="preserve"> para garantizar la entrega confiable de los mensajes. Esto permite adaptar la calidad de servicio a las necesidades específicas de la aplicación, asegurando que los mensajes se entreguen correctamente.</w:t>
       </w:r>
       <w:r>
-        <w:t xml:space="preserve"> Estos son:</w:t>
+        <w:t xml:space="preserve"> Estos son</w:t>
+      </w:r>
+      <w:sdt>
+        <w:sdtPr>
+          <w:id w:val="-326053970"/>
+          <w:citation/>
+        </w:sdtPr>
+        <w:sdtContent>
+          <w:r>
+            <w:fldChar w:fldCharType="begin"/>
+          </w:r>
+          <w:r>
+            <w:instrText xml:space="preserve"> CITATION The15 \l 3082 </w:instrText>
+          </w:r>
+          <w:r>
+            <w:fldChar w:fldCharType="separate"/>
+          </w:r>
+          <w:r>
+            <w:rPr>
+              <w:noProof/>
+            </w:rPr>
+            <w:t xml:space="preserve"> (1)</w:t>
+          </w:r>
+          <w:r>
+            <w:fldChar w:fldCharType="end"/>
+          </w:r>
+        </w:sdtContent>
+      </w:sdt>
+      <w:r>
+        <w:t>:</w:t>
       </w:r>
     </w:p>
     <w:p>
@@ -13571,14 +12616,34 @@
         <w:t>. También es posible configurar el cifrado de extremo a extremo para proteger la confidencialidad de los mensajes transmitidos.</w:t>
       </w:r>
       <w:r>
-        <w:t xml:space="preserve"> [</w:t>
-      </w:r>
-      <w:r>
-        <w:t>http://www.steves-internet-guide.com/mosquitto-tls/</w:t>
-      </w:r>
-      <w:r>
-        <w:t>]</w:t>
-      </w:r>
+        <w:t xml:space="preserve"> </w:t>
+      </w:r>
+      <w:sdt>
+        <w:sdtPr>
+          <w:id w:val="-437218942"/>
+          <w:citation/>
+        </w:sdtPr>
+        <w:sdtContent>
+          <w:r>
+            <w:fldChar w:fldCharType="begin"/>
+          </w:r>
+          <w:r>
+            <w:instrText xml:space="preserve"> CITATION Mos23 \l 3082 </w:instrText>
+          </w:r>
+          <w:r>
+            <w:fldChar w:fldCharType="separate"/>
+          </w:r>
+          <w:r>
+            <w:rPr>
+              <w:noProof/>
+            </w:rPr>
+            <w:t>(2)</w:t>
+          </w:r>
+          <w:r>
+            <w:fldChar w:fldCharType="end"/>
+          </w:r>
+        </w:sdtContent>
+      </w:sdt>
     </w:p>
     <w:p>
       <w:pPr>
@@ -13588,7 +12653,7 @@
           <w:numId w:val="17"/>
         </w:numPr>
       </w:pPr>
-      <w:bookmarkStart w:id="24" w:name="_Toc136593696"/>
+      <w:bookmarkStart w:id="24" w:name="_Toc136687394"/>
       <w:r>
         <w:t xml:space="preserve">Resultados </w:t>
       </w:r>
@@ -13605,7 +12670,7 @@
           <w:numId w:val="17"/>
         </w:numPr>
       </w:pPr>
-      <w:bookmarkStart w:id="25" w:name="_Toc136593697"/>
+      <w:bookmarkStart w:id="25" w:name="_Toc136687395"/>
       <w:r>
         <w:t>Arquitectura de la solución</w:t>
       </w:r>
@@ -13795,10 +12860,7 @@
         <w:instrText xml:space="preserve"> XE "</w:instrText>
       </w:r>
       <w:r>
-        <w:instrText>máquina virtual:</w:instrText>
-      </w:r>
-      <w:r>
-        <w:instrText>Una máquina virtual es un entorno virtualizado que simula un sistema informático completo, incluyendo hardware y software, dentro de un sistema físico. Permite ejecutar múltiples sistemas operativos y aplicaciones de forma aislada y simultánea en un mismo equipo físico, lo que brinda flexibilidad, eficiencia y seguridad en el despliegue de sistemas y aplicaciones.</w:instrText>
+        <w:instrText>máquina virtual:Una máquina virtual es un entorno virtualizado que simula un sistema informático completo, incluyendo hardware y software, dentro de un sistema físico. Permite ejecutar múltiples sistemas operativos y aplicaciones de forma aislada y simultánea en un mismo equipo físico, lo que brinda flexibilidad, eficiencia y seguridad en el despliegue de sistemas y aplicaciones.</w:instrText>
       </w:r>
       <w:r>
         <w:instrText xml:space="preserve">" </w:instrText>
@@ -13871,10 +12933,7 @@
         <w:instrText xml:space="preserve"> XE "</w:instrText>
       </w:r>
       <w:r>
-        <w:instrText>máquina virtual:</w:instrText>
-      </w:r>
-      <w:r>
-        <w:instrText>Una máquina virtual es un entorno virtualizado que simula un sistema informático completo, incluyendo hardware y software, dentro de un sistema físico. Permite ejecutar múltiples sistemas operativos y aplicaciones de forma aislada y simultánea en un mismo equipo físico, lo que brinda flexibilidad, eficiencia y seguridad en el despliegue de sistemas y aplicaciones.</w:instrText>
+        <w:instrText>máquina virtual:Una máquina virtual es un entorno virtualizado que simula un sistema informático completo, incluyendo hardware y software, dentro de un sistema físico. Permite ejecutar múltiples sistemas operativos y aplicaciones de forma aislada y simultánea en un mismo equipo físico, lo que brinda flexibilidad, eficiencia y seguridad en el despliegue de sistemas y aplicaciones.</w:instrText>
       </w:r>
       <w:r>
         <w:instrText xml:space="preserve">" </w:instrText>
@@ -13996,10 +13055,7 @@
         <w:instrText xml:space="preserve"> XE "</w:instrText>
       </w:r>
       <w:r>
-        <w:instrText>máquina virtual:</w:instrText>
-      </w:r>
-      <w:r>
-        <w:instrText>Una máquina virtual es un entorno virtualizado que simula un sistema informático completo, incluyendo hardware y software, dentro de un sistema físico. Permite ejecutar múltiples sistemas operativos y aplicaciones de forma aislada y simultánea en un mismo equipo físico, lo que brinda flexibilidad, eficiencia y seguridad en el despliegue de sistemas y aplicaciones.</w:instrText>
+        <w:instrText>máquina virtual:Una máquina virtual es un entorno virtualizado que simula un sistema informático completo, incluyendo hardware y software, dentro de un sistema físico. Permite ejecutar múltiples sistemas operativos y aplicaciones de forma aislada y simultánea en un mismo equipo físico, lo que brinda flexibilidad, eficiencia y seguridad en el despliegue de sistemas y aplicaciones.</w:instrText>
       </w:r>
       <w:r>
         <w:instrText xml:space="preserve">" </w:instrText>
@@ -14104,7 +13160,7 @@
           <w:numId w:val="17"/>
         </w:numPr>
       </w:pPr>
-      <w:bookmarkStart w:id="26" w:name="_Toc136593698"/>
+      <w:bookmarkStart w:id="26" w:name="_Toc136687396"/>
       <w:r>
         <w:t>Decisiones de Diseño</w:t>
       </w:r>
@@ -14431,10 +13487,7 @@
         <w:instrText xml:space="preserve"> XE "</w:instrText>
       </w:r>
       <w:r>
-        <w:instrText>máquina virtual:</w:instrText>
-      </w:r>
-      <w:r>
-        <w:instrText>Una máquina virtual es un entorno virtualizado que simula un sistema informático completo, incluyendo hardware y software, dentro de un sistema físico. Permite ejecutar múltiples sistemas operativos y aplicaciones de forma aislada y simultánea en un mismo equipo físico, lo que brinda flexibilidad, eficiencia y seguridad en el despliegue de sistemas y aplicaciones.</w:instrText>
+        <w:instrText>máquina virtual:Una máquina virtual es un entorno virtualizado que simula un sistema informático completo, incluyendo hardware y software, dentro de un sistema físico. Permite ejecutar múltiples sistemas operativos y aplicaciones de forma aislada y simultánea en un mismo equipo físico, lo que brinda flexibilidad, eficiencia y seguridad en el despliegue de sistemas y aplicaciones.</w:instrText>
       </w:r>
       <w:r>
         <w:instrText xml:space="preserve">" </w:instrText>
@@ -14465,10 +13518,7 @@
         <w:instrText xml:space="preserve"> XE "</w:instrText>
       </w:r>
       <w:r>
-        <w:instrText>máquina virtual:</w:instrText>
-      </w:r>
-      <w:r>
-        <w:instrText>Una máquina virtual es un entorno virtualizado que simula un sistema informático completo, incluyendo hardware y software, dentro de un sistema físico. Permite ejecutar múltiples sistemas operativos y aplicaciones de forma aislada y simultánea en un mismo equipo físico, lo que brinda flexibilidad, eficiencia y seguridad en el despliegue de sistemas y aplicaciones.</w:instrText>
+        <w:instrText>máquina virtual:Una máquina virtual es un entorno virtualizado que simula un sistema informático completo, incluyendo hardware y software, dentro de un sistema físico. Permite ejecutar múltiples sistemas operativos y aplicaciones de forma aislada y simultánea en un mismo equipo físico, lo que brinda flexibilidad, eficiencia y seguridad en el despliegue de sistemas y aplicaciones.</w:instrText>
       </w:r>
       <w:r>
         <w:instrText xml:space="preserve">" </w:instrText>
@@ -14564,10 +13614,7 @@
         <w:instrText xml:space="preserve"> XE "</w:instrText>
       </w:r>
       <w:r>
-        <w:instrText>máquina virtual:</w:instrText>
-      </w:r>
-      <w:r>
-        <w:instrText>Una máquina virtual es un entorno virtualizado que simula un sistema informático completo, incluyendo hardware y software, dentro de un sistema físico. Permite ejecutar múltiples sistemas operativos y aplicaciones de forma aislada y simultánea en un mismo equipo físico, lo que brinda flexibilidad, eficiencia y seguridad en el despliegue de sistemas y aplicaciones.</w:instrText>
+        <w:instrText>máquina virtual:Una máquina virtual es un entorno virtualizado que simula un sistema informático completo, incluyendo hardware y software, dentro de un sistema físico. Permite ejecutar múltiples sistemas operativos y aplicaciones de forma aislada y simultánea en un mismo equipo físico, lo que brinda flexibilidad, eficiencia y seguridad en el despliegue de sistemas y aplicaciones.</w:instrText>
       </w:r>
       <w:r>
         <w:instrText xml:space="preserve">" </w:instrText>
@@ -14746,10 +13793,7 @@
         <w:instrText xml:space="preserve"> XE "</w:instrText>
       </w:r>
       <w:r>
-        <w:instrText>stack:</w:instrText>
-      </w:r>
-      <w:r>
-        <w:instrText>conjunto de tecnologías, herramientas o componentes que se utilizan de manera conjunta para desarrollar o implementar una solución informática</w:instrText>
+        <w:instrText>stack:conjunto de tecnologías, herramientas o componentes que se utilizan de manera conjunta para desarrollar o implementar una solución informática</w:instrText>
       </w:r>
       <w:r>
         <w:instrText xml:space="preserve">" </w:instrText>
@@ -14790,10 +13834,7 @@
         <w:instrText xml:space="preserve"> XE "</w:instrText>
       </w:r>
       <w:r>
-        <w:instrText>stack:</w:instrText>
-      </w:r>
-      <w:r>
-        <w:instrText>conjunto de tecnologías, herramientas o componentes que se utilizan de manera conjunta para desarrollar o implementar una solución informática</w:instrText>
+        <w:instrText>stack:conjunto de tecnologías, herramientas o componentes que se utilizan de manera conjunta para desarrollar o implementar una solución informática</w:instrText>
       </w:r>
       <w:r>
         <w:instrText xml:space="preserve">" </w:instrText>
@@ -15392,7 +14433,7 @@
           <w:numId w:val="17"/>
         </w:numPr>
       </w:pPr>
-      <w:bookmarkStart w:id="27" w:name="_Toc136593699"/>
+      <w:bookmarkStart w:id="27" w:name="_Toc136687397"/>
       <w:r>
         <w:t>Configuración del entorno</w:t>
       </w:r>
@@ -15579,7 +14620,7 @@
           <w:numId w:val="17"/>
         </w:numPr>
       </w:pPr>
-      <w:bookmarkStart w:id="28" w:name="_Toc136593700"/>
+      <w:bookmarkStart w:id="28" w:name="_Toc136687398"/>
       <w:r>
         <w:t>Pruebas y validación</w:t>
       </w:r>
@@ -16070,10 +15111,7 @@
               <w:instrText xml:space="preserve"> XE "</w:instrText>
             </w:r>
             <w:r>
-              <w:instrText>máquina virtual:</w:instrText>
-            </w:r>
-            <w:r>
-              <w:instrText>Una máquina virtual es un entorno virtualizado que simula un sistema informático completo, incluyendo hardware y software, dentro de un sistema físico. Permite ejecutar múltiples sistemas operativos y aplicaciones de forma aislada y simultánea en un mismo equipo físico, lo que brinda flexibilidad, eficiencia y seguridad en el despliegue de sistemas y aplicaciones.</w:instrText>
+              <w:instrText>máquina virtual:Una máquina virtual es un entorno virtualizado que simula un sistema informático completo, incluyendo hardware y software, dentro de un sistema físico. Permite ejecutar múltiples sistemas operativos y aplicaciones de forma aislada y simultánea en un mismo equipo físico, lo que brinda flexibilidad, eficiencia y seguridad en el despliegue de sistemas y aplicaciones.</w:instrText>
             </w:r>
             <w:r>
               <w:instrText xml:space="preserve">" </w:instrText>
@@ -16220,10 +15258,7 @@
               <w:instrText xml:space="preserve"> XE "</w:instrText>
             </w:r>
             <w:r>
-              <w:instrText>máquina virtual:</w:instrText>
-            </w:r>
-            <w:r>
-              <w:instrText>Una máquina virtual es un entorno virtualizado que simula un sistema informático completo, incluyendo hardware y software, dentro de un sistema físico. Permite ejecutar múltiples sistemas operativos y aplicaciones de forma aislada y simultánea en un mismo equipo físico, lo que brinda flexibilidad, eficiencia y seguridad en el despliegue de sistemas y aplicaciones.</w:instrText>
+              <w:instrText>máquina virtual:Una máquina virtual es un entorno virtualizado que simula un sistema informático completo, incluyendo hardware y software, dentro de un sistema físico. Permite ejecutar múltiples sistemas operativos y aplicaciones de forma aislada y simultánea en un mismo equipo físico, lo que brinda flexibilidad, eficiencia y seguridad en el despliegue de sistemas y aplicaciones.</w:instrText>
             </w:r>
             <w:r>
               <w:instrText xml:space="preserve">" </w:instrText>
@@ -16927,10 +15962,7 @@
               <w:instrText xml:space="preserve"> XE "</w:instrText>
             </w:r>
             <w:r>
-              <w:instrText>stack:</w:instrText>
-            </w:r>
-            <w:r>
-              <w:instrText>conjunto de tecnologías, herramientas o componentes que se utilizan de manera conjunta para desarrollar o implementar una solución informática</w:instrText>
+              <w:instrText>stack:conjunto de tecnologías, herramientas o componentes que se utilizan de manera conjunta para desarrollar o implementar una solución informática</w:instrText>
             </w:r>
             <w:r>
               <w:instrText xml:space="preserve">" </w:instrText>
@@ -17567,10 +16599,7 @@
               <w:instrText xml:space="preserve"> XE "</w:instrText>
             </w:r>
             <w:r>
-              <w:instrText>stack:</w:instrText>
-            </w:r>
-            <w:r>
-              <w:instrText>conjunto de tecnologías, herramientas o componentes que se utilizan de manera conjunta para desarrollar o implementar una solución informática</w:instrText>
+              <w:instrText>stack:conjunto de tecnologías, herramientas o componentes que se utilizan de manera conjunta para desarrollar o implementar una solución informática</w:instrText>
             </w:r>
             <w:r>
               <w:instrText xml:space="preserve">" </w:instrText>
@@ -17687,7 +16716,7 @@
           <w:numId w:val="17"/>
         </w:numPr>
       </w:pPr>
-      <w:bookmarkStart w:id="29" w:name="_Toc136593701"/>
+      <w:bookmarkStart w:id="29" w:name="_Toc136687399"/>
       <w:r>
         <w:lastRenderedPageBreak/>
         <w:t xml:space="preserve">Líneas </w:t>
@@ -17705,7 +16734,7 @@
           <w:numId w:val="17"/>
         </w:numPr>
       </w:pPr>
-      <w:bookmarkStart w:id="30" w:name="_Toc136593702"/>
+      <w:bookmarkStart w:id="30" w:name="_Toc136687400"/>
       <w:r>
         <w:t>Ampliación funcional</w:t>
       </w:r>
@@ -17913,7 +16942,7 @@
           <w:numId w:val="17"/>
         </w:numPr>
       </w:pPr>
-      <w:bookmarkStart w:id="31" w:name="_Toc136593703"/>
+      <w:bookmarkStart w:id="31" w:name="_Toc136687401"/>
       <w:r>
         <w:t>Mejoras en la experiencia de usuario</w:t>
       </w:r>
@@ -18016,7 +17045,7 @@
           <w:numId w:val="17"/>
         </w:numPr>
       </w:pPr>
-      <w:bookmarkStart w:id="32" w:name="_Toc136593704"/>
+      <w:bookmarkStart w:id="32" w:name="_Toc136687402"/>
       <w:r>
         <w:t>Seguridad y privacidad</w:t>
       </w:r>
@@ -18172,6 +17201,159 @@
         <w:br w:type="page"/>
       </w:r>
     </w:p>
+    <w:sdt>
+      <w:sdtPr>
+        <w:id w:val="-1285729066"/>
+        <w:docPartObj>
+          <w:docPartGallery w:val="Bibliographies"/>
+          <w:docPartUnique/>
+        </w:docPartObj>
+      </w:sdtPr>
+      <w:sdtEndPr>
+        <w:rPr>
+          <w:rFonts w:asciiTheme="minorHAnsi" w:eastAsiaTheme="minorHAnsi" w:hAnsiTheme="minorHAnsi" w:cstheme="minorBidi"/>
+          <w:color w:val="auto"/>
+          <w:sz w:val="24"/>
+          <w:szCs w:val="22"/>
+        </w:rPr>
+      </w:sdtEndPr>
+      <w:sdtContent>
+        <w:p>
+          <w:pPr>
+            <w:pStyle w:val="Ttulo2"/>
+            <w:numPr>
+              <w:ilvl w:val="0"/>
+              <w:numId w:val="17"/>
+            </w:numPr>
+          </w:pPr>
+          <w:r>
+            <w:t>Bibliografía</w:t>
+          </w:r>
+        </w:p>
+        <w:sdt>
+          <w:sdtPr>
+            <w:id w:val="111145805"/>
+            <w:bibliography/>
+          </w:sdtPr>
+          <w:sdtContent>
+            <w:p>
+              <w:pPr>
+                <w:pStyle w:val="Bibliografa"/>
+                <w:rPr>
+                  <w:noProof/>
+                  <w:kern w:val="0"/>
+                  <w:szCs w:val="24"/>
+                  <w14:ligatures w14:val="none"/>
+                </w:rPr>
+              </w:pPr>
+              <w:r>
+                <w:fldChar w:fldCharType="begin"/>
+              </w:r>
+              <w:r>
+                <w:instrText>BIBLIOGRAPHY</w:instrText>
+              </w:r>
+              <w:r>
+                <w:fldChar w:fldCharType="separate"/>
+              </w:r>
+              <w:r>
+                <w:rPr>
+                  <w:noProof/>
+                </w:rPr>
+                <w:t xml:space="preserve">1. </w:t>
+              </w:r>
+              <w:r>
+                <w:rPr>
+                  <w:b/>
+                  <w:bCs/>
+                  <w:noProof/>
+                </w:rPr>
+                <w:t>The HiveMQ Team.</w:t>
+              </w:r>
+              <w:r>
+                <w:rPr>
+                  <w:noProof/>
+                </w:rPr>
+                <w:t xml:space="preserve"> hivemq.com. [En línea] 16 de Febrero de 2015. [Citado el: 03 de Junio de 2023.] https://www.hivemq.com/blog/mqtt-essentials-part-6-mqtt-quality-of-service-levels/.</w:t>
+              </w:r>
+            </w:p>
+            <w:p>
+              <w:pPr>
+                <w:pStyle w:val="Bibliografa"/>
+                <w:rPr>
+                  <w:noProof/>
+                </w:rPr>
+              </w:pPr>
+              <w:r>
+                <w:rPr>
+                  <w:noProof/>
+                </w:rPr>
+                <w:t xml:space="preserve">2. </w:t>
+              </w:r>
+              <w:r>
+                <w:rPr>
+                  <w:b/>
+                  <w:bCs/>
+                  <w:noProof/>
+                </w:rPr>
+                <w:t>Mosquitto.</w:t>
+              </w:r>
+              <w:r>
+                <w:rPr>
+                  <w:noProof/>
+                </w:rPr>
+                <w:t xml:space="preserve"> mosquitto.org. [En línea] [Citado el: 03 de Junio de 2023.] https://mosquitto.org/man/mosquitto-tls-7.html.</w:t>
+              </w:r>
+            </w:p>
+            <w:p>
+              <w:pPr>
+                <w:pStyle w:val="Bibliografa"/>
+                <w:rPr>
+                  <w:noProof/>
+                </w:rPr>
+              </w:pPr>
+              <w:r>
+                <w:rPr>
+                  <w:noProof/>
+                </w:rPr>
+                <w:t xml:space="preserve">3. </w:t>
+              </w:r>
+              <w:r>
+                <w:rPr>
+                  <w:b/>
+                  <w:bCs/>
+                  <w:noProof/>
+                </w:rPr>
+                <w:t>Steve.</w:t>
+              </w:r>
+              <w:r>
+                <w:rPr>
+                  <w:noProof/>
+                </w:rPr>
+                <w:t xml:space="preserve"> steves-internet-guide. [En línea] 14 de Febrero de 2023. http://www.steves-internet-guide.com/mosquitto-tls/.</w:t>
+              </w:r>
+            </w:p>
+            <w:p>
+              <w:pPr>
+                <w:pStyle w:val="Bibliografa"/>
+                <w:rPr>
+                  <w:noProof/>
+                  <w:kern w:val="0"/>
+                  <w:szCs w:val="24"/>
+                  <w14:ligatures w14:val="none"/>
+                </w:rPr>
+              </w:pPr>
+              <w:r>
+                <w:rPr>
+                  <w:b/>
+                  <w:bCs/>
+                </w:rPr>
+                <w:fldChar w:fldCharType="end"/>
+              </w:r>
+            </w:p>
+          </w:sdtContent>
+        </w:sdt>
+      </w:sdtContent>
+    </w:sdt>
     <w:p>
       <w:pPr>
         <w:pStyle w:val="Ttulo2"/>
@@ -18180,14 +17362,6 @@
           <w:numId w:val="17"/>
         </w:numPr>
       </w:pPr>
-      <w:bookmarkStart w:id="33" w:name="_Toc136593705"/>
-      <w:proofErr w:type="spellStart"/>
-      <w:r>
-        <w:lastRenderedPageBreak/>
-        <w:t>Bibliografia</w:t>
-      </w:r>
-      <w:bookmarkEnd w:id="33"/>
-      <w:proofErr w:type="spellEnd"/>
       <w:r>
         <w:br w:type="page"/>
       </w:r>
@@ -18196,12 +17370,12 @@
       <w:pPr>
         <w:pStyle w:val="Ttulo2"/>
       </w:pPr>
-      <w:bookmarkStart w:id="34" w:name="_Toc136593706"/>
+      <w:bookmarkStart w:id="33" w:name="_Toc136687404"/>
       <w:r>
         <w:lastRenderedPageBreak/>
         <w:t>Anexos</w:t>
       </w:r>
-      <w:bookmarkEnd w:id="34"/>
+      <w:bookmarkEnd w:id="33"/>
     </w:p>
     <w:p>
       <w:pPr>
@@ -18211,11 +17385,11 @@
           <w:numId w:val="8"/>
         </w:numPr>
       </w:pPr>
-      <w:bookmarkStart w:id="35" w:name="_Toc136593707"/>
+      <w:bookmarkStart w:id="34" w:name="_Toc136687405"/>
       <w:r>
         <w:t>Código</w:t>
       </w:r>
-      <w:bookmarkEnd w:id="35"/>
+      <w:bookmarkEnd w:id="34"/>
     </w:p>
     <w:p>
       <w:pPr>
@@ -18255,10 +17429,7 @@
         <w:instrText xml:space="preserve"> XE "</w:instrText>
       </w:r>
       <w:r>
-        <w:instrText>máquina virtual:</w:instrText>
-      </w:r>
-      <w:r>
-        <w:instrText>Una máquina virtual es un entorno virtualizado que simula un sistema informático completo, incluyendo hardware y software, dentro de un sistema físico. Permite ejecutar múltiples sistemas operativos y aplicaciones de forma aislada y simultánea en un mismo equipo físico, lo que brinda flexibilidad, eficiencia y seguridad en el despliegue de sistemas y aplicaciones.</w:instrText>
+        <w:instrText>máquina virtual:Una máquina virtual es un entorno virtualizado que simula un sistema informático completo, incluyendo hardware y software, dentro de un sistema físico. Permite ejecutar múltiples sistemas operativos y aplicaciones de forma aislada y simultánea en un mismo equipo físico, lo que brinda flexibilidad, eficiencia y seguridad en el despliegue de sistemas y aplicaciones.</w:instrText>
       </w:r>
       <w:r>
         <w:instrText xml:space="preserve">" </w:instrText>
@@ -18316,10 +17487,7 @@
         <w:instrText xml:space="preserve"> XE "</w:instrText>
       </w:r>
       <w:r>
-        <w:instrText>máquina virtual:</w:instrText>
-      </w:r>
-      <w:r>
-        <w:instrText>Una máquina virtual es un entorno virtualizado que simula un sistema informático completo, incluyendo hardware y software, dentro de un sistema físico. Permite ejecutar múltiples sistemas operativos y aplicaciones de forma aislada y simultánea en un mismo equipo físico, lo que brinda flexibilidad, eficiencia y seguridad en el despliegue de sistemas y aplicaciones.</w:instrText>
+        <w:instrText>máquina virtual:Una máquina virtual es un entorno virtualizado que simula un sistema informático completo, incluyendo hardware y software, dentro de un sistema físico. Permite ejecutar múltiples sistemas operativos y aplicaciones de forma aislada y simultánea en un mismo equipo físico, lo que brinda flexibilidad, eficiencia y seguridad en el despliegue de sistemas y aplicaciones.</w:instrText>
       </w:r>
       <w:r>
         <w:instrText xml:space="preserve">" </w:instrText>
@@ -18364,10 +17532,7 @@
         <w:instrText xml:space="preserve"> XE "</w:instrText>
       </w:r>
       <w:r>
-        <w:instrText>máquina virtual:</w:instrText>
-      </w:r>
-      <w:r>
-        <w:instrText>Una máquina virtual es un entorno virtualizado que simula un sistema informático completo, incluyendo hardware y software, dentro de un sistema físico. Permite ejecutar múltiples sistemas operativos y aplicaciones de forma aislada y simultánea en un mismo equipo físico, lo que brinda flexibilidad, eficiencia y seguridad en el despliegue de sistemas y aplicaciones.</w:instrText>
+        <w:instrText>máquina virtual:Una máquina virtual es un entorno virtualizado que simula un sistema informático completo, incluyendo hardware y software, dentro de un sistema físico. Permite ejecutar múltiples sistemas operativos y aplicaciones de forma aislada y simultánea en un mismo equipo físico, lo que brinda flexibilidad, eficiencia y seguridad en el despliegue de sistemas y aplicaciones.</w:instrText>
       </w:r>
       <w:r>
         <w:instrText xml:space="preserve">" </w:instrText>
@@ -18404,10 +17569,7 @@
         <w:instrText xml:space="preserve"> XE "</w:instrText>
       </w:r>
       <w:r>
-        <w:instrText>máquina virtual:</w:instrText>
-      </w:r>
-      <w:r>
-        <w:instrText>Una máquina virtual es un entorno virtualizado que simula un sistema informático completo, incluyendo hardware y software, dentro de un sistema físico. Permite ejecutar múltiples sistemas operativos y aplicaciones de forma aislada y simultánea en un mismo equipo físico, lo que brinda flexibilidad, eficiencia y seguridad en el despliegue de sistemas y aplicaciones.</w:instrText>
+        <w:instrText>máquina virtual:Una máquina virtual es un entorno virtualizado que simula un sistema informático completo, incluyendo hardware y software, dentro de un sistema físico. Permite ejecutar múltiples sistemas operativos y aplicaciones de forma aislada y simultánea en un mismo equipo físico, lo que brinda flexibilidad, eficiencia y seguridad en el despliegue de sistemas y aplicaciones.</w:instrText>
       </w:r>
       <w:r>
         <w:instrText xml:space="preserve">" </w:instrText>
@@ -18424,16 +17586,8 @@
       <w:r>
         <w:instrText xml:space="preserve"> XE "</w:instrText>
       </w:r>
-      <w:proofErr w:type="gramStart"/>
-      <w:r>
-        <w:instrText>script:</w:instrText>
-      </w:r>
-      <w:r>
-        <w:instrText>Un</w:instrText>
-      </w:r>
-      <w:proofErr w:type="gramEnd"/>
-      <w:r>
-        <w:instrText xml:space="preserve"> script es un conjunto de instrucciones o comandos escritos en un lenguaje de programación que se utilizan para automatizar tareas o realizar acciones específicas en un sistema o programa</w:instrText>
+      <w:r>
+        <w:instrText>script:Un script es un conjunto de instrucciones o comandos escritos en un lenguaje de programación que se utilizan para automatizar tareas o realizar acciones específicas en un sistema o programa</w:instrText>
       </w:r>
       <w:r>
         <w:instrText xml:space="preserve">" </w:instrText>
@@ -18476,10 +17630,7 @@
         <w:instrText xml:space="preserve"> XE "</w:instrText>
       </w:r>
       <w:r>
-        <w:instrText>máquina virtual:</w:instrText>
-      </w:r>
-      <w:r>
-        <w:instrText>Una máquina virtual es un entorno virtualizado que simula un sistema informático completo, incluyendo hardware y software, dentro de un sistema físico. Permite ejecutar múltiples sistemas operativos y aplicaciones de forma aislada y simultánea en un mismo equipo físico, lo que brinda flexibilidad, eficiencia y seguridad en el despliegue de sistemas y aplicaciones.</w:instrText>
+        <w:instrText>máquina virtual:Una máquina virtual es un entorno virtualizado que simula un sistema informático completo, incluyendo hardware y software, dentro de un sistema físico. Permite ejecutar múltiples sistemas operativos y aplicaciones de forma aislada y simultánea en un mismo equipo físico, lo que brinda flexibilidad, eficiencia y seguridad en el despliegue de sistemas y aplicaciones.</w:instrText>
       </w:r>
       <w:r>
         <w:instrText xml:space="preserve">" </w:instrText>
@@ -18537,10 +17688,7 @@
         <w:instrText xml:space="preserve"> XE "</w:instrText>
       </w:r>
       <w:r>
-        <w:instrText>máquina virtual:</w:instrText>
-      </w:r>
-      <w:r>
-        <w:instrText>Una máquina virtual es un entorno virtualizado que simula un sistema informático completo, incluyendo hardware y software, dentro de un sistema físico. Permite ejecutar múltiples sistemas operativos y aplicaciones de forma aislada y simultánea en un mismo equipo físico, lo que brinda flexibilidad, eficiencia y seguridad en el despliegue de sistemas y aplicaciones.</w:instrText>
+        <w:instrText>máquina virtual:Una máquina virtual es un entorno virtualizado que simula un sistema informático completo, incluyendo hardware y software, dentro de un sistema físico. Permite ejecutar múltiples sistemas operativos y aplicaciones de forma aislada y simultánea en un mismo equipo físico, lo que brinda flexibilidad, eficiencia y seguridad en el despliegue de sistemas y aplicaciones.</w:instrText>
       </w:r>
       <w:r>
         <w:instrText xml:space="preserve">" </w:instrText>
@@ -18577,10 +17725,7 @@
         <w:instrText xml:space="preserve"> XE "</w:instrText>
       </w:r>
       <w:r>
-        <w:instrText>máquina virtual:</w:instrText>
-      </w:r>
-      <w:r>
-        <w:instrText>Una máquina virtual es un entorno virtualizado que simula un sistema informático completo, incluyendo hardware y software, dentro de un sistema físico. Permite ejecutar múltiples sistemas operativos y aplicaciones de forma aislada y simultánea en un mismo equipo físico, lo que brinda flexibilidad, eficiencia y seguridad en el despliegue de sistemas y aplicaciones.</w:instrText>
+        <w:instrText>máquina virtual:Una máquina virtual es un entorno virtualizado que simula un sistema informático completo, incluyendo hardware y software, dentro de un sistema físico. Permite ejecutar múltiples sistemas operativos y aplicaciones de forma aislada y simultánea en un mismo equipo físico, lo que brinda flexibilidad, eficiencia y seguridad en el despliegue de sistemas y aplicaciones.</w:instrText>
       </w:r>
       <w:r>
         <w:instrText xml:space="preserve">" </w:instrText>
@@ -18597,16 +17742,8 @@
       <w:r>
         <w:instrText xml:space="preserve"> XE "</w:instrText>
       </w:r>
-      <w:proofErr w:type="gramStart"/>
-      <w:r>
-        <w:instrText>script:</w:instrText>
-      </w:r>
-      <w:r>
-        <w:instrText>Un</w:instrText>
-      </w:r>
-      <w:proofErr w:type="gramEnd"/>
-      <w:r>
-        <w:instrText xml:space="preserve"> script es un conjunto de instrucciones o comandos escritos en un lenguaje de programación que se utilizan para automatizar tareas o realizar acciones específicas en un sistema o programa</w:instrText>
+      <w:r>
+        <w:instrText>script:Un script es un conjunto de instrucciones o comandos escritos en un lenguaje de programación que se utilizan para automatizar tareas o realizar acciones específicas en un sistema o programa</w:instrText>
       </w:r>
       <w:r>
         <w:instrText xml:space="preserve">" </w:instrText>
@@ -18660,10 +17797,7 @@
         <w:instrText xml:space="preserve"> XE "</w:instrText>
       </w:r>
       <w:r>
-        <w:instrText>máquina virtual:</w:instrText>
-      </w:r>
-      <w:r>
-        <w:instrText>Una máquina virtual es un entorno virtualizado que simula un sistema informático completo, incluyendo hardware y software, dentro de un sistema físico. Permite ejecutar múltiples sistemas operativos y aplicaciones de forma aislada y simultánea en un mismo equipo físico, lo que brinda flexibilidad, eficiencia y seguridad en el despliegue de sistemas y aplicaciones.</w:instrText>
+        <w:instrText>máquina virtual:Una máquina virtual es un entorno virtualizado que simula un sistema informático completo, incluyendo hardware y software, dentro de un sistema físico. Permite ejecutar múltiples sistemas operativos y aplicaciones de forma aislada y simultánea en un mismo equipo físico, lo que brinda flexibilidad, eficiencia y seguridad en el despliegue de sistemas y aplicaciones.</w:instrText>
       </w:r>
       <w:r>
         <w:instrText xml:space="preserve">" </w:instrText>
@@ -18767,10 +17901,7 @@
         <w:instrText xml:space="preserve"> XE "</w:instrText>
       </w:r>
       <w:r>
-        <w:instrText>máquina virtual:</w:instrText>
-      </w:r>
-      <w:r>
-        <w:instrText>Una máquina virtual es un entorno virtualizado que simula un sistema informático completo, incluyendo hardware y software, dentro de un sistema físico. Permite ejecutar múltiples sistemas operativos y aplicaciones de forma aislada y simultánea en un mismo equipo físico, lo que brinda flexibilidad, eficiencia y seguridad en el despliegue de sistemas y aplicaciones.</w:instrText>
+        <w:instrText>máquina virtual:Una máquina virtual es un entorno virtualizado que simula un sistema informático completo, incluyendo hardware y software, dentro de un sistema físico. Permite ejecutar múltiples sistemas operativos y aplicaciones de forma aislada y simultánea en un mismo equipo físico, lo que brinda flexibilidad, eficiencia y seguridad en el despliegue de sistemas y aplicaciones.</w:instrText>
       </w:r>
       <w:r>
         <w:instrText xml:space="preserve">" </w:instrText>
@@ -18800,10 +17931,7 @@
         <w:instrText xml:space="preserve"> XE "</w:instrText>
       </w:r>
       <w:r>
-        <w:instrText>máquina virtual:</w:instrText>
-      </w:r>
-      <w:r>
-        <w:instrText>Una máquina virtual es un entorno virtualizado que simula un sistema informático completo, incluyendo hardware y software, dentro de un sistema físico. Permite ejecutar múltiples sistemas operativos y aplicaciones de forma aislada y simultánea en un mismo equipo físico, lo que brinda flexibilidad, eficiencia y seguridad en el despliegue de sistemas y aplicaciones.</w:instrText>
+        <w:instrText>máquina virtual:Una máquina virtual es un entorno virtualizado que simula un sistema informático completo, incluyendo hardware y software, dentro de un sistema físico. Permite ejecutar múltiples sistemas operativos y aplicaciones de forma aislada y simultánea en un mismo equipo físico, lo que brinda flexibilidad, eficiencia y seguridad en el despliegue de sistemas y aplicaciones.</w:instrText>
       </w:r>
       <w:r>
         <w:instrText xml:space="preserve">" </w:instrText>
@@ -18829,10 +17957,7 @@
         <w:instrText xml:space="preserve"> XE "</w:instrText>
       </w:r>
       <w:r>
-        <w:instrText>máquina virtual:</w:instrText>
-      </w:r>
-      <w:r>
-        <w:instrText>Una máquina virtual es un entorno virtualizado que simula un sistema informático completo, incluyendo hardware y software, dentro de un sistema físico. Permite ejecutar múltiples sistemas operativos y aplicaciones de forma aislada y simultánea en un mismo equipo físico, lo que brinda flexibilidad, eficiencia y seguridad en el despliegue de sistemas y aplicaciones.</w:instrText>
+        <w:instrText>máquina virtual:Una máquina virtual es un entorno virtualizado que simula un sistema informático completo, incluyendo hardware y software, dentro de un sistema físico. Permite ejecutar múltiples sistemas operativos y aplicaciones de forma aislada y simultánea en un mismo equipo físico, lo que brinda flexibilidad, eficiencia y seguridad en el despliegue de sistemas y aplicaciones.</w:instrText>
       </w:r>
       <w:r>
         <w:instrText xml:space="preserve">" </w:instrText>
@@ -18849,16 +17974,8 @@
       <w:r>
         <w:instrText xml:space="preserve"> XE "</w:instrText>
       </w:r>
-      <w:proofErr w:type="gramStart"/>
-      <w:r>
-        <w:instrText>script:</w:instrText>
-      </w:r>
-      <w:r>
-        <w:instrText>Un</w:instrText>
-      </w:r>
-      <w:proofErr w:type="gramEnd"/>
-      <w:r>
-        <w:instrText xml:space="preserve"> script es un conjunto de instrucciones o comandos escritos en un lenguaje de programación que se utilizan para automatizar tareas o realizar acciones específicas en un sistema o programa</w:instrText>
+      <w:r>
+        <w:instrText>script:Un script es un conjunto de instrucciones o comandos escritos en un lenguaje de programación que se utilizan para automatizar tareas o realizar acciones específicas en un sistema o programa</w:instrText>
       </w:r>
       <w:r>
         <w:instrText xml:space="preserve">" </w:instrText>
@@ -18927,10 +18044,7 @@
         <w:instrText xml:space="preserve"> XE "</w:instrText>
       </w:r>
       <w:r>
-        <w:instrText>máquina virtual:</w:instrText>
-      </w:r>
-      <w:r>
-        <w:instrText>Una máquina virtual es un entorno virtualizado que simula un sistema informático completo, incluyendo hardware y software, dentro de un sistema físico. Permite ejecutar múltiples sistemas operativos y aplicaciones de forma aislada y simultánea en un mismo equipo físico, lo que brinda flexibilidad, eficiencia y seguridad en el despliegue de sistemas y aplicaciones.</w:instrText>
+        <w:instrText>máquina virtual:Una máquina virtual es un entorno virtualizado que simula un sistema informático completo, incluyendo hardware y software, dentro de un sistema físico. Permite ejecutar múltiples sistemas operativos y aplicaciones de forma aislada y simultánea en un mismo equipo físico, lo que brinda flexibilidad, eficiencia y seguridad en el despliegue de sistemas y aplicaciones.</w:instrText>
       </w:r>
       <w:r>
         <w:instrText xml:space="preserve">" </w:instrText>
@@ -18969,10 +18083,7 @@
         <w:instrText xml:space="preserve"> XE "</w:instrText>
       </w:r>
       <w:r>
-        <w:instrText>máquina virtual:</w:instrText>
-      </w:r>
-      <w:r>
-        <w:instrText>Una máquina virtual es un entorno virtualizado que simula un sistema informático completo, incluyendo hardware y software, dentro de un sistema físico. Permite ejecutar múltiples sistemas operativos y aplicaciones de forma aislada y simultánea en un mismo equipo físico, lo que brinda flexibilidad, eficiencia y seguridad en el despliegue de sistemas y aplicaciones.</w:instrText>
+        <w:instrText>máquina virtual:Una máquina virtual es un entorno virtualizado que simula un sistema informático completo, incluyendo hardware y software, dentro de un sistema físico. Permite ejecutar múltiples sistemas operativos y aplicaciones de forma aislada y simultánea en un mismo equipo físico, lo que brinda flexibilidad, eficiencia y seguridad en el despliegue de sistemas y aplicaciones.</w:instrText>
       </w:r>
       <w:r>
         <w:instrText xml:space="preserve">" </w:instrText>
@@ -19031,10 +18142,7 @@
         <w:instrText xml:space="preserve"> XE "</w:instrText>
       </w:r>
       <w:r>
-        <w:instrText>máquina virtual:</w:instrText>
-      </w:r>
-      <w:r>
-        <w:instrText>Una máquina virtual es un entorno virtualizado que simula un sistema informático completo, incluyendo hardware y software, dentro de un sistema físico. Permite ejecutar múltiples sistemas operativos y aplicaciones de forma aislada y simultánea en un mismo equipo físico, lo que brinda flexibilidad, eficiencia y seguridad en el despliegue de sistemas y aplicaciones.</w:instrText>
+        <w:instrText>máquina virtual:Una máquina virtual es un entorno virtualizado que simula un sistema informático completo, incluyendo hardware y software, dentro de un sistema físico. Permite ejecutar múltiples sistemas operativos y aplicaciones de forma aislada y simultánea en un mismo equipo físico, lo que brinda flexibilidad, eficiencia y seguridad en el despliegue de sistemas y aplicaciones.</w:instrText>
       </w:r>
       <w:r>
         <w:instrText xml:space="preserve">" </w:instrText>
@@ -19072,10 +18180,7 @@
         <w:instrText xml:space="preserve"> XE "</w:instrText>
       </w:r>
       <w:r>
-        <w:instrText>máquina virtual:</w:instrText>
-      </w:r>
-      <w:r>
-        <w:instrText>Una máquina virtual es un entorno virtualizado que simula un sistema informático completo, incluyendo hardware y software, dentro de un sistema físico. Permite ejecutar múltiples sistemas operativos y aplicaciones de forma aislada y simultánea en un mismo equipo físico, lo que brinda flexibilidad, eficiencia y seguridad en el despliegue de sistemas y aplicaciones.</w:instrText>
+        <w:instrText>máquina virtual:Una máquina virtual es un entorno virtualizado que simula un sistema informático completo, incluyendo hardware y software, dentro de un sistema físico. Permite ejecutar múltiples sistemas operativos y aplicaciones de forma aislada y simultánea en un mismo equipo físico, lo que brinda flexibilidad, eficiencia y seguridad en el despliegue de sistemas y aplicaciones.</w:instrText>
       </w:r>
       <w:r>
         <w:instrText xml:space="preserve">" </w:instrText>
@@ -19093,10 +18198,7 @@
         <w:instrText xml:space="preserve"> XE "</w:instrText>
       </w:r>
       <w:r>
-        <w:instrText>máquina virtual:</w:instrText>
-      </w:r>
-      <w:r>
-        <w:instrText>Una máquina virtual es un entorno virtualizado que simula un sistema informático completo, incluyendo hardware y software, dentro de un sistema físico. Permite ejecutar múltiples sistemas operativos y aplicaciones de forma aislada y simultánea en un mismo equipo físico, lo que brinda flexibilidad, eficiencia y seguridad en el despliegue de sistemas y aplicaciones.</w:instrText>
+        <w:instrText>máquina virtual:Una máquina virtual es un entorno virtualizado que simula un sistema informático completo, incluyendo hardware y software, dentro de un sistema físico. Permite ejecutar múltiples sistemas operativos y aplicaciones de forma aislada y simultánea en un mismo equipo físico, lo que brinda flexibilidad, eficiencia y seguridad en el despliegue de sistemas y aplicaciones.</w:instrText>
       </w:r>
       <w:r>
         <w:instrText xml:space="preserve">" </w:instrText>
@@ -19113,16 +18215,8 @@
       <w:r>
         <w:instrText xml:space="preserve"> XE "</w:instrText>
       </w:r>
-      <w:proofErr w:type="gramStart"/>
-      <w:r>
-        <w:instrText>script:</w:instrText>
-      </w:r>
-      <w:r>
-        <w:instrText>Un</w:instrText>
-      </w:r>
-      <w:proofErr w:type="gramEnd"/>
-      <w:r>
-        <w:instrText xml:space="preserve"> script es un conjunto de instrucciones o comandos escritos en un lenguaje de programación que se utilizan para automatizar tareas o realizar acciones específicas en un sistema o programa</w:instrText>
+      <w:r>
+        <w:instrText>script:Un script es un conjunto de instrucciones o comandos escritos en un lenguaje de programación que se utilizan para automatizar tareas o realizar acciones específicas en un sistema o programa</w:instrText>
       </w:r>
       <w:r>
         <w:instrText xml:space="preserve">" </w:instrText>
@@ -19166,16 +18260,8 @@
       <w:r>
         <w:instrText xml:space="preserve"> XE "</w:instrText>
       </w:r>
-      <w:proofErr w:type="gramStart"/>
-      <w:r>
-        <w:instrText>script:</w:instrText>
-      </w:r>
-      <w:r>
-        <w:instrText>Un</w:instrText>
-      </w:r>
-      <w:proofErr w:type="gramEnd"/>
-      <w:r>
-        <w:instrText xml:space="preserve"> script es un conjunto de instrucciones o comandos escritos en un lenguaje de programación que se utilizan para automatizar tareas o realizar acciones específicas en un sistema o programa</w:instrText>
+      <w:r>
+        <w:instrText>script:Un script es un conjunto de instrucciones o comandos escritos en un lenguaje de programación que se utilizan para automatizar tareas o realizar acciones específicas en un sistema o programa</w:instrText>
       </w:r>
       <w:r>
         <w:instrText xml:space="preserve">" </w:instrText>
@@ -29393,16 +28479,8 @@
       <w:r>
         <w:instrText xml:space="preserve"> XE "</w:instrText>
       </w:r>
-      <w:proofErr w:type="gramStart"/>
-      <w:r>
-        <w:instrText>script:</w:instrText>
-      </w:r>
-      <w:r>
-        <w:instrText>Un</w:instrText>
-      </w:r>
-      <w:proofErr w:type="gramEnd"/>
-      <w:r>
-        <w:instrText xml:space="preserve"> script es un conjunto de instrucciones o comandos escritos en un lenguaje de programación que se utilizan para automatizar tareas o realizar acciones específicas en un sistema o programa</w:instrText>
+      <w:r>
+        <w:instrText>script:Un script es un conjunto de instrucciones o comandos escritos en un lenguaje de programación que se utilizan para automatizar tareas o realizar acciones específicas en un sistema o programa</w:instrText>
       </w:r>
       <w:r>
         <w:instrText xml:space="preserve">" </w:instrText>
@@ -40835,11 +39913,11 @@
           <w:numId w:val="8"/>
         </w:numPr>
       </w:pPr>
-      <w:bookmarkStart w:id="36" w:name="_Toc136593708"/>
+      <w:bookmarkStart w:id="35" w:name="_Toc136687406"/>
       <w:r>
         <w:t>Archivos de configuración:</w:t>
       </w:r>
-      <w:bookmarkEnd w:id="36"/>
+      <w:bookmarkEnd w:id="35"/>
     </w:p>
     <w:p>
       <w:pPr>
@@ -47381,6 +46459,7 @@
   <w:style w:type="character" w:default="1" w:styleId="Fuentedeprrafopredeter">
     <w:name w:val="Default Paragraph Font"/>
     <w:uiPriority w:val="1"/>
+    <w:semiHidden/>
     <w:unhideWhenUsed/>
   </w:style>
   <w:style w:type="table" w:default="1" w:styleId="Tablanormal">
@@ -48049,6 +47128,14 @@
       <w:spacing w:after="0"/>
     </w:pPr>
   </w:style>
+  <w:style w:type="paragraph" w:styleId="Bibliografa">
+    <w:name w:val="Bibliography"/>
+    <w:basedOn w:val="Normal"/>
+    <w:next w:val="Normal"/>
+    <w:uiPriority w:val="37"/>
+    <w:unhideWhenUsed/>
+    <w:rsid w:val="002A2F65"/>
+  </w:style>
 </w:styles>
 </file>
 
@@ -48348,11 +47435,67 @@
 </file>
 
 <file path=customXml/item1.xml><?xml version="1.0" encoding="utf-8"?>
-<b:Sources xmlns:b="http://schemas.openxmlformats.org/officeDocument/2006/bibliography" xmlns="http://schemas.openxmlformats.org/officeDocument/2006/bibliography" SelectedStyle="\APASixthEditionOfficeOnline.xsl" StyleName="APA" Version="6"/>
+<b:Sources xmlns:b="http://schemas.openxmlformats.org/officeDocument/2006/bibliography" xmlns="http://schemas.openxmlformats.org/officeDocument/2006/bibliography" SelectedStyle="\ISO690Nmerical.XSL" StyleName="ISO 690 - Referencia numérica" Version="1987">
+  <b:Source>
+    <b:Tag>Ste23</b:Tag>
+    <b:SourceType>InternetSite</b:SourceType>
+    <b:Guid>{DEE44BF1-8955-4064-B1A7-E94F0C5E0605}</b:Guid>
+    <b:Author>
+      <b:Author>
+        <b:NameList>
+          <b:Person>
+            <b:Last>Steve</b:Last>
+          </b:Person>
+        </b:NameList>
+      </b:Author>
+    </b:Author>
+    <b:Title>steves-internet-guide</b:Title>
+    <b:Year>2023</b:Year>
+    <b:Month>Febrero</b:Month>
+    <b:Day>14</b:Day>
+    <b:URL>http://www.steves-internet-guide.com/mosquitto-tls/</b:URL>
+    <b:RefOrder>3</b:RefOrder>
+  </b:Source>
+  <b:Source>
+    <b:Tag>Mos23</b:Tag>
+    <b:SourceType>InternetSite</b:SourceType>
+    <b:Guid>{39AB1F13-B7E5-4FDB-A6E8-473F21CB0108}</b:Guid>
+    <b:Author>
+      <b:Author>
+        <b:Corporate>Mosquitto</b:Corporate>
+      </b:Author>
+    </b:Author>
+    <b:Title>mosquitto.org</b:Title>
+    <b:YearAccessed>2023</b:YearAccessed>
+    <b:MonthAccessed>Junio</b:MonthAccessed>
+    <b:DayAccessed>03</b:DayAccessed>
+    <b:URL>https://mosquitto.org/man/mosquitto-tls-7.html</b:URL>
+    <b:RefOrder>2</b:RefOrder>
+  </b:Source>
+  <b:Source>
+    <b:Tag>The15</b:Tag>
+    <b:SourceType>InternetSite</b:SourceType>
+    <b:Guid>{B780E78C-A604-4B75-B36A-1B985B2EBAC9}</b:Guid>
+    <b:Author>
+      <b:Author>
+        <b:Corporate>The HiveMQ Team</b:Corporate>
+      </b:Author>
+    </b:Author>
+    <b:Title>hivemq.com</b:Title>
+    <b:Year>2015</b:Year>
+    <b:Month>Febrero</b:Month>
+    <b:Day>16</b:Day>
+    <b:YearAccessed>2023</b:YearAccessed>
+    <b:MonthAccessed>Junio</b:MonthAccessed>
+    <b:DayAccessed>03</b:DayAccessed>
+    <b:URL>https://www.hivemq.com/blog/mqtt-essentials-part-6-mqtt-quality-of-service-levels/</b:URL>
+    <b:RefOrder>1</b:RefOrder>
+  </b:Source>
+</b:Sources>
 </file>
 
 <file path=customXml/itemProps1.xml><?xml version="1.0" encoding="utf-8"?>
-<ds:datastoreItem xmlns:ds="http://schemas.openxmlformats.org/officeDocument/2006/customXml" ds:itemID="{E1A8E8C9-B820-4A2F-89DE-0C91AD47B65A}">
+<ds:datastoreItem xmlns:ds="http://schemas.openxmlformats.org/officeDocument/2006/customXml" ds:itemID="{F3A42DE9-A90F-4AE2-B928-C1BC06D83978}">
   <ds:schemaRefs>
     <ds:schemaRef ds:uri="http://schemas.openxmlformats.org/officeDocument/2006/bibliography"/>
   </ds:schemaRefs>

</xml_diff>

<commit_message>
mas referencias, cambios en comandos
</commit_message>
<xml_diff>
--- a/Memoria.docx
+++ b/Memoria.docx
@@ -6728,15 +6728,7 @@
     </w:p>
     <w:p>
       <w:r>
-        <w:t xml:space="preserve">La metodología iterativa incremental tiene varios beneficios. En primer lugar, permite una mayor flexibilidad y adaptabilidad a medida que los requisitos y las necesidades del proyecto evolucionan con el tiempo. Al dividir el desarrollo en iteraciones, los cambios y ajustes pueden incorporar de </w:t>
-      </w:r>
-      <w:proofErr w:type="spellStart"/>
-      <w:r>
-        <w:t>de</w:t>
-      </w:r>
-      <w:proofErr w:type="spellEnd"/>
-      <w:r>
-        <w:t xml:space="preserve"> manera más eficiente y rápida.</w:t>
+        <w:t>La metodología iterativa incremental tiene varios beneficios. En primer lugar, permite una mayor flexibilidad y adaptabilidad a medida que los requisitos y las necesidades del proyecto evolucionan con el tiempo. Al dividir el desarrollo en iteraciones, los cambios y ajustes pueden incorporar de manera más eficiente y rápida.</w:t>
       </w:r>
     </w:p>
     <w:p>
@@ -7991,6 +7983,32 @@
       <w:r>
         <w:t xml:space="preserve"> requiere soluciones de almacenamiento y análisis eficientes y escalables.</w:t>
       </w:r>
+      <w:sdt>
+        <w:sdtPr>
+          <w:id w:val="989680519"/>
+          <w:citation/>
+        </w:sdtPr>
+        <w:sdtContent>
+          <w:r>
+            <w:fldChar w:fldCharType="begin"/>
+          </w:r>
+          <w:r>
+            <w:instrText xml:space="preserve"> CITATION Emn23 \l 3082 </w:instrText>
+          </w:r>
+          <w:r>
+            <w:fldChar w:fldCharType="separate"/>
+          </w:r>
+          <w:r>
+            <w:rPr>
+              <w:noProof/>
+            </w:rPr>
+            <w:t xml:space="preserve"> (1)</w:t>
+          </w:r>
+          <w:r>
+            <w:fldChar w:fldCharType="end"/>
+          </w:r>
+        </w:sdtContent>
+      </w:sdt>
     </w:p>
     <w:p>
       <w:pPr>
@@ -8008,7 +8026,13 @@
     </w:p>
     <w:p>
       <w:r>
-        <w:t>DevOps es una metodología y conjunto de prácticas que combina los aspectos del desarrollo de software (Dev) y las operaciones (</w:t>
+        <w:t>DevOps es una metodología y conjunto de prácticas que combina</w:t>
+      </w:r>
+      <w:r>
+        <w:t>n</w:t>
+      </w:r>
+      <w:r>
+        <w:t xml:space="preserve"> los aspectos del desarrollo de software (Dev) y las operaciones (</w:t>
       </w:r>
       <w:proofErr w:type="spellStart"/>
       <w:r>
@@ -8026,7 +8050,39 @@
     </w:p>
     <w:p>
       <w:r>
-        <w:t>Los principios clave de DevOps incluyen:</w:t>
+        <w:t>Los principios clave de DevOps incluyen</w:t>
+      </w:r>
+      <w:r>
+        <w:t xml:space="preserve"> </w:t>
+      </w:r>
+      <w:sdt>
+        <w:sdtPr>
+          <w:id w:val="1090509741"/>
+          <w:citation/>
+        </w:sdtPr>
+        <w:sdtContent>
+          <w:r>
+            <w:fldChar w:fldCharType="begin"/>
+          </w:r>
+          <w:r>
+            <w:instrText xml:space="preserve"> CITATION Atl \l 3082 </w:instrText>
+          </w:r>
+          <w:r>
+            <w:fldChar w:fldCharType="separate"/>
+          </w:r>
+          <w:r>
+            <w:rPr>
+              <w:noProof/>
+            </w:rPr>
+            <w:t>(2)</w:t>
+          </w:r>
+          <w:r>
+            <w:fldChar w:fldCharType="end"/>
+          </w:r>
+        </w:sdtContent>
+      </w:sdt>
+      <w:r>
+        <w:t>:</w:t>
       </w:r>
     </w:p>
     <w:p>
@@ -9877,14 +9933,24 @@
       <w:r>
         <w:t xml:space="preserve">Ilustración </w:t>
       </w:r>
-      <w:fldSimple w:instr=" SEQ Ilustración \* ARABIC ">
-        <w:r>
-          <w:rPr>
-            <w:noProof/>
-          </w:rPr>
-          <w:t>1</w:t>
-        </w:r>
-      </w:fldSimple>
+      <w:r>
+        <w:fldChar w:fldCharType="begin"/>
+      </w:r>
+      <w:r>
+        <w:instrText xml:space="preserve"> SEQ Ilustración \* ARABIC </w:instrText>
+      </w:r>
+      <w:r>
+        <w:fldChar w:fldCharType="separate"/>
+      </w:r>
+      <w:r>
+        <w:rPr>
+          <w:noProof/>
+        </w:rPr>
+        <w:t>1</w:t>
+      </w:r>
+      <w:r>
+        <w:fldChar w:fldCharType="end"/>
+      </w:r>
       <w:r>
         <w:t xml:space="preserve"> - Relación entre los componentes de Elasticsearch</w:t>
       </w:r>
@@ -10155,14 +10221,24 @@
       <w:r>
         <w:t xml:space="preserve">Ilustración </w:t>
       </w:r>
-      <w:fldSimple w:instr=" SEQ Ilustración \* ARABIC ">
-        <w:r>
-          <w:rPr>
-            <w:noProof/>
-          </w:rPr>
-          <w:t>2</w:t>
-        </w:r>
-      </w:fldSimple>
+      <w:r>
+        <w:fldChar w:fldCharType="begin"/>
+      </w:r>
+      <w:r>
+        <w:instrText xml:space="preserve"> SEQ Ilustración \* ARABIC </w:instrText>
+      </w:r>
+      <w:r>
+        <w:fldChar w:fldCharType="separate"/>
+      </w:r>
+      <w:r>
+        <w:rPr>
+          <w:noProof/>
+        </w:rPr>
+        <w:t>2</w:t>
+      </w:r>
+      <w:r>
+        <w:fldChar w:fldCharType="end"/>
+      </w:r>
       <w:r>
         <w:t xml:space="preserve"> - </w:t>
       </w:r>
@@ -10282,14 +10358,24 @@
       <w:r>
         <w:t xml:space="preserve">Ilustración </w:t>
       </w:r>
-      <w:fldSimple w:instr=" SEQ Ilustración \* ARABIC ">
-        <w:r>
-          <w:rPr>
-            <w:noProof/>
-          </w:rPr>
-          <w:t>3</w:t>
-        </w:r>
-      </w:fldSimple>
+      <w:r>
+        <w:fldChar w:fldCharType="begin"/>
+      </w:r>
+      <w:r>
+        <w:instrText xml:space="preserve"> SEQ Ilustración \* ARABIC </w:instrText>
+      </w:r>
+      <w:r>
+        <w:fldChar w:fldCharType="separate"/>
+      </w:r>
+      <w:r>
+        <w:rPr>
+          <w:noProof/>
+        </w:rPr>
+        <w:t>3</w:t>
+      </w:r>
+      <w:r>
+        <w:fldChar w:fldCharType="end"/>
+      </w:r>
       <w:r>
         <w:t xml:space="preserve"> - Consola dentro de </w:t>
       </w:r>
@@ -11359,35 +11445,81 @@
       </w:r>
       <w:proofErr w:type="spellStart"/>
       <w:r>
-        <w:t>kubectl</w:t>
-      </w:r>
-      <w:proofErr w:type="spellEnd"/>
-      <w:r>
-        <w:t xml:space="preserve">: En lugar de usar el comando </w:t>
-      </w:r>
-      <w:proofErr w:type="spellStart"/>
-      <w:r>
-        <w:t>kubectl</w:t>
-      </w:r>
-      <w:proofErr w:type="spellEnd"/>
-      <w:r>
-        <w:t xml:space="preserve"> directamente, también puedes utilizar k3s </w:t>
-      </w:r>
-      <w:proofErr w:type="spellStart"/>
-      <w:r>
-        <w:t>kubectl</w:t>
-      </w:r>
-      <w:proofErr w:type="spellEnd"/>
-      <w:r>
-        <w:t xml:space="preserve"> para ejecutar comandos de </w:t>
-      </w:r>
-      <w:proofErr w:type="spellStart"/>
-      <w:r>
-        <w:t>kubectl</w:t>
-      </w:r>
-      <w:proofErr w:type="spellEnd"/>
-      <w:r>
-        <w:t xml:space="preserve"> específicamente en el contexto de K3s.</w:t>
+        <w:t>crictl</w:t>
+      </w:r>
+      <w:proofErr w:type="spellEnd"/>
+      <w:r>
+        <w:t xml:space="preserve">: </w:t>
+      </w:r>
+      <w:r>
+        <w:t>e</w:t>
+      </w:r>
+      <w:r>
+        <w:t xml:space="preserve">l comando k3s </w:t>
+      </w:r>
+      <w:proofErr w:type="spellStart"/>
+      <w:r>
+        <w:t>crictl</w:t>
+      </w:r>
+      <w:proofErr w:type="spellEnd"/>
+      <w:r>
+        <w:t xml:space="preserve"> proporciona una forma de ejecutar comandos directamente en el </w:t>
+      </w:r>
+      <w:proofErr w:type="spellStart"/>
+      <w:r>
+        <w:t>runtime</w:t>
+      </w:r>
+      <w:proofErr w:type="spellEnd"/>
+      <w:r>
+        <w:t xml:space="preserve"> CRI en lugar de usar las herramientas de administración de </w:t>
+      </w:r>
+      <w:proofErr w:type="spellStart"/>
+      <w:r>
+        <w:t>Kubernetes</w:t>
+      </w:r>
+      <w:proofErr w:type="spellEnd"/>
+      <w:r>
+        <w:t xml:space="preserve"> normales. Esto permite a los administradores de clústeres inspeccionar y depurar contenedores directamente </w:t>
+      </w:r>
+      <w:r>
+        <w:t>en</w:t>
+      </w:r>
+      <w:r>
+        <w:t xml:space="preserve"> tiempo de ejecución.</w:t>
+      </w:r>
+      <w:r>
+        <w:t xml:space="preserve"> Por ejemplo, “</w:t>
+      </w:r>
+      <w:r>
+        <w:t xml:space="preserve">k3s </w:t>
+      </w:r>
+      <w:proofErr w:type="spellStart"/>
+      <w:r>
+        <w:t>crictl</w:t>
+      </w:r>
+      <w:proofErr w:type="spellEnd"/>
+      <w:r>
+        <w:t xml:space="preserve"> logs &lt;container-id&gt;</w:t>
+      </w:r>
+      <w:r>
+        <w:t>”</w:t>
+      </w:r>
+      <w:r>
+        <w:t xml:space="preserve"> muestra </w:t>
+      </w:r>
+      <w:proofErr w:type="gramStart"/>
+      <w:r>
+        <w:t xml:space="preserve">los </w:t>
+      </w:r>
+      <w:r>
+        <w:t>output</w:t>
+      </w:r>
+      <w:proofErr w:type="gramEnd"/>
+      <w:r>
+        <w:t xml:space="preserve"> logs</w:t>
+      </w:r>
+      <w:r>
+        <w:t xml:space="preserve"> de un contenedor específico.</w:t>
       </w:r>
     </w:p>
     <w:p>
@@ -11480,7 +11612,39 @@
         <w:pStyle w:val="Prrafodelista"/>
       </w:pPr>
       <w:r>
-        <w:t>Entre estos comandos, encontramos:</w:t>
+        <w:t>Entre estos comandos, encontramos</w:t>
+      </w:r>
+      <w:r>
+        <w:t xml:space="preserve"> </w:t>
+      </w:r>
+      <w:sdt>
+        <w:sdtPr>
+          <w:id w:val="903338832"/>
+          <w:citation/>
+        </w:sdtPr>
+        <w:sdtContent>
+          <w:r>
+            <w:fldChar w:fldCharType="begin"/>
+          </w:r>
+          <w:r>
+            <w:instrText xml:space="preserve"> CITATION Kub \l 3082 </w:instrText>
+          </w:r>
+          <w:r>
+            <w:fldChar w:fldCharType="separate"/>
+          </w:r>
+          <w:r>
+            <w:rPr>
+              <w:noProof/>
+            </w:rPr>
+            <w:t>(3)</w:t>
+          </w:r>
+          <w:r>
+            <w:fldChar w:fldCharType="end"/>
+          </w:r>
+        </w:sdtContent>
+      </w:sdt>
+      <w:r>
+        <w:t>:</w:t>
       </w:r>
     </w:p>
     <w:p>
@@ -11909,6 +12073,7 @@
       </w:pPr>
       <w:proofErr w:type="spellStart"/>
       <w:r>
+        <w:lastRenderedPageBreak/>
         <w:t>kubectl</w:t>
       </w:r>
       <w:proofErr w:type="spellEnd"/>
@@ -11945,11 +12110,7 @@
       </w:r>
       <w:proofErr w:type="spellEnd"/>
       <w:r>
-        <w:t xml:space="preserve"> </w:t>
-      </w:r>
-      <w:r>
-        <w:lastRenderedPageBreak/>
-        <w:t>&lt;nombre-del-</w:t>
+        <w:t xml:space="preserve"> &lt;nombre-del-</w:t>
       </w:r>
       <w:proofErr w:type="spellStart"/>
       <w:r>
@@ -11998,7 +12159,13 @@
       </w:r>
       <w:proofErr w:type="spellEnd"/>
       <w:r>
-        <w:t xml:space="preserve">: Gestiona las actualizaciones de implementaciones en el clúster. Puedes usar comandos como </w:t>
+        <w:t xml:space="preserve">: Gestiona las actualizaciones de implementaciones en el clúster. </w:t>
+      </w:r>
+      <w:r>
+        <w:t>Se pueden utilizar</w:t>
+      </w:r>
+      <w:r>
+        <w:t xml:space="preserve"> comandos como </w:t>
       </w:r>
       <w:proofErr w:type="spellStart"/>
       <w:r>
@@ -12046,7 +12213,15 @@
       </w:r>
       <w:proofErr w:type="spellEnd"/>
       <w:r>
-        <w:t xml:space="preserve"> resume para administrar el proceso de implementación.</w:t>
+        <w:t xml:space="preserve"> resume para administrar el proceso de </w:t>
+      </w:r>
+      <w:proofErr w:type="spellStart"/>
+      <w:r>
+        <w:t>depliegue</w:t>
+      </w:r>
+      <w:proofErr w:type="spellEnd"/>
+      <w:r>
+        <w:t>.</w:t>
       </w:r>
     </w:p>
     <w:p>
@@ -12452,7 +12627,7 @@
             <w:rPr>
               <w:noProof/>
             </w:rPr>
-            <w:t xml:space="preserve"> (1)</w:t>
+            <w:t xml:space="preserve"> (4)</w:t>
           </w:r>
           <w:r>
             <w:fldChar w:fldCharType="end"/>
@@ -12496,6 +12671,7 @@
       </w:pPr>
       <w:proofErr w:type="spellStart"/>
       <w:r>
+        <w:lastRenderedPageBreak/>
         <w:t>QoS</w:t>
       </w:r>
       <w:proofErr w:type="spellEnd"/>
@@ -12508,11 +12684,7 @@
       </w:r>
       <w:proofErr w:type="spellEnd"/>
       <w:r>
-        <w:t xml:space="preserve"> once): En este nivel, el mensaje se entrega al menos una vez, con confirmación de recepción. El remitente envía el mensaje al receptor y espera una confirmación de entrega. Si el receptor no puede </w:t>
-      </w:r>
-      <w:r>
-        <w:lastRenderedPageBreak/>
-        <w:t>confirmar la recepción, el remitente reenvía el mensaje hasta que se reciba la confirmación. Esto garantiza que el mensaje se entregue al menos una vez, pero puede haber duplicación de mensajes en caso de reintentos. Este nivel se utiliza en aplicaciones donde la entrega confiable de mensajes es importante, pero la duplicación ocasional de mensajes no causa problemas graves, como actualizaciones de estado críticas o comandos que deben ejecutarse al menos una vez.</w:t>
+        <w:t xml:space="preserve"> once): En este nivel, el mensaje se entrega al menos una vez, con confirmación de recepción. El remitente envía el mensaje al receptor y espera una confirmación de entrega. Si el receptor no puede confirmar la recepción, el remitente reenvía el mensaje hasta que se reciba la confirmación. Esto garantiza que el mensaje se entregue al menos una vez, pero puede haber duplicación de mensajes en caso de reintentos. Este nivel se utiliza en aplicaciones donde la entrega confiable de mensajes es importante, pero la duplicación ocasional de mensajes no causa problemas graves, como actualizaciones de estado críticas o comandos que deben ejecutarse al menos una vez.</w:t>
       </w:r>
     </w:p>
     <w:p>
@@ -12637,7 +12809,7 @@
             <w:rPr>
               <w:noProof/>
             </w:rPr>
-            <w:t>(2)</w:t>
+            <w:t>(5)</w:t>
           </w:r>
           <w:r>
             <w:fldChar w:fldCharType="end"/>
@@ -12701,6 +12873,7 @@
         <w:rPr>
           <w:noProof/>
         </w:rPr>
+        <w:lastRenderedPageBreak/>
         <w:drawing>
           <wp:inline distT="0" distB="0" distL="0" distR="0" wp14:anchorId="4E8A48FC" wp14:editId="50B3E89F">
             <wp:extent cx="5381625" cy="2038350"/>
@@ -12753,7 +12926,6 @@
     </w:p>
     <w:p>
       <w:r>
-        <w:lastRenderedPageBreak/>
         <w:t>La arquitectura de sistemas compuesta por estas 7 máquinas virtuales se organiza de la siguiente manera:</w:t>
       </w:r>
     </w:p>
@@ -13136,7 +13308,11 @@
         <w:fldChar w:fldCharType="end"/>
       </w:r>
       <w:r>
-        <w:t xml:space="preserve"> simulados. Esta arquitectura permite una comunicación eficiente, un procesamiento de logs escalable y una visualización interactiva de los datos para un análisis efectivo.</w:t>
+        <w:t xml:space="preserve"> simulados. Esta arquitectura permite una comunicación eficiente, un </w:t>
+      </w:r>
+      <w:r>
+        <w:lastRenderedPageBreak/>
+        <w:t>procesamiento de logs escalable y una visualización interactiva de los datos para un análisis efectivo.</w:t>
       </w:r>
     </w:p>
     <w:p>
@@ -13192,11 +13368,7 @@
         <w:t>debían</w:t>
       </w:r>
       <w:r>
-        <w:t xml:space="preserve"> ser provisionados y para albergar aquellas contraseñas que se generaban durante la </w:t>
-      </w:r>
-      <w:r>
-        <w:lastRenderedPageBreak/>
-        <w:t>instalación de componentes y que debían ser accesibles por otros componentes o por el usuario final.</w:t>
+        <w:t xml:space="preserve"> ser provisionados y para albergar aquellas contraseñas que se generaban durante la instalación de componentes y que debían ser accesibles por otros componentes o por el usuario final.</w:t>
       </w:r>
     </w:p>
     <w:p>
@@ -13463,6 +13635,7 @@
           <w:b/>
           <w:bCs/>
         </w:rPr>
+        <w:lastRenderedPageBreak/>
         <w:t>Facilidad de uso</w:t>
       </w:r>
       <w:r>
@@ -13505,7 +13678,6 @@
           <w:b/>
           <w:bCs/>
         </w:rPr>
-        <w:lastRenderedPageBreak/>
         <w:t>Reutilización de código</w:t>
       </w:r>
       <w:r>
@@ -13771,6 +13943,7 @@
     </w:p>
     <w:p>
       <w:r>
+        <w:lastRenderedPageBreak/>
         <w:t xml:space="preserve">Por otro lado, se ha optado por enviar los mensajes a </w:t>
       </w:r>
       <w:proofErr w:type="spellStart"/>
@@ -13872,11 +14045,7 @@
       </w:r>
       <w:proofErr w:type="spellEnd"/>
       <w:r>
-        <w:t xml:space="preserve"> y opciones de configuración que nos permiten transformar y enriquecer los datos antes de su indexación en Elasticsearch. Esto nos brinda flexibilidad para adaptar los datos a nuestras necesidades específicas, realizar </w:t>
-      </w:r>
-      <w:r>
-        <w:lastRenderedPageBreak/>
-        <w:t>análisis más avanzados y garantizar una estructura coherente en los registros almacenados.</w:t>
+        <w:t xml:space="preserve"> y opciones de configuración que nos permiten transformar y enriquecer los datos antes de su indexación en Elasticsearch. Esto nos brinda flexibilidad para adaptar los datos a nuestras necesidades específicas, realizar análisis más avanzados y garantizar una estructura coherente en los registros almacenados.</w:t>
       </w:r>
     </w:p>
     <w:p>
@@ -14230,7 +14399,11 @@
       </w:r>
       <w:proofErr w:type="spellEnd"/>
       <w:r>
-        <w:t>. Esto es especialmente importante en entornos en tiempo real y aplicaciones que requieren una comunicación ágil.</w:t>
+        <w:t xml:space="preserve">. </w:t>
+      </w:r>
+      <w:r>
+        <w:lastRenderedPageBreak/>
+        <w:t>Esto es especialmente importante en entornos en tiempo real y aplicaciones que requieren una comunicación ágil.</w:t>
       </w:r>
     </w:p>
     <w:p>
@@ -14343,11 +14516,7 @@
         <w:fldChar w:fldCharType="end"/>
       </w:r>
       <w:r>
-        <w:t xml:space="preserve"> admite conexiones persistentes, lo que garantiza que los dispositivos puedan recuperarse automáticamente de las interrupciones </w:t>
-      </w:r>
-      <w:r>
-        <w:lastRenderedPageBreak/>
-        <w:t>de conexión sin perder mensajes. Esto garantiza la confiabilidad en la comunicación en entornos inestables o con conectividad intermitente.</w:t>
+        <w:t xml:space="preserve"> admite conexiones persistentes, lo que garantiza que los dispositivos puedan recuperarse automáticamente de las interrupciones de conexión sin perder mensajes. Esto garantiza la confiabilidad en la comunicación en entornos inestables o con conectividad intermitente.</w:t>
       </w:r>
     </w:p>
     <w:p>
@@ -14622,6 +14791,7 @@
       </w:pPr>
       <w:bookmarkStart w:id="28" w:name="_Toc136687398"/>
       <w:r>
+        <w:lastRenderedPageBreak/>
         <w:t>Pruebas y validación</w:t>
       </w:r>
       <w:bookmarkEnd w:id="28"/>
@@ -14811,7 +14981,6 @@
                 <w:b/>
                 <w:bCs/>
               </w:rPr>
-              <w:lastRenderedPageBreak/>
               <w:t>When</w:t>
             </w:r>
             <w:proofErr w:type="spellEnd"/>
@@ -14888,7 +15057,6 @@
                 <w:b/>
                 <w:bCs/>
               </w:rPr>
-              <w:lastRenderedPageBreak/>
               <w:t>Scenario</w:t>
             </w:r>
             <w:proofErr w:type="spellEnd"/>
@@ -15503,7 +15671,11 @@
             </w:r>
             <w:proofErr w:type="gramEnd"/>
             <w:r>
-              <w:t xml:space="preserve">/DevicesSimulation/consumidorPrueba.py y ./DevicesSimulation/app.py en python3 vemos que el mensaje generado en app.py es recibido por </w:t>
+              <w:t xml:space="preserve">/DevicesSimulation/consumidorPrueba.py y </w:t>
+            </w:r>
+            <w:r>
+              <w:lastRenderedPageBreak/>
+              <w:t xml:space="preserve">./DevicesSimulation/app.py en python3 vemos que el mensaje generado en app.py es recibido por </w:t>
             </w:r>
             <w:proofErr w:type="spellStart"/>
             <w:r>
@@ -15543,6 +15715,7 @@
                 <w:b/>
                 <w:bCs/>
               </w:rPr>
+              <w:lastRenderedPageBreak/>
               <w:t>Scenario</w:t>
             </w:r>
             <w:proofErr w:type="spellEnd"/>
@@ -15734,7 +15907,6 @@
               <w:ind w:left="708"/>
             </w:pPr>
             <w:r>
-              <w:lastRenderedPageBreak/>
               <w:t>Para que mi entorno se parezca al de producción lo máximo posible</w:t>
             </w:r>
           </w:p>
@@ -15758,7 +15930,6 @@
                 <w:b/>
                 <w:bCs/>
               </w:rPr>
-              <w:lastRenderedPageBreak/>
               <w:t>Scenario</w:t>
             </w:r>
             <w:proofErr w:type="spellEnd"/>
@@ -16387,6 +16558,7 @@
                 <w:b/>
                 <w:bCs/>
               </w:rPr>
+              <w:lastRenderedPageBreak/>
               <w:t>Then</w:t>
             </w:r>
             <w:proofErr w:type="spellEnd"/>
@@ -16677,7 +16849,6 @@
                 <w:b/>
                 <w:bCs/>
               </w:rPr>
-              <w:lastRenderedPageBreak/>
               <w:t>Then</w:t>
             </w:r>
             <w:proofErr w:type="spellEnd"/>
@@ -17267,6 +17438,94 @@
                   <w:bCs/>
                   <w:noProof/>
                 </w:rPr>
+                <w:t>Emnify.</w:t>
+              </w:r>
+              <w:r>
+                <w:rPr>
+                  <w:noProof/>
+                </w:rPr>
+                <w:t xml:space="preserve"> Emnify.com. [En línea] 10 de Enero de 2023. [Citado el: 03 de Junio de 2023.] https://www.emnify.com/blog/iot-challenges-2023.</w:t>
+              </w:r>
+            </w:p>
+            <w:p>
+              <w:pPr>
+                <w:pStyle w:val="Bibliografa"/>
+                <w:rPr>
+                  <w:noProof/>
+                  <w:lang w:val="en-GB"/>
+                </w:rPr>
+              </w:pPr>
+              <w:r>
+                <w:rPr>
+                  <w:noProof/>
+                  <w:lang w:val="en-GB"/>
+                </w:rPr>
+                <w:t xml:space="preserve">2. </w:t>
+              </w:r>
+              <w:r>
+                <w:rPr>
+                  <w:b/>
+                  <w:bCs/>
+                  <w:noProof/>
+                  <w:lang w:val="en-GB"/>
+                </w:rPr>
+                <w:t>Atlassian.</w:t>
+              </w:r>
+              <w:r>
+                <w:rPr>
+                  <w:noProof/>
+                  <w:lang w:val="en-GB"/>
+                </w:rPr>
+                <w:t xml:space="preserve"> atlassian.com. [En línea] https://www.atlassian.com/es/devops/what-is-devops#:~:text=La%20premisa%20clave%20de%20DevOps,ciclo%20de%20desarrollo%20e%20implementaci%C3%B3n..</w:t>
+              </w:r>
+            </w:p>
+            <w:p>
+              <w:pPr>
+                <w:pStyle w:val="Bibliografa"/>
+                <w:rPr>
+                  <w:noProof/>
+                </w:rPr>
+              </w:pPr>
+              <w:r>
+                <w:rPr>
+                  <w:noProof/>
+                </w:rPr>
+                <w:t xml:space="preserve">3. </w:t>
+              </w:r>
+              <w:r>
+                <w:rPr>
+                  <w:b/>
+                  <w:bCs/>
+                  <w:noProof/>
+                </w:rPr>
+                <w:t>Kubernetes.</w:t>
+              </w:r>
+              <w:r>
+                <w:rPr>
+                  <w:noProof/>
+                </w:rPr>
+                <w:t xml:space="preserve"> kubernetes.io. [En línea] https://kubernetes.io/docs/reference/kubectl/.</w:t>
+              </w:r>
+            </w:p>
+            <w:p>
+              <w:pPr>
+                <w:pStyle w:val="Bibliografa"/>
+                <w:rPr>
+                  <w:noProof/>
+                </w:rPr>
+              </w:pPr>
+              <w:r>
+                <w:rPr>
+                  <w:noProof/>
+                </w:rPr>
+                <w:t xml:space="preserve">4. </w:t>
+              </w:r>
+              <w:r>
+                <w:rPr>
+                  <w:b/>
+                  <w:bCs/>
+                  <w:noProof/>
+                </w:rPr>
                 <w:t>The HiveMQ Team.</w:t>
               </w:r>
               <w:r>
@@ -17287,7 +17546,7 @@
                 <w:rPr>
                   <w:noProof/>
                 </w:rPr>
-                <w:t xml:space="preserve">2. </w:t>
+                <w:t xml:space="preserve">5. </w:t>
               </w:r>
               <w:r>
                 <w:rPr>
@@ -17315,7 +17574,7 @@
                 <w:rPr>
                   <w:noProof/>
                 </w:rPr>
-                <w:t xml:space="preserve">3. </w:t>
+                <w:t xml:space="preserve">6. </w:t>
               </w:r>
               <w:r>
                 <w:rPr>
@@ -47454,7 +47713,7 @@
     <b:Month>Febrero</b:Month>
     <b:Day>14</b:Day>
     <b:URL>http://www.steves-internet-guide.com/mosquitto-tls/</b:URL>
-    <b:RefOrder>3</b:RefOrder>
+    <b:RefOrder>6</b:RefOrder>
   </b:Source>
   <b:Source>
     <b:Tag>Mos23</b:Tag>
@@ -47470,7 +47729,7 @@
     <b:MonthAccessed>Junio</b:MonthAccessed>
     <b:DayAccessed>03</b:DayAccessed>
     <b:URL>https://mosquitto.org/man/mosquitto-tls-7.html</b:URL>
-    <b:RefOrder>2</b:RefOrder>
+    <b:RefOrder>5</b:RefOrder>
   </b:Source>
   <b:Source>
     <b:Tag>The15</b:Tag>
@@ -47489,13 +47748,58 @@
     <b:MonthAccessed>Junio</b:MonthAccessed>
     <b:DayAccessed>03</b:DayAccessed>
     <b:URL>https://www.hivemq.com/blog/mqtt-essentials-part-6-mqtt-quality-of-service-levels/</b:URL>
+    <b:RefOrder>4</b:RefOrder>
+  </b:Source>
+  <b:Source>
+    <b:Tag>Emn23</b:Tag>
+    <b:SourceType>InternetSite</b:SourceType>
+    <b:Guid>{3A33EA6B-262A-4D7E-B2B2-41EF18BDB56B}</b:Guid>
+    <b:Author>
+      <b:Author>
+        <b:Corporate>Emnify</b:Corporate>
+      </b:Author>
+    </b:Author>
+    <b:Title>Emnify.com</b:Title>
+    <b:Year>2023</b:Year>
+    <b:Month>Enero</b:Month>
+    <b:Day>10</b:Day>
+    <b:YearAccessed>2023</b:YearAccessed>
+    <b:MonthAccessed>Junio</b:MonthAccessed>
+    <b:DayAccessed>03</b:DayAccessed>
+    <b:URL>https://www.emnify.com/blog/iot-challenges-2023</b:URL>
     <b:RefOrder>1</b:RefOrder>
+  </b:Source>
+  <b:Source>
+    <b:Tag>Atl</b:Tag>
+    <b:SourceType>InternetSite</b:SourceType>
+    <b:Guid>{C32E62E9-51B6-4756-8C1D-CBA9132F2A49}</b:Guid>
+    <b:Author>
+      <b:Author>
+        <b:Corporate>Atlassian</b:Corporate>
+      </b:Author>
+    </b:Author>
+    <b:Title>atlassian.com</b:Title>
+    <b:URL>https://www.atlassian.com/es/devops/what-is-devops#:~:text=La%20premisa%20clave%20de%20DevOps,ciclo%20de%20desarrollo%20e%20implementaci%C3%B3n.</b:URL>
+    <b:RefOrder>2</b:RefOrder>
+  </b:Source>
+  <b:Source>
+    <b:Tag>Kub</b:Tag>
+    <b:SourceType>InternetSite</b:SourceType>
+    <b:Guid>{BE650DFD-9FE1-4B00-BD2A-6A780CA572A7}</b:Guid>
+    <b:Author>
+      <b:Author>
+        <b:Corporate>Kubernetes</b:Corporate>
+      </b:Author>
+    </b:Author>
+    <b:Title>kubernetes.io</b:Title>
+    <b:URL>https://kubernetes.io/docs/reference/kubectl/</b:URL>
+    <b:RefOrder>3</b:RefOrder>
   </b:Source>
 </b:Sources>
 </file>
 
 <file path=customXml/itemProps1.xml><?xml version="1.0" encoding="utf-8"?>
-<ds:datastoreItem xmlns:ds="http://schemas.openxmlformats.org/officeDocument/2006/customXml" ds:itemID="{F3A42DE9-A90F-4AE2-B928-C1BC06D83978}">
+<ds:datastoreItem xmlns:ds="http://schemas.openxmlformats.org/officeDocument/2006/customXml" ds:itemID="{6AFD8D84-55A2-4BD0-A411-12A5509949C2}">
   <ds:schemaRefs>
     <ds:schemaRef ds:uri="http://schemas.openxmlformats.org/officeDocument/2006/bibliography"/>
   </ds:schemaRefs>

</xml_diff>